<commit_message>
Configurando o vue-router, entendendo sobre rotas utilizando o hash ou o mode history
</commit_message>
<xml_diff>
--- a/Rotas em uma aplicação VueJS.docx
+++ b/Rotas em uma aplicação VueJS.docx
@@ -6,6 +6,7 @@
       <w:pPr>
         <w:jc w:val="center"/>
         <w:rPr>
+          <w:rFonts w:ascii="Consolas" w:hAnsi="Consolas"/>
           <w:b/>
           <w:bCs/>
           <w:sz w:val="32"/>
@@ -14,6 +15,7 @@
       </w:pPr>
       <w:r>
         <w:rPr>
+          <w:rFonts w:ascii="Consolas" w:hAnsi="Consolas"/>
           <w:b/>
           <w:bCs/>
           <w:sz w:val="32"/>
@@ -24,6 +26,7 @@
       <w:proofErr w:type="spellStart"/>
       <w:r>
         <w:rPr>
+          <w:rFonts w:ascii="Consolas" w:hAnsi="Consolas"/>
           <w:b/>
           <w:bCs/>
           <w:sz w:val="32"/>
@@ -41,6 +44,7 @@
           <w:numId w:val="2"/>
         </w:numPr>
         <w:rPr>
+          <w:rFonts w:ascii="Consolas" w:hAnsi="Consolas"/>
           <w:b/>
           <w:bCs/>
           <w:sz w:val="24"/>
@@ -49,6 +53,7 @@
       </w:pPr>
       <w:r>
         <w:rPr>
+          <w:rFonts w:ascii="Consolas" w:hAnsi="Consolas"/>
           <w:sz w:val="24"/>
           <w:szCs w:val="24"/>
         </w:rPr>
@@ -57,6 +62,7 @@
       <w:proofErr w:type="spellStart"/>
       <w:r>
         <w:rPr>
+          <w:rFonts w:ascii="Consolas" w:hAnsi="Consolas"/>
           <w:sz w:val="24"/>
           <w:szCs w:val="24"/>
         </w:rPr>
@@ -65,6 +71,7 @@
       <w:proofErr w:type="spellEnd"/>
       <w:r>
         <w:rPr>
+          <w:rFonts w:ascii="Consolas" w:hAnsi="Consolas"/>
           <w:sz w:val="24"/>
           <w:szCs w:val="24"/>
         </w:rPr>
@@ -73,6 +80,7 @@
       <w:proofErr w:type="spellStart"/>
       <w:r>
         <w:rPr>
+          <w:rFonts w:ascii="Consolas" w:hAnsi="Consolas"/>
           <w:sz w:val="24"/>
           <w:szCs w:val="24"/>
         </w:rPr>
@@ -81,6 +89,7 @@
       <w:proofErr w:type="spellEnd"/>
       <w:r>
         <w:rPr>
+          <w:rFonts w:ascii="Consolas" w:hAnsi="Consolas"/>
           <w:sz w:val="24"/>
           <w:szCs w:val="24"/>
         </w:rPr>
@@ -92,6 +101,7 @@
         <w:pStyle w:val="PargrafodaLista"/>
         <w:ind w:left="1060" w:firstLine="0"/>
         <w:rPr>
+          <w:rFonts w:ascii="Consolas" w:hAnsi="Consolas"/>
           <w:b/>
           <w:bCs/>
           <w:sz w:val="24"/>
@@ -104,6 +114,7 @@
         <w:pStyle w:val="PargrafodaLista"/>
         <w:ind w:left="1060" w:firstLine="0"/>
         <w:rPr>
+          <w:rFonts w:ascii="Consolas" w:hAnsi="Consolas"/>
           <w:b/>
           <w:bCs/>
           <w:sz w:val="28"/>
@@ -112,6 +123,7 @@
       </w:pPr>
       <w:r>
         <w:rPr>
+          <w:rFonts w:ascii="Consolas" w:hAnsi="Consolas"/>
           <w:b/>
           <w:bCs/>
           <w:sz w:val="28"/>
@@ -122,6 +134,7 @@
       <w:proofErr w:type="spellStart"/>
       <w:r>
         <w:rPr>
+          <w:rFonts w:ascii="Consolas" w:hAnsi="Consolas"/>
           <w:b/>
           <w:bCs/>
           <w:sz w:val="28"/>
@@ -132,6 +145,7 @@
       <w:proofErr w:type="spellEnd"/>
       <w:r>
         <w:rPr>
+          <w:rFonts w:ascii="Consolas" w:hAnsi="Consolas"/>
           <w:b/>
           <w:bCs/>
           <w:sz w:val="28"/>
@@ -148,6 +162,7 @@
           <w:numId w:val="2"/>
         </w:numPr>
         <w:rPr>
+          <w:rFonts w:ascii="Consolas" w:hAnsi="Consolas"/>
           <w:b/>
           <w:bCs/>
           <w:sz w:val="24"/>
@@ -156,6 +171,7 @@
       </w:pPr>
       <w:r>
         <w:rPr>
+          <w:rFonts w:ascii="Consolas" w:hAnsi="Consolas"/>
           <w:sz w:val="24"/>
           <w:szCs w:val="24"/>
         </w:rPr>
@@ -164,6 +180,7 @@
       <w:proofErr w:type="spellStart"/>
       <w:r>
         <w:rPr>
+          <w:rFonts w:ascii="Consolas" w:hAnsi="Consolas"/>
           <w:sz w:val="24"/>
           <w:szCs w:val="24"/>
         </w:rPr>
@@ -172,6 +189,7 @@
       <w:proofErr w:type="spellEnd"/>
       <w:r>
         <w:rPr>
+          <w:rFonts w:ascii="Consolas" w:hAnsi="Consolas"/>
           <w:sz w:val="24"/>
           <w:szCs w:val="24"/>
         </w:rPr>
@@ -186,6 +204,7 @@
           <w:numId w:val="2"/>
         </w:numPr>
         <w:rPr>
+          <w:rFonts w:ascii="Consolas" w:hAnsi="Consolas"/>
           <w:b/>
           <w:bCs/>
           <w:sz w:val="24"/>
@@ -194,6 +213,7 @@
       </w:pPr>
       <w:r>
         <w:rPr>
+          <w:rFonts w:ascii="Consolas" w:hAnsi="Consolas"/>
           <w:sz w:val="24"/>
           <w:szCs w:val="24"/>
         </w:rPr>
@@ -208,6 +228,7 @@
           <w:numId w:val="2"/>
         </w:numPr>
         <w:rPr>
+          <w:rFonts w:ascii="Consolas" w:hAnsi="Consolas"/>
           <w:b/>
           <w:bCs/>
           <w:sz w:val="24"/>
@@ -216,6 +237,7 @@
       </w:pPr>
       <w:r>
         <w:rPr>
+          <w:rFonts w:ascii="Consolas" w:hAnsi="Consolas"/>
           <w:sz w:val="24"/>
           <w:szCs w:val="24"/>
         </w:rPr>
@@ -230,6 +252,7 @@
           <w:numId w:val="2"/>
         </w:numPr>
         <w:rPr>
+          <w:rFonts w:ascii="Consolas" w:hAnsi="Consolas"/>
           <w:b/>
           <w:bCs/>
           <w:sz w:val="24"/>
@@ -238,6 +261,7 @@
       </w:pPr>
       <w:r>
         <w:rPr>
+          <w:rFonts w:ascii="Consolas" w:hAnsi="Consolas"/>
           <w:sz w:val="24"/>
           <w:szCs w:val="24"/>
         </w:rPr>
@@ -252,6 +276,7 @@
           <w:numId w:val="2"/>
         </w:numPr>
         <w:rPr>
+          <w:rFonts w:ascii="Consolas" w:hAnsi="Consolas"/>
           <w:b/>
           <w:bCs/>
           <w:sz w:val="24"/>
@@ -260,6 +285,7 @@
       </w:pPr>
       <w:r>
         <w:rPr>
+          <w:rFonts w:ascii="Consolas" w:hAnsi="Consolas"/>
           <w:sz w:val="24"/>
           <w:szCs w:val="24"/>
         </w:rPr>
@@ -268,6 +294,7 @@
       <w:proofErr w:type="spellStart"/>
       <w:r>
         <w:rPr>
+          <w:rFonts w:ascii="Consolas" w:hAnsi="Consolas"/>
           <w:sz w:val="24"/>
           <w:szCs w:val="24"/>
         </w:rPr>
@@ -276,6 +303,7 @@
       <w:proofErr w:type="spellEnd"/>
       <w:r>
         <w:rPr>
+          <w:rFonts w:ascii="Consolas" w:hAnsi="Consolas"/>
           <w:sz w:val="24"/>
           <w:szCs w:val="24"/>
         </w:rPr>
@@ -284,6 +312,7 @@
       <w:proofErr w:type="spellStart"/>
       <w:r>
         <w:rPr>
+          <w:rFonts w:ascii="Consolas" w:hAnsi="Consolas"/>
           <w:sz w:val="24"/>
           <w:szCs w:val="24"/>
         </w:rPr>
@@ -299,6 +328,7 @@
           <w:numId w:val="2"/>
         </w:numPr>
         <w:rPr>
+          <w:rFonts w:ascii="Consolas" w:hAnsi="Consolas"/>
           <w:b/>
           <w:bCs/>
           <w:sz w:val="24"/>
@@ -307,6 +337,7 @@
       </w:pPr>
       <w:r>
         <w:rPr>
+          <w:rFonts w:ascii="Consolas" w:hAnsi="Consolas"/>
           <w:sz w:val="24"/>
           <w:szCs w:val="24"/>
         </w:rPr>
@@ -315,6 +346,7 @@
       <w:proofErr w:type="spellStart"/>
       <w:r>
         <w:rPr>
+          <w:rFonts w:ascii="Consolas" w:hAnsi="Consolas"/>
           <w:sz w:val="24"/>
           <w:szCs w:val="24"/>
         </w:rPr>
@@ -323,6 +355,7 @@
       <w:proofErr w:type="spellEnd"/>
       <w:r>
         <w:rPr>
+          <w:rFonts w:ascii="Consolas" w:hAnsi="Consolas"/>
           <w:sz w:val="24"/>
           <w:szCs w:val="24"/>
         </w:rPr>
@@ -331,6 +364,7 @@
       <w:proofErr w:type="spellStart"/>
       <w:r>
         <w:rPr>
+          <w:rFonts w:ascii="Consolas" w:hAnsi="Consolas"/>
           <w:sz w:val="24"/>
           <w:szCs w:val="24"/>
         </w:rPr>
@@ -346,6 +380,7 @@
           <w:numId w:val="2"/>
         </w:numPr>
         <w:rPr>
+          <w:rFonts w:ascii="Consolas" w:hAnsi="Consolas"/>
           <w:b/>
           <w:bCs/>
           <w:sz w:val="24"/>
@@ -354,6 +389,7 @@
       </w:pPr>
       <w:r>
         <w:rPr>
+          <w:rFonts w:ascii="Consolas" w:hAnsi="Consolas"/>
           <w:sz w:val="24"/>
           <w:szCs w:val="24"/>
         </w:rPr>
@@ -362,6 +398,7 @@
       <w:proofErr w:type="spellStart"/>
       <w:r>
         <w:rPr>
+          <w:rFonts w:ascii="Consolas" w:hAnsi="Consolas"/>
           <w:sz w:val="24"/>
           <w:szCs w:val="24"/>
         </w:rPr>
@@ -370,6 +407,7 @@
       <w:proofErr w:type="spellEnd"/>
       <w:r>
         <w:rPr>
+          <w:rFonts w:ascii="Consolas" w:hAnsi="Consolas"/>
           <w:sz w:val="24"/>
           <w:szCs w:val="24"/>
         </w:rPr>
@@ -384,6 +422,7 @@
           <w:numId w:val="2"/>
         </w:numPr>
         <w:rPr>
+          <w:rFonts w:ascii="Consolas" w:hAnsi="Consolas"/>
           <w:b/>
           <w:bCs/>
           <w:sz w:val="24"/>
@@ -392,6 +431,7 @@
       </w:pPr>
       <w:r>
         <w:rPr>
+          <w:rFonts w:ascii="Consolas" w:hAnsi="Consolas"/>
           <w:sz w:val="24"/>
           <w:szCs w:val="24"/>
         </w:rPr>
@@ -406,6 +446,7 @@
           <w:numId w:val="2"/>
         </w:numPr>
         <w:rPr>
+          <w:rFonts w:ascii="Consolas" w:hAnsi="Consolas"/>
           <w:b/>
           <w:bCs/>
           <w:sz w:val="24"/>
@@ -414,6 +455,7 @@
       </w:pPr>
       <w:r>
         <w:rPr>
+          <w:rFonts w:ascii="Consolas" w:hAnsi="Consolas"/>
           <w:sz w:val="24"/>
           <w:szCs w:val="24"/>
         </w:rPr>
@@ -423,6 +465,7 @@
       <w:proofErr w:type="gramStart"/>
       <w:r>
         <w:rPr>
+          <w:rFonts w:ascii="Consolas" w:hAnsi="Consolas"/>
           <w:sz w:val="24"/>
           <w:szCs w:val="24"/>
         </w:rPr>
@@ -431,6 +474,7 @@
       <w:proofErr w:type="spellEnd"/>
       <w:r>
         <w:rPr>
+          <w:rFonts w:ascii="Consolas" w:hAnsi="Consolas"/>
           <w:sz w:val="24"/>
           <w:szCs w:val="24"/>
         </w:rPr>
@@ -439,6 +483,7 @@
       <w:proofErr w:type="gramEnd"/>
       <w:r>
         <w:rPr>
+          <w:rFonts w:ascii="Consolas" w:hAnsi="Consolas"/>
           <w:sz w:val="24"/>
           <w:szCs w:val="24"/>
         </w:rPr>
@@ -447,6 +492,7 @@
       <w:proofErr w:type="spellStart"/>
       <w:r>
         <w:rPr>
+          <w:rFonts w:ascii="Consolas" w:hAnsi="Consolas"/>
           <w:sz w:val="24"/>
           <w:szCs w:val="24"/>
         </w:rPr>
@@ -455,6 +501,7 @@
       <w:proofErr w:type="spellEnd"/>
       <w:r>
         <w:rPr>
+          <w:rFonts w:ascii="Consolas" w:hAnsi="Consolas"/>
           <w:sz w:val="24"/>
           <w:szCs w:val="24"/>
         </w:rPr>
@@ -469,6 +516,7 @@
           <w:numId w:val="2"/>
         </w:numPr>
         <w:rPr>
+          <w:rFonts w:ascii="Consolas" w:hAnsi="Consolas"/>
           <w:b/>
           <w:bCs/>
           <w:sz w:val="24"/>
@@ -477,6 +525,7 @@
       </w:pPr>
       <w:r>
         <w:rPr>
+          <w:rFonts w:ascii="Consolas" w:hAnsi="Consolas"/>
           <w:sz w:val="24"/>
           <w:szCs w:val="24"/>
         </w:rPr>
@@ -485,6 +534,7 @@
       <w:proofErr w:type="spellStart"/>
       <w:r>
         <w:rPr>
+          <w:rFonts w:ascii="Consolas" w:hAnsi="Consolas"/>
           <w:sz w:val="24"/>
           <w:szCs w:val="24"/>
         </w:rPr>
@@ -493,6 +543,7 @@
       <w:proofErr w:type="spellEnd"/>
       <w:r>
         <w:rPr>
+          <w:rFonts w:ascii="Consolas" w:hAnsi="Consolas"/>
           <w:sz w:val="24"/>
           <w:szCs w:val="24"/>
         </w:rPr>
@@ -507,6 +558,7 @@
           <w:numId w:val="2"/>
         </w:numPr>
         <w:rPr>
+          <w:rFonts w:ascii="Consolas" w:hAnsi="Consolas"/>
           <w:b/>
           <w:bCs/>
           <w:sz w:val="24"/>
@@ -515,6 +567,7 @@
       </w:pPr>
       <w:r>
         <w:rPr>
+          <w:rFonts w:ascii="Consolas" w:hAnsi="Consolas"/>
           <w:sz w:val="24"/>
           <w:szCs w:val="24"/>
         </w:rPr>
@@ -523,6 +576,7 @@
       <w:proofErr w:type="spellStart"/>
       <w:r>
         <w:rPr>
+          <w:rFonts w:ascii="Consolas" w:hAnsi="Consolas"/>
           <w:sz w:val="24"/>
           <w:szCs w:val="24"/>
         </w:rPr>
@@ -531,6 +585,7 @@
       <w:proofErr w:type="spellEnd"/>
       <w:r>
         <w:rPr>
+          <w:rFonts w:ascii="Consolas" w:hAnsi="Consolas"/>
           <w:sz w:val="24"/>
           <w:szCs w:val="24"/>
         </w:rPr>
@@ -539,6 +594,7 @@
       <w:proofErr w:type="spellStart"/>
       <w:r>
         <w:rPr>
+          <w:rFonts w:ascii="Consolas" w:hAnsi="Consolas"/>
           <w:sz w:val="24"/>
           <w:szCs w:val="24"/>
         </w:rPr>
@@ -547,6 +603,7 @@
       <w:proofErr w:type="spellEnd"/>
       <w:r>
         <w:rPr>
+          <w:rFonts w:ascii="Consolas" w:hAnsi="Consolas"/>
           <w:sz w:val="24"/>
           <w:szCs w:val="24"/>
         </w:rPr>
@@ -561,6 +618,7 @@
           <w:numId w:val="2"/>
         </w:numPr>
         <w:rPr>
+          <w:rFonts w:ascii="Consolas" w:hAnsi="Consolas"/>
           <w:b/>
           <w:bCs/>
           <w:sz w:val="24"/>
@@ -569,6 +627,7 @@
       </w:pPr>
       <w:r>
         <w:rPr>
+          <w:rFonts w:ascii="Consolas" w:hAnsi="Consolas"/>
           <w:sz w:val="24"/>
           <w:szCs w:val="24"/>
         </w:rPr>
@@ -577,6 +636,7 @@
       <w:proofErr w:type="spellStart"/>
       <w:r>
         <w:rPr>
+          <w:rFonts w:ascii="Consolas" w:hAnsi="Consolas"/>
           <w:sz w:val="24"/>
           <w:szCs w:val="24"/>
         </w:rPr>
@@ -585,6 +645,7 @@
       <w:proofErr w:type="spellEnd"/>
       <w:r>
         <w:rPr>
+          <w:rFonts w:ascii="Consolas" w:hAnsi="Consolas"/>
           <w:sz w:val="24"/>
           <w:szCs w:val="24"/>
         </w:rPr>
@@ -599,6 +660,7 @@
           <w:numId w:val="2"/>
         </w:numPr>
         <w:rPr>
+          <w:rFonts w:ascii="Consolas" w:hAnsi="Consolas"/>
           <w:b/>
           <w:bCs/>
           <w:sz w:val="24"/>
@@ -607,6 +669,7 @@
       </w:pPr>
       <w:r>
         <w:rPr>
+          <w:rFonts w:ascii="Consolas" w:hAnsi="Consolas"/>
           <w:sz w:val="24"/>
           <w:szCs w:val="24"/>
         </w:rPr>
@@ -614,6 +677,7 @@
       </w:r>
       <w:r>
         <w:rPr>
+          <w:rFonts w:ascii="Consolas" w:hAnsi="Consolas"/>
           <w:sz w:val="24"/>
           <w:szCs w:val="24"/>
         </w:rPr>
@@ -621,6 +685,7 @@
       </w:r>
       <w:r>
         <w:rPr>
+          <w:rFonts w:ascii="Consolas" w:hAnsi="Consolas"/>
           <w:sz w:val="24"/>
           <w:szCs w:val="24"/>
         </w:rPr>
@@ -1871,6 +1936,7 @@
           <w:numId w:val="2"/>
         </w:numPr>
         <w:rPr>
+          <w:rFonts w:ascii="Consolas" w:hAnsi="Consolas"/>
           <w:b/>
           <w:bCs/>
           <w:sz w:val="24"/>
@@ -1879,6 +1945,7 @@
       </w:pPr>
       <w:r>
         <w:rPr>
+          <w:rFonts w:ascii="Consolas" w:hAnsi="Consolas"/>
           <w:sz w:val="24"/>
           <w:szCs w:val="24"/>
         </w:rPr>
@@ -1887,6 +1954,7 @@
       <w:proofErr w:type="spellStart"/>
       <w:r>
         <w:rPr>
+          <w:rFonts w:ascii="Consolas" w:hAnsi="Consolas"/>
           <w:sz w:val="24"/>
           <w:szCs w:val="24"/>
         </w:rPr>
@@ -1895,6 +1963,7 @@
       <w:proofErr w:type="spellEnd"/>
       <w:r>
         <w:rPr>
+          <w:rFonts w:ascii="Consolas" w:hAnsi="Consolas"/>
           <w:sz w:val="24"/>
           <w:szCs w:val="24"/>
         </w:rPr>
@@ -1902,6 +1971,7 @@
       </w:r>
       <w:r>
         <w:rPr>
+          <w:rFonts w:ascii="Consolas" w:hAnsi="Consolas"/>
           <w:sz w:val="24"/>
           <w:szCs w:val="24"/>
         </w:rPr>
@@ -1910,6 +1980,7 @@
       <w:proofErr w:type="spellStart"/>
       <w:r>
         <w:rPr>
+          <w:rFonts w:ascii="Consolas" w:hAnsi="Consolas"/>
           <w:sz w:val="24"/>
           <w:szCs w:val="24"/>
         </w:rPr>
@@ -1918,6 +1989,7 @@
       <w:proofErr w:type="spellEnd"/>
       <w:r>
         <w:rPr>
+          <w:rFonts w:ascii="Consolas" w:hAnsi="Consolas"/>
           <w:sz w:val="24"/>
           <w:szCs w:val="24"/>
         </w:rPr>
@@ -1951,6 +2023,7 @@
           <w:szCs w:val="21"/>
           <w:lang w:eastAsia="pt-BR"/>
         </w:rPr>
+        <w:lastRenderedPageBreak/>
         <w:t>import</w:t>
       </w:r>
       <w:proofErr w:type="spellEnd"/>
@@ -2835,6 +2908,7 @@
           <w:numId w:val="2"/>
         </w:numPr>
         <w:rPr>
+          <w:rFonts w:ascii="Consolas" w:hAnsi="Consolas"/>
           <w:b/>
           <w:bCs/>
           <w:sz w:val="24"/>
@@ -2850,27 +2924,23 @@
           <w:numId w:val="2"/>
         </w:numPr>
         <w:rPr>
-          <w:sz w:val="24"/>
-          <w:szCs w:val="24"/>
-        </w:rPr>
-      </w:pPr>
-      <w:r>
-        <w:rPr>
-          <w:sz w:val="24"/>
-          <w:szCs w:val="24"/>
-        </w:rPr>
-        <w:t>Após realizar a configuraç</w:t>
-      </w:r>
-      <w:r>
-        <w:rPr>
-          <w:sz w:val="24"/>
-          <w:szCs w:val="24"/>
-        </w:rPr>
-        <w:t xml:space="preserve">ão do </w:t>
-      </w:r>
-      <w:proofErr w:type="spellStart"/>
-      <w:r>
-        <w:rPr>
+          <w:rFonts w:ascii="Consolas" w:hAnsi="Consolas"/>
+          <w:sz w:val="24"/>
+          <w:szCs w:val="24"/>
+        </w:rPr>
+      </w:pPr>
+      <w:r>
+        <w:rPr>
+          <w:rFonts w:ascii="Consolas" w:hAnsi="Consolas"/>
+          <w:sz w:val="24"/>
+          <w:szCs w:val="24"/>
+        </w:rPr>
+        <w:t xml:space="preserve">Após realizar a configuração do </w:t>
+      </w:r>
+      <w:proofErr w:type="spellStart"/>
+      <w:r>
+        <w:rPr>
+          <w:rFonts w:ascii="Consolas" w:hAnsi="Consolas"/>
           <w:sz w:val="24"/>
           <w:szCs w:val="24"/>
         </w:rPr>
@@ -2879,6 +2949,7 @@
       <w:proofErr w:type="spellEnd"/>
       <w:r>
         <w:rPr>
+          <w:rFonts w:ascii="Consolas" w:hAnsi="Consolas"/>
           <w:sz w:val="24"/>
           <w:szCs w:val="24"/>
         </w:rPr>
@@ -2887,6 +2958,7 @@
       <w:proofErr w:type="gramStart"/>
       <w:r>
         <w:rPr>
+          <w:rFonts w:ascii="Consolas" w:hAnsi="Consolas"/>
           <w:sz w:val="24"/>
           <w:szCs w:val="24"/>
         </w:rPr>
@@ -2895,6 +2967,7 @@
       <w:proofErr w:type="gramEnd"/>
       <w:r>
         <w:rPr>
+          <w:rFonts w:ascii="Consolas" w:hAnsi="Consolas"/>
           <w:sz w:val="24"/>
           <w:szCs w:val="24"/>
         </w:rPr>
@@ -2903,6 +2976,7 @@
       <w:proofErr w:type="spellStart"/>
       <w:r>
         <w:rPr>
+          <w:rFonts w:ascii="Consolas" w:hAnsi="Consolas"/>
           <w:sz w:val="24"/>
           <w:szCs w:val="24"/>
         </w:rPr>
@@ -2911,6 +2985,7 @@
       <w:proofErr w:type="spellEnd"/>
       <w:r>
         <w:rPr>
+          <w:rFonts w:ascii="Consolas" w:hAnsi="Consolas"/>
           <w:sz w:val="24"/>
           <w:szCs w:val="24"/>
         </w:rPr>
@@ -2919,6 +2994,7 @@
       <w:proofErr w:type="spellStart"/>
       <w:r>
         <w:rPr>
+          <w:rFonts w:ascii="Consolas" w:hAnsi="Consolas"/>
           <w:sz w:val="24"/>
           <w:szCs w:val="24"/>
         </w:rPr>
@@ -2934,12 +3010,14 @@
           <w:numId w:val="2"/>
         </w:numPr>
         <w:rPr>
-          <w:sz w:val="24"/>
-          <w:szCs w:val="24"/>
-        </w:rPr>
-      </w:pPr>
-      <w:r>
-        <w:rPr>
+          <w:rFonts w:ascii="Consolas" w:hAnsi="Consolas"/>
+          <w:sz w:val="24"/>
+          <w:szCs w:val="24"/>
+        </w:rPr>
+      </w:pPr>
+      <w:r>
+        <w:rPr>
+          <w:rFonts w:ascii="Consolas" w:hAnsi="Consolas"/>
           <w:sz w:val="24"/>
           <w:szCs w:val="24"/>
         </w:rPr>
@@ -2948,6 +3026,7 @@
       <w:proofErr w:type="spellStart"/>
       <w:r>
         <w:rPr>
+          <w:rFonts w:ascii="Consolas" w:hAnsi="Consolas"/>
           <w:sz w:val="24"/>
           <w:szCs w:val="24"/>
         </w:rPr>
@@ -2956,6 +3035,7 @@
       <w:proofErr w:type="spellEnd"/>
       <w:r>
         <w:rPr>
+          <w:rFonts w:ascii="Consolas" w:hAnsi="Consolas"/>
           <w:sz w:val="24"/>
           <w:szCs w:val="24"/>
         </w:rPr>
@@ -2964,6 +3044,7 @@
       <w:proofErr w:type="spellStart"/>
       <w:r>
         <w:rPr>
+          <w:rFonts w:ascii="Consolas" w:hAnsi="Consolas"/>
           <w:sz w:val="24"/>
           <w:szCs w:val="24"/>
         </w:rPr>
@@ -2972,6 +3053,7 @@
       <w:proofErr w:type="spellEnd"/>
       <w:r>
         <w:rPr>
+          <w:rFonts w:ascii="Consolas" w:hAnsi="Consolas"/>
           <w:sz w:val="24"/>
           <w:szCs w:val="24"/>
         </w:rPr>
@@ -2980,6 +3062,7 @@
       <w:proofErr w:type="spellStart"/>
       <w:r>
         <w:rPr>
+          <w:rFonts w:ascii="Consolas" w:hAnsi="Consolas"/>
           <w:sz w:val="24"/>
           <w:szCs w:val="24"/>
         </w:rPr>
@@ -2988,6 +3071,7 @@
       <w:proofErr w:type="spellEnd"/>
       <w:r>
         <w:rPr>
+          <w:rFonts w:ascii="Consolas" w:hAnsi="Consolas"/>
           <w:sz w:val="24"/>
           <w:szCs w:val="24"/>
         </w:rPr>
@@ -2995,6 +3079,7 @@
       </w:r>
       <w:r>
         <w:rPr>
+          <w:rFonts w:ascii="Consolas" w:hAnsi="Consolas"/>
           <w:sz w:val="24"/>
           <w:szCs w:val="24"/>
         </w:rPr>
@@ -3417,6 +3502,1804 @@
           <w:numId w:val="2"/>
         </w:numPr>
         <w:rPr>
+          <w:rFonts w:ascii="Consolas" w:hAnsi="Consolas"/>
+          <w:sz w:val="24"/>
+          <w:szCs w:val="24"/>
+        </w:rPr>
+      </w:pPr>
+      <w:r>
+        <w:rPr>
+          <w:rFonts w:ascii="Consolas" w:hAnsi="Consolas"/>
+          <w:sz w:val="24"/>
+          <w:szCs w:val="24"/>
+        </w:rPr>
+        <w:t>C</w:t>
+      </w:r>
+    </w:p>
+    <w:p>
+      <w:pPr>
+        <w:pStyle w:val="PargrafodaLista"/>
+        <w:ind w:left="1060" w:firstLine="0"/>
+        <w:rPr>
+          <w:rFonts w:ascii="Consolas" w:hAnsi="Consolas"/>
+          <w:sz w:val="24"/>
+          <w:szCs w:val="24"/>
+        </w:rPr>
+      </w:pPr>
+    </w:p>
+    <w:p>
+      <w:pPr>
+        <w:pStyle w:val="PargrafodaLista"/>
+        <w:ind w:left="1060" w:firstLine="0"/>
+        <w:rPr>
+          <w:rFonts w:ascii="Consolas" w:hAnsi="Consolas"/>
+          <w:b/>
+          <w:bCs/>
+          <w:sz w:val="28"/>
+          <w:szCs w:val="28"/>
+        </w:rPr>
+      </w:pPr>
+      <w:r>
+        <w:rPr>
+          <w:rFonts w:ascii="Consolas" w:hAnsi="Consolas"/>
+          <w:b/>
+          <w:bCs/>
+          <w:sz w:val="28"/>
+          <w:szCs w:val="28"/>
+        </w:rPr>
+        <w:t>Aula 253 – Entendendo os modos de Rotas (</w:t>
+      </w:r>
+      <w:proofErr w:type="spellStart"/>
+      <w:r>
+        <w:rPr>
+          <w:rFonts w:ascii="Consolas" w:hAnsi="Consolas"/>
+          <w:b/>
+          <w:bCs/>
+          <w:sz w:val="28"/>
+          <w:szCs w:val="28"/>
+        </w:rPr>
+        <w:t>hash</w:t>
+      </w:r>
+      <w:proofErr w:type="spellEnd"/>
+      <w:r>
+        <w:rPr>
+          <w:rFonts w:ascii="Consolas" w:hAnsi="Consolas"/>
+          <w:b/>
+          <w:bCs/>
+          <w:sz w:val="28"/>
+          <w:szCs w:val="28"/>
+        </w:rPr>
+        <w:t xml:space="preserve"> </w:t>
+      </w:r>
+      <w:proofErr w:type="spellStart"/>
+      <w:r>
+        <w:rPr>
+          <w:rFonts w:ascii="Consolas" w:hAnsi="Consolas"/>
+          <w:b/>
+          <w:bCs/>
+          <w:sz w:val="28"/>
+          <w:szCs w:val="28"/>
+        </w:rPr>
+        <w:t>vs</w:t>
+      </w:r>
+      <w:proofErr w:type="spellEnd"/>
+      <w:r>
+        <w:rPr>
+          <w:rFonts w:ascii="Consolas" w:hAnsi="Consolas"/>
+          <w:b/>
+          <w:bCs/>
+          <w:sz w:val="28"/>
+          <w:szCs w:val="28"/>
+        </w:rPr>
+        <w:t xml:space="preserve"> </w:t>
+      </w:r>
+      <w:proofErr w:type="spellStart"/>
+      <w:r>
+        <w:rPr>
+          <w:rFonts w:ascii="Consolas" w:hAnsi="Consolas"/>
+          <w:b/>
+          <w:bCs/>
+          <w:sz w:val="28"/>
+          <w:szCs w:val="28"/>
+        </w:rPr>
+        <w:t>history</w:t>
+      </w:r>
+      <w:proofErr w:type="spellEnd"/>
+      <w:r>
+        <w:rPr>
+          <w:rFonts w:ascii="Consolas" w:hAnsi="Consolas"/>
+          <w:b/>
+          <w:bCs/>
+          <w:sz w:val="28"/>
+          <w:szCs w:val="28"/>
+        </w:rPr>
+        <w:t>).</w:t>
+      </w:r>
+    </w:p>
+    <w:p>
+      <w:pPr>
+        <w:pStyle w:val="PargrafodaLista"/>
+        <w:numPr>
+          <w:ilvl w:val="0"/>
+          <w:numId w:val="2"/>
+        </w:numPr>
+        <w:rPr>
+          <w:rFonts w:ascii="Consolas" w:hAnsi="Consolas"/>
+          <w:sz w:val="24"/>
+          <w:szCs w:val="24"/>
+        </w:rPr>
+      </w:pPr>
+      <w:r>
+        <w:rPr>
+          <w:rFonts w:ascii="Consolas" w:hAnsi="Consolas"/>
+          <w:sz w:val="24"/>
+          <w:szCs w:val="24"/>
+        </w:rPr>
+        <w:t xml:space="preserve">Modo </w:t>
+      </w:r>
+      <w:proofErr w:type="spellStart"/>
+      <w:r>
+        <w:rPr>
+          <w:rFonts w:ascii="Consolas" w:hAnsi="Consolas"/>
+          <w:sz w:val="24"/>
+          <w:szCs w:val="24"/>
+        </w:rPr>
+        <w:t>hash</w:t>
+      </w:r>
+      <w:proofErr w:type="spellEnd"/>
+      <w:r>
+        <w:rPr>
+          <w:rFonts w:ascii="Consolas" w:hAnsi="Consolas"/>
+          <w:sz w:val="24"/>
+          <w:szCs w:val="24"/>
+        </w:rPr>
+        <w:t xml:space="preserve"> </w:t>
+      </w:r>
+      <w:r>
+        <w:rPr>
+          <w:rFonts w:ascii="Consolas" w:hAnsi="Consolas"/>
+          <w:sz w:val="24"/>
+          <w:szCs w:val="24"/>
+        </w:rPr>
+        <w:t xml:space="preserve">toda a requisição feita ao servidor passa obrigatoriamente pelo arquivo index.html e é onde é carregado o arquivo app.js. </w:t>
+      </w:r>
+    </w:p>
+    <w:p>
+      <w:pPr>
+        <w:pStyle w:val="PargrafodaLista"/>
+        <w:numPr>
+          <w:ilvl w:val="0"/>
+          <w:numId w:val="2"/>
+        </w:numPr>
+        <w:rPr>
+          <w:rFonts w:ascii="Consolas" w:hAnsi="Consolas"/>
+          <w:sz w:val="24"/>
+          <w:szCs w:val="24"/>
+        </w:rPr>
+      </w:pPr>
+      <w:proofErr w:type="gramStart"/>
+      <w:r>
+        <w:rPr>
+          <w:rFonts w:ascii="Consolas" w:hAnsi="Consolas"/>
+          <w:sz w:val="24"/>
+          <w:szCs w:val="24"/>
+        </w:rPr>
+        <w:t>Para  mantermos</w:t>
+      </w:r>
+      <w:proofErr w:type="gramEnd"/>
+      <w:r>
+        <w:rPr>
+          <w:rFonts w:ascii="Consolas" w:hAnsi="Consolas"/>
+          <w:sz w:val="24"/>
+          <w:szCs w:val="24"/>
+        </w:rPr>
+        <w:t xml:space="preserve"> o </w:t>
+      </w:r>
+      <w:proofErr w:type="spellStart"/>
+      <w:r>
+        <w:rPr>
+          <w:rFonts w:ascii="Consolas" w:hAnsi="Consolas"/>
+          <w:sz w:val="24"/>
+          <w:szCs w:val="24"/>
+        </w:rPr>
+        <w:t>hash</w:t>
+      </w:r>
+      <w:proofErr w:type="spellEnd"/>
+      <w:r>
+        <w:rPr>
+          <w:rFonts w:ascii="Consolas" w:hAnsi="Consolas"/>
+          <w:sz w:val="24"/>
+          <w:szCs w:val="24"/>
+        </w:rPr>
+        <w:t xml:space="preserve"> aparecendo na </w:t>
+      </w:r>
+      <w:proofErr w:type="spellStart"/>
+      <w:r>
+        <w:rPr>
+          <w:rFonts w:ascii="Consolas" w:hAnsi="Consolas"/>
+          <w:sz w:val="24"/>
+          <w:szCs w:val="24"/>
+        </w:rPr>
+        <w:t>url</w:t>
+      </w:r>
+      <w:proofErr w:type="spellEnd"/>
+      <w:r>
+        <w:rPr>
+          <w:rFonts w:ascii="Consolas" w:hAnsi="Consolas"/>
+          <w:sz w:val="24"/>
+          <w:szCs w:val="24"/>
+        </w:rPr>
+        <w:t xml:space="preserve"> do navegador, devemos fazer uma configuração no arquivo router.js informando o </w:t>
+      </w:r>
+      <w:proofErr w:type="spellStart"/>
+      <w:r>
+        <w:rPr>
+          <w:rFonts w:ascii="Consolas" w:hAnsi="Consolas"/>
+          <w:sz w:val="24"/>
+          <w:szCs w:val="24"/>
+        </w:rPr>
+        <w:t>mode</w:t>
+      </w:r>
+      <w:proofErr w:type="spellEnd"/>
+      <w:r>
+        <w:rPr>
+          <w:rFonts w:ascii="Consolas" w:hAnsi="Consolas"/>
+          <w:sz w:val="24"/>
+          <w:szCs w:val="24"/>
+        </w:rPr>
+        <w:t>: ‘</w:t>
+      </w:r>
+      <w:proofErr w:type="spellStart"/>
+      <w:r>
+        <w:rPr>
+          <w:rFonts w:ascii="Consolas" w:hAnsi="Consolas"/>
+          <w:sz w:val="24"/>
+          <w:szCs w:val="24"/>
+        </w:rPr>
+        <w:t>hash</w:t>
+      </w:r>
+      <w:proofErr w:type="spellEnd"/>
+      <w:r>
+        <w:rPr>
+          <w:rFonts w:ascii="Consolas" w:hAnsi="Consolas"/>
+          <w:sz w:val="24"/>
+          <w:szCs w:val="24"/>
+        </w:rPr>
+        <w:t>’.</w:t>
+      </w:r>
+    </w:p>
+    <w:p>
+      <w:pPr>
+        <w:pStyle w:val="PargrafodaLista"/>
+        <w:numPr>
+          <w:ilvl w:val="0"/>
+          <w:numId w:val="2"/>
+        </w:numPr>
+        <w:shd w:val="clear" w:color="auto" w:fill="282A36"/>
+        <w:spacing w:after="0" w:line="285" w:lineRule="atLeast"/>
+        <w:jc w:val="left"/>
+        <w:rPr>
+          <w:rFonts w:ascii="Consolas" w:eastAsia="Times New Roman" w:hAnsi="Consolas" w:cs="Times New Roman"/>
+          <w:color w:val="F6F6F4"/>
+          <w:sz w:val="21"/>
+          <w:szCs w:val="21"/>
+          <w:lang w:eastAsia="pt-BR"/>
+        </w:rPr>
+      </w:pPr>
+      <w:proofErr w:type="spellStart"/>
+      <w:r>
+        <w:rPr>
+          <w:rFonts w:ascii="Consolas" w:eastAsia="Times New Roman" w:hAnsi="Consolas" w:cs="Times New Roman"/>
+          <w:color w:val="F286C4"/>
+          <w:sz w:val="21"/>
+          <w:szCs w:val="21"/>
+          <w:lang w:eastAsia="pt-BR"/>
+        </w:rPr>
+        <w:t>export</w:t>
+      </w:r>
+      <w:proofErr w:type="spellEnd"/>
+      <w:r>
+        <w:rPr>
+          <w:rFonts w:ascii="Consolas" w:eastAsia="Times New Roman" w:hAnsi="Consolas" w:cs="Times New Roman"/>
+          <w:color w:val="F6F6F4"/>
+          <w:sz w:val="21"/>
+          <w:szCs w:val="21"/>
+          <w:lang w:eastAsia="pt-BR"/>
+        </w:rPr>
+        <w:t xml:space="preserve"> </w:t>
+      </w:r>
+      <w:r>
+        <w:rPr>
+          <w:rFonts w:ascii="Consolas" w:eastAsia="Times New Roman" w:hAnsi="Consolas" w:cs="Times New Roman"/>
+          <w:color w:val="F286C4"/>
+          <w:sz w:val="21"/>
+          <w:szCs w:val="21"/>
+          <w:lang w:eastAsia="pt-BR"/>
+        </w:rPr>
+        <w:t>default</w:t>
+      </w:r>
+      <w:r>
+        <w:rPr>
+          <w:rFonts w:ascii="Consolas" w:eastAsia="Times New Roman" w:hAnsi="Consolas" w:cs="Times New Roman"/>
+          <w:color w:val="F6F6F4"/>
+          <w:sz w:val="21"/>
+          <w:szCs w:val="21"/>
+          <w:lang w:eastAsia="pt-BR"/>
+        </w:rPr>
+        <w:t xml:space="preserve"> </w:t>
+      </w:r>
+      <w:r>
+        <w:rPr>
+          <w:rFonts w:ascii="Consolas" w:eastAsia="Times New Roman" w:hAnsi="Consolas" w:cs="Times New Roman"/>
+          <w:b/>
+          <w:bCs/>
+          <w:color w:val="F286C4"/>
+          <w:sz w:val="21"/>
+          <w:szCs w:val="21"/>
+          <w:lang w:eastAsia="pt-BR"/>
+        </w:rPr>
+        <w:t>new</w:t>
+      </w:r>
+      <w:r>
+        <w:rPr>
+          <w:rFonts w:ascii="Consolas" w:eastAsia="Times New Roman" w:hAnsi="Consolas" w:cs="Times New Roman"/>
+          <w:color w:val="F6F6F4"/>
+          <w:sz w:val="21"/>
+          <w:szCs w:val="21"/>
+          <w:lang w:eastAsia="pt-BR"/>
+        </w:rPr>
+        <w:t xml:space="preserve"> </w:t>
+      </w:r>
+      <w:proofErr w:type="spellStart"/>
+      <w:proofErr w:type="gramStart"/>
+      <w:r>
+        <w:rPr>
+          <w:rFonts w:ascii="Consolas" w:eastAsia="Times New Roman" w:hAnsi="Consolas" w:cs="Times New Roman"/>
+          <w:color w:val="97E1F1"/>
+          <w:sz w:val="21"/>
+          <w:szCs w:val="21"/>
+          <w:lang w:eastAsia="pt-BR"/>
+        </w:rPr>
+        <w:t>Router</w:t>
+      </w:r>
+      <w:proofErr w:type="spellEnd"/>
+      <w:r>
+        <w:rPr>
+          <w:rFonts w:ascii="Consolas" w:eastAsia="Times New Roman" w:hAnsi="Consolas" w:cs="Times New Roman"/>
+          <w:color w:val="F6F6F4"/>
+          <w:sz w:val="21"/>
+          <w:szCs w:val="21"/>
+          <w:lang w:eastAsia="pt-BR"/>
+        </w:rPr>
+        <w:t>(</w:t>
+      </w:r>
+      <w:proofErr w:type="gramEnd"/>
+      <w:r>
+        <w:rPr>
+          <w:rFonts w:ascii="Consolas" w:eastAsia="Times New Roman" w:hAnsi="Consolas" w:cs="Times New Roman"/>
+          <w:color w:val="F6F6F4"/>
+          <w:sz w:val="21"/>
+          <w:szCs w:val="21"/>
+          <w:lang w:eastAsia="pt-BR"/>
+        </w:rPr>
+        <w:t>{</w:t>
+      </w:r>
+    </w:p>
+    <w:p>
+      <w:pPr>
+        <w:pStyle w:val="PargrafodaLista"/>
+        <w:numPr>
+          <w:ilvl w:val="0"/>
+          <w:numId w:val="2"/>
+        </w:numPr>
+        <w:shd w:val="clear" w:color="auto" w:fill="282A36"/>
+        <w:spacing w:after="0" w:line="285" w:lineRule="atLeast"/>
+        <w:jc w:val="left"/>
+        <w:rPr>
+          <w:rFonts w:ascii="Consolas" w:eastAsia="Times New Roman" w:hAnsi="Consolas" w:cs="Times New Roman"/>
+          <w:color w:val="F6F6F4"/>
+          <w:sz w:val="21"/>
+          <w:szCs w:val="21"/>
+          <w:lang w:eastAsia="pt-BR"/>
+        </w:rPr>
+      </w:pPr>
+      <w:r>
+        <w:rPr>
+          <w:rFonts w:ascii="Consolas" w:eastAsia="Times New Roman" w:hAnsi="Consolas" w:cs="Times New Roman"/>
+          <w:color w:val="F6F6F4"/>
+          <w:sz w:val="21"/>
+          <w:szCs w:val="21"/>
+          <w:lang w:eastAsia="pt-BR"/>
+        </w:rPr>
+        <w:t xml:space="preserve">    </w:t>
+      </w:r>
+      <w:proofErr w:type="spellStart"/>
+      <w:r>
+        <w:rPr>
+          <w:rFonts w:ascii="Consolas" w:eastAsia="Times New Roman" w:hAnsi="Consolas" w:cs="Times New Roman"/>
+          <w:color w:val="F6F6F4"/>
+          <w:sz w:val="21"/>
+          <w:szCs w:val="21"/>
+          <w:lang w:eastAsia="pt-BR"/>
+        </w:rPr>
+        <w:t>mode</w:t>
+      </w:r>
+      <w:proofErr w:type="spellEnd"/>
+      <w:r>
+        <w:rPr>
+          <w:rFonts w:ascii="Consolas" w:eastAsia="Times New Roman" w:hAnsi="Consolas" w:cs="Times New Roman"/>
+          <w:color w:val="F286C4"/>
+          <w:sz w:val="21"/>
+          <w:szCs w:val="21"/>
+          <w:lang w:eastAsia="pt-BR"/>
+        </w:rPr>
+        <w:t>:</w:t>
+      </w:r>
+      <w:r>
+        <w:rPr>
+          <w:rFonts w:ascii="Consolas" w:eastAsia="Times New Roman" w:hAnsi="Consolas" w:cs="Times New Roman"/>
+          <w:color w:val="DEE492"/>
+          <w:sz w:val="21"/>
+          <w:szCs w:val="21"/>
+          <w:lang w:eastAsia="pt-BR"/>
+        </w:rPr>
+        <w:t>'</w:t>
+      </w:r>
+      <w:proofErr w:type="spellStart"/>
+      <w:r>
+        <w:rPr>
+          <w:rFonts w:ascii="Consolas" w:eastAsia="Times New Roman" w:hAnsi="Consolas" w:cs="Times New Roman"/>
+          <w:color w:val="E7EE98"/>
+          <w:sz w:val="21"/>
+          <w:szCs w:val="21"/>
+          <w:lang w:eastAsia="pt-BR"/>
+        </w:rPr>
+        <w:t>hash</w:t>
+      </w:r>
+      <w:proofErr w:type="spellEnd"/>
+      <w:r>
+        <w:rPr>
+          <w:rFonts w:ascii="Consolas" w:eastAsia="Times New Roman" w:hAnsi="Consolas" w:cs="Times New Roman"/>
+          <w:color w:val="DEE492"/>
+          <w:sz w:val="21"/>
+          <w:szCs w:val="21"/>
+          <w:lang w:eastAsia="pt-BR"/>
+        </w:rPr>
+        <w:t>'</w:t>
+      </w:r>
+      <w:r>
+        <w:rPr>
+          <w:rFonts w:ascii="Consolas" w:eastAsia="Times New Roman" w:hAnsi="Consolas" w:cs="Times New Roman"/>
+          <w:color w:val="F6F6F4"/>
+          <w:sz w:val="21"/>
+          <w:szCs w:val="21"/>
+          <w:lang w:eastAsia="pt-BR"/>
+        </w:rPr>
+        <w:t>,</w:t>
+      </w:r>
+    </w:p>
+    <w:p>
+      <w:pPr>
+        <w:pStyle w:val="PargrafodaLista"/>
+        <w:numPr>
+          <w:ilvl w:val="0"/>
+          <w:numId w:val="2"/>
+        </w:numPr>
+        <w:shd w:val="clear" w:color="auto" w:fill="282A36"/>
+        <w:spacing w:after="0" w:line="285" w:lineRule="atLeast"/>
+        <w:jc w:val="left"/>
+        <w:rPr>
+          <w:rFonts w:ascii="Consolas" w:eastAsia="Times New Roman" w:hAnsi="Consolas" w:cs="Times New Roman"/>
+          <w:color w:val="F6F6F4"/>
+          <w:sz w:val="21"/>
+          <w:szCs w:val="21"/>
+          <w:lang w:eastAsia="pt-BR"/>
+        </w:rPr>
+      </w:pPr>
+      <w:r>
+        <w:rPr>
+          <w:rFonts w:ascii="Consolas" w:eastAsia="Times New Roman" w:hAnsi="Consolas" w:cs="Times New Roman"/>
+          <w:color w:val="F6F6F4"/>
+          <w:sz w:val="21"/>
+          <w:szCs w:val="21"/>
+          <w:lang w:eastAsia="pt-BR"/>
+        </w:rPr>
+        <w:t xml:space="preserve">    </w:t>
+      </w:r>
+      <w:proofErr w:type="spellStart"/>
+      <w:r>
+        <w:rPr>
+          <w:rFonts w:ascii="Consolas" w:eastAsia="Times New Roman" w:hAnsi="Consolas" w:cs="Times New Roman"/>
+          <w:color w:val="F6F6F4"/>
+          <w:sz w:val="21"/>
+          <w:szCs w:val="21"/>
+          <w:lang w:eastAsia="pt-BR"/>
+        </w:rPr>
+        <w:t>routes</w:t>
+      </w:r>
+      <w:proofErr w:type="spellEnd"/>
+      <w:r>
+        <w:rPr>
+          <w:rFonts w:ascii="Consolas" w:eastAsia="Times New Roman" w:hAnsi="Consolas" w:cs="Times New Roman"/>
+          <w:color w:val="F286C4"/>
+          <w:sz w:val="21"/>
+          <w:szCs w:val="21"/>
+          <w:lang w:eastAsia="pt-BR"/>
+        </w:rPr>
+        <w:t>:</w:t>
+      </w:r>
+      <w:r>
+        <w:rPr>
+          <w:rFonts w:ascii="Consolas" w:eastAsia="Times New Roman" w:hAnsi="Consolas" w:cs="Times New Roman"/>
+          <w:color w:val="F6F6F4"/>
+          <w:sz w:val="21"/>
+          <w:szCs w:val="21"/>
+          <w:lang w:eastAsia="pt-BR"/>
+        </w:rPr>
+        <w:t xml:space="preserve"> [{</w:t>
+      </w:r>
+    </w:p>
+    <w:p>
+      <w:pPr>
+        <w:pStyle w:val="PargrafodaLista"/>
+        <w:numPr>
+          <w:ilvl w:val="0"/>
+          <w:numId w:val="2"/>
+        </w:numPr>
+        <w:shd w:val="clear" w:color="auto" w:fill="282A36"/>
+        <w:spacing w:after="0" w:line="285" w:lineRule="atLeast"/>
+        <w:jc w:val="left"/>
+        <w:rPr>
+          <w:rFonts w:ascii="Consolas" w:eastAsia="Times New Roman" w:hAnsi="Consolas" w:cs="Times New Roman"/>
+          <w:color w:val="F6F6F4"/>
+          <w:sz w:val="21"/>
+          <w:szCs w:val="21"/>
+          <w:lang w:eastAsia="pt-BR"/>
+        </w:rPr>
+      </w:pPr>
+      <w:r>
+        <w:rPr>
+          <w:rFonts w:ascii="Consolas" w:eastAsia="Times New Roman" w:hAnsi="Consolas" w:cs="Times New Roman"/>
+          <w:color w:val="F6F6F4"/>
+          <w:sz w:val="21"/>
+          <w:szCs w:val="21"/>
+          <w:lang w:eastAsia="pt-BR"/>
+        </w:rPr>
+        <w:t>        path</w:t>
+      </w:r>
+      <w:r>
+        <w:rPr>
+          <w:rFonts w:ascii="Consolas" w:eastAsia="Times New Roman" w:hAnsi="Consolas" w:cs="Times New Roman"/>
+          <w:color w:val="F286C4"/>
+          <w:sz w:val="21"/>
+          <w:szCs w:val="21"/>
+          <w:lang w:eastAsia="pt-BR"/>
+        </w:rPr>
+        <w:t>:</w:t>
+      </w:r>
+      <w:r>
+        <w:rPr>
+          <w:rFonts w:ascii="Consolas" w:eastAsia="Times New Roman" w:hAnsi="Consolas" w:cs="Times New Roman"/>
+          <w:color w:val="F6F6F4"/>
+          <w:sz w:val="21"/>
+          <w:szCs w:val="21"/>
+          <w:lang w:eastAsia="pt-BR"/>
+        </w:rPr>
+        <w:t xml:space="preserve"> </w:t>
+      </w:r>
+      <w:r>
+        <w:rPr>
+          <w:rFonts w:ascii="Consolas" w:eastAsia="Times New Roman" w:hAnsi="Consolas" w:cs="Times New Roman"/>
+          <w:color w:val="DEE492"/>
+          <w:sz w:val="21"/>
+          <w:szCs w:val="21"/>
+          <w:lang w:eastAsia="pt-BR"/>
+        </w:rPr>
+        <w:t>'</w:t>
+      </w:r>
+      <w:r>
+        <w:rPr>
+          <w:rFonts w:ascii="Consolas" w:eastAsia="Times New Roman" w:hAnsi="Consolas" w:cs="Times New Roman"/>
+          <w:color w:val="E7EE98"/>
+          <w:sz w:val="21"/>
+          <w:szCs w:val="21"/>
+          <w:lang w:eastAsia="pt-BR"/>
+        </w:rPr>
+        <w:t>/</w:t>
+      </w:r>
+      <w:r>
+        <w:rPr>
+          <w:rFonts w:ascii="Consolas" w:eastAsia="Times New Roman" w:hAnsi="Consolas" w:cs="Times New Roman"/>
+          <w:color w:val="DEE492"/>
+          <w:sz w:val="21"/>
+          <w:szCs w:val="21"/>
+          <w:lang w:eastAsia="pt-BR"/>
+        </w:rPr>
+        <w:t>'</w:t>
+      </w:r>
+      <w:r>
+        <w:rPr>
+          <w:rFonts w:ascii="Consolas" w:eastAsia="Times New Roman" w:hAnsi="Consolas" w:cs="Times New Roman"/>
+          <w:color w:val="F6F6F4"/>
+          <w:sz w:val="21"/>
+          <w:szCs w:val="21"/>
+          <w:lang w:eastAsia="pt-BR"/>
+        </w:rPr>
+        <w:t>,</w:t>
+      </w:r>
+    </w:p>
+    <w:p>
+      <w:pPr>
+        <w:pStyle w:val="PargrafodaLista"/>
+        <w:numPr>
+          <w:ilvl w:val="0"/>
+          <w:numId w:val="2"/>
+        </w:numPr>
+        <w:shd w:val="clear" w:color="auto" w:fill="282A36"/>
+        <w:spacing w:after="0" w:line="285" w:lineRule="atLeast"/>
+        <w:jc w:val="left"/>
+        <w:rPr>
+          <w:rFonts w:ascii="Consolas" w:eastAsia="Times New Roman" w:hAnsi="Consolas" w:cs="Times New Roman"/>
+          <w:color w:val="F6F6F4"/>
+          <w:sz w:val="21"/>
+          <w:szCs w:val="21"/>
+          <w:lang w:eastAsia="pt-BR"/>
+        </w:rPr>
+      </w:pPr>
+      <w:r>
+        <w:rPr>
+          <w:rFonts w:ascii="Consolas" w:eastAsia="Times New Roman" w:hAnsi="Consolas" w:cs="Times New Roman"/>
+          <w:color w:val="F6F6F4"/>
+          <w:sz w:val="21"/>
+          <w:szCs w:val="21"/>
+          <w:lang w:eastAsia="pt-BR"/>
+        </w:rPr>
+        <w:t xml:space="preserve">        </w:t>
+      </w:r>
+      <w:proofErr w:type="spellStart"/>
+      <w:r>
+        <w:rPr>
+          <w:rFonts w:ascii="Consolas" w:eastAsia="Times New Roman" w:hAnsi="Consolas" w:cs="Times New Roman"/>
+          <w:color w:val="F6F6F4"/>
+          <w:sz w:val="21"/>
+          <w:szCs w:val="21"/>
+          <w:lang w:eastAsia="pt-BR"/>
+        </w:rPr>
+        <w:t>component</w:t>
+      </w:r>
+      <w:proofErr w:type="spellEnd"/>
+      <w:r>
+        <w:rPr>
+          <w:rFonts w:ascii="Consolas" w:eastAsia="Times New Roman" w:hAnsi="Consolas" w:cs="Times New Roman"/>
+          <w:color w:val="F286C4"/>
+          <w:sz w:val="21"/>
+          <w:szCs w:val="21"/>
+          <w:lang w:eastAsia="pt-BR"/>
+        </w:rPr>
+        <w:t>:</w:t>
+      </w:r>
+      <w:r>
+        <w:rPr>
+          <w:rFonts w:ascii="Consolas" w:eastAsia="Times New Roman" w:hAnsi="Consolas" w:cs="Times New Roman"/>
+          <w:color w:val="F6F6F4"/>
+          <w:sz w:val="21"/>
+          <w:szCs w:val="21"/>
+          <w:lang w:eastAsia="pt-BR"/>
+        </w:rPr>
+        <w:t xml:space="preserve"> Inicio</w:t>
+      </w:r>
+    </w:p>
+    <w:p>
+      <w:pPr>
+        <w:pStyle w:val="PargrafodaLista"/>
+        <w:numPr>
+          <w:ilvl w:val="0"/>
+          <w:numId w:val="2"/>
+        </w:numPr>
+        <w:shd w:val="clear" w:color="auto" w:fill="282A36"/>
+        <w:spacing w:after="0" w:line="285" w:lineRule="atLeast"/>
+        <w:jc w:val="left"/>
+        <w:rPr>
+          <w:rFonts w:ascii="Consolas" w:eastAsia="Times New Roman" w:hAnsi="Consolas" w:cs="Times New Roman"/>
+          <w:color w:val="F6F6F4"/>
+          <w:sz w:val="21"/>
+          <w:szCs w:val="21"/>
+          <w:lang w:eastAsia="pt-BR"/>
+        </w:rPr>
+      </w:pPr>
+      <w:r>
+        <w:rPr>
+          <w:rFonts w:ascii="Consolas" w:eastAsia="Times New Roman" w:hAnsi="Consolas" w:cs="Times New Roman"/>
+          <w:color w:val="F6F6F4"/>
+          <w:sz w:val="21"/>
+          <w:szCs w:val="21"/>
+          <w:lang w:eastAsia="pt-BR"/>
+        </w:rPr>
+        <w:t>    },{</w:t>
+      </w:r>
+    </w:p>
+    <w:p>
+      <w:pPr>
+        <w:pStyle w:val="PargrafodaLista"/>
+        <w:numPr>
+          <w:ilvl w:val="0"/>
+          <w:numId w:val="2"/>
+        </w:numPr>
+        <w:shd w:val="clear" w:color="auto" w:fill="282A36"/>
+        <w:spacing w:after="0" w:line="285" w:lineRule="atLeast"/>
+        <w:jc w:val="left"/>
+        <w:rPr>
+          <w:rFonts w:ascii="Consolas" w:eastAsia="Times New Roman" w:hAnsi="Consolas" w:cs="Times New Roman"/>
+          <w:color w:val="F6F6F4"/>
+          <w:sz w:val="21"/>
+          <w:szCs w:val="21"/>
+          <w:lang w:eastAsia="pt-BR"/>
+        </w:rPr>
+      </w:pPr>
+      <w:r>
+        <w:rPr>
+          <w:rFonts w:ascii="Consolas" w:eastAsia="Times New Roman" w:hAnsi="Consolas" w:cs="Times New Roman"/>
+          <w:color w:val="F6F6F4"/>
+          <w:sz w:val="21"/>
+          <w:szCs w:val="21"/>
+          <w:lang w:eastAsia="pt-BR"/>
+        </w:rPr>
+        <w:t>        path</w:t>
+      </w:r>
+      <w:r>
+        <w:rPr>
+          <w:rFonts w:ascii="Consolas" w:eastAsia="Times New Roman" w:hAnsi="Consolas" w:cs="Times New Roman"/>
+          <w:color w:val="F286C4"/>
+          <w:sz w:val="21"/>
+          <w:szCs w:val="21"/>
+          <w:lang w:eastAsia="pt-BR"/>
+        </w:rPr>
+        <w:t>:</w:t>
+      </w:r>
+      <w:r>
+        <w:rPr>
+          <w:rFonts w:ascii="Consolas" w:eastAsia="Times New Roman" w:hAnsi="Consolas" w:cs="Times New Roman"/>
+          <w:color w:val="F6F6F4"/>
+          <w:sz w:val="21"/>
+          <w:szCs w:val="21"/>
+          <w:lang w:eastAsia="pt-BR"/>
+        </w:rPr>
+        <w:t xml:space="preserve"> </w:t>
+      </w:r>
+      <w:r>
+        <w:rPr>
+          <w:rFonts w:ascii="Consolas" w:eastAsia="Times New Roman" w:hAnsi="Consolas" w:cs="Times New Roman"/>
+          <w:color w:val="DEE492"/>
+          <w:sz w:val="21"/>
+          <w:szCs w:val="21"/>
+          <w:lang w:eastAsia="pt-BR"/>
+        </w:rPr>
+        <w:t>'</w:t>
+      </w:r>
+      <w:r>
+        <w:rPr>
+          <w:rFonts w:ascii="Consolas" w:eastAsia="Times New Roman" w:hAnsi="Consolas" w:cs="Times New Roman"/>
+          <w:color w:val="E7EE98"/>
+          <w:sz w:val="21"/>
+          <w:szCs w:val="21"/>
+          <w:lang w:eastAsia="pt-BR"/>
+        </w:rPr>
+        <w:t>/</w:t>
+      </w:r>
+      <w:proofErr w:type="spellStart"/>
+      <w:r>
+        <w:rPr>
+          <w:rFonts w:ascii="Consolas" w:eastAsia="Times New Roman" w:hAnsi="Consolas" w:cs="Times New Roman"/>
+          <w:color w:val="E7EE98"/>
+          <w:sz w:val="21"/>
+          <w:szCs w:val="21"/>
+          <w:lang w:eastAsia="pt-BR"/>
+        </w:rPr>
+        <w:t>usuario</w:t>
+      </w:r>
+      <w:proofErr w:type="spellEnd"/>
+      <w:r>
+        <w:rPr>
+          <w:rFonts w:ascii="Consolas" w:eastAsia="Times New Roman" w:hAnsi="Consolas" w:cs="Times New Roman"/>
+          <w:color w:val="DEE492"/>
+          <w:sz w:val="21"/>
+          <w:szCs w:val="21"/>
+          <w:lang w:eastAsia="pt-BR"/>
+        </w:rPr>
+        <w:t>'</w:t>
+      </w:r>
+      <w:r>
+        <w:rPr>
+          <w:rFonts w:ascii="Consolas" w:eastAsia="Times New Roman" w:hAnsi="Consolas" w:cs="Times New Roman"/>
+          <w:color w:val="F6F6F4"/>
+          <w:sz w:val="21"/>
+          <w:szCs w:val="21"/>
+          <w:lang w:eastAsia="pt-BR"/>
+        </w:rPr>
+        <w:t>,</w:t>
+      </w:r>
+    </w:p>
+    <w:p>
+      <w:pPr>
+        <w:pStyle w:val="PargrafodaLista"/>
+        <w:numPr>
+          <w:ilvl w:val="0"/>
+          <w:numId w:val="2"/>
+        </w:numPr>
+        <w:shd w:val="clear" w:color="auto" w:fill="282A36"/>
+        <w:spacing w:after="0" w:line="285" w:lineRule="atLeast"/>
+        <w:jc w:val="left"/>
+        <w:rPr>
+          <w:rFonts w:ascii="Consolas" w:eastAsia="Times New Roman" w:hAnsi="Consolas" w:cs="Times New Roman"/>
+          <w:color w:val="F6F6F4"/>
+          <w:sz w:val="21"/>
+          <w:szCs w:val="21"/>
+          <w:lang w:eastAsia="pt-BR"/>
+        </w:rPr>
+      </w:pPr>
+      <w:r>
+        <w:rPr>
+          <w:rFonts w:ascii="Consolas" w:eastAsia="Times New Roman" w:hAnsi="Consolas" w:cs="Times New Roman"/>
+          <w:color w:val="F6F6F4"/>
+          <w:sz w:val="21"/>
+          <w:szCs w:val="21"/>
+          <w:lang w:eastAsia="pt-BR"/>
+        </w:rPr>
+        <w:t xml:space="preserve">        </w:t>
+      </w:r>
+      <w:proofErr w:type="spellStart"/>
+      <w:r>
+        <w:rPr>
+          <w:rFonts w:ascii="Consolas" w:eastAsia="Times New Roman" w:hAnsi="Consolas" w:cs="Times New Roman"/>
+          <w:color w:val="F6F6F4"/>
+          <w:sz w:val="21"/>
+          <w:szCs w:val="21"/>
+          <w:lang w:eastAsia="pt-BR"/>
+        </w:rPr>
+        <w:t>component</w:t>
+      </w:r>
+      <w:proofErr w:type="spellEnd"/>
+      <w:r>
+        <w:rPr>
+          <w:rFonts w:ascii="Consolas" w:eastAsia="Times New Roman" w:hAnsi="Consolas" w:cs="Times New Roman"/>
+          <w:color w:val="F286C4"/>
+          <w:sz w:val="21"/>
+          <w:szCs w:val="21"/>
+          <w:lang w:eastAsia="pt-BR"/>
+        </w:rPr>
+        <w:t>:</w:t>
+      </w:r>
+      <w:r>
+        <w:rPr>
+          <w:rFonts w:ascii="Consolas" w:eastAsia="Times New Roman" w:hAnsi="Consolas" w:cs="Times New Roman"/>
+          <w:color w:val="F6F6F4"/>
+          <w:sz w:val="21"/>
+          <w:szCs w:val="21"/>
+          <w:lang w:eastAsia="pt-BR"/>
+        </w:rPr>
+        <w:t xml:space="preserve"> </w:t>
+      </w:r>
+      <w:proofErr w:type="spellStart"/>
+      <w:r>
+        <w:rPr>
+          <w:rFonts w:ascii="Consolas" w:eastAsia="Times New Roman" w:hAnsi="Consolas" w:cs="Times New Roman"/>
+          <w:color w:val="F6F6F4"/>
+          <w:sz w:val="21"/>
+          <w:szCs w:val="21"/>
+          <w:lang w:eastAsia="pt-BR"/>
+        </w:rPr>
+        <w:t>Usuario</w:t>
+      </w:r>
+      <w:proofErr w:type="spellEnd"/>
+    </w:p>
+    <w:p>
+      <w:pPr>
+        <w:pStyle w:val="PargrafodaLista"/>
+        <w:numPr>
+          <w:ilvl w:val="0"/>
+          <w:numId w:val="2"/>
+        </w:numPr>
+        <w:shd w:val="clear" w:color="auto" w:fill="282A36"/>
+        <w:spacing w:after="0" w:line="285" w:lineRule="atLeast"/>
+        <w:jc w:val="left"/>
+        <w:rPr>
+          <w:rFonts w:ascii="Consolas" w:eastAsia="Times New Roman" w:hAnsi="Consolas" w:cs="Times New Roman"/>
+          <w:color w:val="F6F6F4"/>
+          <w:sz w:val="21"/>
+          <w:szCs w:val="21"/>
+          <w:lang w:eastAsia="pt-BR"/>
+        </w:rPr>
+      </w:pPr>
+      <w:r>
+        <w:rPr>
+          <w:rFonts w:ascii="Consolas" w:eastAsia="Times New Roman" w:hAnsi="Consolas" w:cs="Times New Roman"/>
+          <w:color w:val="F6F6F4"/>
+          <w:sz w:val="21"/>
+          <w:szCs w:val="21"/>
+          <w:lang w:eastAsia="pt-BR"/>
+        </w:rPr>
+        <w:t>    }]</w:t>
+      </w:r>
+    </w:p>
+    <w:p>
+      <w:pPr>
+        <w:pStyle w:val="PargrafodaLista"/>
+        <w:numPr>
+          <w:ilvl w:val="0"/>
+          <w:numId w:val="2"/>
+        </w:numPr>
+        <w:shd w:val="clear" w:color="auto" w:fill="282A36"/>
+        <w:spacing w:after="0" w:line="285" w:lineRule="atLeast"/>
+        <w:jc w:val="left"/>
+        <w:rPr>
+          <w:rFonts w:ascii="Consolas" w:eastAsia="Times New Roman" w:hAnsi="Consolas" w:cs="Times New Roman"/>
+          <w:color w:val="F6F6F4"/>
+          <w:sz w:val="21"/>
+          <w:szCs w:val="21"/>
+          <w:lang w:eastAsia="pt-BR"/>
+        </w:rPr>
+      </w:pPr>
+      <w:r>
+        <w:rPr>
+          <w:rFonts w:ascii="Consolas" w:eastAsia="Times New Roman" w:hAnsi="Consolas" w:cs="Times New Roman"/>
+          <w:color w:val="F6F6F4"/>
+          <w:sz w:val="21"/>
+          <w:szCs w:val="21"/>
+          <w:lang w:eastAsia="pt-BR"/>
+        </w:rPr>
+        <w:t>})</w:t>
+      </w:r>
+    </w:p>
+    <w:p>
+      <w:pPr>
+        <w:pStyle w:val="PargrafodaLista"/>
+        <w:numPr>
+          <w:ilvl w:val="0"/>
+          <w:numId w:val="2"/>
+        </w:numPr>
+        <w:rPr>
+          <w:rFonts w:ascii="Consolas" w:hAnsi="Consolas"/>
+          <w:sz w:val="24"/>
+          <w:szCs w:val="24"/>
+        </w:rPr>
+      </w:pPr>
+    </w:p>
+    <w:p>
+      <w:pPr>
+        <w:shd w:val="clear" w:color="auto" w:fill="282A36"/>
+        <w:spacing w:line="285" w:lineRule="atLeast"/>
+        <w:rPr>
+          <w:rFonts w:ascii="Consolas" w:eastAsia="Times New Roman" w:hAnsi="Consolas" w:cs="Times New Roman"/>
+          <w:color w:val="F6F6F4"/>
+          <w:sz w:val="21"/>
+          <w:szCs w:val="21"/>
+          <w:lang w:eastAsia="pt-BR"/>
+        </w:rPr>
+      </w:pPr>
+      <w:r>
+        <w:rPr>
+          <w:rFonts w:ascii="Consolas" w:hAnsi="Consolas"/>
+          <w:sz w:val="24"/>
+          <w:szCs w:val="24"/>
+        </w:rPr>
+        <w:lastRenderedPageBreak/>
+        <w:t xml:space="preserve">Para retirar o </w:t>
+      </w:r>
+      <w:proofErr w:type="spellStart"/>
+      <w:r>
+        <w:rPr>
+          <w:rFonts w:ascii="Consolas" w:hAnsi="Consolas"/>
+          <w:sz w:val="24"/>
+          <w:szCs w:val="24"/>
+        </w:rPr>
+        <w:t>hash</w:t>
+      </w:r>
+      <w:proofErr w:type="spellEnd"/>
+      <w:r>
+        <w:rPr>
+          <w:rFonts w:ascii="Consolas" w:hAnsi="Consolas"/>
+          <w:sz w:val="24"/>
+          <w:szCs w:val="24"/>
+        </w:rPr>
+        <w:t xml:space="preserve"> da </w:t>
+      </w:r>
+      <w:proofErr w:type="spellStart"/>
+      <w:r>
+        <w:rPr>
+          <w:rFonts w:ascii="Consolas" w:hAnsi="Consolas"/>
+          <w:sz w:val="24"/>
+          <w:szCs w:val="24"/>
+        </w:rPr>
+        <w:t>url</w:t>
+      </w:r>
+      <w:proofErr w:type="spellEnd"/>
+      <w:r>
+        <w:rPr>
+          <w:rFonts w:ascii="Consolas" w:hAnsi="Consolas"/>
+          <w:sz w:val="24"/>
+          <w:szCs w:val="24"/>
+        </w:rPr>
+        <w:t xml:space="preserve"> basta utilizar o ‘</w:t>
+      </w:r>
+      <w:proofErr w:type="spellStart"/>
+      <w:r>
+        <w:rPr>
+          <w:rFonts w:ascii="Consolas" w:hAnsi="Consolas"/>
+          <w:sz w:val="24"/>
+          <w:szCs w:val="24"/>
+        </w:rPr>
+        <w:t>history</w:t>
+      </w:r>
+      <w:proofErr w:type="spellEnd"/>
+      <w:r>
+        <w:rPr>
+          <w:rFonts w:ascii="Consolas" w:hAnsi="Consolas"/>
+          <w:sz w:val="24"/>
+          <w:szCs w:val="24"/>
+        </w:rPr>
+        <w:t xml:space="preserve">’ no </w:t>
+      </w:r>
+      <w:proofErr w:type="spellStart"/>
+      <w:r>
+        <w:rPr>
+          <w:rFonts w:ascii="Consolas" w:hAnsi="Consolas"/>
+          <w:sz w:val="24"/>
+          <w:szCs w:val="24"/>
+        </w:rPr>
+        <w:t>mode</w:t>
+      </w:r>
+      <w:proofErr w:type="spellEnd"/>
+      <w:r>
+        <w:rPr>
+          <w:rFonts w:ascii="Consolas" w:hAnsi="Consolas"/>
+          <w:sz w:val="24"/>
+          <w:szCs w:val="24"/>
+        </w:rPr>
+        <w:t>,</w:t>
+      </w:r>
+      <w:r>
+        <w:rPr>
+          <w:rFonts w:ascii="Consolas" w:hAnsi="Consolas"/>
+          <w:color w:val="F286C4"/>
+          <w:sz w:val="21"/>
+          <w:szCs w:val="21"/>
+        </w:rPr>
+        <w:t xml:space="preserve"> </w:t>
+      </w:r>
+      <w:proofErr w:type="spellStart"/>
+      <w:r>
+        <w:rPr>
+          <w:rFonts w:ascii="Consolas" w:eastAsia="Times New Roman" w:hAnsi="Consolas" w:cs="Times New Roman"/>
+          <w:color w:val="F286C4"/>
+          <w:sz w:val="21"/>
+          <w:szCs w:val="21"/>
+          <w:lang w:eastAsia="pt-BR"/>
+        </w:rPr>
+        <w:t>export</w:t>
+      </w:r>
+      <w:proofErr w:type="spellEnd"/>
+      <w:r>
+        <w:rPr>
+          <w:rFonts w:ascii="Consolas" w:eastAsia="Times New Roman" w:hAnsi="Consolas" w:cs="Times New Roman"/>
+          <w:color w:val="F6F6F4"/>
+          <w:sz w:val="21"/>
+          <w:szCs w:val="21"/>
+          <w:lang w:eastAsia="pt-BR"/>
+        </w:rPr>
+        <w:t xml:space="preserve"> </w:t>
+      </w:r>
+      <w:r>
+        <w:rPr>
+          <w:rFonts w:ascii="Consolas" w:eastAsia="Times New Roman" w:hAnsi="Consolas" w:cs="Times New Roman"/>
+          <w:color w:val="F286C4"/>
+          <w:sz w:val="21"/>
+          <w:szCs w:val="21"/>
+          <w:lang w:eastAsia="pt-BR"/>
+        </w:rPr>
+        <w:t>default</w:t>
+      </w:r>
+      <w:r>
+        <w:rPr>
+          <w:rFonts w:ascii="Consolas" w:eastAsia="Times New Roman" w:hAnsi="Consolas" w:cs="Times New Roman"/>
+          <w:color w:val="F6F6F4"/>
+          <w:sz w:val="21"/>
+          <w:szCs w:val="21"/>
+          <w:lang w:eastAsia="pt-BR"/>
+        </w:rPr>
+        <w:t xml:space="preserve"> </w:t>
+      </w:r>
+      <w:r>
+        <w:rPr>
+          <w:rFonts w:ascii="Consolas" w:eastAsia="Times New Roman" w:hAnsi="Consolas" w:cs="Times New Roman"/>
+          <w:b/>
+          <w:bCs/>
+          <w:color w:val="F286C4"/>
+          <w:sz w:val="21"/>
+          <w:szCs w:val="21"/>
+          <w:lang w:eastAsia="pt-BR"/>
+        </w:rPr>
+        <w:t>new</w:t>
+      </w:r>
+      <w:r>
+        <w:rPr>
+          <w:rFonts w:ascii="Consolas" w:eastAsia="Times New Roman" w:hAnsi="Consolas" w:cs="Times New Roman"/>
+          <w:color w:val="F6F6F4"/>
+          <w:sz w:val="21"/>
+          <w:szCs w:val="21"/>
+          <w:lang w:eastAsia="pt-BR"/>
+        </w:rPr>
+        <w:t xml:space="preserve"> </w:t>
+      </w:r>
+      <w:proofErr w:type="spellStart"/>
+      <w:proofErr w:type="gramStart"/>
+      <w:r>
+        <w:rPr>
+          <w:rFonts w:ascii="Consolas" w:eastAsia="Times New Roman" w:hAnsi="Consolas" w:cs="Times New Roman"/>
+          <w:color w:val="97E1F1"/>
+          <w:sz w:val="21"/>
+          <w:szCs w:val="21"/>
+          <w:lang w:eastAsia="pt-BR"/>
+        </w:rPr>
+        <w:t>Router</w:t>
+      </w:r>
+      <w:proofErr w:type="spellEnd"/>
+      <w:r>
+        <w:rPr>
+          <w:rFonts w:ascii="Consolas" w:eastAsia="Times New Roman" w:hAnsi="Consolas" w:cs="Times New Roman"/>
+          <w:color w:val="F6F6F4"/>
+          <w:sz w:val="21"/>
+          <w:szCs w:val="21"/>
+          <w:lang w:eastAsia="pt-BR"/>
+        </w:rPr>
+        <w:t>(</w:t>
+      </w:r>
+      <w:proofErr w:type="gramEnd"/>
+      <w:r>
+        <w:rPr>
+          <w:rFonts w:ascii="Consolas" w:eastAsia="Times New Roman" w:hAnsi="Consolas" w:cs="Times New Roman"/>
+          <w:color w:val="F6F6F4"/>
+          <w:sz w:val="21"/>
+          <w:szCs w:val="21"/>
+          <w:lang w:eastAsia="pt-BR"/>
+        </w:rPr>
+        <w:t>{</w:t>
+      </w:r>
+    </w:p>
+    <w:p>
+      <w:pPr>
+        <w:shd w:val="clear" w:color="auto" w:fill="282A36"/>
+        <w:spacing w:after="0" w:line="285" w:lineRule="atLeast"/>
+        <w:ind w:left="0" w:firstLine="0"/>
+        <w:jc w:val="left"/>
+        <w:rPr>
+          <w:rFonts w:ascii="Consolas" w:eastAsia="Times New Roman" w:hAnsi="Consolas" w:cs="Times New Roman"/>
+          <w:color w:val="F6F6F4"/>
+          <w:sz w:val="21"/>
+          <w:szCs w:val="21"/>
+          <w:lang w:eastAsia="pt-BR"/>
+        </w:rPr>
+      </w:pPr>
+      <w:r>
+        <w:rPr>
+          <w:rFonts w:ascii="Consolas" w:eastAsia="Times New Roman" w:hAnsi="Consolas" w:cs="Times New Roman"/>
+          <w:color w:val="F6F6F4"/>
+          <w:sz w:val="21"/>
+          <w:szCs w:val="21"/>
+          <w:lang w:eastAsia="pt-BR"/>
+        </w:rPr>
+        <w:t xml:space="preserve">    </w:t>
+      </w:r>
+      <w:proofErr w:type="spellStart"/>
+      <w:r>
+        <w:rPr>
+          <w:rFonts w:ascii="Consolas" w:eastAsia="Times New Roman" w:hAnsi="Consolas" w:cs="Times New Roman"/>
+          <w:color w:val="F6F6F4"/>
+          <w:sz w:val="21"/>
+          <w:szCs w:val="21"/>
+          <w:lang w:eastAsia="pt-BR"/>
+        </w:rPr>
+        <w:t>mode</w:t>
+      </w:r>
+      <w:proofErr w:type="spellEnd"/>
+      <w:r>
+        <w:rPr>
+          <w:rFonts w:ascii="Consolas" w:eastAsia="Times New Roman" w:hAnsi="Consolas" w:cs="Times New Roman"/>
+          <w:color w:val="F286C4"/>
+          <w:sz w:val="21"/>
+          <w:szCs w:val="21"/>
+          <w:lang w:eastAsia="pt-BR"/>
+        </w:rPr>
+        <w:t>:</w:t>
+      </w:r>
+      <w:r>
+        <w:rPr>
+          <w:rFonts w:ascii="Consolas" w:eastAsia="Times New Roman" w:hAnsi="Consolas" w:cs="Times New Roman"/>
+          <w:color w:val="DEE492"/>
+          <w:sz w:val="21"/>
+          <w:szCs w:val="21"/>
+          <w:lang w:eastAsia="pt-BR"/>
+        </w:rPr>
+        <w:t>'</w:t>
+      </w:r>
+      <w:proofErr w:type="spellStart"/>
+      <w:r>
+        <w:rPr>
+          <w:rFonts w:ascii="Consolas" w:eastAsia="Times New Roman" w:hAnsi="Consolas" w:cs="Times New Roman"/>
+          <w:color w:val="E7EE98"/>
+          <w:sz w:val="21"/>
+          <w:szCs w:val="21"/>
+          <w:lang w:eastAsia="pt-BR"/>
+        </w:rPr>
+        <w:t>history</w:t>
+      </w:r>
+      <w:proofErr w:type="spellEnd"/>
+      <w:r>
+        <w:rPr>
+          <w:rFonts w:ascii="Consolas" w:eastAsia="Times New Roman" w:hAnsi="Consolas" w:cs="Times New Roman"/>
+          <w:color w:val="DEE492"/>
+          <w:sz w:val="21"/>
+          <w:szCs w:val="21"/>
+          <w:lang w:eastAsia="pt-BR"/>
+        </w:rPr>
+        <w:t>'</w:t>
+      </w:r>
+      <w:r>
+        <w:rPr>
+          <w:rFonts w:ascii="Consolas" w:eastAsia="Times New Roman" w:hAnsi="Consolas" w:cs="Times New Roman"/>
+          <w:color w:val="F6F6F4"/>
+          <w:sz w:val="21"/>
+          <w:szCs w:val="21"/>
+          <w:lang w:eastAsia="pt-BR"/>
+        </w:rPr>
+        <w:t>,</w:t>
+      </w:r>
+    </w:p>
+    <w:p>
+      <w:pPr>
+        <w:shd w:val="clear" w:color="auto" w:fill="282A36"/>
+        <w:spacing w:after="0" w:line="285" w:lineRule="atLeast"/>
+        <w:ind w:left="0" w:firstLine="0"/>
+        <w:jc w:val="left"/>
+        <w:rPr>
+          <w:rFonts w:ascii="Consolas" w:eastAsia="Times New Roman" w:hAnsi="Consolas" w:cs="Times New Roman"/>
+          <w:color w:val="F6F6F4"/>
+          <w:sz w:val="21"/>
+          <w:szCs w:val="21"/>
+          <w:lang w:eastAsia="pt-BR"/>
+        </w:rPr>
+      </w:pPr>
+      <w:r>
+        <w:rPr>
+          <w:rFonts w:ascii="Consolas" w:eastAsia="Times New Roman" w:hAnsi="Consolas" w:cs="Times New Roman"/>
+          <w:color w:val="F6F6F4"/>
+          <w:sz w:val="21"/>
+          <w:szCs w:val="21"/>
+          <w:lang w:eastAsia="pt-BR"/>
+        </w:rPr>
+        <w:t xml:space="preserve">    </w:t>
+      </w:r>
+      <w:proofErr w:type="spellStart"/>
+      <w:r>
+        <w:rPr>
+          <w:rFonts w:ascii="Consolas" w:eastAsia="Times New Roman" w:hAnsi="Consolas" w:cs="Times New Roman"/>
+          <w:color w:val="F6F6F4"/>
+          <w:sz w:val="21"/>
+          <w:szCs w:val="21"/>
+          <w:lang w:eastAsia="pt-BR"/>
+        </w:rPr>
+        <w:t>routes</w:t>
+      </w:r>
+      <w:proofErr w:type="spellEnd"/>
+      <w:r>
+        <w:rPr>
+          <w:rFonts w:ascii="Consolas" w:eastAsia="Times New Roman" w:hAnsi="Consolas" w:cs="Times New Roman"/>
+          <w:color w:val="F286C4"/>
+          <w:sz w:val="21"/>
+          <w:szCs w:val="21"/>
+          <w:lang w:eastAsia="pt-BR"/>
+        </w:rPr>
+        <w:t>:</w:t>
+      </w:r>
+      <w:r>
+        <w:rPr>
+          <w:rFonts w:ascii="Consolas" w:eastAsia="Times New Roman" w:hAnsi="Consolas" w:cs="Times New Roman"/>
+          <w:color w:val="F6F6F4"/>
+          <w:sz w:val="21"/>
+          <w:szCs w:val="21"/>
+          <w:lang w:eastAsia="pt-BR"/>
+        </w:rPr>
+        <w:t xml:space="preserve"> [{</w:t>
+      </w:r>
+    </w:p>
+    <w:p>
+      <w:pPr>
+        <w:shd w:val="clear" w:color="auto" w:fill="282A36"/>
+        <w:spacing w:after="0" w:line="285" w:lineRule="atLeast"/>
+        <w:ind w:left="0" w:firstLine="0"/>
+        <w:jc w:val="left"/>
+        <w:rPr>
+          <w:rFonts w:ascii="Consolas" w:eastAsia="Times New Roman" w:hAnsi="Consolas" w:cs="Times New Roman"/>
+          <w:color w:val="F6F6F4"/>
+          <w:sz w:val="21"/>
+          <w:szCs w:val="21"/>
+          <w:lang w:eastAsia="pt-BR"/>
+        </w:rPr>
+      </w:pPr>
+      <w:r>
+        <w:rPr>
+          <w:rFonts w:ascii="Consolas" w:eastAsia="Times New Roman" w:hAnsi="Consolas" w:cs="Times New Roman"/>
+          <w:color w:val="F6F6F4"/>
+          <w:sz w:val="21"/>
+          <w:szCs w:val="21"/>
+          <w:lang w:eastAsia="pt-BR"/>
+        </w:rPr>
+        <w:t>        path</w:t>
+      </w:r>
+      <w:r>
+        <w:rPr>
+          <w:rFonts w:ascii="Consolas" w:eastAsia="Times New Roman" w:hAnsi="Consolas" w:cs="Times New Roman"/>
+          <w:color w:val="F286C4"/>
+          <w:sz w:val="21"/>
+          <w:szCs w:val="21"/>
+          <w:lang w:eastAsia="pt-BR"/>
+        </w:rPr>
+        <w:t>:</w:t>
+      </w:r>
+      <w:r>
+        <w:rPr>
+          <w:rFonts w:ascii="Consolas" w:eastAsia="Times New Roman" w:hAnsi="Consolas" w:cs="Times New Roman"/>
+          <w:color w:val="F6F6F4"/>
+          <w:sz w:val="21"/>
+          <w:szCs w:val="21"/>
+          <w:lang w:eastAsia="pt-BR"/>
+        </w:rPr>
+        <w:t xml:space="preserve"> </w:t>
+      </w:r>
+      <w:r>
+        <w:rPr>
+          <w:rFonts w:ascii="Consolas" w:eastAsia="Times New Roman" w:hAnsi="Consolas" w:cs="Times New Roman"/>
+          <w:color w:val="DEE492"/>
+          <w:sz w:val="21"/>
+          <w:szCs w:val="21"/>
+          <w:lang w:eastAsia="pt-BR"/>
+        </w:rPr>
+        <w:t>'</w:t>
+      </w:r>
+      <w:r>
+        <w:rPr>
+          <w:rFonts w:ascii="Consolas" w:eastAsia="Times New Roman" w:hAnsi="Consolas" w:cs="Times New Roman"/>
+          <w:color w:val="E7EE98"/>
+          <w:sz w:val="21"/>
+          <w:szCs w:val="21"/>
+          <w:lang w:eastAsia="pt-BR"/>
+        </w:rPr>
+        <w:t>/</w:t>
+      </w:r>
+      <w:r>
+        <w:rPr>
+          <w:rFonts w:ascii="Consolas" w:eastAsia="Times New Roman" w:hAnsi="Consolas" w:cs="Times New Roman"/>
+          <w:color w:val="DEE492"/>
+          <w:sz w:val="21"/>
+          <w:szCs w:val="21"/>
+          <w:lang w:eastAsia="pt-BR"/>
+        </w:rPr>
+        <w:t>'</w:t>
+      </w:r>
+      <w:r>
+        <w:rPr>
+          <w:rFonts w:ascii="Consolas" w:eastAsia="Times New Roman" w:hAnsi="Consolas" w:cs="Times New Roman"/>
+          <w:color w:val="F6F6F4"/>
+          <w:sz w:val="21"/>
+          <w:szCs w:val="21"/>
+          <w:lang w:eastAsia="pt-BR"/>
+        </w:rPr>
+        <w:t>,</w:t>
+      </w:r>
+    </w:p>
+    <w:p>
+      <w:pPr>
+        <w:shd w:val="clear" w:color="auto" w:fill="282A36"/>
+        <w:spacing w:after="0" w:line="285" w:lineRule="atLeast"/>
+        <w:ind w:left="0" w:firstLine="0"/>
+        <w:jc w:val="left"/>
+        <w:rPr>
+          <w:rFonts w:ascii="Consolas" w:eastAsia="Times New Roman" w:hAnsi="Consolas" w:cs="Times New Roman"/>
+          <w:color w:val="F6F6F4"/>
+          <w:sz w:val="21"/>
+          <w:szCs w:val="21"/>
+          <w:lang w:eastAsia="pt-BR"/>
+        </w:rPr>
+      </w:pPr>
+      <w:r>
+        <w:rPr>
+          <w:rFonts w:ascii="Consolas" w:eastAsia="Times New Roman" w:hAnsi="Consolas" w:cs="Times New Roman"/>
+          <w:color w:val="F6F6F4"/>
+          <w:sz w:val="21"/>
+          <w:szCs w:val="21"/>
+          <w:lang w:eastAsia="pt-BR"/>
+        </w:rPr>
+        <w:t xml:space="preserve">        </w:t>
+      </w:r>
+      <w:proofErr w:type="spellStart"/>
+      <w:r>
+        <w:rPr>
+          <w:rFonts w:ascii="Consolas" w:eastAsia="Times New Roman" w:hAnsi="Consolas" w:cs="Times New Roman"/>
+          <w:color w:val="F6F6F4"/>
+          <w:sz w:val="21"/>
+          <w:szCs w:val="21"/>
+          <w:lang w:eastAsia="pt-BR"/>
+        </w:rPr>
+        <w:t>component</w:t>
+      </w:r>
+      <w:proofErr w:type="spellEnd"/>
+      <w:r>
+        <w:rPr>
+          <w:rFonts w:ascii="Consolas" w:eastAsia="Times New Roman" w:hAnsi="Consolas" w:cs="Times New Roman"/>
+          <w:color w:val="F286C4"/>
+          <w:sz w:val="21"/>
+          <w:szCs w:val="21"/>
+          <w:lang w:eastAsia="pt-BR"/>
+        </w:rPr>
+        <w:t>:</w:t>
+      </w:r>
+      <w:r>
+        <w:rPr>
+          <w:rFonts w:ascii="Consolas" w:eastAsia="Times New Roman" w:hAnsi="Consolas" w:cs="Times New Roman"/>
+          <w:color w:val="F6F6F4"/>
+          <w:sz w:val="21"/>
+          <w:szCs w:val="21"/>
+          <w:lang w:eastAsia="pt-BR"/>
+        </w:rPr>
+        <w:t xml:space="preserve"> Inicio</w:t>
+      </w:r>
+    </w:p>
+    <w:p>
+      <w:pPr>
+        <w:shd w:val="clear" w:color="auto" w:fill="282A36"/>
+        <w:spacing w:after="0" w:line="285" w:lineRule="atLeast"/>
+        <w:ind w:left="0" w:firstLine="0"/>
+        <w:jc w:val="left"/>
+        <w:rPr>
+          <w:rFonts w:ascii="Consolas" w:eastAsia="Times New Roman" w:hAnsi="Consolas" w:cs="Times New Roman"/>
+          <w:color w:val="F6F6F4"/>
+          <w:sz w:val="21"/>
+          <w:szCs w:val="21"/>
+          <w:lang w:eastAsia="pt-BR"/>
+        </w:rPr>
+      </w:pPr>
+      <w:r>
+        <w:rPr>
+          <w:rFonts w:ascii="Consolas" w:eastAsia="Times New Roman" w:hAnsi="Consolas" w:cs="Times New Roman"/>
+          <w:color w:val="F6F6F4"/>
+          <w:sz w:val="21"/>
+          <w:szCs w:val="21"/>
+          <w:lang w:eastAsia="pt-BR"/>
+        </w:rPr>
+        <w:t>    },{</w:t>
+      </w:r>
+    </w:p>
+    <w:p>
+      <w:pPr>
+        <w:shd w:val="clear" w:color="auto" w:fill="282A36"/>
+        <w:spacing w:after="0" w:line="285" w:lineRule="atLeast"/>
+        <w:ind w:left="0" w:firstLine="0"/>
+        <w:jc w:val="left"/>
+        <w:rPr>
+          <w:rFonts w:ascii="Consolas" w:eastAsia="Times New Roman" w:hAnsi="Consolas" w:cs="Times New Roman"/>
+          <w:color w:val="F6F6F4"/>
+          <w:sz w:val="21"/>
+          <w:szCs w:val="21"/>
+          <w:lang w:eastAsia="pt-BR"/>
+        </w:rPr>
+      </w:pPr>
+      <w:r>
+        <w:rPr>
+          <w:rFonts w:ascii="Consolas" w:eastAsia="Times New Roman" w:hAnsi="Consolas" w:cs="Times New Roman"/>
+          <w:color w:val="F6F6F4"/>
+          <w:sz w:val="21"/>
+          <w:szCs w:val="21"/>
+          <w:lang w:eastAsia="pt-BR"/>
+        </w:rPr>
+        <w:t>        path</w:t>
+      </w:r>
+      <w:r>
+        <w:rPr>
+          <w:rFonts w:ascii="Consolas" w:eastAsia="Times New Roman" w:hAnsi="Consolas" w:cs="Times New Roman"/>
+          <w:color w:val="F286C4"/>
+          <w:sz w:val="21"/>
+          <w:szCs w:val="21"/>
+          <w:lang w:eastAsia="pt-BR"/>
+        </w:rPr>
+        <w:t>:</w:t>
+      </w:r>
+      <w:r>
+        <w:rPr>
+          <w:rFonts w:ascii="Consolas" w:eastAsia="Times New Roman" w:hAnsi="Consolas" w:cs="Times New Roman"/>
+          <w:color w:val="F6F6F4"/>
+          <w:sz w:val="21"/>
+          <w:szCs w:val="21"/>
+          <w:lang w:eastAsia="pt-BR"/>
+        </w:rPr>
+        <w:t xml:space="preserve"> </w:t>
+      </w:r>
+      <w:r>
+        <w:rPr>
+          <w:rFonts w:ascii="Consolas" w:eastAsia="Times New Roman" w:hAnsi="Consolas" w:cs="Times New Roman"/>
+          <w:color w:val="DEE492"/>
+          <w:sz w:val="21"/>
+          <w:szCs w:val="21"/>
+          <w:lang w:eastAsia="pt-BR"/>
+        </w:rPr>
+        <w:t>'</w:t>
+      </w:r>
+      <w:r>
+        <w:rPr>
+          <w:rFonts w:ascii="Consolas" w:eastAsia="Times New Roman" w:hAnsi="Consolas" w:cs="Times New Roman"/>
+          <w:color w:val="E7EE98"/>
+          <w:sz w:val="21"/>
+          <w:szCs w:val="21"/>
+          <w:lang w:eastAsia="pt-BR"/>
+        </w:rPr>
+        <w:t>/</w:t>
+      </w:r>
+      <w:proofErr w:type="spellStart"/>
+      <w:r>
+        <w:rPr>
+          <w:rFonts w:ascii="Consolas" w:eastAsia="Times New Roman" w:hAnsi="Consolas" w:cs="Times New Roman"/>
+          <w:color w:val="E7EE98"/>
+          <w:sz w:val="21"/>
+          <w:szCs w:val="21"/>
+          <w:lang w:eastAsia="pt-BR"/>
+        </w:rPr>
+        <w:t>usuario</w:t>
+      </w:r>
+      <w:proofErr w:type="spellEnd"/>
+      <w:r>
+        <w:rPr>
+          <w:rFonts w:ascii="Consolas" w:eastAsia="Times New Roman" w:hAnsi="Consolas" w:cs="Times New Roman"/>
+          <w:color w:val="DEE492"/>
+          <w:sz w:val="21"/>
+          <w:szCs w:val="21"/>
+          <w:lang w:eastAsia="pt-BR"/>
+        </w:rPr>
+        <w:t>'</w:t>
+      </w:r>
+      <w:r>
+        <w:rPr>
+          <w:rFonts w:ascii="Consolas" w:eastAsia="Times New Roman" w:hAnsi="Consolas" w:cs="Times New Roman"/>
+          <w:color w:val="F6F6F4"/>
+          <w:sz w:val="21"/>
+          <w:szCs w:val="21"/>
+          <w:lang w:eastAsia="pt-BR"/>
+        </w:rPr>
+        <w:t>,</w:t>
+      </w:r>
+    </w:p>
+    <w:p>
+      <w:pPr>
+        <w:shd w:val="clear" w:color="auto" w:fill="282A36"/>
+        <w:spacing w:after="0" w:line="285" w:lineRule="atLeast"/>
+        <w:ind w:left="0" w:firstLine="0"/>
+        <w:jc w:val="left"/>
+        <w:rPr>
+          <w:rFonts w:ascii="Consolas" w:eastAsia="Times New Roman" w:hAnsi="Consolas" w:cs="Times New Roman"/>
+          <w:color w:val="F6F6F4"/>
+          <w:sz w:val="21"/>
+          <w:szCs w:val="21"/>
+          <w:lang w:eastAsia="pt-BR"/>
+        </w:rPr>
+      </w:pPr>
+      <w:r>
+        <w:rPr>
+          <w:rFonts w:ascii="Consolas" w:eastAsia="Times New Roman" w:hAnsi="Consolas" w:cs="Times New Roman"/>
+          <w:color w:val="F6F6F4"/>
+          <w:sz w:val="21"/>
+          <w:szCs w:val="21"/>
+          <w:lang w:eastAsia="pt-BR"/>
+        </w:rPr>
+        <w:t xml:space="preserve">        </w:t>
+      </w:r>
+      <w:proofErr w:type="spellStart"/>
+      <w:r>
+        <w:rPr>
+          <w:rFonts w:ascii="Consolas" w:eastAsia="Times New Roman" w:hAnsi="Consolas" w:cs="Times New Roman"/>
+          <w:color w:val="F6F6F4"/>
+          <w:sz w:val="21"/>
+          <w:szCs w:val="21"/>
+          <w:lang w:eastAsia="pt-BR"/>
+        </w:rPr>
+        <w:t>component</w:t>
+      </w:r>
+      <w:proofErr w:type="spellEnd"/>
+      <w:r>
+        <w:rPr>
+          <w:rFonts w:ascii="Consolas" w:eastAsia="Times New Roman" w:hAnsi="Consolas" w:cs="Times New Roman"/>
+          <w:color w:val="F286C4"/>
+          <w:sz w:val="21"/>
+          <w:szCs w:val="21"/>
+          <w:lang w:eastAsia="pt-BR"/>
+        </w:rPr>
+        <w:t>:</w:t>
+      </w:r>
+      <w:r>
+        <w:rPr>
+          <w:rFonts w:ascii="Consolas" w:eastAsia="Times New Roman" w:hAnsi="Consolas" w:cs="Times New Roman"/>
+          <w:color w:val="F6F6F4"/>
+          <w:sz w:val="21"/>
+          <w:szCs w:val="21"/>
+          <w:lang w:eastAsia="pt-BR"/>
+        </w:rPr>
+        <w:t xml:space="preserve"> </w:t>
+      </w:r>
+      <w:proofErr w:type="spellStart"/>
+      <w:r>
+        <w:rPr>
+          <w:rFonts w:ascii="Consolas" w:eastAsia="Times New Roman" w:hAnsi="Consolas" w:cs="Times New Roman"/>
+          <w:color w:val="F6F6F4"/>
+          <w:sz w:val="21"/>
+          <w:szCs w:val="21"/>
+          <w:lang w:eastAsia="pt-BR"/>
+        </w:rPr>
+        <w:t>Usuario</w:t>
+      </w:r>
+      <w:proofErr w:type="spellEnd"/>
+    </w:p>
+    <w:p>
+      <w:pPr>
+        <w:shd w:val="clear" w:color="auto" w:fill="282A36"/>
+        <w:spacing w:after="0" w:line="285" w:lineRule="atLeast"/>
+        <w:ind w:left="0" w:firstLine="0"/>
+        <w:jc w:val="left"/>
+        <w:rPr>
+          <w:rFonts w:ascii="Consolas" w:eastAsia="Times New Roman" w:hAnsi="Consolas" w:cs="Times New Roman"/>
+          <w:color w:val="F6F6F4"/>
+          <w:sz w:val="21"/>
+          <w:szCs w:val="21"/>
+          <w:lang w:eastAsia="pt-BR"/>
+        </w:rPr>
+      </w:pPr>
+      <w:r>
+        <w:rPr>
+          <w:rFonts w:ascii="Consolas" w:eastAsia="Times New Roman" w:hAnsi="Consolas" w:cs="Times New Roman"/>
+          <w:color w:val="F6F6F4"/>
+          <w:sz w:val="21"/>
+          <w:szCs w:val="21"/>
+          <w:lang w:eastAsia="pt-BR"/>
+        </w:rPr>
+        <w:t>    }]</w:t>
+      </w:r>
+    </w:p>
+    <w:p>
+      <w:pPr>
+        <w:shd w:val="clear" w:color="auto" w:fill="282A36"/>
+        <w:spacing w:after="0" w:line="285" w:lineRule="atLeast"/>
+        <w:ind w:left="0" w:firstLine="0"/>
+        <w:jc w:val="left"/>
+        <w:rPr>
+          <w:rFonts w:ascii="Consolas" w:eastAsia="Times New Roman" w:hAnsi="Consolas" w:cs="Times New Roman"/>
+          <w:color w:val="F6F6F4"/>
+          <w:sz w:val="21"/>
+          <w:szCs w:val="21"/>
+          <w:lang w:eastAsia="pt-BR"/>
+        </w:rPr>
+      </w:pPr>
+      <w:r>
+        <w:rPr>
+          <w:rFonts w:ascii="Consolas" w:eastAsia="Times New Roman" w:hAnsi="Consolas" w:cs="Times New Roman"/>
+          <w:color w:val="F6F6F4"/>
+          <w:sz w:val="21"/>
+          <w:szCs w:val="21"/>
+          <w:lang w:eastAsia="pt-BR"/>
+        </w:rPr>
+        <w:t>})</w:t>
+      </w:r>
+    </w:p>
+    <w:p>
+      <w:pPr>
+        <w:pStyle w:val="PargrafodaLista"/>
+        <w:numPr>
+          <w:ilvl w:val="0"/>
+          <w:numId w:val="2"/>
+        </w:numPr>
+        <w:rPr>
+          <w:rFonts w:ascii="Consolas" w:hAnsi="Consolas"/>
+          <w:sz w:val="24"/>
+          <w:szCs w:val="24"/>
+        </w:rPr>
+      </w:pPr>
+    </w:p>
+    <w:p>
+      <w:pPr>
+        <w:pStyle w:val="PargrafodaLista"/>
+        <w:numPr>
+          <w:ilvl w:val="0"/>
+          <w:numId w:val="2"/>
+        </w:numPr>
+        <w:rPr>
+          <w:rFonts w:ascii="Consolas" w:hAnsi="Consolas"/>
+          <w:sz w:val="24"/>
+          <w:szCs w:val="24"/>
+          <w:highlight w:val="yellow"/>
+        </w:rPr>
+      </w:pPr>
+      <w:r>
+        <w:rPr>
+          <w:rFonts w:ascii="Consolas" w:hAnsi="Consolas"/>
+          <w:sz w:val="24"/>
+          <w:szCs w:val="24"/>
+        </w:rPr>
+        <w:t xml:space="preserve"> </w:t>
+      </w:r>
+      <w:r>
+        <w:rPr>
+          <w:rFonts w:ascii="Consolas" w:hAnsi="Consolas"/>
+          <w:sz w:val="24"/>
+          <w:szCs w:val="24"/>
+          <w:highlight w:val="yellow"/>
+        </w:rPr>
+        <w:t>porém é necessário realizar configurações no servidor.</w:t>
+      </w:r>
+    </w:p>
+    <w:p>
+      <w:pPr>
+        <w:pStyle w:val="PargrafodaLista"/>
+        <w:numPr>
+          <w:ilvl w:val="0"/>
+          <w:numId w:val="2"/>
+        </w:numPr>
+        <w:rPr>
+          <w:rFonts w:ascii="Consolas" w:hAnsi="Consolas"/>
+          <w:sz w:val="24"/>
+          <w:szCs w:val="24"/>
+        </w:rPr>
+      </w:pPr>
+      <w:r>
+        <w:rPr>
+          <w:rFonts w:ascii="Consolas" w:hAnsi="Consolas"/>
+          <w:sz w:val="24"/>
+          <w:szCs w:val="24"/>
+          <w:highlight w:val="yellow"/>
+        </w:rPr>
+        <w:t xml:space="preserve">Para o modo </w:t>
+      </w:r>
+      <w:proofErr w:type="spellStart"/>
+      <w:r>
+        <w:rPr>
+          <w:rFonts w:ascii="Consolas" w:hAnsi="Consolas"/>
+          <w:sz w:val="24"/>
+          <w:szCs w:val="24"/>
+          <w:highlight w:val="yellow"/>
+        </w:rPr>
+        <w:t>history</w:t>
+      </w:r>
+      <w:proofErr w:type="spellEnd"/>
+      <w:r>
+        <w:rPr>
+          <w:rFonts w:ascii="Consolas" w:hAnsi="Consolas"/>
+          <w:sz w:val="24"/>
+          <w:szCs w:val="24"/>
+          <w:highlight w:val="yellow"/>
+        </w:rPr>
+        <w:t xml:space="preserve"> funcionar corretamente</w:t>
+      </w:r>
+      <w:r>
+        <w:rPr>
+          <w:rFonts w:ascii="Consolas" w:hAnsi="Consolas"/>
+          <w:sz w:val="24"/>
+          <w:szCs w:val="24"/>
+        </w:rPr>
+        <w:t>.</w:t>
+      </w:r>
+    </w:p>
+    <w:p>
+      <w:pPr>
+        <w:pStyle w:val="PargrafodaLista"/>
+        <w:numPr>
+          <w:ilvl w:val="0"/>
+          <w:numId w:val="2"/>
+        </w:numPr>
+        <w:rPr>
+          <w:rFonts w:ascii="Consolas" w:hAnsi="Consolas"/>
           <w:sz w:val="24"/>
           <w:szCs w:val="24"/>
         </w:rPr>

</xml_diff>

<commit_message>
Criando componente Menu para navegacao entre os componentes, criado logica para insercao dinamica de itens no menu
</commit_message>
<xml_diff>
--- a/Rotas em uma aplicação VueJS.docx
+++ b/Rotas em uma aplicação VueJS.docx
@@ -5289,6 +5289,2994 @@
           <w:szCs w:val="24"/>
         </w:rPr>
         <w:t>.</w:t>
+      </w:r>
+    </w:p>
+    <w:p>
+      <w:pPr>
+        <w:pStyle w:val="PargrafodaLista"/>
+        <w:numPr>
+          <w:ilvl w:val="0"/>
+          <w:numId w:val="2"/>
+        </w:numPr>
+        <w:rPr>
+          <w:rFonts w:ascii="Consolas" w:hAnsi="Consolas"/>
+          <w:sz w:val="24"/>
+          <w:szCs w:val="24"/>
+        </w:rPr>
+      </w:pPr>
+    </w:p>
+    <w:p>
+      <w:pPr>
+        <w:pStyle w:val="PargrafodaLista"/>
+        <w:ind w:left="1060" w:firstLine="0"/>
+        <w:rPr>
+          <w:rFonts w:ascii="Consolas" w:hAnsi="Consolas"/>
+          <w:sz w:val="24"/>
+          <w:szCs w:val="24"/>
+        </w:rPr>
+      </w:pPr>
+      <w:r>
+        <w:rPr>
+          <w:rFonts w:ascii="Consolas" w:hAnsi="Consolas"/>
+          <w:sz w:val="24"/>
+          <w:szCs w:val="24"/>
+        </w:rPr>
+        <w:t xml:space="preserve">Aula 254 – Navegando com </w:t>
+      </w:r>
+      <w:proofErr w:type="spellStart"/>
+      <w:r>
+        <w:rPr>
+          <w:rFonts w:ascii="Consolas" w:hAnsi="Consolas"/>
+          <w:sz w:val="24"/>
+          <w:szCs w:val="24"/>
+        </w:rPr>
+        <w:t>Router</w:t>
+      </w:r>
+      <w:proofErr w:type="spellEnd"/>
+      <w:r>
+        <w:rPr>
+          <w:rFonts w:ascii="Consolas" w:hAnsi="Consolas"/>
+          <w:sz w:val="24"/>
+          <w:szCs w:val="24"/>
+        </w:rPr>
+        <w:t xml:space="preserve"> links</w:t>
+      </w:r>
+    </w:p>
+    <w:p>
+      <w:pPr>
+        <w:pStyle w:val="PargrafodaLista"/>
+        <w:numPr>
+          <w:ilvl w:val="0"/>
+          <w:numId w:val="2"/>
+        </w:numPr>
+        <w:rPr>
+          <w:rFonts w:ascii="Consolas" w:hAnsi="Consolas"/>
+          <w:sz w:val="24"/>
+          <w:szCs w:val="24"/>
+        </w:rPr>
+      </w:pPr>
+      <w:r>
+        <w:rPr>
+          <w:rFonts w:ascii="Consolas" w:hAnsi="Consolas"/>
+          <w:sz w:val="24"/>
+          <w:szCs w:val="24"/>
+        </w:rPr>
+        <w:t xml:space="preserve">Iremos criar um menu para navegarmos entre os componentes sem ter que digitar a </w:t>
+      </w:r>
+      <w:proofErr w:type="spellStart"/>
+      <w:r>
+        <w:rPr>
+          <w:rFonts w:ascii="Consolas" w:hAnsi="Consolas"/>
+          <w:sz w:val="24"/>
+          <w:szCs w:val="24"/>
+        </w:rPr>
+        <w:t>url</w:t>
+      </w:r>
+      <w:proofErr w:type="spellEnd"/>
+      <w:r>
+        <w:rPr>
+          <w:rFonts w:ascii="Consolas" w:hAnsi="Consolas"/>
+          <w:sz w:val="24"/>
+          <w:szCs w:val="24"/>
+        </w:rPr>
+        <w:t>.</w:t>
+      </w:r>
+    </w:p>
+    <w:p>
+      <w:pPr>
+        <w:pStyle w:val="PargrafodaLista"/>
+        <w:numPr>
+          <w:ilvl w:val="0"/>
+          <w:numId w:val="2"/>
+        </w:numPr>
+        <w:rPr>
+          <w:rFonts w:ascii="Consolas" w:hAnsi="Consolas"/>
+          <w:sz w:val="24"/>
+          <w:szCs w:val="24"/>
+        </w:rPr>
+      </w:pPr>
+      <w:r>
+        <w:rPr>
+          <w:rFonts w:ascii="Consolas" w:hAnsi="Consolas"/>
+          <w:sz w:val="24"/>
+          <w:szCs w:val="24"/>
+        </w:rPr>
+        <w:t xml:space="preserve">Para isso vamos criar dentro de </w:t>
+      </w:r>
+      <w:proofErr w:type="spellStart"/>
+      <w:r>
+        <w:rPr>
+          <w:rFonts w:ascii="Consolas" w:hAnsi="Consolas"/>
+          <w:sz w:val="24"/>
+          <w:szCs w:val="24"/>
+        </w:rPr>
+        <w:t>comonents</w:t>
+      </w:r>
+      <w:proofErr w:type="spellEnd"/>
+      <w:r>
+        <w:rPr>
+          <w:rFonts w:ascii="Consolas" w:hAnsi="Consolas"/>
+          <w:sz w:val="24"/>
+          <w:szCs w:val="24"/>
+        </w:rPr>
+        <w:t xml:space="preserve"> uma nova pasta chamada </w:t>
+      </w:r>
+      <w:proofErr w:type="spellStart"/>
+      <w:r>
+        <w:rPr>
+          <w:rFonts w:ascii="Consolas" w:hAnsi="Consolas"/>
+          <w:sz w:val="24"/>
+          <w:szCs w:val="24"/>
+        </w:rPr>
+        <w:t>template</w:t>
+      </w:r>
+      <w:proofErr w:type="spellEnd"/>
+      <w:r>
+        <w:rPr>
+          <w:rFonts w:ascii="Consolas" w:hAnsi="Consolas"/>
+          <w:sz w:val="24"/>
+          <w:szCs w:val="24"/>
+        </w:rPr>
+        <w:t xml:space="preserve"> e dentro dela um novo arquivo chamado </w:t>
+      </w:r>
+      <w:proofErr w:type="spellStart"/>
+      <w:r>
+        <w:rPr>
+          <w:rFonts w:ascii="Consolas" w:hAnsi="Consolas"/>
+          <w:sz w:val="24"/>
+          <w:szCs w:val="24"/>
+        </w:rPr>
+        <w:t>menu.vue</w:t>
+      </w:r>
+      <w:proofErr w:type="spellEnd"/>
+      <w:r>
+        <w:rPr>
+          <w:rFonts w:ascii="Consolas" w:hAnsi="Consolas"/>
+          <w:sz w:val="24"/>
+          <w:szCs w:val="24"/>
+        </w:rPr>
+        <w:t>.</w:t>
+      </w:r>
+    </w:p>
+    <w:p>
+      <w:pPr>
+        <w:pStyle w:val="PargrafodaLista"/>
+        <w:numPr>
+          <w:ilvl w:val="0"/>
+          <w:numId w:val="2"/>
+        </w:numPr>
+        <w:rPr>
+          <w:rFonts w:ascii="Consolas" w:hAnsi="Consolas"/>
+          <w:sz w:val="24"/>
+          <w:szCs w:val="24"/>
+        </w:rPr>
+      </w:pPr>
+      <w:r>
+        <w:rPr>
+          <w:rFonts w:ascii="Consolas" w:hAnsi="Consolas"/>
+          <w:sz w:val="24"/>
+          <w:szCs w:val="24"/>
+        </w:rPr>
+        <w:t xml:space="preserve">Que terá a estrutura de um componente e em </w:t>
+      </w:r>
+      <w:proofErr w:type="spellStart"/>
+      <w:proofErr w:type="gramStart"/>
+      <w:r>
+        <w:rPr>
+          <w:rFonts w:ascii="Consolas" w:hAnsi="Consolas"/>
+          <w:sz w:val="24"/>
+          <w:szCs w:val="24"/>
+        </w:rPr>
+        <w:t>template</w:t>
+      </w:r>
+      <w:proofErr w:type="spellEnd"/>
+      <w:r>
+        <w:rPr>
+          <w:rFonts w:ascii="Consolas" w:hAnsi="Consolas"/>
+          <w:sz w:val="24"/>
+          <w:szCs w:val="24"/>
+        </w:rPr>
+        <w:t xml:space="preserve">  uma</w:t>
+      </w:r>
+      <w:proofErr w:type="gramEnd"/>
+      <w:r>
+        <w:rPr>
+          <w:rFonts w:ascii="Consolas" w:hAnsi="Consolas"/>
+          <w:sz w:val="24"/>
+          <w:szCs w:val="24"/>
+        </w:rPr>
+        <w:t xml:space="preserve"> </w:t>
+      </w:r>
+      <w:proofErr w:type="spellStart"/>
+      <w:r>
+        <w:rPr>
+          <w:rFonts w:ascii="Consolas" w:hAnsi="Consolas"/>
+          <w:sz w:val="24"/>
+          <w:szCs w:val="24"/>
+        </w:rPr>
+        <w:t>tag</w:t>
+      </w:r>
+      <w:proofErr w:type="spellEnd"/>
+      <w:r>
+        <w:rPr>
+          <w:rFonts w:ascii="Consolas" w:hAnsi="Consolas"/>
+          <w:sz w:val="24"/>
+          <w:szCs w:val="24"/>
+        </w:rPr>
+        <w:t xml:space="preserve"> </w:t>
+      </w:r>
+      <w:proofErr w:type="spellStart"/>
+      <w:r>
+        <w:rPr>
+          <w:rFonts w:ascii="Consolas" w:hAnsi="Consolas"/>
+          <w:sz w:val="24"/>
+          <w:szCs w:val="24"/>
+        </w:rPr>
+        <w:t>nav</w:t>
+      </w:r>
+      <w:proofErr w:type="spellEnd"/>
+      <w:r>
+        <w:rPr>
+          <w:rFonts w:ascii="Consolas" w:hAnsi="Consolas"/>
+          <w:sz w:val="24"/>
+          <w:szCs w:val="24"/>
+        </w:rPr>
+        <w:t xml:space="preserve"> e classe menu. </w:t>
+      </w:r>
+    </w:p>
+    <w:p>
+      <w:pPr>
+        <w:pStyle w:val="PargrafodaLista"/>
+        <w:numPr>
+          <w:ilvl w:val="0"/>
+          <w:numId w:val="2"/>
+        </w:numPr>
+        <w:rPr>
+          <w:rFonts w:ascii="Consolas" w:hAnsi="Consolas"/>
+          <w:sz w:val="24"/>
+          <w:szCs w:val="24"/>
+        </w:rPr>
+      </w:pPr>
+      <w:r>
+        <w:rPr>
+          <w:rFonts w:ascii="Consolas" w:hAnsi="Consolas"/>
+          <w:sz w:val="24"/>
+          <w:szCs w:val="24"/>
+        </w:rPr>
+        <w:t xml:space="preserve">Dentro da </w:t>
+      </w:r>
+      <w:proofErr w:type="spellStart"/>
+      <w:r>
+        <w:rPr>
+          <w:rFonts w:ascii="Consolas" w:hAnsi="Consolas"/>
+          <w:sz w:val="24"/>
+          <w:szCs w:val="24"/>
+        </w:rPr>
+        <w:t>tag</w:t>
+      </w:r>
+      <w:proofErr w:type="spellEnd"/>
+      <w:r>
+        <w:rPr>
+          <w:rFonts w:ascii="Consolas" w:hAnsi="Consolas"/>
+          <w:sz w:val="24"/>
+          <w:szCs w:val="24"/>
+        </w:rPr>
+        <w:t xml:space="preserve"> </w:t>
+      </w:r>
+      <w:proofErr w:type="spellStart"/>
+      <w:r>
+        <w:rPr>
+          <w:rFonts w:ascii="Consolas" w:hAnsi="Consolas"/>
+          <w:sz w:val="24"/>
+          <w:szCs w:val="24"/>
+        </w:rPr>
+        <w:t>nav</w:t>
+      </w:r>
+      <w:proofErr w:type="spellEnd"/>
+      <w:r>
+        <w:rPr>
+          <w:rFonts w:ascii="Consolas" w:hAnsi="Consolas"/>
+          <w:sz w:val="24"/>
+          <w:szCs w:val="24"/>
+        </w:rPr>
+        <w:t xml:space="preserve"> teremos os links, porém, devemos utilizar o &lt;</w:t>
+      </w:r>
+      <w:proofErr w:type="spellStart"/>
+      <w:r>
+        <w:rPr>
+          <w:rFonts w:ascii="Consolas" w:hAnsi="Consolas"/>
+          <w:sz w:val="24"/>
+          <w:szCs w:val="24"/>
+        </w:rPr>
+        <w:t>router</w:t>
+      </w:r>
+      <w:proofErr w:type="spellEnd"/>
+      <w:r>
+        <w:rPr>
+          <w:rFonts w:ascii="Consolas" w:hAnsi="Consolas"/>
+          <w:sz w:val="24"/>
+          <w:szCs w:val="24"/>
+        </w:rPr>
+        <w:t xml:space="preserve">-link&gt; utilizando a propriedade </w:t>
+      </w:r>
+      <w:proofErr w:type="spellStart"/>
+      <w:r>
+        <w:rPr>
+          <w:rFonts w:ascii="Consolas" w:hAnsi="Consolas"/>
+          <w:sz w:val="24"/>
+          <w:szCs w:val="24"/>
+        </w:rPr>
+        <w:t>to</w:t>
+      </w:r>
+      <w:proofErr w:type="spellEnd"/>
+      <w:r>
+        <w:rPr>
+          <w:rFonts w:ascii="Consolas" w:hAnsi="Consolas"/>
+          <w:sz w:val="24"/>
+          <w:szCs w:val="24"/>
+        </w:rPr>
+        <w:t>: para informar os valores de path que estão configurados no arquivo router.js.</w:t>
+      </w:r>
+    </w:p>
+    <w:p>
+      <w:pPr>
+        <w:pStyle w:val="PargrafodaLista"/>
+        <w:numPr>
+          <w:ilvl w:val="0"/>
+          <w:numId w:val="2"/>
+        </w:numPr>
+        <w:shd w:val="clear" w:color="auto" w:fill="282A36"/>
+        <w:spacing w:after="0" w:line="285" w:lineRule="atLeast"/>
+        <w:jc w:val="left"/>
+        <w:rPr>
+          <w:rFonts w:ascii="Consolas" w:eastAsia="Times New Roman" w:hAnsi="Consolas" w:cs="Times New Roman"/>
+          <w:color w:val="F6F6F4"/>
+          <w:sz w:val="21"/>
+          <w:szCs w:val="21"/>
+          <w:lang w:eastAsia="pt-BR"/>
+        </w:rPr>
+      </w:pPr>
+      <w:r>
+        <w:rPr>
+          <w:rFonts w:ascii="Consolas" w:eastAsia="Times New Roman" w:hAnsi="Consolas" w:cs="Times New Roman"/>
+          <w:color w:val="F6F6F4"/>
+          <w:sz w:val="21"/>
+          <w:szCs w:val="21"/>
+          <w:lang w:eastAsia="pt-BR"/>
+        </w:rPr>
+        <w:t>&lt;</w:t>
+      </w:r>
+      <w:proofErr w:type="spellStart"/>
+      <w:r>
+        <w:rPr>
+          <w:rFonts w:ascii="Consolas" w:eastAsia="Times New Roman" w:hAnsi="Consolas" w:cs="Times New Roman"/>
+          <w:color w:val="F286C4"/>
+          <w:sz w:val="21"/>
+          <w:szCs w:val="21"/>
+          <w:lang w:eastAsia="pt-BR"/>
+        </w:rPr>
+        <w:t>template</w:t>
+      </w:r>
+      <w:proofErr w:type="spellEnd"/>
+      <w:r>
+        <w:rPr>
+          <w:rFonts w:ascii="Consolas" w:eastAsia="Times New Roman" w:hAnsi="Consolas" w:cs="Times New Roman"/>
+          <w:color w:val="F6F6F4"/>
+          <w:sz w:val="21"/>
+          <w:szCs w:val="21"/>
+          <w:lang w:eastAsia="pt-BR"/>
+        </w:rPr>
+        <w:t>&gt;</w:t>
+      </w:r>
+    </w:p>
+    <w:p>
+      <w:pPr>
+        <w:pStyle w:val="PargrafodaLista"/>
+        <w:numPr>
+          <w:ilvl w:val="0"/>
+          <w:numId w:val="2"/>
+        </w:numPr>
+        <w:shd w:val="clear" w:color="auto" w:fill="282A36"/>
+        <w:spacing w:after="0" w:line="285" w:lineRule="atLeast"/>
+        <w:jc w:val="left"/>
+        <w:rPr>
+          <w:rFonts w:ascii="Consolas" w:eastAsia="Times New Roman" w:hAnsi="Consolas" w:cs="Times New Roman"/>
+          <w:color w:val="F6F6F4"/>
+          <w:sz w:val="21"/>
+          <w:szCs w:val="21"/>
+          <w:lang w:eastAsia="pt-BR"/>
+        </w:rPr>
+      </w:pPr>
+      <w:r>
+        <w:rPr>
+          <w:rFonts w:ascii="Consolas" w:eastAsia="Times New Roman" w:hAnsi="Consolas" w:cs="Times New Roman"/>
+          <w:color w:val="F6F6F4"/>
+          <w:sz w:val="21"/>
+          <w:szCs w:val="21"/>
+          <w:lang w:eastAsia="pt-BR"/>
+        </w:rPr>
+        <w:t>    &lt;</w:t>
+      </w:r>
+      <w:proofErr w:type="spellStart"/>
+      <w:r>
+        <w:rPr>
+          <w:rFonts w:ascii="Consolas" w:eastAsia="Times New Roman" w:hAnsi="Consolas" w:cs="Times New Roman"/>
+          <w:color w:val="F286C4"/>
+          <w:sz w:val="21"/>
+          <w:szCs w:val="21"/>
+          <w:lang w:eastAsia="pt-BR"/>
+        </w:rPr>
+        <w:t>nav</w:t>
+      </w:r>
+      <w:proofErr w:type="spellEnd"/>
+      <w:r>
+        <w:rPr>
+          <w:rFonts w:ascii="Consolas" w:eastAsia="Times New Roman" w:hAnsi="Consolas" w:cs="Times New Roman"/>
+          <w:color w:val="F6F6F4"/>
+          <w:sz w:val="21"/>
+          <w:szCs w:val="21"/>
+          <w:lang w:eastAsia="pt-BR"/>
+        </w:rPr>
+        <w:t xml:space="preserve"> </w:t>
+      </w:r>
+      <w:proofErr w:type="spellStart"/>
+      <w:r>
+        <w:rPr>
+          <w:rFonts w:ascii="Consolas" w:eastAsia="Times New Roman" w:hAnsi="Consolas" w:cs="Times New Roman"/>
+          <w:i/>
+          <w:iCs/>
+          <w:color w:val="62E884"/>
+          <w:sz w:val="21"/>
+          <w:szCs w:val="21"/>
+          <w:lang w:eastAsia="pt-BR"/>
+        </w:rPr>
+        <w:t>class</w:t>
+      </w:r>
+      <w:proofErr w:type="spellEnd"/>
+      <w:r>
+        <w:rPr>
+          <w:rFonts w:ascii="Consolas" w:eastAsia="Times New Roman" w:hAnsi="Consolas" w:cs="Times New Roman"/>
+          <w:color w:val="F286C4"/>
+          <w:sz w:val="21"/>
+          <w:szCs w:val="21"/>
+          <w:lang w:eastAsia="pt-BR"/>
+        </w:rPr>
+        <w:t>=</w:t>
+      </w:r>
+      <w:r>
+        <w:rPr>
+          <w:rFonts w:ascii="Consolas" w:eastAsia="Times New Roman" w:hAnsi="Consolas" w:cs="Times New Roman"/>
+          <w:color w:val="DEE492"/>
+          <w:sz w:val="21"/>
+          <w:szCs w:val="21"/>
+          <w:lang w:eastAsia="pt-BR"/>
+        </w:rPr>
+        <w:t>"</w:t>
+      </w:r>
+      <w:r>
+        <w:rPr>
+          <w:rFonts w:ascii="Consolas" w:eastAsia="Times New Roman" w:hAnsi="Consolas" w:cs="Times New Roman"/>
+          <w:color w:val="E7EE98"/>
+          <w:sz w:val="21"/>
+          <w:szCs w:val="21"/>
+          <w:lang w:eastAsia="pt-BR"/>
+        </w:rPr>
+        <w:t>menu</w:t>
+      </w:r>
+      <w:r>
+        <w:rPr>
+          <w:rFonts w:ascii="Consolas" w:eastAsia="Times New Roman" w:hAnsi="Consolas" w:cs="Times New Roman"/>
+          <w:color w:val="DEE492"/>
+          <w:sz w:val="21"/>
+          <w:szCs w:val="21"/>
+          <w:lang w:eastAsia="pt-BR"/>
+        </w:rPr>
+        <w:t>"</w:t>
+      </w:r>
+      <w:r>
+        <w:rPr>
+          <w:rFonts w:ascii="Consolas" w:eastAsia="Times New Roman" w:hAnsi="Consolas" w:cs="Times New Roman"/>
+          <w:color w:val="F6F6F4"/>
+          <w:sz w:val="21"/>
+          <w:szCs w:val="21"/>
+          <w:lang w:eastAsia="pt-BR"/>
+        </w:rPr>
+        <w:t>&gt;</w:t>
+      </w:r>
+    </w:p>
+    <w:p>
+      <w:pPr>
+        <w:pStyle w:val="PargrafodaLista"/>
+        <w:numPr>
+          <w:ilvl w:val="0"/>
+          <w:numId w:val="2"/>
+        </w:numPr>
+        <w:shd w:val="clear" w:color="auto" w:fill="282A36"/>
+        <w:spacing w:after="0" w:line="285" w:lineRule="atLeast"/>
+        <w:jc w:val="left"/>
+        <w:rPr>
+          <w:rFonts w:ascii="Consolas" w:eastAsia="Times New Roman" w:hAnsi="Consolas" w:cs="Times New Roman"/>
+          <w:color w:val="F6F6F4"/>
+          <w:sz w:val="21"/>
+          <w:szCs w:val="21"/>
+          <w:lang w:eastAsia="pt-BR"/>
+        </w:rPr>
+      </w:pPr>
+      <w:r>
+        <w:rPr>
+          <w:rFonts w:ascii="Consolas" w:eastAsia="Times New Roman" w:hAnsi="Consolas" w:cs="Times New Roman"/>
+          <w:color w:val="F6F6F4"/>
+          <w:sz w:val="21"/>
+          <w:szCs w:val="21"/>
+          <w:lang w:eastAsia="pt-BR"/>
+        </w:rPr>
+        <w:t>        &lt;</w:t>
+      </w:r>
+      <w:proofErr w:type="spellStart"/>
+      <w:r>
+        <w:rPr>
+          <w:rFonts w:ascii="Consolas" w:eastAsia="Times New Roman" w:hAnsi="Consolas" w:cs="Times New Roman"/>
+          <w:color w:val="F286C4"/>
+          <w:sz w:val="21"/>
+          <w:szCs w:val="21"/>
+          <w:lang w:eastAsia="pt-BR"/>
+        </w:rPr>
+        <w:t>router</w:t>
+      </w:r>
+      <w:proofErr w:type="spellEnd"/>
+      <w:r>
+        <w:rPr>
+          <w:rFonts w:ascii="Consolas" w:eastAsia="Times New Roman" w:hAnsi="Consolas" w:cs="Times New Roman"/>
+          <w:color w:val="F286C4"/>
+          <w:sz w:val="21"/>
+          <w:szCs w:val="21"/>
+          <w:lang w:eastAsia="pt-BR"/>
+        </w:rPr>
+        <w:t>-link</w:t>
+      </w:r>
+      <w:r>
+        <w:rPr>
+          <w:rFonts w:ascii="Consolas" w:eastAsia="Times New Roman" w:hAnsi="Consolas" w:cs="Times New Roman"/>
+          <w:color w:val="F6F6F4"/>
+          <w:sz w:val="21"/>
+          <w:szCs w:val="21"/>
+          <w:lang w:eastAsia="pt-BR"/>
+        </w:rPr>
+        <w:t xml:space="preserve"> </w:t>
+      </w:r>
+      <w:proofErr w:type="spellStart"/>
+      <w:r>
+        <w:rPr>
+          <w:rFonts w:ascii="Consolas" w:eastAsia="Times New Roman" w:hAnsi="Consolas" w:cs="Times New Roman"/>
+          <w:i/>
+          <w:iCs/>
+          <w:color w:val="62E884"/>
+          <w:sz w:val="21"/>
+          <w:szCs w:val="21"/>
+          <w:lang w:eastAsia="pt-BR"/>
+        </w:rPr>
+        <w:t>to</w:t>
+      </w:r>
+      <w:proofErr w:type="spellEnd"/>
+      <w:r>
+        <w:rPr>
+          <w:rFonts w:ascii="Consolas" w:eastAsia="Times New Roman" w:hAnsi="Consolas" w:cs="Times New Roman"/>
+          <w:color w:val="F286C4"/>
+          <w:sz w:val="21"/>
+          <w:szCs w:val="21"/>
+          <w:lang w:eastAsia="pt-BR"/>
+        </w:rPr>
+        <w:t>=</w:t>
+      </w:r>
+      <w:r>
+        <w:rPr>
+          <w:rFonts w:ascii="Consolas" w:eastAsia="Times New Roman" w:hAnsi="Consolas" w:cs="Times New Roman"/>
+          <w:color w:val="DEE492"/>
+          <w:sz w:val="21"/>
+          <w:szCs w:val="21"/>
+          <w:lang w:eastAsia="pt-BR"/>
+        </w:rPr>
+        <w:t>"</w:t>
+      </w:r>
+      <w:r>
+        <w:rPr>
+          <w:rFonts w:ascii="Consolas" w:eastAsia="Times New Roman" w:hAnsi="Consolas" w:cs="Times New Roman"/>
+          <w:color w:val="E7EE98"/>
+          <w:sz w:val="21"/>
+          <w:szCs w:val="21"/>
+          <w:lang w:eastAsia="pt-BR"/>
+        </w:rPr>
+        <w:t>/</w:t>
+      </w:r>
+      <w:r>
+        <w:rPr>
+          <w:rFonts w:ascii="Consolas" w:eastAsia="Times New Roman" w:hAnsi="Consolas" w:cs="Times New Roman"/>
+          <w:color w:val="DEE492"/>
+          <w:sz w:val="21"/>
+          <w:szCs w:val="21"/>
+          <w:lang w:eastAsia="pt-BR"/>
+        </w:rPr>
+        <w:t>"</w:t>
+      </w:r>
+      <w:r>
+        <w:rPr>
+          <w:rFonts w:ascii="Consolas" w:eastAsia="Times New Roman" w:hAnsi="Consolas" w:cs="Times New Roman"/>
+          <w:color w:val="F6F6F4"/>
+          <w:sz w:val="21"/>
+          <w:szCs w:val="21"/>
+          <w:lang w:eastAsia="pt-BR"/>
+        </w:rPr>
+        <w:t>&gt;Início&lt;/</w:t>
+      </w:r>
+      <w:proofErr w:type="spellStart"/>
+      <w:r>
+        <w:rPr>
+          <w:rFonts w:ascii="Consolas" w:eastAsia="Times New Roman" w:hAnsi="Consolas" w:cs="Times New Roman"/>
+          <w:color w:val="F286C4"/>
+          <w:sz w:val="21"/>
+          <w:szCs w:val="21"/>
+          <w:lang w:eastAsia="pt-BR"/>
+        </w:rPr>
+        <w:t>router</w:t>
+      </w:r>
+      <w:proofErr w:type="spellEnd"/>
+      <w:r>
+        <w:rPr>
+          <w:rFonts w:ascii="Consolas" w:eastAsia="Times New Roman" w:hAnsi="Consolas" w:cs="Times New Roman"/>
+          <w:color w:val="F286C4"/>
+          <w:sz w:val="21"/>
+          <w:szCs w:val="21"/>
+          <w:lang w:eastAsia="pt-BR"/>
+        </w:rPr>
+        <w:t>-link</w:t>
+      </w:r>
+      <w:r>
+        <w:rPr>
+          <w:rFonts w:ascii="Consolas" w:eastAsia="Times New Roman" w:hAnsi="Consolas" w:cs="Times New Roman"/>
+          <w:color w:val="F6F6F4"/>
+          <w:sz w:val="21"/>
+          <w:szCs w:val="21"/>
+          <w:lang w:eastAsia="pt-BR"/>
+        </w:rPr>
+        <w:t>&gt;</w:t>
+      </w:r>
+    </w:p>
+    <w:p>
+      <w:pPr>
+        <w:pStyle w:val="PargrafodaLista"/>
+        <w:numPr>
+          <w:ilvl w:val="0"/>
+          <w:numId w:val="2"/>
+        </w:numPr>
+        <w:shd w:val="clear" w:color="auto" w:fill="282A36"/>
+        <w:spacing w:after="0" w:line="285" w:lineRule="atLeast"/>
+        <w:jc w:val="left"/>
+        <w:rPr>
+          <w:rFonts w:ascii="Consolas" w:eastAsia="Times New Roman" w:hAnsi="Consolas" w:cs="Times New Roman"/>
+          <w:color w:val="F6F6F4"/>
+          <w:sz w:val="21"/>
+          <w:szCs w:val="21"/>
+          <w:lang w:eastAsia="pt-BR"/>
+        </w:rPr>
+      </w:pPr>
+      <w:r>
+        <w:rPr>
+          <w:rFonts w:ascii="Consolas" w:eastAsia="Times New Roman" w:hAnsi="Consolas" w:cs="Times New Roman"/>
+          <w:color w:val="F6F6F4"/>
+          <w:sz w:val="21"/>
+          <w:szCs w:val="21"/>
+          <w:lang w:eastAsia="pt-BR"/>
+        </w:rPr>
+        <w:t>        &lt;</w:t>
+      </w:r>
+      <w:proofErr w:type="spellStart"/>
+      <w:r>
+        <w:rPr>
+          <w:rFonts w:ascii="Consolas" w:eastAsia="Times New Roman" w:hAnsi="Consolas" w:cs="Times New Roman"/>
+          <w:color w:val="F286C4"/>
+          <w:sz w:val="21"/>
+          <w:szCs w:val="21"/>
+          <w:lang w:eastAsia="pt-BR"/>
+        </w:rPr>
+        <w:t>router</w:t>
+      </w:r>
+      <w:proofErr w:type="spellEnd"/>
+      <w:r>
+        <w:rPr>
+          <w:rFonts w:ascii="Consolas" w:eastAsia="Times New Roman" w:hAnsi="Consolas" w:cs="Times New Roman"/>
+          <w:color w:val="F286C4"/>
+          <w:sz w:val="21"/>
+          <w:szCs w:val="21"/>
+          <w:lang w:eastAsia="pt-BR"/>
+        </w:rPr>
+        <w:t>-link</w:t>
+      </w:r>
+      <w:r>
+        <w:rPr>
+          <w:rFonts w:ascii="Consolas" w:eastAsia="Times New Roman" w:hAnsi="Consolas" w:cs="Times New Roman"/>
+          <w:color w:val="F6F6F4"/>
+          <w:sz w:val="21"/>
+          <w:szCs w:val="21"/>
+          <w:lang w:eastAsia="pt-BR"/>
+        </w:rPr>
+        <w:t xml:space="preserve"> </w:t>
+      </w:r>
+      <w:proofErr w:type="spellStart"/>
+      <w:r>
+        <w:rPr>
+          <w:rFonts w:ascii="Consolas" w:eastAsia="Times New Roman" w:hAnsi="Consolas" w:cs="Times New Roman"/>
+          <w:i/>
+          <w:iCs/>
+          <w:color w:val="62E884"/>
+          <w:sz w:val="21"/>
+          <w:szCs w:val="21"/>
+          <w:lang w:eastAsia="pt-BR"/>
+        </w:rPr>
+        <w:t>to</w:t>
+      </w:r>
+      <w:proofErr w:type="spellEnd"/>
+      <w:r>
+        <w:rPr>
+          <w:rFonts w:ascii="Consolas" w:eastAsia="Times New Roman" w:hAnsi="Consolas" w:cs="Times New Roman"/>
+          <w:color w:val="F286C4"/>
+          <w:sz w:val="21"/>
+          <w:szCs w:val="21"/>
+          <w:lang w:eastAsia="pt-BR"/>
+        </w:rPr>
+        <w:t>=</w:t>
+      </w:r>
+      <w:r>
+        <w:rPr>
+          <w:rFonts w:ascii="Consolas" w:eastAsia="Times New Roman" w:hAnsi="Consolas" w:cs="Times New Roman"/>
+          <w:color w:val="DEE492"/>
+          <w:sz w:val="21"/>
+          <w:szCs w:val="21"/>
+          <w:lang w:eastAsia="pt-BR"/>
+        </w:rPr>
+        <w:t>"</w:t>
+      </w:r>
+      <w:r>
+        <w:rPr>
+          <w:rFonts w:ascii="Consolas" w:eastAsia="Times New Roman" w:hAnsi="Consolas" w:cs="Times New Roman"/>
+          <w:color w:val="E7EE98"/>
+          <w:sz w:val="21"/>
+          <w:szCs w:val="21"/>
+          <w:lang w:eastAsia="pt-BR"/>
+        </w:rPr>
+        <w:t>/</w:t>
+      </w:r>
+      <w:proofErr w:type="spellStart"/>
+      <w:r>
+        <w:rPr>
+          <w:rFonts w:ascii="Consolas" w:eastAsia="Times New Roman" w:hAnsi="Consolas" w:cs="Times New Roman"/>
+          <w:color w:val="E7EE98"/>
+          <w:sz w:val="21"/>
+          <w:szCs w:val="21"/>
+          <w:lang w:eastAsia="pt-BR"/>
+        </w:rPr>
+        <w:t>usuario</w:t>
+      </w:r>
+      <w:proofErr w:type="spellEnd"/>
+      <w:r>
+        <w:rPr>
+          <w:rFonts w:ascii="Consolas" w:eastAsia="Times New Roman" w:hAnsi="Consolas" w:cs="Times New Roman"/>
+          <w:color w:val="DEE492"/>
+          <w:sz w:val="21"/>
+          <w:szCs w:val="21"/>
+          <w:lang w:eastAsia="pt-BR"/>
+        </w:rPr>
+        <w:t>"</w:t>
+      </w:r>
+      <w:r>
+        <w:rPr>
+          <w:rFonts w:ascii="Consolas" w:eastAsia="Times New Roman" w:hAnsi="Consolas" w:cs="Times New Roman"/>
+          <w:color w:val="F6F6F4"/>
+          <w:sz w:val="21"/>
+          <w:szCs w:val="21"/>
+          <w:lang w:eastAsia="pt-BR"/>
+        </w:rPr>
+        <w:t>&gt;Usuário&lt;/</w:t>
+      </w:r>
+      <w:proofErr w:type="spellStart"/>
+      <w:r>
+        <w:rPr>
+          <w:rFonts w:ascii="Consolas" w:eastAsia="Times New Roman" w:hAnsi="Consolas" w:cs="Times New Roman"/>
+          <w:color w:val="F286C4"/>
+          <w:sz w:val="21"/>
+          <w:szCs w:val="21"/>
+          <w:lang w:eastAsia="pt-BR"/>
+        </w:rPr>
+        <w:t>router</w:t>
+      </w:r>
+      <w:proofErr w:type="spellEnd"/>
+      <w:r>
+        <w:rPr>
+          <w:rFonts w:ascii="Consolas" w:eastAsia="Times New Roman" w:hAnsi="Consolas" w:cs="Times New Roman"/>
+          <w:color w:val="F286C4"/>
+          <w:sz w:val="21"/>
+          <w:szCs w:val="21"/>
+          <w:lang w:eastAsia="pt-BR"/>
+        </w:rPr>
+        <w:t>-link</w:t>
+      </w:r>
+      <w:r>
+        <w:rPr>
+          <w:rFonts w:ascii="Consolas" w:eastAsia="Times New Roman" w:hAnsi="Consolas" w:cs="Times New Roman"/>
+          <w:color w:val="F6F6F4"/>
+          <w:sz w:val="21"/>
+          <w:szCs w:val="21"/>
+          <w:lang w:eastAsia="pt-BR"/>
+        </w:rPr>
+        <w:t>&gt;</w:t>
+      </w:r>
+    </w:p>
+    <w:p>
+      <w:pPr>
+        <w:pStyle w:val="PargrafodaLista"/>
+        <w:numPr>
+          <w:ilvl w:val="0"/>
+          <w:numId w:val="2"/>
+        </w:numPr>
+        <w:shd w:val="clear" w:color="auto" w:fill="282A36"/>
+        <w:spacing w:after="0" w:line="285" w:lineRule="atLeast"/>
+        <w:jc w:val="left"/>
+        <w:rPr>
+          <w:rFonts w:ascii="Consolas" w:eastAsia="Times New Roman" w:hAnsi="Consolas" w:cs="Times New Roman"/>
+          <w:color w:val="F6F6F4"/>
+          <w:sz w:val="21"/>
+          <w:szCs w:val="21"/>
+          <w:lang w:eastAsia="pt-BR"/>
+        </w:rPr>
+      </w:pPr>
+      <w:r>
+        <w:rPr>
+          <w:rFonts w:ascii="Consolas" w:eastAsia="Times New Roman" w:hAnsi="Consolas" w:cs="Times New Roman"/>
+          <w:color w:val="F6F6F4"/>
+          <w:sz w:val="21"/>
+          <w:szCs w:val="21"/>
+          <w:lang w:eastAsia="pt-BR"/>
+        </w:rPr>
+        <w:t>    &lt;/</w:t>
+      </w:r>
+      <w:proofErr w:type="spellStart"/>
+      <w:r>
+        <w:rPr>
+          <w:rFonts w:ascii="Consolas" w:eastAsia="Times New Roman" w:hAnsi="Consolas" w:cs="Times New Roman"/>
+          <w:color w:val="F286C4"/>
+          <w:sz w:val="21"/>
+          <w:szCs w:val="21"/>
+          <w:lang w:eastAsia="pt-BR"/>
+        </w:rPr>
+        <w:t>nav</w:t>
+      </w:r>
+      <w:proofErr w:type="spellEnd"/>
+      <w:r>
+        <w:rPr>
+          <w:rFonts w:ascii="Consolas" w:eastAsia="Times New Roman" w:hAnsi="Consolas" w:cs="Times New Roman"/>
+          <w:color w:val="F6F6F4"/>
+          <w:sz w:val="21"/>
+          <w:szCs w:val="21"/>
+          <w:lang w:eastAsia="pt-BR"/>
+        </w:rPr>
+        <w:t>&gt;</w:t>
+      </w:r>
+    </w:p>
+    <w:p>
+      <w:pPr>
+        <w:pStyle w:val="PargrafodaLista"/>
+        <w:numPr>
+          <w:ilvl w:val="0"/>
+          <w:numId w:val="2"/>
+        </w:numPr>
+        <w:shd w:val="clear" w:color="auto" w:fill="282A36"/>
+        <w:spacing w:after="0" w:line="285" w:lineRule="atLeast"/>
+        <w:jc w:val="left"/>
+        <w:rPr>
+          <w:rFonts w:ascii="Consolas" w:eastAsia="Times New Roman" w:hAnsi="Consolas" w:cs="Times New Roman"/>
+          <w:color w:val="F6F6F4"/>
+          <w:sz w:val="21"/>
+          <w:szCs w:val="21"/>
+          <w:lang w:eastAsia="pt-BR"/>
+        </w:rPr>
+      </w:pPr>
+      <w:r>
+        <w:rPr>
+          <w:rFonts w:ascii="Consolas" w:eastAsia="Times New Roman" w:hAnsi="Consolas" w:cs="Times New Roman"/>
+          <w:color w:val="F6F6F4"/>
+          <w:sz w:val="21"/>
+          <w:szCs w:val="21"/>
+          <w:lang w:eastAsia="pt-BR"/>
+        </w:rPr>
+        <w:t>&lt;/</w:t>
+      </w:r>
+      <w:proofErr w:type="spellStart"/>
+      <w:r>
+        <w:rPr>
+          <w:rFonts w:ascii="Consolas" w:eastAsia="Times New Roman" w:hAnsi="Consolas" w:cs="Times New Roman"/>
+          <w:color w:val="F286C4"/>
+          <w:sz w:val="21"/>
+          <w:szCs w:val="21"/>
+          <w:lang w:eastAsia="pt-BR"/>
+        </w:rPr>
+        <w:t>template</w:t>
+      </w:r>
+      <w:proofErr w:type="spellEnd"/>
+      <w:r>
+        <w:rPr>
+          <w:rFonts w:ascii="Consolas" w:eastAsia="Times New Roman" w:hAnsi="Consolas" w:cs="Times New Roman"/>
+          <w:color w:val="F6F6F4"/>
+          <w:sz w:val="21"/>
+          <w:szCs w:val="21"/>
+          <w:lang w:eastAsia="pt-BR"/>
+        </w:rPr>
+        <w:t>&gt;</w:t>
+      </w:r>
+    </w:p>
+    <w:p>
+      <w:pPr>
+        <w:pStyle w:val="PargrafodaLista"/>
+        <w:numPr>
+          <w:ilvl w:val="0"/>
+          <w:numId w:val="2"/>
+        </w:numPr>
+        <w:rPr>
+          <w:rFonts w:ascii="Consolas" w:hAnsi="Consolas"/>
+          <w:sz w:val="24"/>
+          <w:szCs w:val="24"/>
+        </w:rPr>
+      </w:pPr>
+      <w:r>
+        <w:rPr>
+          <w:rFonts w:ascii="Consolas" w:hAnsi="Consolas"/>
+          <w:sz w:val="24"/>
+          <w:szCs w:val="24"/>
+        </w:rPr>
+        <w:t xml:space="preserve">Agora vamos importar o componente </w:t>
+      </w:r>
+      <w:proofErr w:type="spellStart"/>
+      <w:r>
+        <w:rPr>
+          <w:rFonts w:ascii="Consolas" w:hAnsi="Consolas"/>
+          <w:sz w:val="24"/>
+          <w:szCs w:val="24"/>
+        </w:rPr>
+        <w:t>Menu.vue</w:t>
+      </w:r>
+      <w:proofErr w:type="spellEnd"/>
+      <w:r>
+        <w:rPr>
+          <w:rFonts w:ascii="Consolas" w:hAnsi="Consolas"/>
+          <w:sz w:val="24"/>
+          <w:szCs w:val="24"/>
+        </w:rPr>
+        <w:t xml:space="preserve"> para o arquivo </w:t>
+      </w:r>
+      <w:proofErr w:type="spellStart"/>
+      <w:r>
+        <w:rPr>
+          <w:rFonts w:ascii="Consolas" w:hAnsi="Consolas"/>
+          <w:sz w:val="24"/>
+          <w:szCs w:val="24"/>
+        </w:rPr>
+        <w:t>app.vue</w:t>
+      </w:r>
+      <w:proofErr w:type="spellEnd"/>
+      <w:r>
+        <w:rPr>
+          <w:rFonts w:ascii="Consolas" w:hAnsi="Consolas"/>
+          <w:sz w:val="24"/>
+          <w:szCs w:val="24"/>
+        </w:rPr>
+        <w:t xml:space="preserve"> e registra-lo.</w:t>
+      </w:r>
+    </w:p>
+    <w:p>
+      <w:pPr>
+        <w:pStyle w:val="PargrafodaLista"/>
+        <w:numPr>
+          <w:ilvl w:val="0"/>
+          <w:numId w:val="2"/>
+        </w:numPr>
+        <w:rPr>
+          <w:rFonts w:ascii="Consolas" w:hAnsi="Consolas"/>
+          <w:sz w:val="24"/>
+          <w:szCs w:val="24"/>
+        </w:rPr>
+      </w:pPr>
+      <w:r>
+        <w:rPr>
+          <w:rFonts w:ascii="Consolas" w:hAnsi="Consolas"/>
+          <w:sz w:val="24"/>
+          <w:szCs w:val="24"/>
+        </w:rPr>
+        <w:t xml:space="preserve">Vamos inserir o componente Menu após o h1 e antes do </w:t>
+      </w:r>
+      <w:proofErr w:type="spellStart"/>
+      <w:r>
+        <w:rPr>
+          <w:rFonts w:ascii="Consolas" w:hAnsi="Consolas"/>
+          <w:sz w:val="24"/>
+          <w:szCs w:val="24"/>
+        </w:rPr>
+        <w:t>router-view</w:t>
+      </w:r>
+      <w:proofErr w:type="spellEnd"/>
+      <w:r>
+        <w:rPr>
+          <w:rFonts w:ascii="Consolas" w:hAnsi="Consolas"/>
+          <w:sz w:val="24"/>
+          <w:szCs w:val="24"/>
+        </w:rPr>
+        <w:t>.</w:t>
+      </w:r>
+    </w:p>
+    <w:p>
+      <w:pPr>
+        <w:pStyle w:val="PargrafodaLista"/>
+        <w:numPr>
+          <w:ilvl w:val="0"/>
+          <w:numId w:val="2"/>
+        </w:numPr>
+        <w:rPr>
+          <w:rFonts w:ascii="Consolas" w:hAnsi="Consolas"/>
+          <w:sz w:val="24"/>
+          <w:szCs w:val="24"/>
+        </w:rPr>
+      </w:pPr>
+      <w:r>
+        <w:rPr>
+          <w:rFonts w:ascii="Consolas" w:hAnsi="Consolas"/>
+          <w:sz w:val="24"/>
+          <w:szCs w:val="24"/>
+        </w:rPr>
+        <w:t xml:space="preserve">Porém para ficar mais dinâmico, criei uma variável do tipo </w:t>
+      </w:r>
+      <w:proofErr w:type="spellStart"/>
+      <w:r>
+        <w:rPr>
+          <w:rFonts w:ascii="Consolas" w:hAnsi="Consolas"/>
+          <w:sz w:val="24"/>
+          <w:szCs w:val="24"/>
+        </w:rPr>
+        <w:t>array</w:t>
+      </w:r>
+      <w:proofErr w:type="spellEnd"/>
+      <w:r>
+        <w:rPr>
+          <w:rFonts w:ascii="Consolas" w:hAnsi="Consolas"/>
+          <w:sz w:val="24"/>
+          <w:szCs w:val="24"/>
+        </w:rPr>
+        <w:t xml:space="preserve"> no arquivo </w:t>
+      </w:r>
+      <w:proofErr w:type="spellStart"/>
+      <w:r>
+        <w:rPr>
+          <w:rFonts w:ascii="Consolas" w:hAnsi="Consolas"/>
+          <w:sz w:val="24"/>
+          <w:szCs w:val="24"/>
+        </w:rPr>
+        <w:t>App.vue</w:t>
+      </w:r>
+      <w:proofErr w:type="spellEnd"/>
+      <w:r>
+        <w:rPr>
+          <w:rFonts w:ascii="Consolas" w:hAnsi="Consolas"/>
+          <w:sz w:val="24"/>
+          <w:szCs w:val="24"/>
+        </w:rPr>
+        <w:t>, chamada ‘</w:t>
+      </w:r>
+      <w:proofErr w:type="spellStart"/>
+      <w:r>
+        <w:rPr>
+          <w:rFonts w:ascii="Consolas" w:hAnsi="Consolas"/>
+          <w:sz w:val="24"/>
+          <w:szCs w:val="24"/>
+        </w:rPr>
+        <w:t>itensMenu</w:t>
+      </w:r>
+      <w:proofErr w:type="spellEnd"/>
+      <w:r>
+        <w:rPr>
+          <w:rFonts w:ascii="Consolas" w:hAnsi="Consolas"/>
+          <w:sz w:val="24"/>
+          <w:szCs w:val="24"/>
+        </w:rPr>
+        <w:t>’ que possui como atributos ‘</w:t>
+      </w:r>
+      <w:proofErr w:type="spellStart"/>
+      <w:r>
+        <w:rPr>
+          <w:rFonts w:ascii="Consolas" w:hAnsi="Consolas"/>
+          <w:sz w:val="24"/>
+          <w:szCs w:val="24"/>
+        </w:rPr>
+        <w:t>title</w:t>
+      </w:r>
+      <w:proofErr w:type="spellEnd"/>
+      <w:r>
+        <w:rPr>
+          <w:rFonts w:ascii="Consolas" w:hAnsi="Consolas"/>
+          <w:sz w:val="24"/>
+          <w:szCs w:val="24"/>
+        </w:rPr>
+        <w:t>: texto que irá aparecer no menu’ e ‘</w:t>
+      </w:r>
+      <w:proofErr w:type="spellStart"/>
+      <w:r>
+        <w:rPr>
+          <w:rFonts w:ascii="Consolas" w:hAnsi="Consolas"/>
+          <w:sz w:val="24"/>
+          <w:szCs w:val="24"/>
+        </w:rPr>
+        <w:t>tag</w:t>
+      </w:r>
+      <w:proofErr w:type="spellEnd"/>
+      <w:r>
+        <w:rPr>
+          <w:rFonts w:ascii="Consolas" w:hAnsi="Consolas"/>
+          <w:sz w:val="24"/>
+          <w:szCs w:val="24"/>
+        </w:rPr>
+        <w:t>: caminho que foi configurado no arquivo router.js’.</w:t>
+      </w:r>
+    </w:p>
+    <w:p>
+      <w:pPr>
+        <w:pStyle w:val="PargrafodaLista"/>
+        <w:numPr>
+          <w:ilvl w:val="0"/>
+          <w:numId w:val="2"/>
+        </w:numPr>
+        <w:shd w:val="clear" w:color="auto" w:fill="282A36"/>
+        <w:spacing w:after="0" w:line="285" w:lineRule="atLeast"/>
+        <w:jc w:val="left"/>
+        <w:rPr>
+          <w:rFonts w:ascii="Consolas" w:eastAsia="Times New Roman" w:hAnsi="Consolas" w:cs="Times New Roman"/>
+          <w:color w:val="F6F6F4"/>
+          <w:sz w:val="21"/>
+          <w:szCs w:val="21"/>
+          <w:lang w:eastAsia="pt-BR"/>
+        </w:rPr>
+      </w:pPr>
+      <w:r>
+        <w:rPr>
+          <w:rFonts w:ascii="Consolas" w:eastAsia="Times New Roman" w:hAnsi="Consolas" w:cs="Times New Roman"/>
+          <w:color w:val="F6F6F4"/>
+          <w:sz w:val="21"/>
+          <w:szCs w:val="21"/>
+          <w:lang w:eastAsia="pt-BR"/>
+        </w:rPr>
+        <w:t>&lt;</w:t>
+      </w:r>
+      <w:proofErr w:type="spellStart"/>
+      <w:r>
+        <w:rPr>
+          <w:rFonts w:ascii="Consolas" w:eastAsia="Times New Roman" w:hAnsi="Consolas" w:cs="Times New Roman"/>
+          <w:color w:val="F286C4"/>
+          <w:sz w:val="21"/>
+          <w:szCs w:val="21"/>
+          <w:lang w:eastAsia="pt-BR"/>
+        </w:rPr>
+        <w:t>div</w:t>
+      </w:r>
+      <w:proofErr w:type="spellEnd"/>
+      <w:r>
+        <w:rPr>
+          <w:rFonts w:ascii="Consolas" w:eastAsia="Times New Roman" w:hAnsi="Consolas" w:cs="Times New Roman"/>
+          <w:color w:val="F6F6F4"/>
+          <w:sz w:val="21"/>
+          <w:szCs w:val="21"/>
+          <w:lang w:eastAsia="pt-BR"/>
+        </w:rPr>
+        <w:t xml:space="preserve"> </w:t>
+      </w:r>
+      <w:r>
+        <w:rPr>
+          <w:rFonts w:ascii="Consolas" w:eastAsia="Times New Roman" w:hAnsi="Consolas" w:cs="Times New Roman"/>
+          <w:i/>
+          <w:iCs/>
+          <w:color w:val="62E884"/>
+          <w:sz w:val="21"/>
+          <w:szCs w:val="21"/>
+          <w:lang w:eastAsia="pt-BR"/>
+        </w:rPr>
+        <w:t>id</w:t>
+      </w:r>
+      <w:r>
+        <w:rPr>
+          <w:rFonts w:ascii="Consolas" w:eastAsia="Times New Roman" w:hAnsi="Consolas" w:cs="Times New Roman"/>
+          <w:color w:val="F286C4"/>
+          <w:sz w:val="21"/>
+          <w:szCs w:val="21"/>
+          <w:lang w:eastAsia="pt-BR"/>
+        </w:rPr>
+        <w:t>=</w:t>
+      </w:r>
+      <w:r>
+        <w:rPr>
+          <w:rFonts w:ascii="Consolas" w:eastAsia="Times New Roman" w:hAnsi="Consolas" w:cs="Times New Roman"/>
+          <w:color w:val="DEE492"/>
+          <w:sz w:val="21"/>
+          <w:szCs w:val="21"/>
+          <w:lang w:eastAsia="pt-BR"/>
+        </w:rPr>
+        <w:t>"</w:t>
+      </w:r>
+      <w:r>
+        <w:rPr>
+          <w:rFonts w:ascii="Consolas" w:eastAsia="Times New Roman" w:hAnsi="Consolas" w:cs="Times New Roman"/>
+          <w:color w:val="E7EE98"/>
+          <w:sz w:val="21"/>
+          <w:szCs w:val="21"/>
+          <w:lang w:eastAsia="pt-BR"/>
+        </w:rPr>
+        <w:t>app</w:t>
+      </w:r>
+      <w:r>
+        <w:rPr>
+          <w:rFonts w:ascii="Consolas" w:eastAsia="Times New Roman" w:hAnsi="Consolas" w:cs="Times New Roman"/>
+          <w:color w:val="DEE492"/>
+          <w:sz w:val="21"/>
+          <w:szCs w:val="21"/>
+          <w:lang w:eastAsia="pt-BR"/>
+        </w:rPr>
+        <w:t>"</w:t>
+      </w:r>
+      <w:r>
+        <w:rPr>
+          <w:rFonts w:ascii="Consolas" w:eastAsia="Times New Roman" w:hAnsi="Consolas" w:cs="Times New Roman"/>
+          <w:color w:val="F6F6F4"/>
+          <w:sz w:val="21"/>
+          <w:szCs w:val="21"/>
+          <w:lang w:eastAsia="pt-BR"/>
+        </w:rPr>
+        <w:t>&gt;</w:t>
+      </w:r>
+    </w:p>
+    <w:p>
+      <w:pPr>
+        <w:pStyle w:val="PargrafodaLista"/>
+        <w:numPr>
+          <w:ilvl w:val="0"/>
+          <w:numId w:val="2"/>
+        </w:numPr>
+        <w:shd w:val="clear" w:color="auto" w:fill="282A36"/>
+        <w:spacing w:after="0" w:line="285" w:lineRule="atLeast"/>
+        <w:jc w:val="left"/>
+        <w:rPr>
+          <w:rFonts w:ascii="Consolas" w:eastAsia="Times New Roman" w:hAnsi="Consolas" w:cs="Times New Roman"/>
+          <w:color w:val="F6F6F4"/>
+          <w:sz w:val="21"/>
+          <w:szCs w:val="21"/>
+          <w:lang w:eastAsia="pt-BR"/>
+        </w:rPr>
+      </w:pPr>
+      <w:r>
+        <w:rPr>
+          <w:rFonts w:ascii="Consolas" w:eastAsia="Times New Roman" w:hAnsi="Consolas" w:cs="Times New Roman"/>
+          <w:color w:val="F6F6F4"/>
+          <w:sz w:val="21"/>
+          <w:szCs w:val="21"/>
+          <w:lang w:eastAsia="pt-BR"/>
+        </w:rPr>
+        <w:t>        &lt;</w:t>
+      </w:r>
+      <w:r>
+        <w:rPr>
+          <w:rFonts w:ascii="Consolas" w:eastAsia="Times New Roman" w:hAnsi="Consolas" w:cs="Times New Roman"/>
+          <w:color w:val="F286C4"/>
+          <w:sz w:val="21"/>
+          <w:szCs w:val="21"/>
+          <w:lang w:eastAsia="pt-BR"/>
+        </w:rPr>
+        <w:t>h1</w:t>
+      </w:r>
+      <w:r>
+        <w:rPr>
+          <w:rFonts w:ascii="Consolas" w:eastAsia="Times New Roman" w:hAnsi="Consolas" w:cs="Times New Roman"/>
+          <w:color w:val="F6F6F4"/>
+          <w:sz w:val="21"/>
+          <w:szCs w:val="21"/>
+          <w:lang w:eastAsia="pt-BR"/>
+        </w:rPr>
+        <w:t xml:space="preserve">&gt;Rotas com </w:t>
+      </w:r>
+      <w:proofErr w:type="spellStart"/>
+      <w:r>
+        <w:rPr>
+          <w:rFonts w:ascii="Consolas" w:eastAsia="Times New Roman" w:hAnsi="Consolas" w:cs="Times New Roman"/>
+          <w:color w:val="F6F6F4"/>
+          <w:sz w:val="21"/>
+          <w:szCs w:val="21"/>
+          <w:lang w:eastAsia="pt-BR"/>
+        </w:rPr>
+        <w:t>VueRouter</w:t>
+      </w:r>
+      <w:proofErr w:type="spellEnd"/>
+      <w:r>
+        <w:rPr>
+          <w:rFonts w:ascii="Consolas" w:eastAsia="Times New Roman" w:hAnsi="Consolas" w:cs="Times New Roman"/>
+          <w:color w:val="F6F6F4"/>
+          <w:sz w:val="21"/>
+          <w:szCs w:val="21"/>
+          <w:lang w:eastAsia="pt-BR"/>
+        </w:rPr>
+        <w:t>&lt;/</w:t>
+      </w:r>
+      <w:r>
+        <w:rPr>
+          <w:rFonts w:ascii="Consolas" w:eastAsia="Times New Roman" w:hAnsi="Consolas" w:cs="Times New Roman"/>
+          <w:color w:val="F286C4"/>
+          <w:sz w:val="21"/>
+          <w:szCs w:val="21"/>
+          <w:lang w:eastAsia="pt-BR"/>
+        </w:rPr>
+        <w:t>h1</w:t>
+      </w:r>
+      <w:r>
+        <w:rPr>
+          <w:rFonts w:ascii="Consolas" w:eastAsia="Times New Roman" w:hAnsi="Consolas" w:cs="Times New Roman"/>
+          <w:color w:val="F6F6F4"/>
+          <w:sz w:val="21"/>
+          <w:szCs w:val="21"/>
+          <w:lang w:eastAsia="pt-BR"/>
+        </w:rPr>
+        <w:t>&gt;</w:t>
+      </w:r>
+    </w:p>
+    <w:p>
+      <w:pPr>
+        <w:pStyle w:val="PargrafodaLista"/>
+        <w:numPr>
+          <w:ilvl w:val="0"/>
+          <w:numId w:val="2"/>
+        </w:numPr>
+        <w:shd w:val="clear" w:color="auto" w:fill="282A36"/>
+        <w:spacing w:after="0" w:line="285" w:lineRule="atLeast"/>
+        <w:jc w:val="left"/>
+        <w:rPr>
+          <w:rFonts w:ascii="Consolas" w:eastAsia="Times New Roman" w:hAnsi="Consolas" w:cs="Times New Roman"/>
+          <w:color w:val="F6F6F4"/>
+          <w:sz w:val="21"/>
+          <w:szCs w:val="21"/>
+          <w:lang w:eastAsia="pt-BR"/>
+        </w:rPr>
+      </w:pPr>
+      <w:r>
+        <w:rPr>
+          <w:rFonts w:ascii="Consolas" w:eastAsia="Times New Roman" w:hAnsi="Consolas" w:cs="Times New Roman"/>
+          <w:color w:val="F6F6F4"/>
+          <w:sz w:val="21"/>
+          <w:szCs w:val="21"/>
+          <w:lang w:eastAsia="pt-BR"/>
+        </w:rPr>
+        <w:t>        &lt;</w:t>
+      </w:r>
+      <w:r>
+        <w:rPr>
+          <w:rFonts w:ascii="Consolas" w:eastAsia="Times New Roman" w:hAnsi="Consolas" w:cs="Times New Roman"/>
+          <w:color w:val="F286C4"/>
+          <w:sz w:val="21"/>
+          <w:szCs w:val="21"/>
+          <w:lang w:eastAsia="pt-BR"/>
+        </w:rPr>
+        <w:t>Menu</w:t>
+      </w:r>
+      <w:r>
+        <w:rPr>
+          <w:rFonts w:ascii="Consolas" w:eastAsia="Times New Roman" w:hAnsi="Consolas" w:cs="Times New Roman"/>
+          <w:color w:val="F6F6F4"/>
+          <w:sz w:val="21"/>
+          <w:szCs w:val="21"/>
+          <w:lang w:eastAsia="pt-BR"/>
+        </w:rPr>
+        <w:t xml:space="preserve"> </w:t>
+      </w:r>
+      <w:r>
+        <w:rPr>
+          <w:rFonts w:ascii="Consolas" w:eastAsia="Times New Roman" w:hAnsi="Consolas" w:cs="Times New Roman"/>
+          <w:color w:val="F286C4"/>
+          <w:sz w:val="21"/>
+          <w:szCs w:val="21"/>
+          <w:lang w:eastAsia="pt-BR"/>
+        </w:rPr>
+        <w:t>:</w:t>
+      </w:r>
+      <w:proofErr w:type="spellStart"/>
+      <w:r>
+        <w:rPr>
+          <w:rFonts w:ascii="Consolas" w:eastAsia="Times New Roman" w:hAnsi="Consolas" w:cs="Times New Roman"/>
+          <w:i/>
+          <w:iCs/>
+          <w:color w:val="62E884"/>
+          <w:sz w:val="21"/>
+          <w:szCs w:val="21"/>
+          <w:lang w:eastAsia="pt-BR"/>
+        </w:rPr>
+        <w:t>itensMenu</w:t>
+      </w:r>
+      <w:proofErr w:type="spellEnd"/>
+      <w:r>
+        <w:rPr>
+          <w:rFonts w:ascii="Consolas" w:eastAsia="Times New Roman" w:hAnsi="Consolas" w:cs="Times New Roman"/>
+          <w:color w:val="F286C4"/>
+          <w:sz w:val="21"/>
+          <w:szCs w:val="21"/>
+          <w:lang w:eastAsia="pt-BR"/>
+        </w:rPr>
+        <w:t>=</w:t>
+      </w:r>
+      <w:r>
+        <w:rPr>
+          <w:rFonts w:ascii="Consolas" w:eastAsia="Times New Roman" w:hAnsi="Consolas" w:cs="Times New Roman"/>
+          <w:color w:val="DEE492"/>
+          <w:sz w:val="21"/>
+          <w:szCs w:val="21"/>
+          <w:lang w:eastAsia="pt-BR"/>
+        </w:rPr>
+        <w:t>"</w:t>
+      </w:r>
+      <w:proofErr w:type="spellStart"/>
+      <w:r>
+        <w:rPr>
+          <w:rFonts w:ascii="Consolas" w:eastAsia="Times New Roman" w:hAnsi="Consolas" w:cs="Times New Roman"/>
+          <w:color w:val="F6F6F4"/>
+          <w:sz w:val="21"/>
+          <w:szCs w:val="21"/>
+          <w:lang w:eastAsia="pt-BR"/>
+        </w:rPr>
+        <w:t>itensMenu</w:t>
+      </w:r>
+      <w:proofErr w:type="spellEnd"/>
+      <w:r>
+        <w:rPr>
+          <w:rFonts w:ascii="Consolas" w:eastAsia="Times New Roman" w:hAnsi="Consolas" w:cs="Times New Roman"/>
+          <w:color w:val="DEE492"/>
+          <w:sz w:val="21"/>
+          <w:szCs w:val="21"/>
+          <w:lang w:eastAsia="pt-BR"/>
+        </w:rPr>
+        <w:t>"</w:t>
+      </w:r>
+      <w:r>
+        <w:rPr>
+          <w:rFonts w:ascii="Consolas" w:eastAsia="Times New Roman" w:hAnsi="Consolas" w:cs="Times New Roman"/>
+          <w:color w:val="F6F6F4"/>
+          <w:sz w:val="21"/>
+          <w:szCs w:val="21"/>
+          <w:lang w:eastAsia="pt-BR"/>
+        </w:rPr>
+        <w:t xml:space="preserve"> </w:t>
+      </w:r>
+      <w:r>
+        <w:rPr>
+          <w:rFonts w:ascii="Consolas" w:eastAsia="Times New Roman" w:hAnsi="Consolas" w:cs="Times New Roman"/>
+          <w:i/>
+          <w:iCs/>
+          <w:color w:val="EE6666"/>
+          <w:sz w:val="21"/>
+          <w:szCs w:val="21"/>
+          <w:u w:val="single"/>
+          <w:lang w:eastAsia="pt-BR"/>
+        </w:rPr>
+        <w:t>/</w:t>
+      </w:r>
+      <w:r>
+        <w:rPr>
+          <w:rFonts w:ascii="Consolas" w:eastAsia="Times New Roman" w:hAnsi="Consolas" w:cs="Times New Roman"/>
+          <w:color w:val="F6F6F4"/>
+          <w:sz w:val="21"/>
+          <w:szCs w:val="21"/>
+          <w:lang w:eastAsia="pt-BR"/>
+        </w:rPr>
+        <w:t>&gt;</w:t>
+      </w:r>
+    </w:p>
+    <w:p>
+      <w:pPr>
+        <w:pStyle w:val="PargrafodaLista"/>
+        <w:numPr>
+          <w:ilvl w:val="0"/>
+          <w:numId w:val="2"/>
+        </w:numPr>
+        <w:shd w:val="clear" w:color="auto" w:fill="282A36"/>
+        <w:spacing w:after="0" w:line="285" w:lineRule="atLeast"/>
+        <w:jc w:val="left"/>
+        <w:rPr>
+          <w:rFonts w:ascii="Consolas" w:eastAsia="Times New Roman" w:hAnsi="Consolas" w:cs="Times New Roman"/>
+          <w:color w:val="F6F6F4"/>
+          <w:sz w:val="21"/>
+          <w:szCs w:val="21"/>
+          <w:lang w:eastAsia="pt-BR"/>
+        </w:rPr>
+      </w:pPr>
+      <w:r>
+        <w:rPr>
+          <w:rFonts w:ascii="Consolas" w:eastAsia="Times New Roman" w:hAnsi="Consolas" w:cs="Times New Roman"/>
+          <w:color w:val="F6F6F4"/>
+          <w:sz w:val="21"/>
+          <w:szCs w:val="21"/>
+          <w:lang w:eastAsia="pt-BR"/>
+        </w:rPr>
+        <w:t>        &lt;</w:t>
+      </w:r>
+      <w:proofErr w:type="spellStart"/>
+      <w:r>
+        <w:rPr>
+          <w:rFonts w:ascii="Consolas" w:eastAsia="Times New Roman" w:hAnsi="Consolas" w:cs="Times New Roman"/>
+          <w:color w:val="F286C4"/>
+          <w:sz w:val="21"/>
+          <w:szCs w:val="21"/>
+          <w:lang w:eastAsia="pt-BR"/>
+        </w:rPr>
+        <w:t>router-view</w:t>
+      </w:r>
+      <w:proofErr w:type="spellEnd"/>
+      <w:r>
+        <w:rPr>
+          <w:rFonts w:ascii="Consolas" w:eastAsia="Times New Roman" w:hAnsi="Consolas" w:cs="Times New Roman"/>
+          <w:color w:val="F6F6F4"/>
+          <w:sz w:val="21"/>
+          <w:szCs w:val="21"/>
+          <w:lang w:eastAsia="pt-BR"/>
+        </w:rPr>
+        <w:t xml:space="preserve"> /&gt;</w:t>
+      </w:r>
+    </w:p>
+    <w:p>
+      <w:pPr>
+        <w:pStyle w:val="PargrafodaLista"/>
+        <w:numPr>
+          <w:ilvl w:val="0"/>
+          <w:numId w:val="2"/>
+        </w:numPr>
+        <w:shd w:val="clear" w:color="auto" w:fill="282A36"/>
+        <w:spacing w:after="0" w:line="285" w:lineRule="atLeast"/>
+        <w:jc w:val="left"/>
+        <w:rPr>
+          <w:rFonts w:ascii="Consolas" w:eastAsia="Times New Roman" w:hAnsi="Consolas" w:cs="Times New Roman"/>
+          <w:color w:val="F6F6F4"/>
+          <w:sz w:val="21"/>
+          <w:szCs w:val="21"/>
+          <w:lang w:eastAsia="pt-BR"/>
+        </w:rPr>
+      </w:pPr>
+      <w:r>
+        <w:rPr>
+          <w:rFonts w:ascii="Consolas" w:eastAsia="Times New Roman" w:hAnsi="Consolas" w:cs="Times New Roman"/>
+          <w:color w:val="F6F6F4"/>
+          <w:sz w:val="21"/>
+          <w:szCs w:val="21"/>
+          <w:lang w:eastAsia="pt-BR"/>
+        </w:rPr>
+        <w:lastRenderedPageBreak/>
+        <w:t>    &lt;/</w:t>
+      </w:r>
+      <w:proofErr w:type="spellStart"/>
+      <w:r>
+        <w:rPr>
+          <w:rFonts w:ascii="Consolas" w:eastAsia="Times New Roman" w:hAnsi="Consolas" w:cs="Times New Roman"/>
+          <w:color w:val="F286C4"/>
+          <w:sz w:val="21"/>
+          <w:szCs w:val="21"/>
+          <w:lang w:eastAsia="pt-BR"/>
+        </w:rPr>
+        <w:t>div</w:t>
+      </w:r>
+      <w:proofErr w:type="spellEnd"/>
+      <w:r>
+        <w:rPr>
+          <w:rFonts w:ascii="Consolas" w:eastAsia="Times New Roman" w:hAnsi="Consolas" w:cs="Times New Roman"/>
+          <w:color w:val="F6F6F4"/>
+          <w:sz w:val="21"/>
+          <w:szCs w:val="21"/>
+          <w:lang w:eastAsia="pt-BR"/>
+        </w:rPr>
+        <w:t>&gt;</w:t>
+      </w:r>
+    </w:p>
+    <w:p>
+      <w:pPr>
+        <w:pStyle w:val="PargrafodaLista"/>
+        <w:numPr>
+          <w:ilvl w:val="0"/>
+          <w:numId w:val="2"/>
+        </w:numPr>
+        <w:rPr>
+          <w:rFonts w:ascii="Consolas" w:hAnsi="Consolas"/>
+          <w:sz w:val="24"/>
+          <w:szCs w:val="24"/>
+        </w:rPr>
+      </w:pPr>
+    </w:p>
+    <w:p>
+      <w:pPr>
+        <w:pStyle w:val="PargrafodaLista"/>
+        <w:numPr>
+          <w:ilvl w:val="0"/>
+          <w:numId w:val="2"/>
+        </w:numPr>
+        <w:rPr>
+          <w:rFonts w:ascii="Consolas" w:hAnsi="Consolas"/>
+          <w:sz w:val="24"/>
+          <w:szCs w:val="24"/>
+        </w:rPr>
+      </w:pPr>
+      <w:r>
+        <w:rPr>
+          <w:rFonts w:ascii="Consolas" w:hAnsi="Consolas"/>
+          <w:sz w:val="24"/>
+          <w:szCs w:val="24"/>
+        </w:rPr>
+        <w:t xml:space="preserve">No arquivo App.js passo esse </w:t>
+      </w:r>
+      <w:proofErr w:type="spellStart"/>
+      <w:r>
+        <w:rPr>
+          <w:rFonts w:ascii="Consolas" w:hAnsi="Consolas"/>
+          <w:sz w:val="24"/>
+          <w:szCs w:val="24"/>
+        </w:rPr>
+        <w:t>array</w:t>
+      </w:r>
+      <w:proofErr w:type="spellEnd"/>
+      <w:r>
+        <w:rPr>
+          <w:rFonts w:ascii="Consolas" w:hAnsi="Consolas"/>
+          <w:sz w:val="24"/>
+          <w:szCs w:val="24"/>
+        </w:rPr>
+        <w:t xml:space="preserve"> para o componente Menu</w:t>
+      </w:r>
+      <w:r>
+        <w:rPr>
+          <w:rFonts w:ascii="Consolas" w:hAnsi="Consolas"/>
+          <w:sz w:val="24"/>
+          <w:szCs w:val="24"/>
+        </w:rPr>
+        <w:t>.</w:t>
+      </w:r>
+    </w:p>
+    <w:p>
+      <w:pPr>
+        <w:pStyle w:val="PargrafodaLista"/>
+        <w:numPr>
+          <w:ilvl w:val="0"/>
+          <w:numId w:val="2"/>
+        </w:numPr>
+        <w:shd w:val="clear" w:color="auto" w:fill="282A36"/>
+        <w:spacing w:after="0" w:line="285" w:lineRule="atLeast"/>
+        <w:jc w:val="left"/>
+        <w:rPr>
+          <w:rFonts w:ascii="Consolas" w:eastAsia="Times New Roman" w:hAnsi="Consolas" w:cs="Times New Roman"/>
+          <w:color w:val="F6F6F4"/>
+          <w:sz w:val="21"/>
+          <w:szCs w:val="21"/>
+          <w:lang w:eastAsia="pt-BR"/>
+        </w:rPr>
+      </w:pPr>
+      <w:r>
+        <w:rPr>
+          <w:rFonts w:ascii="Consolas" w:eastAsia="Times New Roman" w:hAnsi="Consolas" w:cs="Times New Roman"/>
+          <w:color w:val="F6F6F4"/>
+          <w:sz w:val="21"/>
+          <w:szCs w:val="21"/>
+          <w:lang w:eastAsia="pt-BR"/>
+        </w:rPr>
+        <w:t>&lt;</w:t>
+      </w:r>
+      <w:proofErr w:type="spellStart"/>
+      <w:r>
+        <w:rPr>
+          <w:rFonts w:ascii="Consolas" w:eastAsia="Times New Roman" w:hAnsi="Consolas" w:cs="Times New Roman"/>
+          <w:color w:val="F286C4"/>
+          <w:sz w:val="21"/>
+          <w:szCs w:val="21"/>
+          <w:lang w:eastAsia="pt-BR"/>
+        </w:rPr>
+        <w:t>div</w:t>
+      </w:r>
+      <w:proofErr w:type="spellEnd"/>
+      <w:r>
+        <w:rPr>
+          <w:rFonts w:ascii="Consolas" w:eastAsia="Times New Roman" w:hAnsi="Consolas" w:cs="Times New Roman"/>
+          <w:color w:val="F6F6F4"/>
+          <w:sz w:val="21"/>
+          <w:szCs w:val="21"/>
+          <w:lang w:eastAsia="pt-BR"/>
+        </w:rPr>
+        <w:t xml:space="preserve"> </w:t>
+      </w:r>
+      <w:r>
+        <w:rPr>
+          <w:rFonts w:ascii="Consolas" w:eastAsia="Times New Roman" w:hAnsi="Consolas" w:cs="Times New Roman"/>
+          <w:i/>
+          <w:iCs/>
+          <w:color w:val="62E884"/>
+          <w:sz w:val="21"/>
+          <w:szCs w:val="21"/>
+          <w:lang w:eastAsia="pt-BR"/>
+        </w:rPr>
+        <w:t>id</w:t>
+      </w:r>
+      <w:r>
+        <w:rPr>
+          <w:rFonts w:ascii="Consolas" w:eastAsia="Times New Roman" w:hAnsi="Consolas" w:cs="Times New Roman"/>
+          <w:color w:val="F286C4"/>
+          <w:sz w:val="21"/>
+          <w:szCs w:val="21"/>
+          <w:lang w:eastAsia="pt-BR"/>
+        </w:rPr>
+        <w:t>=</w:t>
+      </w:r>
+      <w:r>
+        <w:rPr>
+          <w:rFonts w:ascii="Consolas" w:eastAsia="Times New Roman" w:hAnsi="Consolas" w:cs="Times New Roman"/>
+          <w:color w:val="DEE492"/>
+          <w:sz w:val="21"/>
+          <w:szCs w:val="21"/>
+          <w:lang w:eastAsia="pt-BR"/>
+        </w:rPr>
+        <w:t>"</w:t>
+      </w:r>
+      <w:r>
+        <w:rPr>
+          <w:rFonts w:ascii="Consolas" w:eastAsia="Times New Roman" w:hAnsi="Consolas" w:cs="Times New Roman"/>
+          <w:color w:val="E7EE98"/>
+          <w:sz w:val="21"/>
+          <w:szCs w:val="21"/>
+          <w:lang w:eastAsia="pt-BR"/>
+        </w:rPr>
+        <w:t>app</w:t>
+      </w:r>
+      <w:r>
+        <w:rPr>
+          <w:rFonts w:ascii="Consolas" w:eastAsia="Times New Roman" w:hAnsi="Consolas" w:cs="Times New Roman"/>
+          <w:color w:val="DEE492"/>
+          <w:sz w:val="21"/>
+          <w:szCs w:val="21"/>
+          <w:lang w:eastAsia="pt-BR"/>
+        </w:rPr>
+        <w:t>"</w:t>
+      </w:r>
+      <w:r>
+        <w:rPr>
+          <w:rFonts w:ascii="Consolas" w:eastAsia="Times New Roman" w:hAnsi="Consolas" w:cs="Times New Roman"/>
+          <w:color w:val="F6F6F4"/>
+          <w:sz w:val="21"/>
+          <w:szCs w:val="21"/>
+          <w:lang w:eastAsia="pt-BR"/>
+        </w:rPr>
+        <w:t>&gt;</w:t>
+      </w:r>
+    </w:p>
+    <w:p>
+      <w:pPr>
+        <w:pStyle w:val="PargrafodaLista"/>
+        <w:numPr>
+          <w:ilvl w:val="0"/>
+          <w:numId w:val="2"/>
+        </w:numPr>
+        <w:shd w:val="clear" w:color="auto" w:fill="282A36"/>
+        <w:spacing w:after="0" w:line="285" w:lineRule="atLeast"/>
+        <w:jc w:val="left"/>
+        <w:rPr>
+          <w:rFonts w:ascii="Consolas" w:eastAsia="Times New Roman" w:hAnsi="Consolas" w:cs="Times New Roman"/>
+          <w:color w:val="F6F6F4"/>
+          <w:sz w:val="21"/>
+          <w:szCs w:val="21"/>
+          <w:lang w:eastAsia="pt-BR"/>
+        </w:rPr>
+      </w:pPr>
+      <w:r>
+        <w:rPr>
+          <w:rFonts w:ascii="Consolas" w:eastAsia="Times New Roman" w:hAnsi="Consolas" w:cs="Times New Roman"/>
+          <w:color w:val="F6F6F4"/>
+          <w:sz w:val="21"/>
+          <w:szCs w:val="21"/>
+          <w:lang w:eastAsia="pt-BR"/>
+        </w:rPr>
+        <w:t>        &lt;</w:t>
+      </w:r>
+      <w:r>
+        <w:rPr>
+          <w:rFonts w:ascii="Consolas" w:eastAsia="Times New Roman" w:hAnsi="Consolas" w:cs="Times New Roman"/>
+          <w:color w:val="F286C4"/>
+          <w:sz w:val="21"/>
+          <w:szCs w:val="21"/>
+          <w:lang w:eastAsia="pt-BR"/>
+        </w:rPr>
+        <w:t>h1</w:t>
+      </w:r>
+      <w:r>
+        <w:rPr>
+          <w:rFonts w:ascii="Consolas" w:eastAsia="Times New Roman" w:hAnsi="Consolas" w:cs="Times New Roman"/>
+          <w:color w:val="F6F6F4"/>
+          <w:sz w:val="21"/>
+          <w:szCs w:val="21"/>
+          <w:lang w:eastAsia="pt-BR"/>
+        </w:rPr>
+        <w:t xml:space="preserve">&gt;Rotas com </w:t>
+      </w:r>
+      <w:proofErr w:type="spellStart"/>
+      <w:r>
+        <w:rPr>
+          <w:rFonts w:ascii="Consolas" w:eastAsia="Times New Roman" w:hAnsi="Consolas" w:cs="Times New Roman"/>
+          <w:color w:val="F6F6F4"/>
+          <w:sz w:val="21"/>
+          <w:szCs w:val="21"/>
+          <w:lang w:eastAsia="pt-BR"/>
+        </w:rPr>
+        <w:t>VueRouter</w:t>
+      </w:r>
+      <w:proofErr w:type="spellEnd"/>
+      <w:r>
+        <w:rPr>
+          <w:rFonts w:ascii="Consolas" w:eastAsia="Times New Roman" w:hAnsi="Consolas" w:cs="Times New Roman"/>
+          <w:color w:val="F6F6F4"/>
+          <w:sz w:val="21"/>
+          <w:szCs w:val="21"/>
+          <w:lang w:eastAsia="pt-BR"/>
+        </w:rPr>
+        <w:t>&lt;/</w:t>
+      </w:r>
+      <w:r>
+        <w:rPr>
+          <w:rFonts w:ascii="Consolas" w:eastAsia="Times New Roman" w:hAnsi="Consolas" w:cs="Times New Roman"/>
+          <w:color w:val="F286C4"/>
+          <w:sz w:val="21"/>
+          <w:szCs w:val="21"/>
+          <w:lang w:eastAsia="pt-BR"/>
+        </w:rPr>
+        <w:t>h1</w:t>
+      </w:r>
+      <w:r>
+        <w:rPr>
+          <w:rFonts w:ascii="Consolas" w:eastAsia="Times New Roman" w:hAnsi="Consolas" w:cs="Times New Roman"/>
+          <w:color w:val="F6F6F4"/>
+          <w:sz w:val="21"/>
+          <w:szCs w:val="21"/>
+          <w:lang w:eastAsia="pt-BR"/>
+        </w:rPr>
+        <w:t>&gt;</w:t>
+      </w:r>
+    </w:p>
+    <w:p>
+      <w:pPr>
+        <w:pStyle w:val="PargrafodaLista"/>
+        <w:numPr>
+          <w:ilvl w:val="0"/>
+          <w:numId w:val="2"/>
+        </w:numPr>
+        <w:shd w:val="clear" w:color="auto" w:fill="282A36"/>
+        <w:spacing w:after="0" w:line="285" w:lineRule="atLeast"/>
+        <w:jc w:val="left"/>
+        <w:rPr>
+          <w:rFonts w:ascii="Consolas" w:eastAsia="Times New Roman" w:hAnsi="Consolas" w:cs="Times New Roman"/>
+          <w:color w:val="F6F6F4"/>
+          <w:sz w:val="21"/>
+          <w:szCs w:val="21"/>
+          <w:lang w:eastAsia="pt-BR"/>
+        </w:rPr>
+      </w:pPr>
+      <w:r>
+        <w:rPr>
+          <w:rFonts w:ascii="Consolas" w:eastAsia="Times New Roman" w:hAnsi="Consolas" w:cs="Times New Roman"/>
+          <w:color w:val="F6F6F4"/>
+          <w:sz w:val="21"/>
+          <w:szCs w:val="21"/>
+          <w:lang w:eastAsia="pt-BR"/>
+        </w:rPr>
+        <w:t>        &lt;</w:t>
+      </w:r>
+      <w:r>
+        <w:rPr>
+          <w:rFonts w:ascii="Consolas" w:eastAsia="Times New Roman" w:hAnsi="Consolas" w:cs="Times New Roman"/>
+          <w:color w:val="F286C4"/>
+          <w:sz w:val="21"/>
+          <w:szCs w:val="21"/>
+          <w:lang w:eastAsia="pt-BR"/>
+        </w:rPr>
+        <w:t>Menu</w:t>
+      </w:r>
+      <w:r>
+        <w:rPr>
+          <w:rFonts w:ascii="Consolas" w:eastAsia="Times New Roman" w:hAnsi="Consolas" w:cs="Times New Roman"/>
+          <w:color w:val="F6F6F4"/>
+          <w:sz w:val="21"/>
+          <w:szCs w:val="21"/>
+          <w:lang w:eastAsia="pt-BR"/>
+        </w:rPr>
+        <w:t xml:space="preserve"> </w:t>
+      </w:r>
+      <w:r>
+        <w:rPr>
+          <w:rFonts w:ascii="Consolas" w:eastAsia="Times New Roman" w:hAnsi="Consolas" w:cs="Times New Roman"/>
+          <w:color w:val="F286C4"/>
+          <w:sz w:val="21"/>
+          <w:szCs w:val="21"/>
+          <w:lang w:eastAsia="pt-BR"/>
+        </w:rPr>
+        <w:t>:</w:t>
+      </w:r>
+      <w:proofErr w:type="spellStart"/>
+      <w:r>
+        <w:rPr>
+          <w:rFonts w:ascii="Consolas" w:eastAsia="Times New Roman" w:hAnsi="Consolas" w:cs="Times New Roman"/>
+          <w:i/>
+          <w:iCs/>
+          <w:color w:val="62E884"/>
+          <w:sz w:val="21"/>
+          <w:szCs w:val="21"/>
+          <w:lang w:eastAsia="pt-BR"/>
+        </w:rPr>
+        <w:t>itensMenu</w:t>
+      </w:r>
+      <w:proofErr w:type="spellEnd"/>
+      <w:r>
+        <w:rPr>
+          <w:rFonts w:ascii="Consolas" w:eastAsia="Times New Roman" w:hAnsi="Consolas" w:cs="Times New Roman"/>
+          <w:color w:val="F286C4"/>
+          <w:sz w:val="21"/>
+          <w:szCs w:val="21"/>
+          <w:lang w:eastAsia="pt-BR"/>
+        </w:rPr>
+        <w:t>=</w:t>
+      </w:r>
+      <w:r>
+        <w:rPr>
+          <w:rFonts w:ascii="Consolas" w:eastAsia="Times New Roman" w:hAnsi="Consolas" w:cs="Times New Roman"/>
+          <w:color w:val="DEE492"/>
+          <w:sz w:val="21"/>
+          <w:szCs w:val="21"/>
+          <w:lang w:eastAsia="pt-BR"/>
+        </w:rPr>
+        <w:t>"</w:t>
+      </w:r>
+      <w:proofErr w:type="spellStart"/>
+      <w:r>
+        <w:rPr>
+          <w:rFonts w:ascii="Consolas" w:eastAsia="Times New Roman" w:hAnsi="Consolas" w:cs="Times New Roman"/>
+          <w:color w:val="F6F6F4"/>
+          <w:sz w:val="21"/>
+          <w:szCs w:val="21"/>
+          <w:lang w:eastAsia="pt-BR"/>
+        </w:rPr>
+        <w:t>itensMenu</w:t>
+      </w:r>
+      <w:proofErr w:type="spellEnd"/>
+      <w:r>
+        <w:rPr>
+          <w:rFonts w:ascii="Consolas" w:eastAsia="Times New Roman" w:hAnsi="Consolas" w:cs="Times New Roman"/>
+          <w:color w:val="DEE492"/>
+          <w:sz w:val="21"/>
+          <w:szCs w:val="21"/>
+          <w:lang w:eastAsia="pt-BR"/>
+        </w:rPr>
+        <w:t>"</w:t>
+      </w:r>
+      <w:r>
+        <w:rPr>
+          <w:rFonts w:ascii="Consolas" w:eastAsia="Times New Roman" w:hAnsi="Consolas" w:cs="Times New Roman"/>
+          <w:color w:val="F6F6F4"/>
+          <w:sz w:val="21"/>
+          <w:szCs w:val="21"/>
+          <w:lang w:eastAsia="pt-BR"/>
+        </w:rPr>
+        <w:t xml:space="preserve"> </w:t>
+      </w:r>
+      <w:r>
+        <w:rPr>
+          <w:rFonts w:ascii="Consolas" w:eastAsia="Times New Roman" w:hAnsi="Consolas" w:cs="Times New Roman"/>
+          <w:i/>
+          <w:iCs/>
+          <w:color w:val="EE6666"/>
+          <w:sz w:val="21"/>
+          <w:szCs w:val="21"/>
+          <w:u w:val="single"/>
+          <w:lang w:eastAsia="pt-BR"/>
+        </w:rPr>
+        <w:t>/</w:t>
+      </w:r>
+      <w:r>
+        <w:rPr>
+          <w:rFonts w:ascii="Consolas" w:eastAsia="Times New Roman" w:hAnsi="Consolas" w:cs="Times New Roman"/>
+          <w:color w:val="F6F6F4"/>
+          <w:sz w:val="21"/>
+          <w:szCs w:val="21"/>
+          <w:lang w:eastAsia="pt-BR"/>
+        </w:rPr>
+        <w:t>&gt;</w:t>
+      </w:r>
+    </w:p>
+    <w:p>
+      <w:pPr>
+        <w:pStyle w:val="PargrafodaLista"/>
+        <w:numPr>
+          <w:ilvl w:val="0"/>
+          <w:numId w:val="2"/>
+        </w:numPr>
+        <w:shd w:val="clear" w:color="auto" w:fill="282A36"/>
+        <w:spacing w:after="0" w:line="285" w:lineRule="atLeast"/>
+        <w:jc w:val="left"/>
+        <w:rPr>
+          <w:rFonts w:ascii="Consolas" w:eastAsia="Times New Roman" w:hAnsi="Consolas" w:cs="Times New Roman"/>
+          <w:color w:val="F6F6F4"/>
+          <w:sz w:val="21"/>
+          <w:szCs w:val="21"/>
+          <w:lang w:eastAsia="pt-BR"/>
+        </w:rPr>
+      </w:pPr>
+      <w:r>
+        <w:rPr>
+          <w:rFonts w:ascii="Consolas" w:eastAsia="Times New Roman" w:hAnsi="Consolas" w:cs="Times New Roman"/>
+          <w:color w:val="F6F6F4"/>
+          <w:sz w:val="21"/>
+          <w:szCs w:val="21"/>
+          <w:lang w:eastAsia="pt-BR"/>
+        </w:rPr>
+        <w:t>        &lt;</w:t>
+      </w:r>
+      <w:proofErr w:type="spellStart"/>
+      <w:r>
+        <w:rPr>
+          <w:rFonts w:ascii="Consolas" w:eastAsia="Times New Roman" w:hAnsi="Consolas" w:cs="Times New Roman"/>
+          <w:color w:val="F286C4"/>
+          <w:sz w:val="21"/>
+          <w:szCs w:val="21"/>
+          <w:lang w:eastAsia="pt-BR"/>
+        </w:rPr>
+        <w:t>router-view</w:t>
+      </w:r>
+      <w:proofErr w:type="spellEnd"/>
+      <w:r>
+        <w:rPr>
+          <w:rFonts w:ascii="Consolas" w:eastAsia="Times New Roman" w:hAnsi="Consolas" w:cs="Times New Roman"/>
+          <w:color w:val="F6F6F4"/>
+          <w:sz w:val="21"/>
+          <w:szCs w:val="21"/>
+          <w:lang w:eastAsia="pt-BR"/>
+        </w:rPr>
+        <w:t xml:space="preserve"> /&gt;</w:t>
+      </w:r>
+    </w:p>
+    <w:p>
+      <w:pPr>
+        <w:pStyle w:val="PargrafodaLista"/>
+        <w:numPr>
+          <w:ilvl w:val="0"/>
+          <w:numId w:val="2"/>
+        </w:numPr>
+        <w:shd w:val="clear" w:color="auto" w:fill="282A36"/>
+        <w:spacing w:after="0" w:line="285" w:lineRule="atLeast"/>
+        <w:jc w:val="left"/>
+        <w:rPr>
+          <w:rFonts w:ascii="Consolas" w:eastAsia="Times New Roman" w:hAnsi="Consolas" w:cs="Times New Roman"/>
+          <w:color w:val="F6F6F4"/>
+          <w:sz w:val="21"/>
+          <w:szCs w:val="21"/>
+          <w:lang w:eastAsia="pt-BR"/>
+        </w:rPr>
+      </w:pPr>
+      <w:r>
+        <w:rPr>
+          <w:rFonts w:ascii="Consolas" w:eastAsia="Times New Roman" w:hAnsi="Consolas" w:cs="Times New Roman"/>
+          <w:color w:val="F6F6F4"/>
+          <w:sz w:val="21"/>
+          <w:szCs w:val="21"/>
+          <w:lang w:eastAsia="pt-BR"/>
+        </w:rPr>
+        <w:t>    &lt;/</w:t>
+      </w:r>
+      <w:proofErr w:type="spellStart"/>
+      <w:r>
+        <w:rPr>
+          <w:rFonts w:ascii="Consolas" w:eastAsia="Times New Roman" w:hAnsi="Consolas" w:cs="Times New Roman"/>
+          <w:color w:val="F286C4"/>
+          <w:sz w:val="21"/>
+          <w:szCs w:val="21"/>
+          <w:lang w:eastAsia="pt-BR"/>
+        </w:rPr>
+        <w:t>div</w:t>
+      </w:r>
+      <w:proofErr w:type="spellEnd"/>
+      <w:r>
+        <w:rPr>
+          <w:rFonts w:ascii="Consolas" w:eastAsia="Times New Roman" w:hAnsi="Consolas" w:cs="Times New Roman"/>
+          <w:color w:val="F6F6F4"/>
+          <w:sz w:val="21"/>
+          <w:szCs w:val="21"/>
+          <w:lang w:eastAsia="pt-BR"/>
+        </w:rPr>
+        <w:t>&gt;</w:t>
+      </w:r>
+    </w:p>
+    <w:p>
+      <w:pPr>
+        <w:pStyle w:val="PargrafodaLista"/>
+        <w:numPr>
+          <w:ilvl w:val="0"/>
+          <w:numId w:val="2"/>
+        </w:numPr>
+        <w:rPr>
+          <w:rFonts w:ascii="Consolas" w:hAnsi="Consolas"/>
+          <w:sz w:val="24"/>
+          <w:szCs w:val="24"/>
+        </w:rPr>
+      </w:pPr>
+    </w:p>
+    <w:p>
+      <w:pPr>
+        <w:pStyle w:val="PargrafodaLista"/>
+        <w:numPr>
+          <w:ilvl w:val="0"/>
+          <w:numId w:val="2"/>
+        </w:numPr>
+        <w:rPr>
+          <w:rFonts w:ascii="Consolas" w:hAnsi="Consolas"/>
+          <w:sz w:val="24"/>
+          <w:szCs w:val="24"/>
+        </w:rPr>
+      </w:pPr>
+      <w:r>
+        <w:rPr>
+          <w:rFonts w:ascii="Consolas" w:hAnsi="Consolas"/>
+          <w:sz w:val="24"/>
+          <w:szCs w:val="24"/>
+        </w:rPr>
+        <w:t xml:space="preserve">no menu tenho um </w:t>
+      </w:r>
+      <w:proofErr w:type="spellStart"/>
+      <w:r>
+        <w:rPr>
+          <w:rFonts w:ascii="Consolas" w:hAnsi="Consolas"/>
+          <w:sz w:val="24"/>
+          <w:szCs w:val="24"/>
+        </w:rPr>
+        <w:t>props</w:t>
+      </w:r>
+      <w:proofErr w:type="spellEnd"/>
+      <w:r>
+        <w:rPr>
+          <w:rFonts w:ascii="Consolas" w:hAnsi="Consolas"/>
+          <w:sz w:val="24"/>
+          <w:szCs w:val="24"/>
+        </w:rPr>
+        <w:t xml:space="preserve"> do tipo </w:t>
+      </w:r>
+      <w:proofErr w:type="spellStart"/>
+      <w:r>
+        <w:rPr>
+          <w:rFonts w:ascii="Consolas" w:hAnsi="Consolas"/>
+          <w:sz w:val="24"/>
+          <w:szCs w:val="24"/>
+        </w:rPr>
+        <w:t>array</w:t>
+      </w:r>
+      <w:proofErr w:type="spellEnd"/>
+      <w:r>
+        <w:rPr>
+          <w:rFonts w:ascii="Consolas" w:hAnsi="Consolas"/>
+          <w:sz w:val="24"/>
+          <w:szCs w:val="24"/>
+        </w:rPr>
+        <w:t xml:space="preserve"> que irá receber o conteúdo do </w:t>
+      </w:r>
+      <w:proofErr w:type="spellStart"/>
+      <w:r>
+        <w:rPr>
+          <w:rFonts w:ascii="Consolas" w:hAnsi="Consolas"/>
+          <w:sz w:val="24"/>
+          <w:szCs w:val="24"/>
+        </w:rPr>
+        <w:t>array</w:t>
+      </w:r>
+      <w:proofErr w:type="spellEnd"/>
+      <w:r>
+        <w:rPr>
+          <w:rFonts w:ascii="Consolas" w:hAnsi="Consolas"/>
+          <w:sz w:val="24"/>
+          <w:szCs w:val="24"/>
+        </w:rPr>
+        <w:t>.</w:t>
+      </w:r>
+    </w:p>
+    <w:p>
+      <w:pPr>
+        <w:pStyle w:val="PargrafodaLista"/>
+        <w:numPr>
+          <w:ilvl w:val="0"/>
+          <w:numId w:val="2"/>
+        </w:numPr>
+        <w:shd w:val="clear" w:color="auto" w:fill="282A36"/>
+        <w:spacing w:after="0" w:line="285" w:lineRule="atLeast"/>
+        <w:jc w:val="left"/>
+        <w:rPr>
+          <w:rFonts w:ascii="Consolas" w:eastAsia="Times New Roman" w:hAnsi="Consolas" w:cs="Times New Roman"/>
+          <w:color w:val="F6F6F4"/>
+          <w:sz w:val="21"/>
+          <w:szCs w:val="21"/>
+          <w:lang w:eastAsia="pt-BR"/>
+        </w:rPr>
+      </w:pPr>
+      <w:proofErr w:type="spellStart"/>
+      <w:r>
+        <w:rPr>
+          <w:rFonts w:ascii="Consolas" w:eastAsia="Times New Roman" w:hAnsi="Consolas" w:cs="Times New Roman"/>
+          <w:color w:val="F286C4"/>
+          <w:sz w:val="21"/>
+          <w:szCs w:val="21"/>
+          <w:lang w:eastAsia="pt-BR"/>
+        </w:rPr>
+        <w:t>export</w:t>
+      </w:r>
+      <w:proofErr w:type="spellEnd"/>
+      <w:r>
+        <w:rPr>
+          <w:rFonts w:ascii="Consolas" w:eastAsia="Times New Roman" w:hAnsi="Consolas" w:cs="Times New Roman"/>
+          <w:color w:val="F6F6F4"/>
+          <w:sz w:val="21"/>
+          <w:szCs w:val="21"/>
+          <w:lang w:eastAsia="pt-BR"/>
+        </w:rPr>
+        <w:t xml:space="preserve"> </w:t>
+      </w:r>
+      <w:proofErr w:type="gramStart"/>
+      <w:r>
+        <w:rPr>
+          <w:rFonts w:ascii="Consolas" w:eastAsia="Times New Roman" w:hAnsi="Consolas" w:cs="Times New Roman"/>
+          <w:color w:val="F286C4"/>
+          <w:sz w:val="21"/>
+          <w:szCs w:val="21"/>
+          <w:lang w:eastAsia="pt-BR"/>
+        </w:rPr>
+        <w:t>default</w:t>
+      </w:r>
+      <w:r>
+        <w:rPr>
+          <w:rFonts w:ascii="Consolas" w:eastAsia="Times New Roman" w:hAnsi="Consolas" w:cs="Times New Roman"/>
+          <w:color w:val="F6F6F4"/>
+          <w:sz w:val="21"/>
+          <w:szCs w:val="21"/>
+          <w:lang w:eastAsia="pt-BR"/>
+        </w:rPr>
+        <w:t>{</w:t>
+      </w:r>
+      <w:proofErr w:type="gramEnd"/>
+    </w:p>
+    <w:p>
+      <w:pPr>
+        <w:pStyle w:val="PargrafodaLista"/>
+        <w:numPr>
+          <w:ilvl w:val="0"/>
+          <w:numId w:val="2"/>
+        </w:numPr>
+        <w:shd w:val="clear" w:color="auto" w:fill="282A36"/>
+        <w:spacing w:after="0" w:line="285" w:lineRule="atLeast"/>
+        <w:jc w:val="left"/>
+        <w:rPr>
+          <w:rFonts w:ascii="Consolas" w:eastAsia="Times New Roman" w:hAnsi="Consolas" w:cs="Times New Roman"/>
+          <w:color w:val="F6F6F4"/>
+          <w:sz w:val="21"/>
+          <w:szCs w:val="21"/>
+          <w:lang w:eastAsia="pt-BR"/>
+        </w:rPr>
+      </w:pPr>
+      <w:r>
+        <w:rPr>
+          <w:rFonts w:ascii="Consolas" w:eastAsia="Times New Roman" w:hAnsi="Consolas" w:cs="Times New Roman"/>
+          <w:color w:val="F6F6F4"/>
+          <w:sz w:val="21"/>
+          <w:szCs w:val="21"/>
+          <w:lang w:eastAsia="pt-BR"/>
+        </w:rPr>
+        <w:t xml:space="preserve">        </w:t>
+      </w:r>
+      <w:proofErr w:type="spellStart"/>
+      <w:r>
+        <w:rPr>
+          <w:rFonts w:ascii="Consolas" w:eastAsia="Times New Roman" w:hAnsi="Consolas" w:cs="Times New Roman"/>
+          <w:color w:val="F6F6F4"/>
+          <w:sz w:val="21"/>
+          <w:szCs w:val="21"/>
+          <w:lang w:eastAsia="pt-BR"/>
+        </w:rPr>
+        <w:t>props</w:t>
+      </w:r>
+      <w:proofErr w:type="spellEnd"/>
+      <w:proofErr w:type="gramStart"/>
+      <w:r>
+        <w:rPr>
+          <w:rFonts w:ascii="Consolas" w:eastAsia="Times New Roman" w:hAnsi="Consolas" w:cs="Times New Roman"/>
+          <w:color w:val="F6F6F4"/>
+          <w:sz w:val="21"/>
+          <w:szCs w:val="21"/>
+          <w:lang w:eastAsia="pt-BR"/>
+        </w:rPr>
+        <w:t>:{</w:t>
+      </w:r>
+      <w:proofErr w:type="gramEnd"/>
+    </w:p>
+    <w:p>
+      <w:pPr>
+        <w:pStyle w:val="PargrafodaLista"/>
+        <w:numPr>
+          <w:ilvl w:val="0"/>
+          <w:numId w:val="2"/>
+        </w:numPr>
+        <w:shd w:val="clear" w:color="auto" w:fill="282A36"/>
+        <w:spacing w:after="0" w:line="285" w:lineRule="atLeast"/>
+        <w:jc w:val="left"/>
+        <w:rPr>
+          <w:rFonts w:ascii="Consolas" w:eastAsia="Times New Roman" w:hAnsi="Consolas" w:cs="Times New Roman"/>
+          <w:color w:val="F6F6F4"/>
+          <w:sz w:val="21"/>
+          <w:szCs w:val="21"/>
+          <w:lang w:eastAsia="pt-BR"/>
+        </w:rPr>
+      </w:pPr>
+      <w:r>
+        <w:rPr>
+          <w:rFonts w:ascii="Consolas" w:eastAsia="Times New Roman" w:hAnsi="Consolas" w:cs="Times New Roman"/>
+          <w:color w:val="F6F6F4"/>
+          <w:sz w:val="21"/>
+          <w:szCs w:val="21"/>
+          <w:lang w:eastAsia="pt-BR"/>
+        </w:rPr>
+        <w:t xml:space="preserve">            </w:t>
+      </w:r>
+      <w:proofErr w:type="spellStart"/>
+      <w:r>
+        <w:rPr>
+          <w:rFonts w:ascii="Consolas" w:eastAsia="Times New Roman" w:hAnsi="Consolas" w:cs="Times New Roman"/>
+          <w:color w:val="F6F6F4"/>
+          <w:sz w:val="21"/>
+          <w:szCs w:val="21"/>
+          <w:lang w:eastAsia="pt-BR"/>
+        </w:rPr>
+        <w:t>itensMenu</w:t>
+      </w:r>
+      <w:proofErr w:type="spellEnd"/>
+      <w:r>
+        <w:rPr>
+          <w:rFonts w:ascii="Consolas" w:eastAsia="Times New Roman" w:hAnsi="Consolas" w:cs="Times New Roman"/>
+          <w:color w:val="F6F6F4"/>
+          <w:sz w:val="21"/>
+          <w:szCs w:val="21"/>
+          <w:lang w:eastAsia="pt-BR"/>
+        </w:rPr>
+        <w:t>: {</w:t>
+      </w:r>
+      <w:proofErr w:type="spellStart"/>
+      <w:r>
+        <w:rPr>
+          <w:rFonts w:ascii="Consolas" w:eastAsia="Times New Roman" w:hAnsi="Consolas" w:cs="Times New Roman"/>
+          <w:color w:val="97E1F1"/>
+          <w:sz w:val="21"/>
+          <w:szCs w:val="21"/>
+          <w:lang w:eastAsia="pt-BR"/>
+        </w:rPr>
+        <w:t>type</w:t>
+      </w:r>
+      <w:proofErr w:type="spellEnd"/>
+      <w:r>
+        <w:rPr>
+          <w:rFonts w:ascii="Consolas" w:eastAsia="Times New Roman" w:hAnsi="Consolas" w:cs="Times New Roman"/>
+          <w:color w:val="F6F6F4"/>
+          <w:sz w:val="21"/>
+          <w:szCs w:val="21"/>
+          <w:lang w:eastAsia="pt-BR"/>
+        </w:rPr>
+        <w:t xml:space="preserve">: </w:t>
+      </w:r>
+      <w:proofErr w:type="spellStart"/>
+      <w:r>
+        <w:rPr>
+          <w:rFonts w:ascii="Consolas" w:eastAsia="Times New Roman" w:hAnsi="Consolas" w:cs="Times New Roman"/>
+          <w:i/>
+          <w:iCs/>
+          <w:color w:val="97E1F1"/>
+          <w:sz w:val="21"/>
+          <w:szCs w:val="21"/>
+          <w:lang w:eastAsia="pt-BR"/>
+        </w:rPr>
+        <w:t>Array</w:t>
+      </w:r>
+      <w:proofErr w:type="spellEnd"/>
+      <w:r>
+        <w:rPr>
+          <w:rFonts w:ascii="Consolas" w:eastAsia="Times New Roman" w:hAnsi="Consolas" w:cs="Times New Roman"/>
+          <w:color w:val="F6F6F4"/>
+          <w:sz w:val="21"/>
+          <w:szCs w:val="21"/>
+          <w:lang w:eastAsia="pt-BR"/>
+        </w:rPr>
+        <w:t xml:space="preserve">, </w:t>
+      </w:r>
+      <w:proofErr w:type="spellStart"/>
+      <w:r>
+        <w:rPr>
+          <w:rFonts w:ascii="Consolas" w:eastAsia="Times New Roman" w:hAnsi="Consolas" w:cs="Times New Roman"/>
+          <w:color w:val="F6F6F4"/>
+          <w:sz w:val="21"/>
+          <w:szCs w:val="21"/>
+          <w:lang w:eastAsia="pt-BR"/>
+        </w:rPr>
+        <w:t>required</w:t>
+      </w:r>
+      <w:proofErr w:type="spellEnd"/>
+      <w:r>
+        <w:rPr>
+          <w:rFonts w:ascii="Consolas" w:eastAsia="Times New Roman" w:hAnsi="Consolas" w:cs="Times New Roman"/>
+          <w:color w:val="F6F6F4"/>
+          <w:sz w:val="21"/>
+          <w:szCs w:val="21"/>
+          <w:lang w:eastAsia="pt-BR"/>
+        </w:rPr>
+        <w:t xml:space="preserve">: </w:t>
+      </w:r>
+      <w:proofErr w:type="spellStart"/>
+      <w:r>
+        <w:rPr>
+          <w:rFonts w:ascii="Consolas" w:eastAsia="Times New Roman" w:hAnsi="Consolas" w:cs="Times New Roman"/>
+          <w:color w:val="BF9EEE"/>
+          <w:sz w:val="21"/>
+          <w:szCs w:val="21"/>
+          <w:lang w:eastAsia="pt-BR"/>
+        </w:rPr>
+        <w:t>true</w:t>
+      </w:r>
+      <w:proofErr w:type="spellEnd"/>
+      <w:r>
+        <w:rPr>
+          <w:rFonts w:ascii="Consolas" w:eastAsia="Times New Roman" w:hAnsi="Consolas" w:cs="Times New Roman"/>
+          <w:color w:val="F6F6F4"/>
+          <w:sz w:val="21"/>
+          <w:szCs w:val="21"/>
+          <w:lang w:eastAsia="pt-BR"/>
+        </w:rPr>
+        <w:t>}</w:t>
+      </w:r>
+    </w:p>
+    <w:p>
+      <w:pPr>
+        <w:pStyle w:val="PargrafodaLista"/>
+        <w:numPr>
+          <w:ilvl w:val="0"/>
+          <w:numId w:val="2"/>
+        </w:numPr>
+        <w:shd w:val="clear" w:color="auto" w:fill="282A36"/>
+        <w:spacing w:after="0" w:line="285" w:lineRule="atLeast"/>
+        <w:jc w:val="left"/>
+        <w:rPr>
+          <w:rFonts w:ascii="Consolas" w:eastAsia="Times New Roman" w:hAnsi="Consolas" w:cs="Times New Roman"/>
+          <w:color w:val="F6F6F4"/>
+          <w:sz w:val="21"/>
+          <w:szCs w:val="21"/>
+          <w:lang w:eastAsia="pt-BR"/>
+        </w:rPr>
+      </w:pPr>
+      <w:r>
+        <w:rPr>
+          <w:rFonts w:ascii="Consolas" w:eastAsia="Times New Roman" w:hAnsi="Consolas" w:cs="Times New Roman"/>
+          <w:color w:val="F6F6F4"/>
+          <w:sz w:val="21"/>
+          <w:szCs w:val="21"/>
+          <w:lang w:eastAsia="pt-BR"/>
+        </w:rPr>
+        <w:t>        }</w:t>
+      </w:r>
+    </w:p>
+    <w:p>
+      <w:pPr>
+        <w:pStyle w:val="PargrafodaLista"/>
+        <w:numPr>
+          <w:ilvl w:val="0"/>
+          <w:numId w:val="2"/>
+        </w:numPr>
+        <w:shd w:val="clear" w:color="auto" w:fill="282A36"/>
+        <w:spacing w:after="0" w:line="285" w:lineRule="atLeast"/>
+        <w:jc w:val="left"/>
+        <w:rPr>
+          <w:rFonts w:ascii="Consolas" w:eastAsia="Times New Roman" w:hAnsi="Consolas" w:cs="Times New Roman"/>
+          <w:color w:val="F6F6F4"/>
+          <w:sz w:val="21"/>
+          <w:szCs w:val="21"/>
+          <w:lang w:eastAsia="pt-BR"/>
+        </w:rPr>
+      </w:pPr>
+      <w:r>
+        <w:rPr>
+          <w:rFonts w:ascii="Consolas" w:eastAsia="Times New Roman" w:hAnsi="Consolas" w:cs="Times New Roman"/>
+          <w:color w:val="F6F6F4"/>
+          <w:sz w:val="21"/>
+          <w:szCs w:val="21"/>
+          <w:lang w:eastAsia="pt-BR"/>
+        </w:rPr>
+        <w:t>    }</w:t>
+      </w:r>
+    </w:p>
+    <w:p>
+      <w:pPr>
+        <w:pStyle w:val="PargrafodaLista"/>
+        <w:numPr>
+          <w:ilvl w:val="0"/>
+          <w:numId w:val="2"/>
+        </w:numPr>
+        <w:rPr>
+          <w:rFonts w:ascii="Consolas" w:hAnsi="Consolas"/>
+          <w:sz w:val="24"/>
+          <w:szCs w:val="24"/>
+        </w:rPr>
+      </w:pPr>
+    </w:p>
+    <w:p>
+      <w:pPr>
+        <w:pStyle w:val="PargrafodaLista"/>
+        <w:numPr>
+          <w:ilvl w:val="0"/>
+          <w:numId w:val="2"/>
+        </w:numPr>
+        <w:rPr>
+          <w:rFonts w:ascii="Consolas" w:hAnsi="Consolas"/>
+          <w:sz w:val="24"/>
+          <w:szCs w:val="24"/>
+        </w:rPr>
+      </w:pPr>
+      <w:r>
+        <w:rPr>
+          <w:rFonts w:ascii="Consolas" w:hAnsi="Consolas"/>
+          <w:sz w:val="24"/>
+          <w:szCs w:val="24"/>
+        </w:rPr>
+        <w:t xml:space="preserve"> No componente Menu tenho também um v-for que irá percorrer os </w:t>
+      </w:r>
+      <w:proofErr w:type="spellStart"/>
+      <w:r>
+        <w:rPr>
+          <w:rFonts w:ascii="Consolas" w:hAnsi="Consolas"/>
+          <w:sz w:val="24"/>
+          <w:szCs w:val="24"/>
+        </w:rPr>
+        <w:t>itensMenu</w:t>
+      </w:r>
+      <w:proofErr w:type="spellEnd"/>
+      <w:r>
+        <w:rPr>
+          <w:rFonts w:ascii="Consolas" w:hAnsi="Consolas"/>
+          <w:sz w:val="24"/>
+          <w:szCs w:val="24"/>
+        </w:rPr>
+        <w:t xml:space="preserve"> e irá criar os </w:t>
+      </w:r>
+      <w:proofErr w:type="spellStart"/>
+      <w:r>
+        <w:rPr>
+          <w:rFonts w:ascii="Consolas" w:hAnsi="Consolas"/>
+          <w:sz w:val="24"/>
+          <w:szCs w:val="24"/>
+        </w:rPr>
+        <w:t>roter</w:t>
+      </w:r>
+      <w:proofErr w:type="spellEnd"/>
+      <w:r>
+        <w:rPr>
+          <w:rFonts w:ascii="Consolas" w:hAnsi="Consolas"/>
+          <w:sz w:val="24"/>
+          <w:szCs w:val="24"/>
+        </w:rPr>
+        <w:t>-links para cada item.</w:t>
+      </w:r>
+    </w:p>
+    <w:p>
+      <w:pPr>
+        <w:pStyle w:val="PargrafodaLista"/>
+        <w:numPr>
+          <w:ilvl w:val="0"/>
+          <w:numId w:val="2"/>
+        </w:numPr>
+        <w:shd w:val="clear" w:color="auto" w:fill="282A36"/>
+        <w:spacing w:after="0" w:line="285" w:lineRule="atLeast"/>
+        <w:jc w:val="left"/>
+        <w:rPr>
+          <w:rFonts w:ascii="Consolas" w:eastAsia="Times New Roman" w:hAnsi="Consolas" w:cs="Times New Roman"/>
+          <w:color w:val="F6F6F4"/>
+          <w:sz w:val="21"/>
+          <w:szCs w:val="21"/>
+          <w:lang w:eastAsia="pt-BR"/>
+        </w:rPr>
+      </w:pPr>
+      <w:r>
+        <w:rPr>
+          <w:rFonts w:ascii="Consolas" w:eastAsia="Times New Roman" w:hAnsi="Consolas" w:cs="Times New Roman"/>
+          <w:color w:val="F6F6F4"/>
+          <w:sz w:val="21"/>
+          <w:szCs w:val="21"/>
+          <w:lang w:eastAsia="pt-BR"/>
+        </w:rPr>
+        <w:t>&lt;</w:t>
+      </w:r>
+      <w:proofErr w:type="spellStart"/>
+      <w:r>
+        <w:rPr>
+          <w:rFonts w:ascii="Consolas" w:eastAsia="Times New Roman" w:hAnsi="Consolas" w:cs="Times New Roman"/>
+          <w:color w:val="F286C4"/>
+          <w:sz w:val="21"/>
+          <w:szCs w:val="21"/>
+          <w:lang w:eastAsia="pt-BR"/>
+        </w:rPr>
+        <w:t>router</w:t>
+      </w:r>
+      <w:proofErr w:type="spellEnd"/>
+      <w:r>
+        <w:rPr>
+          <w:rFonts w:ascii="Consolas" w:eastAsia="Times New Roman" w:hAnsi="Consolas" w:cs="Times New Roman"/>
+          <w:color w:val="F286C4"/>
+          <w:sz w:val="21"/>
+          <w:szCs w:val="21"/>
+          <w:lang w:eastAsia="pt-BR"/>
+        </w:rPr>
+        <w:t>-link</w:t>
+      </w:r>
+      <w:r>
+        <w:rPr>
+          <w:rFonts w:ascii="Consolas" w:eastAsia="Times New Roman" w:hAnsi="Consolas" w:cs="Times New Roman"/>
+          <w:color w:val="F6F6F4"/>
+          <w:sz w:val="21"/>
+          <w:szCs w:val="21"/>
+          <w:lang w:eastAsia="pt-BR"/>
+        </w:rPr>
+        <w:t xml:space="preserve"> </w:t>
+      </w:r>
+      <w:r>
+        <w:rPr>
+          <w:rFonts w:ascii="Consolas" w:eastAsia="Times New Roman" w:hAnsi="Consolas" w:cs="Times New Roman"/>
+          <w:color w:val="F286C4"/>
+          <w:sz w:val="21"/>
+          <w:szCs w:val="21"/>
+          <w:lang w:eastAsia="pt-BR"/>
+        </w:rPr>
+        <w:t>v-for=</w:t>
+      </w:r>
+      <w:r>
+        <w:rPr>
+          <w:rFonts w:ascii="Consolas" w:eastAsia="Times New Roman" w:hAnsi="Consolas" w:cs="Times New Roman"/>
+          <w:color w:val="DEE492"/>
+          <w:sz w:val="21"/>
+          <w:szCs w:val="21"/>
+          <w:lang w:eastAsia="pt-BR"/>
+        </w:rPr>
+        <w:t>"</w:t>
+      </w:r>
+      <w:r>
+        <w:rPr>
+          <w:rFonts w:ascii="Consolas" w:eastAsia="Times New Roman" w:hAnsi="Consolas" w:cs="Times New Roman"/>
+          <w:color w:val="F6F6F4"/>
+          <w:sz w:val="21"/>
+          <w:szCs w:val="21"/>
+          <w:lang w:eastAsia="pt-BR"/>
+        </w:rPr>
+        <w:t xml:space="preserve">item </w:t>
+      </w:r>
+      <w:r>
+        <w:rPr>
+          <w:rFonts w:ascii="Consolas" w:eastAsia="Times New Roman" w:hAnsi="Consolas" w:cs="Times New Roman"/>
+          <w:color w:val="F286C4"/>
+          <w:sz w:val="21"/>
+          <w:szCs w:val="21"/>
+          <w:lang w:eastAsia="pt-BR"/>
+        </w:rPr>
+        <w:t>in</w:t>
+      </w:r>
+      <w:r>
+        <w:rPr>
+          <w:rFonts w:ascii="Consolas" w:eastAsia="Times New Roman" w:hAnsi="Consolas" w:cs="Times New Roman"/>
+          <w:color w:val="F6F6F4"/>
+          <w:sz w:val="21"/>
+          <w:szCs w:val="21"/>
+          <w:lang w:eastAsia="pt-BR"/>
+        </w:rPr>
+        <w:t xml:space="preserve"> </w:t>
+      </w:r>
+      <w:proofErr w:type="spellStart"/>
+      <w:r>
+        <w:rPr>
+          <w:rFonts w:ascii="Consolas" w:eastAsia="Times New Roman" w:hAnsi="Consolas" w:cs="Times New Roman"/>
+          <w:color w:val="F6F6F4"/>
+          <w:sz w:val="21"/>
+          <w:szCs w:val="21"/>
+          <w:lang w:eastAsia="pt-BR"/>
+        </w:rPr>
+        <w:t>itensMenu</w:t>
+      </w:r>
+      <w:proofErr w:type="spellEnd"/>
+      <w:r>
+        <w:rPr>
+          <w:rFonts w:ascii="Consolas" w:eastAsia="Times New Roman" w:hAnsi="Consolas" w:cs="Times New Roman"/>
+          <w:color w:val="DEE492"/>
+          <w:sz w:val="21"/>
+          <w:szCs w:val="21"/>
+          <w:lang w:eastAsia="pt-BR"/>
+        </w:rPr>
+        <w:t>"</w:t>
+      </w:r>
+      <w:r>
+        <w:rPr>
+          <w:rFonts w:ascii="Consolas" w:eastAsia="Times New Roman" w:hAnsi="Consolas" w:cs="Times New Roman"/>
+          <w:color w:val="F6F6F4"/>
+          <w:sz w:val="21"/>
+          <w:szCs w:val="21"/>
+          <w:lang w:eastAsia="pt-BR"/>
+        </w:rPr>
+        <w:t xml:space="preserve"> </w:t>
+      </w:r>
+      <w:r>
+        <w:rPr>
+          <w:rFonts w:ascii="Consolas" w:eastAsia="Times New Roman" w:hAnsi="Consolas" w:cs="Times New Roman"/>
+          <w:color w:val="F286C4"/>
+          <w:sz w:val="21"/>
+          <w:szCs w:val="21"/>
+          <w:lang w:eastAsia="pt-BR"/>
+        </w:rPr>
+        <w:t>:</w:t>
+      </w:r>
+      <w:proofErr w:type="spellStart"/>
+      <w:r>
+        <w:rPr>
+          <w:rFonts w:ascii="Consolas" w:eastAsia="Times New Roman" w:hAnsi="Consolas" w:cs="Times New Roman"/>
+          <w:i/>
+          <w:iCs/>
+          <w:color w:val="62E884"/>
+          <w:sz w:val="21"/>
+          <w:szCs w:val="21"/>
+          <w:lang w:eastAsia="pt-BR"/>
+        </w:rPr>
+        <w:t>key</w:t>
+      </w:r>
+      <w:proofErr w:type="spellEnd"/>
+      <w:r>
+        <w:rPr>
+          <w:rFonts w:ascii="Consolas" w:eastAsia="Times New Roman" w:hAnsi="Consolas" w:cs="Times New Roman"/>
+          <w:color w:val="F286C4"/>
+          <w:sz w:val="21"/>
+          <w:szCs w:val="21"/>
+          <w:lang w:eastAsia="pt-BR"/>
+        </w:rPr>
+        <w:t>=</w:t>
+      </w:r>
+      <w:r>
+        <w:rPr>
+          <w:rFonts w:ascii="Consolas" w:eastAsia="Times New Roman" w:hAnsi="Consolas" w:cs="Times New Roman"/>
+          <w:color w:val="DEE492"/>
+          <w:sz w:val="21"/>
+          <w:szCs w:val="21"/>
+          <w:lang w:eastAsia="pt-BR"/>
+        </w:rPr>
+        <w:t>"</w:t>
+      </w:r>
+      <w:proofErr w:type="spellStart"/>
+      <w:r>
+        <w:rPr>
+          <w:rFonts w:ascii="Consolas" w:eastAsia="Times New Roman" w:hAnsi="Consolas" w:cs="Times New Roman"/>
+          <w:color w:val="F6F6F4"/>
+          <w:sz w:val="21"/>
+          <w:szCs w:val="21"/>
+          <w:lang w:eastAsia="pt-BR"/>
+        </w:rPr>
+        <w:t>item.tag</w:t>
+      </w:r>
+      <w:proofErr w:type="spellEnd"/>
+      <w:r>
+        <w:rPr>
+          <w:rFonts w:ascii="Consolas" w:eastAsia="Times New Roman" w:hAnsi="Consolas" w:cs="Times New Roman"/>
+          <w:color w:val="DEE492"/>
+          <w:sz w:val="21"/>
+          <w:szCs w:val="21"/>
+          <w:lang w:eastAsia="pt-BR"/>
+        </w:rPr>
+        <w:t>"</w:t>
+      </w:r>
+    </w:p>
+    <w:p>
+      <w:pPr>
+        <w:pStyle w:val="PargrafodaLista"/>
+        <w:numPr>
+          <w:ilvl w:val="0"/>
+          <w:numId w:val="2"/>
+        </w:numPr>
+        <w:shd w:val="clear" w:color="auto" w:fill="282A36"/>
+        <w:spacing w:after="0" w:line="285" w:lineRule="atLeast"/>
+        <w:jc w:val="left"/>
+        <w:rPr>
+          <w:rFonts w:ascii="Consolas" w:eastAsia="Times New Roman" w:hAnsi="Consolas" w:cs="Times New Roman"/>
+          <w:color w:val="F6F6F4"/>
+          <w:sz w:val="21"/>
+          <w:szCs w:val="21"/>
+          <w:lang w:eastAsia="pt-BR"/>
+        </w:rPr>
+      </w:pPr>
+      <w:r>
+        <w:rPr>
+          <w:rFonts w:ascii="Consolas" w:eastAsia="Times New Roman" w:hAnsi="Consolas" w:cs="Times New Roman"/>
+          <w:color w:val="F6F6F4"/>
+          <w:sz w:val="21"/>
+          <w:szCs w:val="21"/>
+          <w:lang w:eastAsia="pt-BR"/>
+        </w:rPr>
+        <w:t xml:space="preserve">            </w:t>
+      </w:r>
+      <w:r>
+        <w:rPr>
+          <w:rFonts w:ascii="Consolas" w:eastAsia="Times New Roman" w:hAnsi="Consolas" w:cs="Times New Roman"/>
+          <w:color w:val="F286C4"/>
+          <w:sz w:val="21"/>
+          <w:szCs w:val="21"/>
+          <w:lang w:eastAsia="pt-BR"/>
+        </w:rPr>
+        <w:t>:</w:t>
+      </w:r>
+      <w:proofErr w:type="spellStart"/>
+      <w:r>
+        <w:rPr>
+          <w:rFonts w:ascii="Consolas" w:eastAsia="Times New Roman" w:hAnsi="Consolas" w:cs="Times New Roman"/>
+          <w:i/>
+          <w:iCs/>
+          <w:color w:val="62E884"/>
+          <w:sz w:val="21"/>
+          <w:szCs w:val="21"/>
+          <w:lang w:eastAsia="pt-BR"/>
+        </w:rPr>
+        <w:t>to</w:t>
+      </w:r>
+      <w:proofErr w:type="spellEnd"/>
+      <w:r>
+        <w:rPr>
+          <w:rFonts w:ascii="Consolas" w:eastAsia="Times New Roman" w:hAnsi="Consolas" w:cs="Times New Roman"/>
+          <w:color w:val="F286C4"/>
+          <w:sz w:val="21"/>
+          <w:szCs w:val="21"/>
+          <w:lang w:eastAsia="pt-BR"/>
+        </w:rPr>
+        <w:t>=</w:t>
+      </w:r>
+      <w:r>
+        <w:rPr>
+          <w:rFonts w:ascii="Consolas" w:eastAsia="Times New Roman" w:hAnsi="Consolas" w:cs="Times New Roman"/>
+          <w:color w:val="DEE492"/>
+          <w:sz w:val="21"/>
+          <w:szCs w:val="21"/>
+          <w:lang w:eastAsia="pt-BR"/>
+        </w:rPr>
+        <w:t>"</w:t>
+      </w:r>
+      <w:proofErr w:type="spellStart"/>
+      <w:r>
+        <w:rPr>
+          <w:rFonts w:ascii="Consolas" w:eastAsia="Times New Roman" w:hAnsi="Consolas" w:cs="Times New Roman"/>
+          <w:color w:val="F6F6F4"/>
+          <w:sz w:val="21"/>
+          <w:szCs w:val="21"/>
+          <w:lang w:eastAsia="pt-BR"/>
+        </w:rPr>
+        <w:t>item.tag</w:t>
+      </w:r>
+      <w:proofErr w:type="spellEnd"/>
+      <w:r>
+        <w:rPr>
+          <w:rFonts w:ascii="Consolas" w:eastAsia="Times New Roman" w:hAnsi="Consolas" w:cs="Times New Roman"/>
+          <w:color w:val="DEE492"/>
+          <w:sz w:val="21"/>
+          <w:szCs w:val="21"/>
+          <w:lang w:eastAsia="pt-BR"/>
+        </w:rPr>
+        <w:t>"</w:t>
+      </w:r>
+    </w:p>
+    <w:p>
+      <w:pPr>
+        <w:pStyle w:val="PargrafodaLista"/>
+        <w:numPr>
+          <w:ilvl w:val="0"/>
+          <w:numId w:val="2"/>
+        </w:numPr>
+        <w:shd w:val="clear" w:color="auto" w:fill="282A36"/>
+        <w:spacing w:after="0" w:line="285" w:lineRule="atLeast"/>
+        <w:jc w:val="left"/>
+        <w:rPr>
+          <w:rFonts w:ascii="Consolas" w:eastAsia="Times New Roman" w:hAnsi="Consolas" w:cs="Times New Roman"/>
+          <w:color w:val="F6F6F4"/>
+          <w:sz w:val="21"/>
+          <w:szCs w:val="21"/>
+          <w:lang w:eastAsia="pt-BR"/>
+        </w:rPr>
+      </w:pPr>
+      <w:r>
+        <w:rPr>
+          <w:rFonts w:ascii="Consolas" w:eastAsia="Times New Roman" w:hAnsi="Consolas" w:cs="Times New Roman"/>
+          <w:color w:val="F6F6F4"/>
+          <w:sz w:val="21"/>
+          <w:szCs w:val="21"/>
+          <w:lang w:eastAsia="pt-BR"/>
+        </w:rPr>
+        <w:t>            &gt;{{</w:t>
+      </w:r>
+      <w:proofErr w:type="spellStart"/>
+      <w:proofErr w:type="gramStart"/>
+      <w:r>
+        <w:rPr>
+          <w:rFonts w:ascii="Consolas" w:eastAsia="Times New Roman" w:hAnsi="Consolas" w:cs="Times New Roman"/>
+          <w:color w:val="F6F6F4"/>
+          <w:sz w:val="21"/>
+          <w:szCs w:val="21"/>
+          <w:lang w:eastAsia="pt-BR"/>
+        </w:rPr>
+        <w:t>item.title</w:t>
+      </w:r>
+      <w:proofErr w:type="spellEnd"/>
+      <w:proofErr w:type="gramEnd"/>
+      <w:r>
+        <w:rPr>
+          <w:rFonts w:ascii="Consolas" w:eastAsia="Times New Roman" w:hAnsi="Consolas" w:cs="Times New Roman"/>
+          <w:color w:val="F6F6F4"/>
+          <w:sz w:val="21"/>
+          <w:szCs w:val="21"/>
+          <w:lang w:eastAsia="pt-BR"/>
+        </w:rPr>
+        <w:t>}}&lt;/</w:t>
+      </w:r>
+      <w:proofErr w:type="spellStart"/>
+      <w:r>
+        <w:rPr>
+          <w:rFonts w:ascii="Consolas" w:eastAsia="Times New Roman" w:hAnsi="Consolas" w:cs="Times New Roman"/>
+          <w:color w:val="F286C4"/>
+          <w:sz w:val="21"/>
+          <w:szCs w:val="21"/>
+          <w:lang w:eastAsia="pt-BR"/>
+        </w:rPr>
+        <w:t>router</w:t>
+      </w:r>
+      <w:proofErr w:type="spellEnd"/>
+      <w:r>
+        <w:rPr>
+          <w:rFonts w:ascii="Consolas" w:eastAsia="Times New Roman" w:hAnsi="Consolas" w:cs="Times New Roman"/>
+          <w:color w:val="F286C4"/>
+          <w:sz w:val="21"/>
+          <w:szCs w:val="21"/>
+          <w:lang w:eastAsia="pt-BR"/>
+        </w:rPr>
+        <w:t>-link</w:t>
+      </w:r>
+      <w:r>
+        <w:rPr>
+          <w:rFonts w:ascii="Consolas" w:eastAsia="Times New Roman" w:hAnsi="Consolas" w:cs="Times New Roman"/>
+          <w:color w:val="F6F6F4"/>
+          <w:sz w:val="21"/>
+          <w:szCs w:val="21"/>
+          <w:lang w:eastAsia="pt-BR"/>
+        </w:rPr>
+        <w:t>&gt;</w:t>
       </w:r>
     </w:p>
     <w:p>

</xml_diff>

<commit_message>
Recebendo os parämetros de rotas via props
</commit_message>
<xml_diff>
--- a/Rotas em uma aplicação VueJS.docx
+++ b/Rotas em uma aplicação VueJS.docx
@@ -10054,6 +10054,7 @@
       <w:r>
         <w:rPr>
           <w:rFonts w:ascii="Consolas" w:hAnsi="Consolas"/>
+          <w:noProof/>
           <w:sz w:val="24"/>
           <w:szCs w:val="24"/>
         </w:rPr>
@@ -10218,6 +10219,7 @@
       <w:r>
         <w:rPr>
           <w:rFonts w:ascii="Consolas" w:hAnsi="Consolas"/>
+          <w:noProof/>
           <w:sz w:val="24"/>
           <w:szCs w:val="24"/>
         </w:rPr>
@@ -10322,6 +10324,7 @@
       <w:r>
         <w:rPr>
           <w:rFonts w:ascii="Consolas" w:hAnsi="Consolas"/>
+          <w:noProof/>
           <w:sz w:val="24"/>
           <w:szCs w:val="24"/>
         </w:rPr>
@@ -11359,6 +11362,7 @@
       <w:r>
         <w:rPr>
           <w:rFonts w:ascii="Consolas" w:hAnsi="Consolas"/>
+          <w:noProof/>
           <w:sz w:val="24"/>
           <w:szCs w:val="24"/>
         </w:rPr>
@@ -12404,6 +12408,7 @@
       <w:r>
         <w:rPr>
           <w:rFonts w:ascii="Consolas" w:hAnsi="Consolas"/>
+          <w:noProof/>
           <w:sz w:val="24"/>
           <w:szCs w:val="24"/>
         </w:rPr>
@@ -14523,6 +14528,7 @@
       <w:r>
         <w:rPr>
           <w:rFonts w:ascii="Consolas" w:hAnsi="Consolas"/>
+          <w:noProof/>
           <w:sz w:val="24"/>
           <w:szCs w:val="24"/>
         </w:rPr>
@@ -16226,6 +16232,1307 @@
           <w:lang w:eastAsia="pt-BR"/>
         </w:rPr>
         <w:t>        }</w:t>
+      </w:r>
+    </w:p>
+    <w:p>
+      <w:pPr>
+        <w:pStyle w:val="PargrafodaLista"/>
+        <w:ind w:left="1060" w:firstLine="0"/>
+        <w:rPr>
+          <w:rFonts w:ascii="Consolas" w:hAnsi="Consolas"/>
+          <w:sz w:val="24"/>
+          <w:szCs w:val="24"/>
+        </w:rPr>
+      </w:pPr>
+    </w:p>
+    <w:p>
+      <w:pPr>
+        <w:pStyle w:val="PargrafodaLista"/>
+        <w:ind w:left="1060" w:firstLine="0"/>
+        <w:rPr>
+          <w:rFonts w:ascii="Consolas" w:hAnsi="Consolas"/>
+          <w:b/>
+          <w:bCs/>
+          <w:sz w:val="28"/>
+          <w:szCs w:val="28"/>
+        </w:rPr>
+      </w:pPr>
+      <w:r>
+        <w:rPr>
+          <w:rFonts w:ascii="Consolas" w:hAnsi="Consolas"/>
+          <w:b/>
+          <w:bCs/>
+          <w:sz w:val="28"/>
+          <w:szCs w:val="28"/>
+        </w:rPr>
+        <w:t>Aula 260 – Parâmetros de rotas via PROPS</w:t>
+      </w:r>
+    </w:p>
+    <w:p>
+      <w:pPr>
+        <w:pStyle w:val="PargrafodaLista"/>
+        <w:numPr>
+          <w:ilvl w:val="0"/>
+          <w:numId w:val="2"/>
+        </w:numPr>
+        <w:rPr>
+          <w:rFonts w:ascii="Consolas" w:hAnsi="Consolas"/>
+          <w:sz w:val="24"/>
+          <w:szCs w:val="24"/>
+        </w:rPr>
+      </w:pPr>
+      <w:r>
+        <w:rPr>
+          <w:rFonts w:ascii="Consolas" w:hAnsi="Consolas"/>
+          <w:sz w:val="24"/>
+          <w:szCs w:val="24"/>
+        </w:rPr>
+        <w:t>Veremos a possibilidade de monitorar um parâmetro</w:t>
+      </w:r>
+      <w:r>
+        <w:rPr>
+          <w:rFonts w:ascii="Consolas" w:hAnsi="Consolas"/>
+          <w:sz w:val="24"/>
+          <w:szCs w:val="24"/>
+        </w:rPr>
+        <w:t xml:space="preserve"> de uma rota</w:t>
+      </w:r>
+      <w:r>
+        <w:rPr>
+          <w:rFonts w:ascii="Consolas" w:hAnsi="Consolas"/>
+          <w:sz w:val="24"/>
+          <w:szCs w:val="24"/>
+        </w:rPr>
+        <w:t xml:space="preserve"> de um componente utilizando </w:t>
+      </w:r>
+      <w:proofErr w:type="spellStart"/>
+      <w:r>
+        <w:rPr>
+          <w:rFonts w:ascii="Consolas" w:hAnsi="Consolas"/>
+          <w:sz w:val="24"/>
+          <w:szCs w:val="24"/>
+        </w:rPr>
+        <w:t>props</w:t>
+      </w:r>
+      <w:proofErr w:type="spellEnd"/>
+      <w:r>
+        <w:rPr>
+          <w:rFonts w:ascii="Consolas" w:hAnsi="Consolas"/>
+          <w:sz w:val="24"/>
+          <w:szCs w:val="24"/>
+        </w:rPr>
+        <w:t>.</w:t>
+      </w:r>
+    </w:p>
+    <w:p>
+      <w:pPr>
+        <w:pStyle w:val="PargrafodaLista"/>
+        <w:numPr>
+          <w:ilvl w:val="0"/>
+          <w:numId w:val="2"/>
+        </w:numPr>
+        <w:rPr>
+          <w:rFonts w:ascii="Consolas" w:hAnsi="Consolas"/>
+          <w:sz w:val="24"/>
+          <w:szCs w:val="24"/>
+        </w:rPr>
+      </w:pPr>
+      <w:r>
+        <w:rPr>
+          <w:rFonts w:ascii="Consolas" w:hAnsi="Consolas"/>
+          <w:sz w:val="24"/>
+          <w:szCs w:val="24"/>
+        </w:rPr>
+        <w:t xml:space="preserve">Vamos criar uma </w:t>
+      </w:r>
+      <w:proofErr w:type="spellStart"/>
+      <w:r>
+        <w:rPr>
+          <w:rFonts w:ascii="Consolas" w:hAnsi="Consolas"/>
+          <w:sz w:val="24"/>
+          <w:szCs w:val="24"/>
+        </w:rPr>
+        <w:t>props</w:t>
+      </w:r>
+      <w:proofErr w:type="spellEnd"/>
+      <w:r>
+        <w:rPr>
+          <w:rFonts w:ascii="Consolas" w:hAnsi="Consolas"/>
+          <w:sz w:val="24"/>
+          <w:szCs w:val="24"/>
+        </w:rPr>
+        <w:t xml:space="preserve"> chamada id no componente </w:t>
+      </w:r>
+      <w:proofErr w:type="spellStart"/>
+      <w:r>
+        <w:rPr>
+          <w:rFonts w:ascii="Consolas" w:hAnsi="Consolas"/>
+          <w:sz w:val="24"/>
+          <w:szCs w:val="24"/>
+        </w:rPr>
+        <w:t>Usuario</w:t>
+      </w:r>
+      <w:proofErr w:type="spellEnd"/>
+      <w:r>
+        <w:rPr>
+          <w:rFonts w:ascii="Consolas" w:hAnsi="Consolas"/>
+          <w:sz w:val="24"/>
+          <w:szCs w:val="24"/>
+        </w:rPr>
+        <w:t>.</w:t>
+      </w:r>
+    </w:p>
+    <w:p>
+      <w:pPr>
+        <w:pStyle w:val="PargrafodaLista"/>
+        <w:numPr>
+          <w:ilvl w:val="0"/>
+          <w:numId w:val="2"/>
+        </w:numPr>
+        <w:rPr>
+          <w:rFonts w:ascii="Consolas" w:hAnsi="Consolas"/>
+          <w:sz w:val="24"/>
+          <w:szCs w:val="24"/>
+        </w:rPr>
+      </w:pPr>
+      <w:r>
+        <w:rPr>
+          <w:rFonts w:ascii="Consolas" w:hAnsi="Consolas"/>
+          <w:sz w:val="24"/>
+          <w:szCs w:val="24"/>
+        </w:rPr>
+        <w:t xml:space="preserve">Sendo que o nome da </w:t>
+      </w:r>
+      <w:proofErr w:type="spellStart"/>
+      <w:r>
+        <w:rPr>
+          <w:rFonts w:ascii="Consolas" w:hAnsi="Consolas"/>
+          <w:sz w:val="24"/>
+          <w:szCs w:val="24"/>
+        </w:rPr>
+        <w:t>props</w:t>
+      </w:r>
+      <w:proofErr w:type="spellEnd"/>
+      <w:r>
+        <w:rPr>
+          <w:rFonts w:ascii="Consolas" w:hAnsi="Consolas"/>
+          <w:sz w:val="24"/>
+          <w:szCs w:val="24"/>
+        </w:rPr>
+        <w:t xml:space="preserve"> é igual ao nome do parâmetro da rota.</w:t>
+      </w:r>
+    </w:p>
+    <w:p>
+      <w:pPr>
+        <w:pStyle w:val="PargrafodaLista"/>
+        <w:numPr>
+          <w:ilvl w:val="0"/>
+          <w:numId w:val="2"/>
+        </w:numPr>
+        <w:shd w:val="clear" w:color="auto" w:fill="282A36"/>
+        <w:spacing w:after="0" w:line="285" w:lineRule="atLeast"/>
+        <w:jc w:val="left"/>
+        <w:rPr>
+          <w:rFonts w:ascii="Consolas" w:eastAsia="Times New Roman" w:hAnsi="Consolas" w:cs="Times New Roman"/>
+          <w:color w:val="F6F6F4"/>
+          <w:sz w:val="21"/>
+          <w:szCs w:val="21"/>
+          <w:lang w:eastAsia="pt-BR"/>
+        </w:rPr>
+      </w:pPr>
+      <w:r>
+        <w:rPr>
+          <w:rFonts w:ascii="Consolas" w:eastAsia="Times New Roman" w:hAnsi="Consolas" w:cs="Times New Roman"/>
+          <w:color w:val="F6F6F4"/>
+          <w:sz w:val="21"/>
+          <w:szCs w:val="21"/>
+          <w:lang w:eastAsia="pt-BR"/>
+        </w:rPr>
+        <w:t>&lt;</w:t>
+      </w:r>
+      <w:r>
+        <w:rPr>
+          <w:rFonts w:ascii="Consolas" w:eastAsia="Times New Roman" w:hAnsi="Consolas" w:cs="Times New Roman"/>
+          <w:color w:val="F286C4"/>
+          <w:sz w:val="21"/>
+          <w:szCs w:val="21"/>
+          <w:lang w:eastAsia="pt-BR"/>
+        </w:rPr>
+        <w:t>script</w:t>
+      </w:r>
+      <w:r>
+        <w:rPr>
+          <w:rFonts w:ascii="Consolas" w:eastAsia="Times New Roman" w:hAnsi="Consolas" w:cs="Times New Roman"/>
+          <w:color w:val="F6F6F4"/>
+          <w:sz w:val="21"/>
+          <w:szCs w:val="21"/>
+          <w:lang w:eastAsia="pt-BR"/>
+        </w:rPr>
+        <w:t>&gt;</w:t>
+      </w:r>
+    </w:p>
+    <w:p>
+      <w:pPr>
+        <w:pStyle w:val="PargrafodaLista"/>
+        <w:numPr>
+          <w:ilvl w:val="0"/>
+          <w:numId w:val="2"/>
+        </w:numPr>
+        <w:shd w:val="clear" w:color="auto" w:fill="282A36"/>
+        <w:spacing w:after="0" w:line="285" w:lineRule="atLeast"/>
+        <w:jc w:val="left"/>
+        <w:rPr>
+          <w:rFonts w:ascii="Consolas" w:eastAsia="Times New Roman" w:hAnsi="Consolas" w:cs="Times New Roman"/>
+          <w:color w:val="F6F6F4"/>
+          <w:sz w:val="21"/>
+          <w:szCs w:val="21"/>
+          <w:lang w:eastAsia="pt-BR"/>
+        </w:rPr>
+      </w:pPr>
+      <w:r>
+        <w:rPr>
+          <w:rFonts w:ascii="Consolas" w:eastAsia="Times New Roman" w:hAnsi="Consolas" w:cs="Times New Roman"/>
+          <w:color w:val="F6F6F4"/>
+          <w:sz w:val="21"/>
+          <w:szCs w:val="21"/>
+          <w:lang w:eastAsia="pt-BR"/>
+        </w:rPr>
+        <w:t xml:space="preserve">    </w:t>
+      </w:r>
+      <w:proofErr w:type="spellStart"/>
+      <w:r>
+        <w:rPr>
+          <w:rFonts w:ascii="Consolas" w:eastAsia="Times New Roman" w:hAnsi="Consolas" w:cs="Times New Roman"/>
+          <w:color w:val="F286C4"/>
+          <w:sz w:val="21"/>
+          <w:szCs w:val="21"/>
+          <w:lang w:eastAsia="pt-BR"/>
+        </w:rPr>
+        <w:t>export</w:t>
+      </w:r>
+      <w:proofErr w:type="spellEnd"/>
+      <w:r>
+        <w:rPr>
+          <w:rFonts w:ascii="Consolas" w:eastAsia="Times New Roman" w:hAnsi="Consolas" w:cs="Times New Roman"/>
+          <w:color w:val="F6F6F4"/>
+          <w:sz w:val="21"/>
+          <w:szCs w:val="21"/>
+          <w:lang w:eastAsia="pt-BR"/>
+        </w:rPr>
+        <w:t xml:space="preserve"> </w:t>
+      </w:r>
+      <w:proofErr w:type="gramStart"/>
+      <w:r>
+        <w:rPr>
+          <w:rFonts w:ascii="Consolas" w:eastAsia="Times New Roman" w:hAnsi="Consolas" w:cs="Times New Roman"/>
+          <w:color w:val="F286C4"/>
+          <w:sz w:val="21"/>
+          <w:szCs w:val="21"/>
+          <w:lang w:eastAsia="pt-BR"/>
+        </w:rPr>
+        <w:t>default</w:t>
+      </w:r>
+      <w:r>
+        <w:rPr>
+          <w:rFonts w:ascii="Consolas" w:eastAsia="Times New Roman" w:hAnsi="Consolas" w:cs="Times New Roman"/>
+          <w:color w:val="F6F6F4"/>
+          <w:sz w:val="21"/>
+          <w:szCs w:val="21"/>
+          <w:lang w:eastAsia="pt-BR"/>
+        </w:rPr>
+        <w:t>{</w:t>
+      </w:r>
+      <w:proofErr w:type="gramEnd"/>
+    </w:p>
+    <w:p>
+      <w:pPr>
+        <w:pStyle w:val="PargrafodaLista"/>
+        <w:numPr>
+          <w:ilvl w:val="0"/>
+          <w:numId w:val="2"/>
+        </w:numPr>
+        <w:shd w:val="clear" w:color="auto" w:fill="282A36"/>
+        <w:spacing w:after="0" w:line="285" w:lineRule="atLeast"/>
+        <w:jc w:val="left"/>
+        <w:rPr>
+          <w:rFonts w:ascii="Consolas" w:eastAsia="Times New Roman" w:hAnsi="Consolas" w:cs="Times New Roman"/>
+          <w:color w:val="F6F6F4"/>
+          <w:sz w:val="21"/>
+          <w:szCs w:val="21"/>
+          <w:lang w:eastAsia="pt-BR"/>
+        </w:rPr>
+      </w:pPr>
+      <w:r>
+        <w:rPr>
+          <w:rFonts w:ascii="Consolas" w:eastAsia="Times New Roman" w:hAnsi="Consolas" w:cs="Times New Roman"/>
+          <w:color w:val="F6F6F4"/>
+          <w:sz w:val="21"/>
+          <w:szCs w:val="21"/>
+          <w:lang w:eastAsia="pt-BR"/>
+        </w:rPr>
+        <w:t xml:space="preserve">        </w:t>
+      </w:r>
+      <w:proofErr w:type="spellStart"/>
+      <w:r>
+        <w:rPr>
+          <w:rFonts w:ascii="Consolas" w:eastAsia="Times New Roman" w:hAnsi="Consolas" w:cs="Times New Roman"/>
+          <w:color w:val="F6F6F4"/>
+          <w:sz w:val="21"/>
+          <w:szCs w:val="21"/>
+          <w:lang w:eastAsia="pt-BR"/>
+        </w:rPr>
+        <w:t>props</w:t>
+      </w:r>
+      <w:proofErr w:type="spellEnd"/>
+      <w:r>
+        <w:rPr>
+          <w:rFonts w:ascii="Consolas" w:eastAsia="Times New Roman" w:hAnsi="Consolas" w:cs="Times New Roman"/>
+          <w:color w:val="F6F6F4"/>
+          <w:sz w:val="21"/>
+          <w:szCs w:val="21"/>
+          <w:lang w:eastAsia="pt-BR"/>
+        </w:rPr>
+        <w:t>: [</w:t>
+      </w:r>
+      <w:r>
+        <w:rPr>
+          <w:rFonts w:ascii="Consolas" w:eastAsia="Times New Roman" w:hAnsi="Consolas" w:cs="Times New Roman"/>
+          <w:color w:val="DEE492"/>
+          <w:sz w:val="21"/>
+          <w:szCs w:val="21"/>
+          <w:lang w:eastAsia="pt-BR"/>
+        </w:rPr>
+        <w:t>'</w:t>
+      </w:r>
+      <w:r>
+        <w:rPr>
+          <w:rFonts w:ascii="Consolas" w:eastAsia="Times New Roman" w:hAnsi="Consolas" w:cs="Times New Roman"/>
+          <w:color w:val="E7EE98"/>
+          <w:sz w:val="21"/>
+          <w:szCs w:val="21"/>
+          <w:lang w:eastAsia="pt-BR"/>
+        </w:rPr>
+        <w:t>id</w:t>
+      </w:r>
+      <w:r>
+        <w:rPr>
+          <w:rFonts w:ascii="Consolas" w:eastAsia="Times New Roman" w:hAnsi="Consolas" w:cs="Times New Roman"/>
+          <w:color w:val="DEE492"/>
+          <w:sz w:val="21"/>
+          <w:szCs w:val="21"/>
+          <w:lang w:eastAsia="pt-BR"/>
+        </w:rPr>
+        <w:t>'</w:t>
+      </w:r>
+      <w:r>
+        <w:rPr>
+          <w:rFonts w:ascii="Consolas" w:eastAsia="Times New Roman" w:hAnsi="Consolas" w:cs="Times New Roman"/>
+          <w:color w:val="F6F6F4"/>
+          <w:sz w:val="21"/>
+          <w:szCs w:val="21"/>
+          <w:lang w:eastAsia="pt-BR"/>
+        </w:rPr>
+        <w:t>],</w:t>
+      </w:r>
+    </w:p>
+    <w:p>
+      <w:pPr>
+        <w:pStyle w:val="PargrafodaLista"/>
+        <w:numPr>
+          <w:ilvl w:val="0"/>
+          <w:numId w:val="2"/>
+        </w:numPr>
+        <w:rPr>
+          <w:rFonts w:ascii="Consolas" w:hAnsi="Consolas"/>
+          <w:sz w:val="24"/>
+          <w:szCs w:val="24"/>
+        </w:rPr>
+      </w:pPr>
+      <w:r>
+        <w:rPr>
+          <w:rFonts w:ascii="Consolas" w:hAnsi="Consolas"/>
+          <w:sz w:val="24"/>
+          <w:szCs w:val="24"/>
+        </w:rPr>
+        <w:t>Agora temos que ir no arquivo router.js</w:t>
+      </w:r>
+      <w:r>
+        <w:rPr>
+          <w:rFonts w:ascii="Consolas" w:hAnsi="Consolas"/>
+          <w:sz w:val="24"/>
+          <w:szCs w:val="24"/>
+        </w:rPr>
+        <w:t xml:space="preserve">, na rota que possui o parâmetro chamado ‘id’ e incluir um </w:t>
+      </w:r>
+      <w:proofErr w:type="spellStart"/>
+      <w:r>
+        <w:rPr>
+          <w:rFonts w:ascii="Consolas" w:hAnsi="Consolas"/>
+          <w:sz w:val="24"/>
+          <w:szCs w:val="24"/>
+        </w:rPr>
+        <w:t>atrbuto</w:t>
+      </w:r>
+      <w:proofErr w:type="spellEnd"/>
+      <w:r>
+        <w:rPr>
+          <w:rFonts w:ascii="Consolas" w:hAnsi="Consolas"/>
+          <w:sz w:val="24"/>
+          <w:szCs w:val="24"/>
+        </w:rPr>
+        <w:t xml:space="preserve"> chamado </w:t>
+      </w:r>
+      <w:proofErr w:type="spellStart"/>
+      <w:r>
+        <w:rPr>
+          <w:rFonts w:ascii="Consolas" w:hAnsi="Consolas"/>
+          <w:sz w:val="24"/>
+          <w:szCs w:val="24"/>
+        </w:rPr>
+        <w:t>props</w:t>
+      </w:r>
+      <w:proofErr w:type="spellEnd"/>
+      <w:r>
+        <w:rPr>
+          <w:rFonts w:ascii="Consolas" w:hAnsi="Consolas"/>
+          <w:sz w:val="24"/>
+          <w:szCs w:val="24"/>
+        </w:rPr>
+        <w:t xml:space="preserve"> passando para ele o valor de </w:t>
+      </w:r>
+      <w:proofErr w:type="spellStart"/>
+      <w:r>
+        <w:rPr>
+          <w:rFonts w:ascii="Consolas" w:hAnsi="Consolas"/>
+          <w:sz w:val="24"/>
+          <w:szCs w:val="24"/>
+        </w:rPr>
+        <w:t>true</w:t>
+      </w:r>
+      <w:proofErr w:type="spellEnd"/>
+      <w:r>
+        <w:rPr>
+          <w:rFonts w:ascii="Consolas" w:hAnsi="Consolas"/>
+          <w:sz w:val="24"/>
+          <w:szCs w:val="24"/>
+        </w:rPr>
+        <w:t>.</w:t>
+      </w:r>
+    </w:p>
+    <w:p>
+      <w:pPr>
+        <w:pStyle w:val="PargrafodaLista"/>
+        <w:numPr>
+          <w:ilvl w:val="0"/>
+          <w:numId w:val="2"/>
+        </w:numPr>
+        <w:rPr>
+          <w:rFonts w:ascii="Consolas" w:hAnsi="Consolas"/>
+          <w:sz w:val="24"/>
+          <w:szCs w:val="24"/>
+        </w:rPr>
+      </w:pPr>
+      <w:r>
+        <w:rPr>
+          <w:rFonts w:ascii="Consolas" w:hAnsi="Consolas"/>
+          <w:sz w:val="24"/>
+          <w:szCs w:val="24"/>
+        </w:rPr>
+        <w:t xml:space="preserve">Significando que todos os parâmetros desta rota serão passados para o componente na forma de </w:t>
+      </w:r>
+      <w:proofErr w:type="spellStart"/>
+      <w:r>
+        <w:rPr>
+          <w:rFonts w:ascii="Consolas" w:hAnsi="Consolas"/>
+          <w:sz w:val="24"/>
+          <w:szCs w:val="24"/>
+        </w:rPr>
+        <w:t>props</w:t>
+      </w:r>
+      <w:proofErr w:type="spellEnd"/>
+      <w:r>
+        <w:rPr>
+          <w:rFonts w:ascii="Consolas" w:hAnsi="Consolas"/>
+          <w:sz w:val="24"/>
+          <w:szCs w:val="24"/>
+        </w:rPr>
+        <w:t>.</w:t>
+      </w:r>
+    </w:p>
+    <w:p>
+      <w:pPr>
+        <w:pStyle w:val="PargrafodaLista"/>
+        <w:numPr>
+          <w:ilvl w:val="0"/>
+          <w:numId w:val="2"/>
+        </w:numPr>
+        <w:shd w:val="clear" w:color="auto" w:fill="282A36"/>
+        <w:spacing w:after="0" w:line="285" w:lineRule="atLeast"/>
+        <w:jc w:val="left"/>
+        <w:rPr>
+          <w:rFonts w:ascii="Consolas" w:eastAsia="Times New Roman" w:hAnsi="Consolas" w:cs="Times New Roman"/>
+          <w:color w:val="F6F6F4"/>
+          <w:sz w:val="21"/>
+          <w:szCs w:val="21"/>
+          <w:lang w:eastAsia="pt-BR"/>
+        </w:rPr>
+      </w:pPr>
+      <w:proofErr w:type="spellStart"/>
+      <w:r>
+        <w:rPr>
+          <w:rFonts w:ascii="Consolas" w:eastAsia="Times New Roman" w:hAnsi="Consolas" w:cs="Times New Roman"/>
+          <w:color w:val="F286C4"/>
+          <w:sz w:val="21"/>
+          <w:szCs w:val="21"/>
+          <w:lang w:eastAsia="pt-BR"/>
+        </w:rPr>
+        <w:t>xport</w:t>
+      </w:r>
+      <w:proofErr w:type="spellEnd"/>
+      <w:r>
+        <w:rPr>
+          <w:rFonts w:ascii="Consolas" w:eastAsia="Times New Roman" w:hAnsi="Consolas" w:cs="Times New Roman"/>
+          <w:color w:val="F6F6F4"/>
+          <w:sz w:val="21"/>
+          <w:szCs w:val="21"/>
+          <w:lang w:eastAsia="pt-BR"/>
+        </w:rPr>
+        <w:t xml:space="preserve"> </w:t>
+      </w:r>
+      <w:r>
+        <w:rPr>
+          <w:rFonts w:ascii="Consolas" w:eastAsia="Times New Roman" w:hAnsi="Consolas" w:cs="Times New Roman"/>
+          <w:color w:val="F286C4"/>
+          <w:sz w:val="21"/>
+          <w:szCs w:val="21"/>
+          <w:lang w:eastAsia="pt-BR"/>
+        </w:rPr>
+        <w:t>default</w:t>
+      </w:r>
+      <w:r>
+        <w:rPr>
+          <w:rFonts w:ascii="Consolas" w:eastAsia="Times New Roman" w:hAnsi="Consolas" w:cs="Times New Roman"/>
+          <w:color w:val="F6F6F4"/>
+          <w:sz w:val="21"/>
+          <w:szCs w:val="21"/>
+          <w:lang w:eastAsia="pt-BR"/>
+        </w:rPr>
+        <w:t xml:space="preserve"> </w:t>
+      </w:r>
+      <w:r>
+        <w:rPr>
+          <w:rFonts w:ascii="Consolas" w:eastAsia="Times New Roman" w:hAnsi="Consolas" w:cs="Times New Roman"/>
+          <w:b/>
+          <w:bCs/>
+          <w:color w:val="F286C4"/>
+          <w:sz w:val="21"/>
+          <w:szCs w:val="21"/>
+          <w:lang w:eastAsia="pt-BR"/>
+        </w:rPr>
+        <w:t>new</w:t>
+      </w:r>
+      <w:r>
+        <w:rPr>
+          <w:rFonts w:ascii="Consolas" w:eastAsia="Times New Roman" w:hAnsi="Consolas" w:cs="Times New Roman"/>
+          <w:color w:val="F6F6F4"/>
+          <w:sz w:val="21"/>
+          <w:szCs w:val="21"/>
+          <w:lang w:eastAsia="pt-BR"/>
+        </w:rPr>
+        <w:t xml:space="preserve"> </w:t>
+      </w:r>
+      <w:proofErr w:type="spellStart"/>
+      <w:proofErr w:type="gramStart"/>
+      <w:r>
+        <w:rPr>
+          <w:rFonts w:ascii="Consolas" w:eastAsia="Times New Roman" w:hAnsi="Consolas" w:cs="Times New Roman"/>
+          <w:color w:val="97E1F1"/>
+          <w:sz w:val="21"/>
+          <w:szCs w:val="21"/>
+          <w:lang w:eastAsia="pt-BR"/>
+        </w:rPr>
+        <w:t>Router</w:t>
+      </w:r>
+      <w:proofErr w:type="spellEnd"/>
+      <w:r>
+        <w:rPr>
+          <w:rFonts w:ascii="Consolas" w:eastAsia="Times New Roman" w:hAnsi="Consolas" w:cs="Times New Roman"/>
+          <w:color w:val="F6F6F4"/>
+          <w:sz w:val="21"/>
+          <w:szCs w:val="21"/>
+          <w:lang w:eastAsia="pt-BR"/>
+        </w:rPr>
+        <w:t>(</w:t>
+      </w:r>
+      <w:proofErr w:type="gramEnd"/>
+      <w:r>
+        <w:rPr>
+          <w:rFonts w:ascii="Consolas" w:eastAsia="Times New Roman" w:hAnsi="Consolas" w:cs="Times New Roman"/>
+          <w:color w:val="F6F6F4"/>
+          <w:sz w:val="21"/>
+          <w:szCs w:val="21"/>
+          <w:lang w:eastAsia="pt-BR"/>
+        </w:rPr>
+        <w:t>{</w:t>
+      </w:r>
+    </w:p>
+    <w:p>
+      <w:pPr>
+        <w:pStyle w:val="PargrafodaLista"/>
+        <w:numPr>
+          <w:ilvl w:val="0"/>
+          <w:numId w:val="2"/>
+        </w:numPr>
+        <w:shd w:val="clear" w:color="auto" w:fill="282A36"/>
+        <w:spacing w:after="0" w:line="285" w:lineRule="atLeast"/>
+        <w:jc w:val="left"/>
+        <w:rPr>
+          <w:rFonts w:ascii="Consolas" w:eastAsia="Times New Roman" w:hAnsi="Consolas" w:cs="Times New Roman"/>
+          <w:color w:val="F6F6F4"/>
+          <w:sz w:val="21"/>
+          <w:szCs w:val="21"/>
+          <w:lang w:eastAsia="pt-BR"/>
+        </w:rPr>
+      </w:pPr>
+      <w:r>
+        <w:rPr>
+          <w:rFonts w:ascii="Consolas" w:eastAsia="Times New Roman" w:hAnsi="Consolas" w:cs="Times New Roman"/>
+          <w:color w:val="F6F6F4"/>
+          <w:sz w:val="21"/>
+          <w:szCs w:val="21"/>
+          <w:lang w:eastAsia="pt-BR"/>
+        </w:rPr>
+        <w:t xml:space="preserve">    </w:t>
+      </w:r>
+      <w:proofErr w:type="spellStart"/>
+      <w:r>
+        <w:rPr>
+          <w:rFonts w:ascii="Consolas" w:eastAsia="Times New Roman" w:hAnsi="Consolas" w:cs="Times New Roman"/>
+          <w:color w:val="F6F6F4"/>
+          <w:sz w:val="21"/>
+          <w:szCs w:val="21"/>
+          <w:lang w:eastAsia="pt-BR"/>
+        </w:rPr>
+        <w:t>mode</w:t>
+      </w:r>
+      <w:proofErr w:type="spellEnd"/>
+      <w:r>
+        <w:rPr>
+          <w:rFonts w:ascii="Consolas" w:eastAsia="Times New Roman" w:hAnsi="Consolas" w:cs="Times New Roman"/>
+          <w:color w:val="F286C4"/>
+          <w:sz w:val="21"/>
+          <w:szCs w:val="21"/>
+          <w:lang w:eastAsia="pt-BR"/>
+        </w:rPr>
+        <w:t>:</w:t>
+      </w:r>
+      <w:r>
+        <w:rPr>
+          <w:rFonts w:ascii="Consolas" w:eastAsia="Times New Roman" w:hAnsi="Consolas" w:cs="Times New Roman"/>
+          <w:color w:val="DEE492"/>
+          <w:sz w:val="21"/>
+          <w:szCs w:val="21"/>
+          <w:lang w:eastAsia="pt-BR"/>
+        </w:rPr>
+        <w:t>'</w:t>
+      </w:r>
+      <w:proofErr w:type="spellStart"/>
+      <w:r>
+        <w:rPr>
+          <w:rFonts w:ascii="Consolas" w:eastAsia="Times New Roman" w:hAnsi="Consolas" w:cs="Times New Roman"/>
+          <w:color w:val="E7EE98"/>
+          <w:sz w:val="21"/>
+          <w:szCs w:val="21"/>
+          <w:lang w:eastAsia="pt-BR"/>
+        </w:rPr>
+        <w:t>history</w:t>
+      </w:r>
+      <w:proofErr w:type="spellEnd"/>
+      <w:r>
+        <w:rPr>
+          <w:rFonts w:ascii="Consolas" w:eastAsia="Times New Roman" w:hAnsi="Consolas" w:cs="Times New Roman"/>
+          <w:color w:val="DEE492"/>
+          <w:sz w:val="21"/>
+          <w:szCs w:val="21"/>
+          <w:lang w:eastAsia="pt-BR"/>
+        </w:rPr>
+        <w:t>'</w:t>
+      </w:r>
+      <w:r>
+        <w:rPr>
+          <w:rFonts w:ascii="Consolas" w:eastAsia="Times New Roman" w:hAnsi="Consolas" w:cs="Times New Roman"/>
+          <w:color w:val="F6F6F4"/>
+          <w:sz w:val="21"/>
+          <w:szCs w:val="21"/>
+          <w:lang w:eastAsia="pt-BR"/>
+        </w:rPr>
+        <w:t>,</w:t>
+      </w:r>
+    </w:p>
+    <w:p>
+      <w:pPr>
+        <w:pStyle w:val="PargrafodaLista"/>
+        <w:numPr>
+          <w:ilvl w:val="0"/>
+          <w:numId w:val="2"/>
+        </w:numPr>
+        <w:shd w:val="clear" w:color="auto" w:fill="282A36"/>
+        <w:spacing w:after="0" w:line="285" w:lineRule="atLeast"/>
+        <w:jc w:val="left"/>
+        <w:rPr>
+          <w:rFonts w:ascii="Consolas" w:eastAsia="Times New Roman" w:hAnsi="Consolas" w:cs="Times New Roman"/>
+          <w:color w:val="F6F6F4"/>
+          <w:sz w:val="21"/>
+          <w:szCs w:val="21"/>
+          <w:lang w:eastAsia="pt-BR"/>
+        </w:rPr>
+      </w:pPr>
+      <w:r>
+        <w:rPr>
+          <w:rFonts w:ascii="Consolas" w:eastAsia="Times New Roman" w:hAnsi="Consolas" w:cs="Times New Roman"/>
+          <w:color w:val="F6F6F4"/>
+          <w:sz w:val="21"/>
+          <w:szCs w:val="21"/>
+          <w:lang w:eastAsia="pt-BR"/>
+        </w:rPr>
+        <w:t xml:space="preserve">    </w:t>
+      </w:r>
+      <w:proofErr w:type="spellStart"/>
+      <w:r>
+        <w:rPr>
+          <w:rFonts w:ascii="Consolas" w:eastAsia="Times New Roman" w:hAnsi="Consolas" w:cs="Times New Roman"/>
+          <w:color w:val="F6F6F4"/>
+          <w:sz w:val="21"/>
+          <w:szCs w:val="21"/>
+          <w:lang w:eastAsia="pt-BR"/>
+        </w:rPr>
+        <w:t>routes</w:t>
+      </w:r>
+      <w:proofErr w:type="spellEnd"/>
+      <w:r>
+        <w:rPr>
+          <w:rFonts w:ascii="Consolas" w:eastAsia="Times New Roman" w:hAnsi="Consolas" w:cs="Times New Roman"/>
+          <w:color w:val="F286C4"/>
+          <w:sz w:val="21"/>
+          <w:szCs w:val="21"/>
+          <w:lang w:eastAsia="pt-BR"/>
+        </w:rPr>
+        <w:t>:</w:t>
+      </w:r>
+      <w:r>
+        <w:rPr>
+          <w:rFonts w:ascii="Consolas" w:eastAsia="Times New Roman" w:hAnsi="Consolas" w:cs="Times New Roman"/>
+          <w:color w:val="F6F6F4"/>
+          <w:sz w:val="21"/>
+          <w:szCs w:val="21"/>
+          <w:lang w:eastAsia="pt-BR"/>
+        </w:rPr>
+        <w:t xml:space="preserve"> [{</w:t>
+      </w:r>
+    </w:p>
+    <w:p>
+      <w:pPr>
+        <w:pStyle w:val="PargrafodaLista"/>
+        <w:numPr>
+          <w:ilvl w:val="0"/>
+          <w:numId w:val="2"/>
+        </w:numPr>
+        <w:shd w:val="clear" w:color="auto" w:fill="282A36"/>
+        <w:spacing w:after="0" w:line="285" w:lineRule="atLeast"/>
+        <w:jc w:val="left"/>
+        <w:rPr>
+          <w:rFonts w:ascii="Consolas" w:eastAsia="Times New Roman" w:hAnsi="Consolas" w:cs="Times New Roman"/>
+          <w:color w:val="F6F6F4"/>
+          <w:sz w:val="21"/>
+          <w:szCs w:val="21"/>
+          <w:lang w:eastAsia="pt-BR"/>
+        </w:rPr>
+      </w:pPr>
+      <w:r>
+        <w:rPr>
+          <w:rFonts w:ascii="Consolas" w:eastAsia="Times New Roman" w:hAnsi="Consolas" w:cs="Times New Roman"/>
+          <w:color w:val="F6F6F4"/>
+          <w:sz w:val="21"/>
+          <w:szCs w:val="21"/>
+          <w:lang w:eastAsia="pt-BR"/>
+        </w:rPr>
+        <w:t>        path</w:t>
+      </w:r>
+      <w:r>
+        <w:rPr>
+          <w:rFonts w:ascii="Consolas" w:eastAsia="Times New Roman" w:hAnsi="Consolas" w:cs="Times New Roman"/>
+          <w:color w:val="F286C4"/>
+          <w:sz w:val="21"/>
+          <w:szCs w:val="21"/>
+          <w:lang w:eastAsia="pt-BR"/>
+        </w:rPr>
+        <w:t>:</w:t>
+      </w:r>
+      <w:r>
+        <w:rPr>
+          <w:rFonts w:ascii="Consolas" w:eastAsia="Times New Roman" w:hAnsi="Consolas" w:cs="Times New Roman"/>
+          <w:color w:val="F6F6F4"/>
+          <w:sz w:val="21"/>
+          <w:szCs w:val="21"/>
+          <w:lang w:eastAsia="pt-BR"/>
+        </w:rPr>
+        <w:t xml:space="preserve"> </w:t>
+      </w:r>
+      <w:r>
+        <w:rPr>
+          <w:rFonts w:ascii="Consolas" w:eastAsia="Times New Roman" w:hAnsi="Consolas" w:cs="Times New Roman"/>
+          <w:color w:val="DEE492"/>
+          <w:sz w:val="21"/>
+          <w:szCs w:val="21"/>
+          <w:lang w:eastAsia="pt-BR"/>
+        </w:rPr>
+        <w:t>'</w:t>
+      </w:r>
+      <w:r>
+        <w:rPr>
+          <w:rFonts w:ascii="Consolas" w:eastAsia="Times New Roman" w:hAnsi="Consolas" w:cs="Times New Roman"/>
+          <w:color w:val="E7EE98"/>
+          <w:sz w:val="21"/>
+          <w:szCs w:val="21"/>
+          <w:lang w:eastAsia="pt-BR"/>
+        </w:rPr>
+        <w:t>/</w:t>
+      </w:r>
+      <w:r>
+        <w:rPr>
+          <w:rFonts w:ascii="Consolas" w:eastAsia="Times New Roman" w:hAnsi="Consolas" w:cs="Times New Roman"/>
+          <w:color w:val="DEE492"/>
+          <w:sz w:val="21"/>
+          <w:szCs w:val="21"/>
+          <w:lang w:eastAsia="pt-BR"/>
+        </w:rPr>
+        <w:t>'</w:t>
+      </w:r>
+      <w:r>
+        <w:rPr>
+          <w:rFonts w:ascii="Consolas" w:eastAsia="Times New Roman" w:hAnsi="Consolas" w:cs="Times New Roman"/>
+          <w:color w:val="F6F6F4"/>
+          <w:sz w:val="21"/>
+          <w:szCs w:val="21"/>
+          <w:lang w:eastAsia="pt-BR"/>
+        </w:rPr>
+        <w:t>,</w:t>
+      </w:r>
+    </w:p>
+    <w:p>
+      <w:pPr>
+        <w:pStyle w:val="PargrafodaLista"/>
+        <w:numPr>
+          <w:ilvl w:val="0"/>
+          <w:numId w:val="2"/>
+        </w:numPr>
+        <w:shd w:val="clear" w:color="auto" w:fill="282A36"/>
+        <w:spacing w:after="0" w:line="285" w:lineRule="atLeast"/>
+        <w:jc w:val="left"/>
+        <w:rPr>
+          <w:rFonts w:ascii="Consolas" w:eastAsia="Times New Roman" w:hAnsi="Consolas" w:cs="Times New Roman"/>
+          <w:color w:val="F6F6F4"/>
+          <w:sz w:val="21"/>
+          <w:szCs w:val="21"/>
+          <w:lang w:eastAsia="pt-BR"/>
+        </w:rPr>
+      </w:pPr>
+      <w:r>
+        <w:rPr>
+          <w:rFonts w:ascii="Consolas" w:eastAsia="Times New Roman" w:hAnsi="Consolas" w:cs="Times New Roman"/>
+          <w:color w:val="F6F6F4"/>
+          <w:sz w:val="21"/>
+          <w:szCs w:val="21"/>
+          <w:lang w:eastAsia="pt-BR"/>
+        </w:rPr>
+        <w:t xml:space="preserve">        </w:t>
+      </w:r>
+      <w:proofErr w:type="spellStart"/>
+      <w:r>
+        <w:rPr>
+          <w:rFonts w:ascii="Consolas" w:eastAsia="Times New Roman" w:hAnsi="Consolas" w:cs="Times New Roman"/>
+          <w:color w:val="F6F6F4"/>
+          <w:sz w:val="21"/>
+          <w:szCs w:val="21"/>
+          <w:lang w:eastAsia="pt-BR"/>
+        </w:rPr>
+        <w:t>component</w:t>
+      </w:r>
+      <w:proofErr w:type="spellEnd"/>
+      <w:r>
+        <w:rPr>
+          <w:rFonts w:ascii="Consolas" w:eastAsia="Times New Roman" w:hAnsi="Consolas" w:cs="Times New Roman"/>
+          <w:color w:val="F286C4"/>
+          <w:sz w:val="21"/>
+          <w:szCs w:val="21"/>
+          <w:lang w:eastAsia="pt-BR"/>
+        </w:rPr>
+        <w:t>:</w:t>
+      </w:r>
+      <w:r>
+        <w:rPr>
+          <w:rFonts w:ascii="Consolas" w:eastAsia="Times New Roman" w:hAnsi="Consolas" w:cs="Times New Roman"/>
+          <w:color w:val="F6F6F4"/>
+          <w:sz w:val="21"/>
+          <w:szCs w:val="21"/>
+          <w:lang w:eastAsia="pt-BR"/>
+        </w:rPr>
+        <w:t xml:space="preserve"> Inicio</w:t>
+      </w:r>
+    </w:p>
+    <w:p>
+      <w:pPr>
+        <w:pStyle w:val="PargrafodaLista"/>
+        <w:numPr>
+          <w:ilvl w:val="0"/>
+          <w:numId w:val="2"/>
+        </w:numPr>
+        <w:shd w:val="clear" w:color="auto" w:fill="282A36"/>
+        <w:spacing w:after="0" w:line="285" w:lineRule="atLeast"/>
+        <w:jc w:val="left"/>
+        <w:rPr>
+          <w:rFonts w:ascii="Consolas" w:eastAsia="Times New Roman" w:hAnsi="Consolas" w:cs="Times New Roman"/>
+          <w:color w:val="F6F6F4"/>
+          <w:sz w:val="21"/>
+          <w:szCs w:val="21"/>
+          <w:lang w:eastAsia="pt-BR"/>
+        </w:rPr>
+      </w:pPr>
+      <w:r>
+        <w:rPr>
+          <w:rFonts w:ascii="Consolas" w:eastAsia="Times New Roman" w:hAnsi="Consolas" w:cs="Times New Roman"/>
+          <w:color w:val="F6F6F4"/>
+          <w:sz w:val="21"/>
+          <w:szCs w:val="21"/>
+          <w:lang w:eastAsia="pt-BR"/>
+        </w:rPr>
+        <w:t>    },{</w:t>
+      </w:r>
+    </w:p>
+    <w:p>
+      <w:pPr>
+        <w:pStyle w:val="PargrafodaLista"/>
+        <w:numPr>
+          <w:ilvl w:val="0"/>
+          <w:numId w:val="2"/>
+        </w:numPr>
+        <w:shd w:val="clear" w:color="auto" w:fill="282A36"/>
+        <w:spacing w:after="0" w:line="285" w:lineRule="atLeast"/>
+        <w:jc w:val="left"/>
+        <w:rPr>
+          <w:rFonts w:ascii="Consolas" w:eastAsia="Times New Roman" w:hAnsi="Consolas" w:cs="Times New Roman"/>
+          <w:color w:val="F6F6F4"/>
+          <w:sz w:val="21"/>
+          <w:szCs w:val="21"/>
+          <w:lang w:eastAsia="pt-BR"/>
+        </w:rPr>
+      </w:pPr>
+      <w:r>
+        <w:rPr>
+          <w:rFonts w:ascii="Consolas" w:eastAsia="Times New Roman" w:hAnsi="Consolas" w:cs="Times New Roman"/>
+          <w:color w:val="F6F6F4"/>
+          <w:sz w:val="21"/>
+          <w:szCs w:val="21"/>
+          <w:lang w:eastAsia="pt-BR"/>
+        </w:rPr>
+        <w:t>        path</w:t>
+      </w:r>
+      <w:r>
+        <w:rPr>
+          <w:rFonts w:ascii="Consolas" w:eastAsia="Times New Roman" w:hAnsi="Consolas" w:cs="Times New Roman"/>
+          <w:color w:val="F286C4"/>
+          <w:sz w:val="21"/>
+          <w:szCs w:val="21"/>
+          <w:lang w:eastAsia="pt-BR"/>
+        </w:rPr>
+        <w:t>:</w:t>
+      </w:r>
+      <w:r>
+        <w:rPr>
+          <w:rFonts w:ascii="Consolas" w:eastAsia="Times New Roman" w:hAnsi="Consolas" w:cs="Times New Roman"/>
+          <w:color w:val="F6F6F4"/>
+          <w:sz w:val="21"/>
+          <w:szCs w:val="21"/>
+          <w:lang w:eastAsia="pt-BR"/>
+        </w:rPr>
+        <w:t xml:space="preserve"> </w:t>
+      </w:r>
+      <w:r>
+        <w:rPr>
+          <w:rFonts w:ascii="Consolas" w:eastAsia="Times New Roman" w:hAnsi="Consolas" w:cs="Times New Roman"/>
+          <w:color w:val="DEE492"/>
+          <w:sz w:val="21"/>
+          <w:szCs w:val="21"/>
+          <w:lang w:eastAsia="pt-BR"/>
+        </w:rPr>
+        <w:t>'</w:t>
+      </w:r>
+      <w:r>
+        <w:rPr>
+          <w:rFonts w:ascii="Consolas" w:eastAsia="Times New Roman" w:hAnsi="Consolas" w:cs="Times New Roman"/>
+          <w:color w:val="E7EE98"/>
+          <w:sz w:val="21"/>
+          <w:szCs w:val="21"/>
+          <w:lang w:eastAsia="pt-BR"/>
+        </w:rPr>
+        <w:t>/</w:t>
+      </w:r>
+      <w:proofErr w:type="spellStart"/>
+      <w:r>
+        <w:rPr>
+          <w:rFonts w:ascii="Consolas" w:eastAsia="Times New Roman" w:hAnsi="Consolas" w:cs="Times New Roman"/>
+          <w:color w:val="E7EE98"/>
+          <w:sz w:val="21"/>
+          <w:szCs w:val="21"/>
+          <w:lang w:eastAsia="pt-BR"/>
+        </w:rPr>
+        <w:t>usuario</w:t>
+      </w:r>
+      <w:proofErr w:type="spellEnd"/>
+      <w:r>
+        <w:rPr>
+          <w:rFonts w:ascii="Consolas" w:eastAsia="Times New Roman" w:hAnsi="Consolas" w:cs="Times New Roman"/>
+          <w:color w:val="E7EE98"/>
+          <w:sz w:val="21"/>
+          <w:szCs w:val="21"/>
+          <w:lang w:eastAsia="pt-BR"/>
+        </w:rPr>
+        <w:t>/:id</w:t>
+      </w:r>
+      <w:r>
+        <w:rPr>
+          <w:rFonts w:ascii="Consolas" w:eastAsia="Times New Roman" w:hAnsi="Consolas" w:cs="Times New Roman"/>
+          <w:color w:val="DEE492"/>
+          <w:sz w:val="21"/>
+          <w:szCs w:val="21"/>
+          <w:lang w:eastAsia="pt-BR"/>
+        </w:rPr>
+        <w:t>'</w:t>
+      </w:r>
+      <w:r>
+        <w:rPr>
+          <w:rFonts w:ascii="Consolas" w:eastAsia="Times New Roman" w:hAnsi="Consolas" w:cs="Times New Roman"/>
+          <w:color w:val="F6F6F4"/>
+          <w:sz w:val="21"/>
+          <w:szCs w:val="21"/>
+          <w:lang w:eastAsia="pt-BR"/>
+        </w:rPr>
+        <w:t>,</w:t>
+      </w:r>
+    </w:p>
+    <w:p>
+      <w:pPr>
+        <w:pStyle w:val="PargrafodaLista"/>
+        <w:numPr>
+          <w:ilvl w:val="0"/>
+          <w:numId w:val="2"/>
+        </w:numPr>
+        <w:shd w:val="clear" w:color="auto" w:fill="282A36"/>
+        <w:spacing w:after="0" w:line="285" w:lineRule="atLeast"/>
+        <w:jc w:val="left"/>
+        <w:rPr>
+          <w:rFonts w:ascii="Consolas" w:eastAsia="Times New Roman" w:hAnsi="Consolas" w:cs="Times New Roman"/>
+          <w:color w:val="F6F6F4"/>
+          <w:sz w:val="21"/>
+          <w:szCs w:val="21"/>
+          <w:lang w:eastAsia="pt-BR"/>
+        </w:rPr>
+      </w:pPr>
+      <w:r>
+        <w:rPr>
+          <w:rFonts w:ascii="Consolas" w:eastAsia="Times New Roman" w:hAnsi="Consolas" w:cs="Times New Roman"/>
+          <w:color w:val="F6F6F4"/>
+          <w:sz w:val="21"/>
+          <w:szCs w:val="21"/>
+          <w:lang w:eastAsia="pt-BR"/>
+        </w:rPr>
+        <w:lastRenderedPageBreak/>
+        <w:t xml:space="preserve">        </w:t>
+      </w:r>
+      <w:proofErr w:type="spellStart"/>
+      <w:r>
+        <w:rPr>
+          <w:rFonts w:ascii="Consolas" w:eastAsia="Times New Roman" w:hAnsi="Consolas" w:cs="Times New Roman"/>
+          <w:color w:val="F6F6F4"/>
+          <w:sz w:val="21"/>
+          <w:szCs w:val="21"/>
+          <w:lang w:eastAsia="pt-BR"/>
+        </w:rPr>
+        <w:t>component</w:t>
+      </w:r>
+      <w:proofErr w:type="spellEnd"/>
+      <w:r>
+        <w:rPr>
+          <w:rFonts w:ascii="Consolas" w:eastAsia="Times New Roman" w:hAnsi="Consolas" w:cs="Times New Roman"/>
+          <w:color w:val="F286C4"/>
+          <w:sz w:val="21"/>
+          <w:szCs w:val="21"/>
+          <w:lang w:eastAsia="pt-BR"/>
+        </w:rPr>
+        <w:t>:</w:t>
+      </w:r>
+      <w:r>
+        <w:rPr>
+          <w:rFonts w:ascii="Consolas" w:eastAsia="Times New Roman" w:hAnsi="Consolas" w:cs="Times New Roman"/>
+          <w:color w:val="F6F6F4"/>
+          <w:sz w:val="21"/>
+          <w:szCs w:val="21"/>
+          <w:lang w:eastAsia="pt-BR"/>
+        </w:rPr>
+        <w:t xml:space="preserve"> </w:t>
+      </w:r>
+      <w:proofErr w:type="spellStart"/>
+      <w:r>
+        <w:rPr>
+          <w:rFonts w:ascii="Consolas" w:eastAsia="Times New Roman" w:hAnsi="Consolas" w:cs="Times New Roman"/>
+          <w:color w:val="F6F6F4"/>
+          <w:sz w:val="21"/>
+          <w:szCs w:val="21"/>
+          <w:lang w:eastAsia="pt-BR"/>
+        </w:rPr>
+        <w:t>Usuario</w:t>
+      </w:r>
+      <w:proofErr w:type="spellEnd"/>
+      <w:r>
+        <w:rPr>
+          <w:rFonts w:ascii="Consolas" w:eastAsia="Times New Roman" w:hAnsi="Consolas" w:cs="Times New Roman"/>
+          <w:color w:val="F6F6F4"/>
+          <w:sz w:val="21"/>
+          <w:szCs w:val="21"/>
+          <w:lang w:eastAsia="pt-BR"/>
+        </w:rPr>
+        <w:t>,</w:t>
+      </w:r>
+    </w:p>
+    <w:p>
+      <w:pPr>
+        <w:pStyle w:val="PargrafodaLista"/>
+        <w:numPr>
+          <w:ilvl w:val="0"/>
+          <w:numId w:val="2"/>
+        </w:numPr>
+        <w:shd w:val="clear" w:color="auto" w:fill="282A36"/>
+        <w:spacing w:after="0" w:line="285" w:lineRule="atLeast"/>
+        <w:jc w:val="left"/>
+        <w:rPr>
+          <w:rFonts w:ascii="Consolas" w:eastAsia="Times New Roman" w:hAnsi="Consolas" w:cs="Times New Roman"/>
+          <w:color w:val="F6F6F4"/>
+          <w:sz w:val="21"/>
+          <w:szCs w:val="21"/>
+          <w:lang w:eastAsia="pt-BR"/>
+        </w:rPr>
+      </w:pPr>
+      <w:r>
+        <w:rPr>
+          <w:rFonts w:ascii="Consolas" w:eastAsia="Times New Roman" w:hAnsi="Consolas" w:cs="Times New Roman"/>
+          <w:color w:val="F6F6F4"/>
+          <w:sz w:val="21"/>
+          <w:szCs w:val="21"/>
+          <w:lang w:eastAsia="pt-BR"/>
+        </w:rPr>
+        <w:t xml:space="preserve">        </w:t>
+      </w:r>
+      <w:proofErr w:type="spellStart"/>
+      <w:r>
+        <w:rPr>
+          <w:rFonts w:ascii="Consolas" w:eastAsia="Times New Roman" w:hAnsi="Consolas" w:cs="Times New Roman"/>
+          <w:color w:val="F6F6F4"/>
+          <w:sz w:val="21"/>
+          <w:szCs w:val="21"/>
+          <w:lang w:eastAsia="pt-BR"/>
+        </w:rPr>
+        <w:t>props</w:t>
+      </w:r>
+      <w:proofErr w:type="spellEnd"/>
+      <w:r>
+        <w:rPr>
+          <w:rFonts w:ascii="Consolas" w:eastAsia="Times New Roman" w:hAnsi="Consolas" w:cs="Times New Roman"/>
+          <w:color w:val="F286C4"/>
+          <w:sz w:val="21"/>
+          <w:szCs w:val="21"/>
+          <w:lang w:eastAsia="pt-BR"/>
+        </w:rPr>
+        <w:t>:</w:t>
+      </w:r>
+      <w:r>
+        <w:rPr>
+          <w:rFonts w:ascii="Consolas" w:eastAsia="Times New Roman" w:hAnsi="Consolas" w:cs="Times New Roman"/>
+          <w:color w:val="F6F6F4"/>
+          <w:sz w:val="21"/>
+          <w:szCs w:val="21"/>
+          <w:lang w:eastAsia="pt-BR"/>
+        </w:rPr>
+        <w:t xml:space="preserve"> </w:t>
+      </w:r>
+      <w:proofErr w:type="spellStart"/>
+      <w:r>
+        <w:rPr>
+          <w:rFonts w:ascii="Consolas" w:eastAsia="Times New Roman" w:hAnsi="Consolas" w:cs="Times New Roman"/>
+          <w:color w:val="BF9EEE"/>
+          <w:sz w:val="21"/>
+          <w:szCs w:val="21"/>
+          <w:lang w:eastAsia="pt-BR"/>
+        </w:rPr>
+        <w:t>true</w:t>
+      </w:r>
+      <w:proofErr w:type="spellEnd"/>
+    </w:p>
+    <w:p>
+      <w:pPr>
+        <w:pStyle w:val="PargrafodaLista"/>
+        <w:numPr>
+          <w:ilvl w:val="0"/>
+          <w:numId w:val="2"/>
+        </w:numPr>
+        <w:shd w:val="clear" w:color="auto" w:fill="282A36"/>
+        <w:spacing w:after="0" w:line="285" w:lineRule="atLeast"/>
+        <w:jc w:val="left"/>
+        <w:rPr>
+          <w:rFonts w:ascii="Consolas" w:eastAsia="Times New Roman" w:hAnsi="Consolas" w:cs="Times New Roman"/>
+          <w:color w:val="F6F6F4"/>
+          <w:sz w:val="21"/>
+          <w:szCs w:val="21"/>
+          <w:lang w:eastAsia="pt-BR"/>
+        </w:rPr>
+      </w:pPr>
+      <w:r>
+        <w:rPr>
+          <w:rFonts w:ascii="Consolas" w:eastAsia="Times New Roman" w:hAnsi="Consolas" w:cs="Times New Roman"/>
+          <w:color w:val="F6F6F4"/>
+          <w:sz w:val="21"/>
+          <w:szCs w:val="21"/>
+          <w:lang w:eastAsia="pt-BR"/>
+        </w:rPr>
+        <w:t>    }]</w:t>
+      </w:r>
+    </w:p>
+    <w:p>
+      <w:pPr>
+        <w:pStyle w:val="PargrafodaLista"/>
+        <w:numPr>
+          <w:ilvl w:val="0"/>
+          <w:numId w:val="2"/>
+        </w:numPr>
+        <w:shd w:val="clear" w:color="auto" w:fill="282A36"/>
+        <w:spacing w:after="0" w:line="285" w:lineRule="atLeast"/>
+        <w:jc w:val="left"/>
+        <w:rPr>
+          <w:rFonts w:ascii="Consolas" w:eastAsia="Times New Roman" w:hAnsi="Consolas" w:cs="Times New Roman"/>
+          <w:color w:val="F6F6F4"/>
+          <w:sz w:val="21"/>
+          <w:szCs w:val="21"/>
+          <w:lang w:eastAsia="pt-BR"/>
+        </w:rPr>
+      </w:pPr>
+      <w:r>
+        <w:rPr>
+          <w:rFonts w:ascii="Consolas" w:eastAsia="Times New Roman" w:hAnsi="Consolas" w:cs="Times New Roman"/>
+          <w:color w:val="F6F6F4"/>
+          <w:sz w:val="21"/>
+          <w:szCs w:val="21"/>
+          <w:lang w:eastAsia="pt-BR"/>
+        </w:rPr>
+        <w:t>})</w:t>
       </w:r>
     </w:p>
     <w:p>

</xml_diff>

<commit_message>
Criando links com rotas nomeadas - inserindo dentro da rota do arquivo router a propriedade name onde é passado o nome da rota que será chamada
</commit_message>
<xml_diff>
--- a/Rotas em uma aplicação VueJS.docx
+++ b/Rotas em uma aplicação VueJS.docx
@@ -29596,6 +29596,1630 @@
           <w:lang w:eastAsia="pt-BR"/>
         </w:rPr>
         <w:t>editar`</w:t>
+      </w:r>
+      <w:r>
+        <w:rPr>
+          <w:rFonts w:ascii="Consolas" w:eastAsia="Times New Roman" w:hAnsi="Consolas" w:cs="Times New Roman"/>
+          <w:color w:val="DEE492"/>
+          <w:sz w:val="21"/>
+          <w:szCs w:val="21"/>
+          <w:lang w:eastAsia="pt-BR"/>
+        </w:rPr>
+        <w:t>"</w:t>
+      </w:r>
+      <w:r>
+        <w:rPr>
+          <w:rFonts w:ascii="Consolas" w:eastAsia="Times New Roman" w:hAnsi="Consolas" w:cs="Times New Roman"/>
+          <w:color w:val="F6F6F4"/>
+          <w:sz w:val="21"/>
+          <w:szCs w:val="21"/>
+          <w:lang w:eastAsia="pt-BR"/>
+        </w:rPr>
+        <w:t xml:space="preserve"> &gt;</w:t>
+      </w:r>
+    </w:p>
+    <w:p>
+      <w:pPr>
+        <w:pStyle w:val="PargrafodaLista"/>
+        <w:numPr>
+          <w:ilvl w:val="0"/>
+          <w:numId w:val="2"/>
+        </w:numPr>
+        <w:shd w:val="clear" w:color="auto" w:fill="282A36"/>
+        <w:spacing w:after="0" w:line="285" w:lineRule="atLeast"/>
+        <w:jc w:val="left"/>
+        <w:rPr>
+          <w:rFonts w:ascii="Consolas" w:eastAsia="Times New Roman" w:hAnsi="Consolas" w:cs="Times New Roman"/>
+          <w:color w:val="F6F6F4"/>
+          <w:sz w:val="21"/>
+          <w:szCs w:val="21"/>
+          <w:lang w:eastAsia="pt-BR"/>
+        </w:rPr>
+      </w:pPr>
+      <w:r>
+        <w:rPr>
+          <w:rFonts w:ascii="Consolas" w:eastAsia="Times New Roman" w:hAnsi="Consolas" w:cs="Times New Roman"/>
+          <w:color w:val="F6F6F4"/>
+          <w:sz w:val="21"/>
+          <w:szCs w:val="21"/>
+          <w:lang w:eastAsia="pt-BR"/>
+        </w:rPr>
+        <w:t>            Editar</w:t>
+      </w:r>
+    </w:p>
+    <w:p>
+      <w:pPr>
+        <w:pStyle w:val="PargrafodaLista"/>
+        <w:numPr>
+          <w:ilvl w:val="0"/>
+          <w:numId w:val="2"/>
+        </w:numPr>
+        <w:shd w:val="clear" w:color="auto" w:fill="282A36"/>
+        <w:spacing w:after="0" w:line="285" w:lineRule="atLeast"/>
+        <w:jc w:val="left"/>
+        <w:rPr>
+          <w:rFonts w:ascii="Consolas" w:eastAsia="Times New Roman" w:hAnsi="Consolas" w:cs="Times New Roman"/>
+          <w:color w:val="F6F6F4"/>
+          <w:sz w:val="21"/>
+          <w:szCs w:val="21"/>
+          <w:lang w:eastAsia="pt-BR"/>
+        </w:rPr>
+      </w:pPr>
+      <w:r>
+        <w:rPr>
+          <w:rFonts w:ascii="Consolas" w:eastAsia="Times New Roman" w:hAnsi="Consolas" w:cs="Times New Roman"/>
+          <w:color w:val="F6F6F4"/>
+          <w:sz w:val="21"/>
+          <w:szCs w:val="21"/>
+          <w:lang w:eastAsia="pt-BR"/>
+        </w:rPr>
+        <w:t>        &lt;/</w:t>
+      </w:r>
+      <w:proofErr w:type="spellStart"/>
+      <w:r>
+        <w:rPr>
+          <w:rFonts w:ascii="Consolas" w:eastAsia="Times New Roman" w:hAnsi="Consolas" w:cs="Times New Roman"/>
+          <w:color w:val="F286C4"/>
+          <w:sz w:val="21"/>
+          <w:szCs w:val="21"/>
+          <w:lang w:eastAsia="pt-BR"/>
+        </w:rPr>
+        <w:t>router</w:t>
+      </w:r>
+      <w:proofErr w:type="spellEnd"/>
+      <w:r>
+        <w:rPr>
+          <w:rFonts w:ascii="Consolas" w:eastAsia="Times New Roman" w:hAnsi="Consolas" w:cs="Times New Roman"/>
+          <w:color w:val="F286C4"/>
+          <w:sz w:val="21"/>
+          <w:szCs w:val="21"/>
+          <w:lang w:eastAsia="pt-BR"/>
+        </w:rPr>
+        <w:t>-link</w:t>
+      </w:r>
+      <w:r>
+        <w:rPr>
+          <w:rFonts w:ascii="Consolas" w:eastAsia="Times New Roman" w:hAnsi="Consolas" w:cs="Times New Roman"/>
+          <w:color w:val="F6F6F4"/>
+          <w:sz w:val="21"/>
+          <w:szCs w:val="21"/>
+          <w:lang w:eastAsia="pt-BR"/>
+        </w:rPr>
+        <w:t>&gt;</w:t>
+      </w:r>
+    </w:p>
+    <w:p>
+      <w:pPr>
+        <w:pStyle w:val="PargrafodaLista"/>
+        <w:ind w:left="1060" w:firstLine="0"/>
+        <w:rPr>
+          <w:rFonts w:ascii="Consolas" w:hAnsi="Consolas"/>
+          <w:sz w:val="24"/>
+          <w:szCs w:val="24"/>
+        </w:rPr>
+      </w:pPr>
+    </w:p>
+    <w:p>
+      <w:pPr>
+        <w:pStyle w:val="PargrafodaLista"/>
+        <w:ind w:left="1060" w:firstLine="0"/>
+        <w:rPr>
+          <w:rFonts w:ascii="Consolas" w:hAnsi="Consolas"/>
+          <w:b/>
+          <w:bCs/>
+          <w:sz w:val="28"/>
+          <w:szCs w:val="28"/>
+        </w:rPr>
+      </w:pPr>
+      <w:r>
+        <w:rPr>
+          <w:rFonts w:ascii="Consolas" w:hAnsi="Consolas"/>
+          <w:b/>
+          <w:bCs/>
+          <w:sz w:val="28"/>
+          <w:szCs w:val="28"/>
+        </w:rPr>
+        <w:t>Aula 264 – Criando links com Rotas nomeadas</w:t>
+      </w:r>
+    </w:p>
+    <w:p>
+      <w:pPr>
+        <w:pStyle w:val="PargrafodaLista"/>
+        <w:numPr>
+          <w:ilvl w:val="0"/>
+          <w:numId w:val="2"/>
+        </w:numPr>
+        <w:rPr>
+          <w:rFonts w:ascii="Consolas" w:hAnsi="Consolas"/>
+          <w:sz w:val="24"/>
+          <w:szCs w:val="24"/>
+        </w:rPr>
+      </w:pPr>
+      <w:r>
+        <w:rPr>
+          <w:rFonts w:ascii="Consolas" w:hAnsi="Consolas"/>
+          <w:sz w:val="24"/>
+          <w:szCs w:val="24"/>
+        </w:rPr>
+        <w:t xml:space="preserve">Iremos mostrar que é possível navegar através de um atributo chamado nome e não somente </w:t>
+      </w:r>
+      <w:proofErr w:type="spellStart"/>
+      <w:r>
+        <w:rPr>
+          <w:rFonts w:ascii="Consolas" w:hAnsi="Consolas"/>
+          <w:sz w:val="24"/>
+          <w:szCs w:val="24"/>
+        </w:rPr>
+        <w:t>apartir</w:t>
+      </w:r>
+      <w:proofErr w:type="spellEnd"/>
+      <w:r>
+        <w:rPr>
+          <w:rFonts w:ascii="Consolas" w:hAnsi="Consolas"/>
+          <w:sz w:val="24"/>
+          <w:szCs w:val="24"/>
+        </w:rPr>
+        <w:t xml:space="preserve"> de path.</w:t>
+      </w:r>
+    </w:p>
+    <w:p>
+      <w:pPr>
+        <w:pStyle w:val="PargrafodaLista"/>
+        <w:numPr>
+          <w:ilvl w:val="0"/>
+          <w:numId w:val="2"/>
+        </w:numPr>
+        <w:rPr>
+          <w:rFonts w:ascii="Consolas" w:hAnsi="Consolas"/>
+          <w:sz w:val="24"/>
+          <w:szCs w:val="24"/>
+        </w:rPr>
+      </w:pPr>
+      <w:r>
+        <w:rPr>
+          <w:rFonts w:ascii="Consolas" w:hAnsi="Consolas"/>
+          <w:sz w:val="24"/>
+          <w:szCs w:val="24"/>
+        </w:rPr>
+        <w:t>No arquivo router.js v</w:t>
+      </w:r>
+      <w:r>
+        <w:rPr>
+          <w:rFonts w:ascii="Consolas" w:hAnsi="Consolas"/>
+          <w:sz w:val="24"/>
+          <w:szCs w:val="24"/>
+        </w:rPr>
+        <w:t xml:space="preserve">amos então </w:t>
+      </w:r>
+      <w:r>
+        <w:rPr>
+          <w:rFonts w:ascii="Consolas" w:hAnsi="Consolas"/>
+          <w:sz w:val="24"/>
+          <w:szCs w:val="24"/>
+        </w:rPr>
+        <w:t xml:space="preserve">dentro da rota aninhada do componente </w:t>
+      </w:r>
+      <w:proofErr w:type="spellStart"/>
+      <w:r>
+        <w:rPr>
+          <w:rFonts w:ascii="Consolas" w:hAnsi="Consolas"/>
+          <w:sz w:val="24"/>
+          <w:szCs w:val="24"/>
+        </w:rPr>
+        <w:t>UsuarioEditar</w:t>
+      </w:r>
+      <w:proofErr w:type="spellEnd"/>
+      <w:r>
+        <w:rPr>
+          <w:rFonts w:ascii="Consolas" w:hAnsi="Consolas"/>
+          <w:sz w:val="24"/>
+          <w:szCs w:val="24"/>
+        </w:rPr>
+        <w:t xml:space="preserve">, inserir a propriedade </w:t>
+      </w:r>
+      <w:proofErr w:type="spellStart"/>
+      <w:r>
+        <w:rPr>
+          <w:rFonts w:ascii="Consolas" w:hAnsi="Consolas"/>
+          <w:sz w:val="24"/>
+          <w:szCs w:val="24"/>
+        </w:rPr>
+        <w:t>name</w:t>
+      </w:r>
+      <w:proofErr w:type="spellEnd"/>
+      <w:r>
+        <w:rPr>
+          <w:rFonts w:ascii="Consolas" w:hAnsi="Consolas"/>
+          <w:sz w:val="24"/>
+          <w:szCs w:val="24"/>
+        </w:rPr>
+        <w:t>: ‘</w:t>
+      </w:r>
+      <w:proofErr w:type="spellStart"/>
+      <w:r>
+        <w:rPr>
+          <w:rFonts w:ascii="Consolas" w:hAnsi="Consolas"/>
+          <w:sz w:val="24"/>
+          <w:szCs w:val="24"/>
+        </w:rPr>
+        <w:t>editarUsuario</w:t>
+      </w:r>
+      <w:proofErr w:type="spellEnd"/>
+      <w:r>
+        <w:rPr>
+          <w:rFonts w:ascii="Consolas" w:hAnsi="Consolas"/>
+          <w:sz w:val="24"/>
+          <w:szCs w:val="24"/>
+        </w:rPr>
+        <w:t>’</w:t>
+      </w:r>
+    </w:p>
+    <w:p>
+      <w:pPr>
+        <w:pStyle w:val="PargrafodaLista"/>
+        <w:numPr>
+          <w:ilvl w:val="0"/>
+          <w:numId w:val="2"/>
+        </w:numPr>
+        <w:shd w:val="clear" w:color="auto" w:fill="282A36"/>
+        <w:spacing w:after="0" w:line="285" w:lineRule="atLeast"/>
+        <w:jc w:val="left"/>
+        <w:rPr>
+          <w:rFonts w:ascii="Consolas" w:eastAsia="Times New Roman" w:hAnsi="Consolas" w:cs="Times New Roman"/>
+          <w:color w:val="F6F6F4"/>
+          <w:sz w:val="21"/>
+          <w:szCs w:val="21"/>
+          <w:lang w:eastAsia="pt-BR"/>
+        </w:rPr>
+      </w:pPr>
+      <w:proofErr w:type="spellStart"/>
+      <w:r>
+        <w:rPr>
+          <w:rFonts w:ascii="Consolas" w:eastAsia="Times New Roman" w:hAnsi="Consolas" w:cs="Times New Roman"/>
+          <w:color w:val="F6F6F4"/>
+          <w:sz w:val="21"/>
+          <w:szCs w:val="21"/>
+          <w:lang w:eastAsia="pt-BR"/>
+        </w:rPr>
+        <w:t>children</w:t>
+      </w:r>
+      <w:proofErr w:type="spellEnd"/>
+      <w:r>
+        <w:rPr>
+          <w:rFonts w:ascii="Consolas" w:eastAsia="Times New Roman" w:hAnsi="Consolas" w:cs="Times New Roman"/>
+          <w:color w:val="F286C4"/>
+          <w:sz w:val="21"/>
+          <w:szCs w:val="21"/>
+          <w:lang w:eastAsia="pt-BR"/>
+        </w:rPr>
+        <w:t>:</w:t>
+      </w:r>
+      <w:r>
+        <w:rPr>
+          <w:rFonts w:ascii="Consolas" w:eastAsia="Times New Roman" w:hAnsi="Consolas" w:cs="Times New Roman"/>
+          <w:color w:val="F6F6F4"/>
+          <w:sz w:val="21"/>
+          <w:szCs w:val="21"/>
+          <w:lang w:eastAsia="pt-BR"/>
+        </w:rPr>
+        <w:t xml:space="preserve"> [</w:t>
+      </w:r>
+    </w:p>
+    <w:p>
+      <w:pPr>
+        <w:pStyle w:val="PargrafodaLista"/>
+        <w:numPr>
+          <w:ilvl w:val="0"/>
+          <w:numId w:val="2"/>
+        </w:numPr>
+        <w:shd w:val="clear" w:color="auto" w:fill="282A36"/>
+        <w:spacing w:after="0" w:line="285" w:lineRule="atLeast"/>
+        <w:jc w:val="left"/>
+        <w:rPr>
+          <w:rFonts w:ascii="Consolas" w:eastAsia="Times New Roman" w:hAnsi="Consolas" w:cs="Times New Roman"/>
+          <w:color w:val="F6F6F4"/>
+          <w:sz w:val="21"/>
+          <w:szCs w:val="21"/>
+          <w:lang w:eastAsia="pt-BR"/>
+        </w:rPr>
+      </w:pPr>
+      <w:r>
+        <w:rPr>
+          <w:rFonts w:ascii="Consolas" w:eastAsia="Times New Roman" w:hAnsi="Consolas" w:cs="Times New Roman"/>
+          <w:color w:val="F6F6F4"/>
+          <w:sz w:val="21"/>
+          <w:szCs w:val="21"/>
+          <w:lang w:eastAsia="pt-BR"/>
+        </w:rPr>
+        <w:t xml:space="preserve">            </w:t>
+      </w:r>
+      <w:proofErr w:type="gramStart"/>
+      <w:r>
+        <w:rPr>
+          <w:rFonts w:ascii="Consolas" w:eastAsia="Times New Roman" w:hAnsi="Consolas" w:cs="Times New Roman"/>
+          <w:color w:val="F6F6F4"/>
+          <w:sz w:val="21"/>
+          <w:szCs w:val="21"/>
+          <w:lang w:eastAsia="pt-BR"/>
+        </w:rPr>
+        <w:t>{ path</w:t>
+      </w:r>
+      <w:proofErr w:type="gramEnd"/>
+      <w:r>
+        <w:rPr>
+          <w:rFonts w:ascii="Consolas" w:eastAsia="Times New Roman" w:hAnsi="Consolas" w:cs="Times New Roman"/>
+          <w:color w:val="F286C4"/>
+          <w:sz w:val="21"/>
+          <w:szCs w:val="21"/>
+          <w:lang w:eastAsia="pt-BR"/>
+        </w:rPr>
+        <w:t>:</w:t>
+      </w:r>
+      <w:r>
+        <w:rPr>
+          <w:rFonts w:ascii="Consolas" w:eastAsia="Times New Roman" w:hAnsi="Consolas" w:cs="Times New Roman"/>
+          <w:color w:val="F6F6F4"/>
+          <w:sz w:val="21"/>
+          <w:szCs w:val="21"/>
+          <w:lang w:eastAsia="pt-BR"/>
+        </w:rPr>
+        <w:t xml:space="preserve"> </w:t>
+      </w:r>
+      <w:r>
+        <w:rPr>
+          <w:rFonts w:ascii="Consolas" w:eastAsia="Times New Roman" w:hAnsi="Consolas" w:cs="Times New Roman"/>
+          <w:color w:val="DEE492"/>
+          <w:sz w:val="21"/>
+          <w:szCs w:val="21"/>
+          <w:lang w:eastAsia="pt-BR"/>
+        </w:rPr>
+        <w:t>''</w:t>
+      </w:r>
+      <w:r>
+        <w:rPr>
+          <w:rFonts w:ascii="Consolas" w:eastAsia="Times New Roman" w:hAnsi="Consolas" w:cs="Times New Roman"/>
+          <w:color w:val="F6F6F4"/>
+          <w:sz w:val="21"/>
+          <w:szCs w:val="21"/>
+          <w:lang w:eastAsia="pt-BR"/>
+        </w:rPr>
+        <w:t xml:space="preserve">, </w:t>
+      </w:r>
+      <w:proofErr w:type="spellStart"/>
+      <w:r>
+        <w:rPr>
+          <w:rFonts w:ascii="Consolas" w:eastAsia="Times New Roman" w:hAnsi="Consolas" w:cs="Times New Roman"/>
+          <w:color w:val="F6F6F4"/>
+          <w:sz w:val="21"/>
+          <w:szCs w:val="21"/>
+          <w:lang w:eastAsia="pt-BR"/>
+        </w:rPr>
+        <w:t>component</w:t>
+      </w:r>
+      <w:proofErr w:type="spellEnd"/>
+      <w:r>
+        <w:rPr>
+          <w:rFonts w:ascii="Consolas" w:eastAsia="Times New Roman" w:hAnsi="Consolas" w:cs="Times New Roman"/>
+          <w:color w:val="F286C4"/>
+          <w:sz w:val="21"/>
+          <w:szCs w:val="21"/>
+          <w:lang w:eastAsia="pt-BR"/>
+        </w:rPr>
+        <w:t>:</w:t>
+      </w:r>
+      <w:r>
+        <w:rPr>
+          <w:rFonts w:ascii="Consolas" w:eastAsia="Times New Roman" w:hAnsi="Consolas" w:cs="Times New Roman"/>
+          <w:color w:val="F6F6F4"/>
+          <w:sz w:val="21"/>
+          <w:szCs w:val="21"/>
+          <w:lang w:eastAsia="pt-BR"/>
+        </w:rPr>
+        <w:t xml:space="preserve"> </w:t>
+      </w:r>
+      <w:proofErr w:type="spellStart"/>
+      <w:r>
+        <w:rPr>
+          <w:rFonts w:ascii="Consolas" w:eastAsia="Times New Roman" w:hAnsi="Consolas" w:cs="Times New Roman"/>
+          <w:color w:val="F6F6F4"/>
+          <w:sz w:val="21"/>
+          <w:szCs w:val="21"/>
+          <w:lang w:eastAsia="pt-BR"/>
+        </w:rPr>
+        <w:t>UsuarioLista</w:t>
+      </w:r>
+      <w:proofErr w:type="spellEnd"/>
+      <w:r>
+        <w:rPr>
+          <w:rFonts w:ascii="Consolas" w:eastAsia="Times New Roman" w:hAnsi="Consolas" w:cs="Times New Roman"/>
+          <w:color w:val="F6F6F4"/>
+          <w:sz w:val="21"/>
+          <w:szCs w:val="21"/>
+          <w:lang w:eastAsia="pt-BR"/>
+        </w:rPr>
+        <w:t>},</w:t>
+      </w:r>
+    </w:p>
+    <w:p>
+      <w:pPr>
+        <w:pStyle w:val="PargrafodaLista"/>
+        <w:numPr>
+          <w:ilvl w:val="0"/>
+          <w:numId w:val="2"/>
+        </w:numPr>
+        <w:shd w:val="clear" w:color="auto" w:fill="282A36"/>
+        <w:spacing w:after="0" w:line="285" w:lineRule="atLeast"/>
+        <w:jc w:val="left"/>
+        <w:rPr>
+          <w:rFonts w:ascii="Consolas" w:eastAsia="Times New Roman" w:hAnsi="Consolas" w:cs="Times New Roman"/>
+          <w:color w:val="F6F6F4"/>
+          <w:sz w:val="21"/>
+          <w:szCs w:val="21"/>
+          <w:lang w:eastAsia="pt-BR"/>
+        </w:rPr>
+      </w:pPr>
+      <w:r>
+        <w:rPr>
+          <w:rFonts w:ascii="Consolas" w:eastAsia="Times New Roman" w:hAnsi="Consolas" w:cs="Times New Roman"/>
+          <w:color w:val="F6F6F4"/>
+          <w:sz w:val="21"/>
+          <w:szCs w:val="21"/>
+          <w:lang w:eastAsia="pt-BR"/>
+        </w:rPr>
+        <w:t xml:space="preserve">            </w:t>
+      </w:r>
+      <w:proofErr w:type="gramStart"/>
+      <w:r>
+        <w:rPr>
+          <w:rFonts w:ascii="Consolas" w:eastAsia="Times New Roman" w:hAnsi="Consolas" w:cs="Times New Roman"/>
+          <w:color w:val="F6F6F4"/>
+          <w:sz w:val="21"/>
+          <w:szCs w:val="21"/>
+          <w:lang w:eastAsia="pt-BR"/>
+        </w:rPr>
+        <w:t>{ path</w:t>
+      </w:r>
+      <w:proofErr w:type="gramEnd"/>
+      <w:r>
+        <w:rPr>
+          <w:rFonts w:ascii="Consolas" w:eastAsia="Times New Roman" w:hAnsi="Consolas" w:cs="Times New Roman"/>
+          <w:color w:val="F286C4"/>
+          <w:sz w:val="21"/>
+          <w:szCs w:val="21"/>
+          <w:lang w:eastAsia="pt-BR"/>
+        </w:rPr>
+        <w:t>:</w:t>
+      </w:r>
+      <w:r>
+        <w:rPr>
+          <w:rFonts w:ascii="Consolas" w:eastAsia="Times New Roman" w:hAnsi="Consolas" w:cs="Times New Roman"/>
+          <w:color w:val="F6F6F4"/>
+          <w:sz w:val="21"/>
+          <w:szCs w:val="21"/>
+          <w:lang w:eastAsia="pt-BR"/>
+        </w:rPr>
+        <w:t xml:space="preserve"> </w:t>
+      </w:r>
+      <w:r>
+        <w:rPr>
+          <w:rFonts w:ascii="Consolas" w:eastAsia="Times New Roman" w:hAnsi="Consolas" w:cs="Times New Roman"/>
+          <w:color w:val="DEE492"/>
+          <w:sz w:val="21"/>
+          <w:szCs w:val="21"/>
+          <w:lang w:eastAsia="pt-BR"/>
+        </w:rPr>
+        <w:t>'</w:t>
+      </w:r>
+      <w:r>
+        <w:rPr>
+          <w:rFonts w:ascii="Consolas" w:eastAsia="Times New Roman" w:hAnsi="Consolas" w:cs="Times New Roman"/>
+          <w:color w:val="E7EE98"/>
+          <w:sz w:val="21"/>
+          <w:szCs w:val="21"/>
+          <w:lang w:eastAsia="pt-BR"/>
+        </w:rPr>
+        <w:t>:id</w:t>
+      </w:r>
+      <w:r>
+        <w:rPr>
+          <w:rFonts w:ascii="Consolas" w:eastAsia="Times New Roman" w:hAnsi="Consolas" w:cs="Times New Roman"/>
+          <w:color w:val="DEE492"/>
+          <w:sz w:val="21"/>
+          <w:szCs w:val="21"/>
+          <w:lang w:eastAsia="pt-BR"/>
+        </w:rPr>
+        <w:t>'</w:t>
+      </w:r>
+      <w:r>
+        <w:rPr>
+          <w:rFonts w:ascii="Consolas" w:eastAsia="Times New Roman" w:hAnsi="Consolas" w:cs="Times New Roman"/>
+          <w:color w:val="F6F6F4"/>
+          <w:sz w:val="21"/>
+          <w:szCs w:val="21"/>
+          <w:lang w:eastAsia="pt-BR"/>
+        </w:rPr>
+        <w:t xml:space="preserve">, </w:t>
+      </w:r>
+      <w:proofErr w:type="spellStart"/>
+      <w:r>
+        <w:rPr>
+          <w:rFonts w:ascii="Consolas" w:eastAsia="Times New Roman" w:hAnsi="Consolas" w:cs="Times New Roman"/>
+          <w:color w:val="F6F6F4"/>
+          <w:sz w:val="21"/>
+          <w:szCs w:val="21"/>
+          <w:lang w:eastAsia="pt-BR"/>
+        </w:rPr>
+        <w:t>component</w:t>
+      </w:r>
+      <w:proofErr w:type="spellEnd"/>
+      <w:r>
+        <w:rPr>
+          <w:rFonts w:ascii="Consolas" w:eastAsia="Times New Roman" w:hAnsi="Consolas" w:cs="Times New Roman"/>
+          <w:color w:val="F286C4"/>
+          <w:sz w:val="21"/>
+          <w:szCs w:val="21"/>
+          <w:lang w:eastAsia="pt-BR"/>
+        </w:rPr>
+        <w:t>:</w:t>
+      </w:r>
+      <w:r>
+        <w:rPr>
+          <w:rFonts w:ascii="Consolas" w:eastAsia="Times New Roman" w:hAnsi="Consolas" w:cs="Times New Roman"/>
+          <w:color w:val="F6F6F4"/>
+          <w:sz w:val="21"/>
+          <w:szCs w:val="21"/>
+          <w:lang w:eastAsia="pt-BR"/>
+        </w:rPr>
+        <w:t xml:space="preserve"> </w:t>
+      </w:r>
+      <w:proofErr w:type="spellStart"/>
+      <w:r>
+        <w:rPr>
+          <w:rFonts w:ascii="Consolas" w:eastAsia="Times New Roman" w:hAnsi="Consolas" w:cs="Times New Roman"/>
+          <w:color w:val="F6F6F4"/>
+          <w:sz w:val="21"/>
+          <w:szCs w:val="21"/>
+          <w:lang w:eastAsia="pt-BR"/>
+        </w:rPr>
+        <w:t>UsuarioDetalhe</w:t>
+      </w:r>
+      <w:proofErr w:type="spellEnd"/>
+      <w:r>
+        <w:rPr>
+          <w:rFonts w:ascii="Consolas" w:eastAsia="Times New Roman" w:hAnsi="Consolas" w:cs="Times New Roman"/>
+          <w:color w:val="F6F6F4"/>
+          <w:sz w:val="21"/>
+          <w:szCs w:val="21"/>
+          <w:lang w:eastAsia="pt-BR"/>
+        </w:rPr>
+        <w:t xml:space="preserve">, </w:t>
+      </w:r>
+      <w:proofErr w:type="spellStart"/>
+      <w:r>
+        <w:rPr>
+          <w:rFonts w:ascii="Consolas" w:eastAsia="Times New Roman" w:hAnsi="Consolas" w:cs="Times New Roman"/>
+          <w:color w:val="F6F6F4"/>
+          <w:sz w:val="21"/>
+          <w:szCs w:val="21"/>
+          <w:lang w:eastAsia="pt-BR"/>
+        </w:rPr>
+        <w:t>props</w:t>
+      </w:r>
+      <w:proofErr w:type="spellEnd"/>
+      <w:r>
+        <w:rPr>
+          <w:rFonts w:ascii="Consolas" w:eastAsia="Times New Roman" w:hAnsi="Consolas" w:cs="Times New Roman"/>
+          <w:color w:val="F286C4"/>
+          <w:sz w:val="21"/>
+          <w:szCs w:val="21"/>
+          <w:lang w:eastAsia="pt-BR"/>
+        </w:rPr>
+        <w:t>:</w:t>
+      </w:r>
+      <w:r>
+        <w:rPr>
+          <w:rFonts w:ascii="Consolas" w:eastAsia="Times New Roman" w:hAnsi="Consolas" w:cs="Times New Roman"/>
+          <w:color w:val="F6F6F4"/>
+          <w:sz w:val="21"/>
+          <w:szCs w:val="21"/>
+          <w:lang w:eastAsia="pt-BR"/>
+        </w:rPr>
+        <w:t xml:space="preserve"> </w:t>
+      </w:r>
+      <w:proofErr w:type="spellStart"/>
+      <w:r>
+        <w:rPr>
+          <w:rFonts w:ascii="Consolas" w:eastAsia="Times New Roman" w:hAnsi="Consolas" w:cs="Times New Roman"/>
+          <w:color w:val="BF9EEE"/>
+          <w:sz w:val="21"/>
+          <w:szCs w:val="21"/>
+          <w:lang w:eastAsia="pt-BR"/>
+        </w:rPr>
+        <w:t>true</w:t>
+      </w:r>
+      <w:proofErr w:type="spellEnd"/>
+      <w:r>
+        <w:rPr>
+          <w:rFonts w:ascii="Consolas" w:eastAsia="Times New Roman" w:hAnsi="Consolas" w:cs="Times New Roman"/>
+          <w:color w:val="F6F6F4"/>
+          <w:sz w:val="21"/>
+          <w:szCs w:val="21"/>
+          <w:lang w:eastAsia="pt-BR"/>
+        </w:rPr>
+        <w:t>},</w:t>
+      </w:r>
+    </w:p>
+    <w:p>
+      <w:pPr>
+        <w:pStyle w:val="PargrafodaLista"/>
+        <w:numPr>
+          <w:ilvl w:val="0"/>
+          <w:numId w:val="2"/>
+        </w:numPr>
+        <w:shd w:val="clear" w:color="auto" w:fill="282A36"/>
+        <w:spacing w:after="0" w:line="285" w:lineRule="atLeast"/>
+        <w:jc w:val="left"/>
+        <w:rPr>
+          <w:rFonts w:ascii="Consolas" w:eastAsia="Times New Roman" w:hAnsi="Consolas" w:cs="Times New Roman"/>
+          <w:color w:val="F6F6F4"/>
+          <w:sz w:val="21"/>
+          <w:szCs w:val="21"/>
+          <w:lang w:eastAsia="pt-BR"/>
+        </w:rPr>
+      </w:pPr>
+      <w:r>
+        <w:rPr>
+          <w:rFonts w:ascii="Consolas" w:eastAsia="Times New Roman" w:hAnsi="Consolas" w:cs="Times New Roman"/>
+          <w:color w:val="F6F6F4"/>
+          <w:sz w:val="21"/>
+          <w:szCs w:val="21"/>
+          <w:lang w:eastAsia="pt-BR"/>
+        </w:rPr>
+        <w:t xml:space="preserve">            </w:t>
+      </w:r>
+      <w:proofErr w:type="gramStart"/>
+      <w:r>
+        <w:rPr>
+          <w:rFonts w:ascii="Consolas" w:eastAsia="Times New Roman" w:hAnsi="Consolas" w:cs="Times New Roman"/>
+          <w:color w:val="F6F6F4"/>
+          <w:sz w:val="21"/>
+          <w:szCs w:val="21"/>
+          <w:lang w:eastAsia="pt-BR"/>
+        </w:rPr>
+        <w:t>{ path</w:t>
+      </w:r>
+      <w:proofErr w:type="gramEnd"/>
+      <w:r>
+        <w:rPr>
+          <w:rFonts w:ascii="Consolas" w:eastAsia="Times New Roman" w:hAnsi="Consolas" w:cs="Times New Roman"/>
+          <w:color w:val="F286C4"/>
+          <w:sz w:val="21"/>
+          <w:szCs w:val="21"/>
+          <w:lang w:eastAsia="pt-BR"/>
+        </w:rPr>
+        <w:t>:</w:t>
+      </w:r>
+      <w:r>
+        <w:rPr>
+          <w:rFonts w:ascii="Consolas" w:eastAsia="Times New Roman" w:hAnsi="Consolas" w:cs="Times New Roman"/>
+          <w:color w:val="F6F6F4"/>
+          <w:sz w:val="21"/>
+          <w:szCs w:val="21"/>
+          <w:lang w:eastAsia="pt-BR"/>
+        </w:rPr>
+        <w:t xml:space="preserve"> </w:t>
+      </w:r>
+      <w:r>
+        <w:rPr>
+          <w:rFonts w:ascii="Consolas" w:eastAsia="Times New Roman" w:hAnsi="Consolas" w:cs="Times New Roman"/>
+          <w:color w:val="DEE492"/>
+          <w:sz w:val="21"/>
+          <w:szCs w:val="21"/>
+          <w:lang w:eastAsia="pt-BR"/>
+        </w:rPr>
+        <w:t>'</w:t>
+      </w:r>
+      <w:r>
+        <w:rPr>
+          <w:rFonts w:ascii="Consolas" w:eastAsia="Times New Roman" w:hAnsi="Consolas" w:cs="Times New Roman"/>
+          <w:color w:val="E7EE98"/>
+          <w:sz w:val="21"/>
+          <w:szCs w:val="21"/>
+          <w:lang w:eastAsia="pt-BR"/>
+        </w:rPr>
+        <w:t>:id/editar</w:t>
+      </w:r>
+      <w:r>
+        <w:rPr>
+          <w:rFonts w:ascii="Consolas" w:eastAsia="Times New Roman" w:hAnsi="Consolas" w:cs="Times New Roman"/>
+          <w:color w:val="DEE492"/>
+          <w:sz w:val="21"/>
+          <w:szCs w:val="21"/>
+          <w:lang w:eastAsia="pt-BR"/>
+        </w:rPr>
+        <w:t>'</w:t>
+      </w:r>
+      <w:r>
+        <w:rPr>
+          <w:rFonts w:ascii="Consolas" w:eastAsia="Times New Roman" w:hAnsi="Consolas" w:cs="Times New Roman"/>
+          <w:color w:val="F6F6F4"/>
+          <w:sz w:val="21"/>
+          <w:szCs w:val="21"/>
+          <w:lang w:eastAsia="pt-BR"/>
+        </w:rPr>
+        <w:t xml:space="preserve">, </w:t>
+      </w:r>
+      <w:proofErr w:type="spellStart"/>
+      <w:r>
+        <w:rPr>
+          <w:rFonts w:ascii="Consolas" w:eastAsia="Times New Roman" w:hAnsi="Consolas" w:cs="Times New Roman"/>
+          <w:color w:val="F6F6F4"/>
+          <w:sz w:val="21"/>
+          <w:szCs w:val="21"/>
+          <w:lang w:eastAsia="pt-BR"/>
+        </w:rPr>
+        <w:t>component</w:t>
+      </w:r>
+      <w:proofErr w:type="spellEnd"/>
+      <w:r>
+        <w:rPr>
+          <w:rFonts w:ascii="Consolas" w:eastAsia="Times New Roman" w:hAnsi="Consolas" w:cs="Times New Roman"/>
+          <w:color w:val="F286C4"/>
+          <w:sz w:val="21"/>
+          <w:szCs w:val="21"/>
+          <w:lang w:eastAsia="pt-BR"/>
+        </w:rPr>
+        <w:t>:</w:t>
+      </w:r>
+      <w:r>
+        <w:rPr>
+          <w:rFonts w:ascii="Consolas" w:eastAsia="Times New Roman" w:hAnsi="Consolas" w:cs="Times New Roman"/>
+          <w:color w:val="F6F6F4"/>
+          <w:sz w:val="21"/>
+          <w:szCs w:val="21"/>
+          <w:lang w:eastAsia="pt-BR"/>
+        </w:rPr>
+        <w:t xml:space="preserve"> </w:t>
+      </w:r>
+      <w:proofErr w:type="spellStart"/>
+      <w:r>
+        <w:rPr>
+          <w:rFonts w:ascii="Consolas" w:eastAsia="Times New Roman" w:hAnsi="Consolas" w:cs="Times New Roman"/>
+          <w:color w:val="F6F6F4"/>
+          <w:sz w:val="21"/>
+          <w:szCs w:val="21"/>
+          <w:lang w:eastAsia="pt-BR"/>
+        </w:rPr>
+        <w:t>UsuarioEditar</w:t>
+      </w:r>
+      <w:proofErr w:type="spellEnd"/>
+      <w:r>
+        <w:rPr>
+          <w:rFonts w:ascii="Consolas" w:eastAsia="Times New Roman" w:hAnsi="Consolas" w:cs="Times New Roman"/>
+          <w:color w:val="F6F6F4"/>
+          <w:sz w:val="21"/>
+          <w:szCs w:val="21"/>
+          <w:lang w:eastAsia="pt-BR"/>
+        </w:rPr>
+        <w:t xml:space="preserve">, </w:t>
+      </w:r>
+    </w:p>
+    <w:p>
+      <w:pPr>
+        <w:pStyle w:val="PargrafodaLista"/>
+        <w:numPr>
+          <w:ilvl w:val="0"/>
+          <w:numId w:val="2"/>
+        </w:numPr>
+        <w:shd w:val="clear" w:color="auto" w:fill="282A36"/>
+        <w:spacing w:after="0" w:line="285" w:lineRule="atLeast"/>
+        <w:jc w:val="left"/>
+        <w:rPr>
+          <w:rFonts w:ascii="Consolas" w:eastAsia="Times New Roman" w:hAnsi="Consolas" w:cs="Times New Roman"/>
+          <w:color w:val="F6F6F4"/>
+          <w:sz w:val="21"/>
+          <w:szCs w:val="21"/>
+          <w:lang w:eastAsia="pt-BR"/>
+        </w:rPr>
+      </w:pPr>
+      <w:r>
+        <w:rPr>
+          <w:rFonts w:ascii="Consolas" w:eastAsia="Times New Roman" w:hAnsi="Consolas" w:cs="Times New Roman"/>
+          <w:color w:val="F6F6F4"/>
+          <w:sz w:val="21"/>
+          <w:szCs w:val="21"/>
+          <w:lang w:eastAsia="pt-BR"/>
+        </w:rPr>
+        <w:t xml:space="preserve">                </w:t>
+      </w:r>
+      <w:proofErr w:type="spellStart"/>
+      <w:r>
+        <w:rPr>
+          <w:rFonts w:ascii="Consolas" w:eastAsia="Times New Roman" w:hAnsi="Consolas" w:cs="Times New Roman"/>
+          <w:color w:val="F6F6F4"/>
+          <w:sz w:val="21"/>
+          <w:szCs w:val="21"/>
+          <w:lang w:eastAsia="pt-BR"/>
+        </w:rPr>
+        <w:t>props</w:t>
+      </w:r>
+      <w:proofErr w:type="spellEnd"/>
+      <w:r>
+        <w:rPr>
+          <w:rFonts w:ascii="Consolas" w:eastAsia="Times New Roman" w:hAnsi="Consolas" w:cs="Times New Roman"/>
+          <w:color w:val="F286C4"/>
+          <w:sz w:val="21"/>
+          <w:szCs w:val="21"/>
+          <w:lang w:eastAsia="pt-BR"/>
+        </w:rPr>
+        <w:t>:</w:t>
+      </w:r>
+      <w:r>
+        <w:rPr>
+          <w:rFonts w:ascii="Consolas" w:eastAsia="Times New Roman" w:hAnsi="Consolas" w:cs="Times New Roman"/>
+          <w:color w:val="F6F6F4"/>
+          <w:sz w:val="21"/>
+          <w:szCs w:val="21"/>
+          <w:lang w:eastAsia="pt-BR"/>
+        </w:rPr>
+        <w:t xml:space="preserve"> </w:t>
+      </w:r>
+      <w:proofErr w:type="spellStart"/>
+      <w:r>
+        <w:rPr>
+          <w:rFonts w:ascii="Consolas" w:eastAsia="Times New Roman" w:hAnsi="Consolas" w:cs="Times New Roman"/>
+          <w:color w:val="BF9EEE"/>
+          <w:sz w:val="21"/>
+          <w:szCs w:val="21"/>
+          <w:lang w:eastAsia="pt-BR"/>
+        </w:rPr>
+        <w:t>true</w:t>
+      </w:r>
+      <w:proofErr w:type="spellEnd"/>
+      <w:r>
+        <w:rPr>
+          <w:rFonts w:ascii="Consolas" w:eastAsia="Times New Roman" w:hAnsi="Consolas" w:cs="Times New Roman"/>
+          <w:color w:val="F6F6F4"/>
+          <w:sz w:val="21"/>
+          <w:szCs w:val="21"/>
+          <w:lang w:eastAsia="pt-BR"/>
+        </w:rPr>
+        <w:t xml:space="preserve">, </w:t>
+      </w:r>
+      <w:proofErr w:type="spellStart"/>
+      <w:r>
+        <w:rPr>
+          <w:rFonts w:ascii="Consolas" w:eastAsia="Times New Roman" w:hAnsi="Consolas" w:cs="Times New Roman"/>
+          <w:color w:val="F6F6F4"/>
+          <w:sz w:val="21"/>
+          <w:szCs w:val="21"/>
+          <w:lang w:eastAsia="pt-BR"/>
+        </w:rPr>
+        <w:t>name</w:t>
+      </w:r>
+      <w:proofErr w:type="spellEnd"/>
+      <w:r>
+        <w:rPr>
+          <w:rFonts w:ascii="Consolas" w:eastAsia="Times New Roman" w:hAnsi="Consolas" w:cs="Times New Roman"/>
+          <w:color w:val="F286C4"/>
+          <w:sz w:val="21"/>
+          <w:szCs w:val="21"/>
+          <w:lang w:eastAsia="pt-BR"/>
+        </w:rPr>
+        <w:t>:</w:t>
+      </w:r>
+      <w:r>
+        <w:rPr>
+          <w:rFonts w:ascii="Consolas" w:eastAsia="Times New Roman" w:hAnsi="Consolas" w:cs="Times New Roman"/>
+          <w:color w:val="F6F6F4"/>
+          <w:sz w:val="21"/>
+          <w:szCs w:val="21"/>
+          <w:lang w:eastAsia="pt-BR"/>
+        </w:rPr>
+        <w:t xml:space="preserve"> </w:t>
+      </w:r>
+      <w:r>
+        <w:rPr>
+          <w:rFonts w:ascii="Consolas" w:eastAsia="Times New Roman" w:hAnsi="Consolas" w:cs="Times New Roman"/>
+          <w:color w:val="DEE492"/>
+          <w:sz w:val="21"/>
+          <w:szCs w:val="21"/>
+          <w:lang w:eastAsia="pt-BR"/>
+        </w:rPr>
+        <w:t>'</w:t>
+      </w:r>
+      <w:proofErr w:type="spellStart"/>
+      <w:r>
+        <w:rPr>
+          <w:rFonts w:ascii="Consolas" w:eastAsia="Times New Roman" w:hAnsi="Consolas" w:cs="Times New Roman"/>
+          <w:color w:val="E7EE98"/>
+          <w:sz w:val="21"/>
+          <w:szCs w:val="21"/>
+          <w:lang w:eastAsia="pt-BR"/>
+        </w:rPr>
+        <w:t>editarUsuario</w:t>
+      </w:r>
+      <w:proofErr w:type="spellEnd"/>
+      <w:r>
+        <w:rPr>
+          <w:rFonts w:ascii="Consolas" w:eastAsia="Times New Roman" w:hAnsi="Consolas" w:cs="Times New Roman"/>
+          <w:color w:val="DEE492"/>
+          <w:sz w:val="21"/>
+          <w:szCs w:val="21"/>
+          <w:lang w:eastAsia="pt-BR"/>
+        </w:rPr>
+        <w:t>'</w:t>
+      </w:r>
+      <w:r>
+        <w:rPr>
+          <w:rFonts w:ascii="Consolas" w:eastAsia="Times New Roman" w:hAnsi="Consolas" w:cs="Times New Roman"/>
+          <w:color w:val="F6F6F4"/>
+          <w:sz w:val="21"/>
+          <w:szCs w:val="21"/>
+          <w:lang w:eastAsia="pt-BR"/>
+        </w:rPr>
+        <w:t>}</w:t>
+      </w:r>
+    </w:p>
+    <w:p>
+      <w:pPr>
+        <w:pStyle w:val="PargrafodaLista"/>
+        <w:numPr>
+          <w:ilvl w:val="0"/>
+          <w:numId w:val="2"/>
+        </w:numPr>
+        <w:shd w:val="clear" w:color="auto" w:fill="282A36"/>
+        <w:spacing w:after="0" w:line="285" w:lineRule="atLeast"/>
+        <w:jc w:val="left"/>
+        <w:rPr>
+          <w:rFonts w:ascii="Consolas" w:eastAsia="Times New Roman" w:hAnsi="Consolas" w:cs="Times New Roman"/>
+          <w:color w:val="F6F6F4"/>
+          <w:sz w:val="21"/>
+          <w:szCs w:val="21"/>
+          <w:lang w:eastAsia="pt-BR"/>
+        </w:rPr>
+      </w:pPr>
+    </w:p>
+    <w:p>
+      <w:pPr>
+        <w:pStyle w:val="PargrafodaLista"/>
+        <w:numPr>
+          <w:ilvl w:val="0"/>
+          <w:numId w:val="2"/>
+        </w:numPr>
+        <w:shd w:val="clear" w:color="auto" w:fill="282A36"/>
+        <w:spacing w:after="0" w:line="285" w:lineRule="atLeast"/>
+        <w:jc w:val="left"/>
+        <w:rPr>
+          <w:rFonts w:ascii="Consolas" w:eastAsia="Times New Roman" w:hAnsi="Consolas" w:cs="Times New Roman"/>
+          <w:color w:val="F6F6F4"/>
+          <w:sz w:val="21"/>
+          <w:szCs w:val="21"/>
+          <w:lang w:eastAsia="pt-BR"/>
+        </w:rPr>
+      </w:pPr>
+      <w:r>
+        <w:rPr>
+          <w:rFonts w:ascii="Consolas" w:eastAsia="Times New Roman" w:hAnsi="Consolas" w:cs="Times New Roman"/>
+          <w:color w:val="F6F6F4"/>
+          <w:sz w:val="21"/>
+          <w:szCs w:val="21"/>
+          <w:lang w:eastAsia="pt-BR"/>
+        </w:rPr>
+        <w:t>        ]</w:t>
+      </w:r>
+    </w:p>
+    <w:p>
+      <w:pPr>
+        <w:pStyle w:val="PargrafodaLista"/>
+        <w:numPr>
+          <w:ilvl w:val="0"/>
+          <w:numId w:val="2"/>
+        </w:numPr>
+        <w:rPr>
+          <w:rFonts w:ascii="Consolas" w:eastAsia="Times New Roman" w:hAnsi="Consolas" w:cs="Times New Roman"/>
+          <w:color w:val="F6F6F4"/>
+          <w:sz w:val="21"/>
+          <w:szCs w:val="21"/>
+          <w:lang w:eastAsia="pt-BR"/>
+        </w:rPr>
+      </w:pPr>
+      <w:r>
+        <w:rPr>
+          <w:rFonts w:ascii="Consolas" w:hAnsi="Consolas"/>
+          <w:sz w:val="24"/>
+          <w:szCs w:val="24"/>
+        </w:rPr>
+        <w:t xml:space="preserve">No componente </w:t>
+      </w:r>
+      <w:proofErr w:type="spellStart"/>
+      <w:r>
+        <w:rPr>
+          <w:rFonts w:ascii="Consolas" w:hAnsi="Consolas"/>
+          <w:sz w:val="24"/>
+          <w:szCs w:val="24"/>
+        </w:rPr>
+        <w:t>UsuarioDetalhe</w:t>
+      </w:r>
+      <w:proofErr w:type="spellEnd"/>
+      <w:r>
+        <w:rPr>
+          <w:rFonts w:ascii="Consolas" w:hAnsi="Consolas"/>
+          <w:sz w:val="24"/>
+          <w:szCs w:val="24"/>
+        </w:rPr>
+        <w:t xml:space="preserve"> vamos alterar o atributo :</w:t>
+      </w:r>
+      <w:proofErr w:type="spellStart"/>
+      <w:r>
+        <w:rPr>
+          <w:rFonts w:ascii="Consolas" w:hAnsi="Consolas"/>
+          <w:sz w:val="24"/>
+          <w:szCs w:val="24"/>
+        </w:rPr>
+        <w:t>to</w:t>
+      </w:r>
+      <w:proofErr w:type="spellEnd"/>
+      <w:r>
+        <w:rPr>
+          <w:rFonts w:ascii="Consolas" w:hAnsi="Consolas"/>
+          <w:sz w:val="24"/>
+          <w:szCs w:val="24"/>
+        </w:rPr>
+        <w:t xml:space="preserve"> do &lt;</w:t>
+      </w:r>
+      <w:proofErr w:type="spellStart"/>
+      <w:r>
+        <w:rPr>
+          <w:rFonts w:ascii="Consolas" w:hAnsi="Consolas"/>
+          <w:sz w:val="24"/>
+          <w:szCs w:val="24"/>
+        </w:rPr>
+        <w:t>router</w:t>
+      </w:r>
+      <w:proofErr w:type="spellEnd"/>
+      <w:r>
+        <w:rPr>
+          <w:rFonts w:ascii="Consolas" w:hAnsi="Consolas"/>
+          <w:sz w:val="24"/>
+          <w:szCs w:val="24"/>
+        </w:rPr>
+        <w:t xml:space="preserve">-link&gt; incluindo a propriedade </w:t>
+      </w:r>
+      <w:proofErr w:type="spellStart"/>
+      <w:r>
+        <w:rPr>
+          <w:rFonts w:ascii="Consolas" w:hAnsi="Consolas"/>
+          <w:sz w:val="24"/>
+          <w:szCs w:val="24"/>
+        </w:rPr>
+        <w:t>name</w:t>
+      </w:r>
+      <w:proofErr w:type="spellEnd"/>
+      <w:r>
+        <w:rPr>
+          <w:rFonts w:ascii="Consolas" w:hAnsi="Consolas"/>
+          <w:sz w:val="24"/>
+          <w:szCs w:val="24"/>
+        </w:rPr>
+        <w:t>: ‘</w:t>
+      </w:r>
+      <w:proofErr w:type="spellStart"/>
+      <w:r>
+        <w:rPr>
+          <w:rFonts w:ascii="Consolas" w:hAnsi="Consolas"/>
+          <w:sz w:val="24"/>
+          <w:szCs w:val="24"/>
+        </w:rPr>
+        <w:t>editarUsuario</w:t>
+      </w:r>
+      <w:proofErr w:type="spellEnd"/>
+      <w:r>
+        <w:rPr>
+          <w:rFonts w:ascii="Consolas" w:hAnsi="Consolas"/>
+          <w:sz w:val="24"/>
+          <w:szCs w:val="24"/>
+        </w:rPr>
+        <w:t xml:space="preserve">’ e </w:t>
+      </w:r>
+      <w:proofErr w:type="spellStart"/>
+      <w:r>
+        <w:rPr>
+          <w:rFonts w:ascii="Consolas" w:hAnsi="Consolas"/>
+          <w:sz w:val="24"/>
+          <w:szCs w:val="24"/>
+        </w:rPr>
+        <w:t>params</w:t>
+      </w:r>
+      <w:proofErr w:type="spellEnd"/>
+      <w:r>
+        <w:rPr>
+          <w:rFonts w:ascii="Consolas" w:hAnsi="Consolas"/>
+          <w:sz w:val="24"/>
+          <w:szCs w:val="24"/>
+        </w:rPr>
+        <w:t xml:space="preserve">: </w:t>
+      </w:r>
+      <w:proofErr w:type="gramStart"/>
+      <w:r>
+        <w:rPr>
+          <w:rFonts w:ascii="Consolas" w:hAnsi="Consolas"/>
+          <w:sz w:val="24"/>
+          <w:szCs w:val="24"/>
+        </w:rPr>
+        <w:t>{ id</w:t>
+      </w:r>
+      <w:proofErr w:type="gramEnd"/>
+      <w:r>
+        <w:rPr>
+          <w:rFonts w:ascii="Consolas" w:hAnsi="Consolas"/>
+          <w:sz w:val="24"/>
+          <w:szCs w:val="24"/>
+        </w:rPr>
+        <w:t xml:space="preserve">: $route.params.id}. desta forma o link para o componente </w:t>
+      </w:r>
+      <w:proofErr w:type="spellStart"/>
+      <w:r>
+        <w:rPr>
+          <w:rFonts w:ascii="Consolas" w:hAnsi="Consolas"/>
+          <w:sz w:val="24"/>
+          <w:szCs w:val="24"/>
+        </w:rPr>
+        <w:t>UsuarioDetalhe</w:t>
+      </w:r>
+      <w:proofErr w:type="spellEnd"/>
+      <w:r>
+        <w:rPr>
+          <w:rFonts w:ascii="Consolas" w:hAnsi="Consolas"/>
+          <w:sz w:val="24"/>
+          <w:szCs w:val="24"/>
+        </w:rPr>
+        <w:t xml:space="preserve"> será através do nome dado na rota, passando também o parâmetro id na rota.</w:t>
+      </w:r>
+      <w:r>
+        <w:rPr>
+          <w:rFonts w:ascii="Consolas" w:hAnsi="Consolas"/>
+          <w:sz w:val="24"/>
+          <w:szCs w:val="24"/>
+        </w:rPr>
+        <w:t xml:space="preserve"> Para passar o parâmetro podemos ao invés de utilizar </w:t>
+      </w:r>
+      <w:r>
+        <w:rPr>
+          <w:rFonts w:ascii="Consolas" w:hAnsi="Consolas"/>
+          <w:sz w:val="24"/>
+          <w:szCs w:val="24"/>
+        </w:rPr>
+        <w:lastRenderedPageBreak/>
+        <w:t xml:space="preserve">o $route.params.id, podemos utilizar somente a </w:t>
+      </w:r>
+      <w:proofErr w:type="spellStart"/>
+      <w:r>
+        <w:rPr>
+          <w:rFonts w:ascii="Consolas" w:hAnsi="Consolas"/>
+          <w:sz w:val="24"/>
+          <w:szCs w:val="24"/>
+        </w:rPr>
+        <w:t>props</w:t>
+      </w:r>
+      <w:proofErr w:type="spellEnd"/>
+      <w:r>
+        <w:rPr>
+          <w:rFonts w:ascii="Consolas" w:hAnsi="Consolas"/>
+          <w:sz w:val="24"/>
+          <w:szCs w:val="24"/>
+        </w:rPr>
+        <w:t xml:space="preserve"> que já está sendo enviada na própria rota.</w:t>
+      </w:r>
+    </w:p>
+    <w:p>
+      <w:pPr>
+        <w:pStyle w:val="PargrafodaLista"/>
+        <w:numPr>
+          <w:ilvl w:val="0"/>
+          <w:numId w:val="2"/>
+        </w:numPr>
+        <w:shd w:val="clear" w:color="auto" w:fill="282A36"/>
+        <w:spacing w:after="0" w:line="285" w:lineRule="atLeast"/>
+        <w:jc w:val="left"/>
+        <w:rPr>
+          <w:rFonts w:ascii="Consolas" w:eastAsia="Times New Roman" w:hAnsi="Consolas" w:cs="Times New Roman"/>
+          <w:color w:val="F6F6F4"/>
+          <w:sz w:val="21"/>
+          <w:szCs w:val="21"/>
+          <w:lang w:eastAsia="pt-BR"/>
+        </w:rPr>
+      </w:pPr>
+      <w:r>
+        <w:rPr>
+          <w:rFonts w:ascii="Consolas" w:eastAsia="Times New Roman" w:hAnsi="Consolas" w:cs="Times New Roman"/>
+          <w:color w:val="F6F6F4"/>
+          <w:sz w:val="21"/>
+          <w:szCs w:val="21"/>
+          <w:lang w:eastAsia="pt-BR"/>
+        </w:rPr>
+        <w:t>&lt;</w:t>
+      </w:r>
+      <w:proofErr w:type="spellStart"/>
+      <w:r>
+        <w:rPr>
+          <w:rFonts w:ascii="Consolas" w:eastAsia="Times New Roman" w:hAnsi="Consolas" w:cs="Times New Roman"/>
+          <w:color w:val="F286C4"/>
+          <w:sz w:val="21"/>
+          <w:szCs w:val="21"/>
+          <w:lang w:eastAsia="pt-BR"/>
+        </w:rPr>
+        <w:t>router</w:t>
+      </w:r>
+      <w:proofErr w:type="spellEnd"/>
+      <w:r>
+        <w:rPr>
+          <w:rFonts w:ascii="Consolas" w:eastAsia="Times New Roman" w:hAnsi="Consolas" w:cs="Times New Roman"/>
+          <w:color w:val="F286C4"/>
+          <w:sz w:val="21"/>
+          <w:szCs w:val="21"/>
+          <w:lang w:eastAsia="pt-BR"/>
+        </w:rPr>
+        <w:t>-link</w:t>
+      </w:r>
+      <w:r>
+        <w:rPr>
+          <w:rFonts w:ascii="Consolas" w:eastAsia="Times New Roman" w:hAnsi="Consolas" w:cs="Times New Roman"/>
+          <w:color w:val="F6F6F4"/>
+          <w:sz w:val="21"/>
+          <w:szCs w:val="21"/>
+          <w:lang w:eastAsia="pt-BR"/>
+        </w:rPr>
+        <w:t xml:space="preserve"> </w:t>
+      </w:r>
+    </w:p>
+    <w:p>
+      <w:pPr>
+        <w:pStyle w:val="PargrafodaLista"/>
+        <w:numPr>
+          <w:ilvl w:val="0"/>
+          <w:numId w:val="2"/>
+        </w:numPr>
+        <w:shd w:val="clear" w:color="auto" w:fill="282A36"/>
+        <w:spacing w:after="0" w:line="285" w:lineRule="atLeast"/>
+        <w:jc w:val="left"/>
+        <w:rPr>
+          <w:rFonts w:ascii="Consolas" w:eastAsia="Times New Roman" w:hAnsi="Consolas" w:cs="Times New Roman"/>
+          <w:color w:val="F6F6F4"/>
+          <w:sz w:val="21"/>
+          <w:szCs w:val="21"/>
+          <w:lang w:eastAsia="pt-BR"/>
+        </w:rPr>
+      </w:pPr>
+      <w:r>
+        <w:rPr>
+          <w:rFonts w:ascii="Consolas" w:eastAsia="Times New Roman" w:hAnsi="Consolas" w:cs="Times New Roman"/>
+          <w:color w:val="F6F6F4"/>
+          <w:sz w:val="21"/>
+          <w:szCs w:val="21"/>
+          <w:lang w:eastAsia="pt-BR"/>
+        </w:rPr>
+        <w:t xml:space="preserve">            </w:t>
+      </w:r>
+      <w:proofErr w:type="spellStart"/>
+      <w:r>
+        <w:rPr>
+          <w:rFonts w:ascii="Consolas" w:eastAsia="Times New Roman" w:hAnsi="Consolas" w:cs="Times New Roman"/>
+          <w:i/>
+          <w:iCs/>
+          <w:color w:val="62E884"/>
+          <w:sz w:val="21"/>
+          <w:szCs w:val="21"/>
+          <w:lang w:eastAsia="pt-BR"/>
+        </w:rPr>
+        <w:t>tag</w:t>
+      </w:r>
+      <w:proofErr w:type="spellEnd"/>
+      <w:r>
+        <w:rPr>
+          <w:rFonts w:ascii="Consolas" w:eastAsia="Times New Roman" w:hAnsi="Consolas" w:cs="Times New Roman"/>
+          <w:color w:val="F286C4"/>
+          <w:sz w:val="21"/>
+          <w:szCs w:val="21"/>
+          <w:lang w:eastAsia="pt-BR"/>
+        </w:rPr>
+        <w:t>=</w:t>
+      </w:r>
+      <w:r>
+        <w:rPr>
+          <w:rFonts w:ascii="Consolas" w:eastAsia="Times New Roman" w:hAnsi="Consolas" w:cs="Times New Roman"/>
+          <w:color w:val="DEE492"/>
+          <w:sz w:val="21"/>
+          <w:szCs w:val="21"/>
+          <w:lang w:eastAsia="pt-BR"/>
+        </w:rPr>
+        <w:t>"</w:t>
+      </w:r>
+      <w:proofErr w:type="spellStart"/>
+      <w:r>
+        <w:rPr>
+          <w:rFonts w:ascii="Consolas" w:eastAsia="Times New Roman" w:hAnsi="Consolas" w:cs="Times New Roman"/>
+          <w:color w:val="E7EE98"/>
+          <w:sz w:val="21"/>
+          <w:szCs w:val="21"/>
+          <w:lang w:eastAsia="pt-BR"/>
+        </w:rPr>
+        <w:t>button</w:t>
+      </w:r>
+      <w:proofErr w:type="spellEnd"/>
+      <w:r>
+        <w:rPr>
+          <w:rFonts w:ascii="Consolas" w:eastAsia="Times New Roman" w:hAnsi="Consolas" w:cs="Times New Roman"/>
+          <w:color w:val="DEE492"/>
+          <w:sz w:val="21"/>
+          <w:szCs w:val="21"/>
+          <w:lang w:eastAsia="pt-BR"/>
+        </w:rPr>
+        <w:t>"</w:t>
+      </w:r>
+      <w:r>
+        <w:rPr>
+          <w:rFonts w:ascii="Consolas" w:eastAsia="Times New Roman" w:hAnsi="Consolas" w:cs="Times New Roman"/>
+          <w:color w:val="F6F6F4"/>
+          <w:sz w:val="21"/>
+          <w:szCs w:val="21"/>
+          <w:lang w:eastAsia="pt-BR"/>
+        </w:rPr>
+        <w:t xml:space="preserve"> </w:t>
+      </w:r>
+    </w:p>
+    <w:p>
+      <w:pPr>
+        <w:pStyle w:val="PargrafodaLista"/>
+        <w:numPr>
+          <w:ilvl w:val="0"/>
+          <w:numId w:val="2"/>
+        </w:numPr>
+        <w:shd w:val="clear" w:color="auto" w:fill="282A36"/>
+        <w:spacing w:after="0" w:line="285" w:lineRule="atLeast"/>
+        <w:jc w:val="left"/>
+        <w:rPr>
+          <w:rFonts w:ascii="Consolas" w:eastAsia="Times New Roman" w:hAnsi="Consolas" w:cs="Times New Roman"/>
+          <w:color w:val="F6F6F4"/>
+          <w:sz w:val="21"/>
+          <w:szCs w:val="21"/>
+          <w:lang w:eastAsia="pt-BR"/>
+        </w:rPr>
+      </w:pPr>
+      <w:r>
+        <w:rPr>
+          <w:rFonts w:ascii="Consolas" w:eastAsia="Times New Roman" w:hAnsi="Consolas" w:cs="Times New Roman"/>
+          <w:color w:val="F6F6F4"/>
+          <w:sz w:val="21"/>
+          <w:szCs w:val="21"/>
+          <w:lang w:eastAsia="pt-BR"/>
+        </w:rPr>
+        <w:t xml:space="preserve">            </w:t>
+      </w:r>
+      <w:proofErr w:type="spellStart"/>
+      <w:r>
+        <w:rPr>
+          <w:rFonts w:ascii="Consolas" w:eastAsia="Times New Roman" w:hAnsi="Consolas" w:cs="Times New Roman"/>
+          <w:i/>
+          <w:iCs/>
+          <w:color w:val="62E884"/>
+          <w:sz w:val="21"/>
+          <w:szCs w:val="21"/>
+          <w:lang w:eastAsia="pt-BR"/>
+        </w:rPr>
+        <w:t>primario</w:t>
+      </w:r>
+      <w:proofErr w:type="spellEnd"/>
+    </w:p>
+    <w:p>
+      <w:pPr>
+        <w:pStyle w:val="PargrafodaLista"/>
+        <w:numPr>
+          <w:ilvl w:val="0"/>
+          <w:numId w:val="2"/>
+        </w:numPr>
+        <w:shd w:val="clear" w:color="auto" w:fill="282A36"/>
+        <w:spacing w:after="0" w:line="285" w:lineRule="atLeast"/>
+        <w:jc w:val="left"/>
+        <w:rPr>
+          <w:rFonts w:ascii="Consolas" w:eastAsia="Times New Roman" w:hAnsi="Consolas" w:cs="Times New Roman"/>
+          <w:color w:val="F6F6F4"/>
+          <w:sz w:val="21"/>
+          <w:szCs w:val="21"/>
+          <w:lang w:eastAsia="pt-BR"/>
+        </w:rPr>
+      </w:pPr>
+      <w:r>
+        <w:rPr>
+          <w:rFonts w:ascii="Consolas" w:eastAsia="Times New Roman" w:hAnsi="Consolas" w:cs="Times New Roman"/>
+          <w:color w:val="F6F6F4"/>
+          <w:sz w:val="21"/>
+          <w:szCs w:val="21"/>
+          <w:lang w:eastAsia="pt-BR"/>
+        </w:rPr>
+        <w:t xml:space="preserve">            </w:t>
+      </w:r>
+      <w:r>
+        <w:rPr>
+          <w:rFonts w:ascii="Consolas" w:eastAsia="Times New Roman" w:hAnsi="Consolas" w:cs="Times New Roman"/>
+          <w:color w:val="F286C4"/>
+          <w:sz w:val="21"/>
+          <w:szCs w:val="21"/>
+          <w:lang w:eastAsia="pt-BR"/>
+        </w:rPr>
+        <w:t>:</w:t>
+      </w:r>
+      <w:proofErr w:type="spellStart"/>
+      <w:r>
+        <w:rPr>
+          <w:rFonts w:ascii="Consolas" w:eastAsia="Times New Roman" w:hAnsi="Consolas" w:cs="Times New Roman"/>
+          <w:i/>
+          <w:iCs/>
+          <w:color w:val="62E884"/>
+          <w:sz w:val="21"/>
+          <w:szCs w:val="21"/>
+          <w:lang w:eastAsia="pt-BR"/>
+        </w:rPr>
+        <w:t>to</w:t>
+      </w:r>
+      <w:proofErr w:type="spellEnd"/>
+      <w:r>
+        <w:rPr>
+          <w:rFonts w:ascii="Consolas" w:eastAsia="Times New Roman" w:hAnsi="Consolas" w:cs="Times New Roman"/>
+          <w:color w:val="F286C4"/>
+          <w:sz w:val="21"/>
+          <w:szCs w:val="21"/>
+          <w:lang w:eastAsia="pt-BR"/>
+        </w:rPr>
+        <w:t>=</w:t>
+      </w:r>
+      <w:r>
+        <w:rPr>
+          <w:rFonts w:ascii="Consolas" w:eastAsia="Times New Roman" w:hAnsi="Consolas" w:cs="Times New Roman"/>
+          <w:color w:val="DEE492"/>
+          <w:sz w:val="21"/>
+          <w:szCs w:val="21"/>
+          <w:lang w:eastAsia="pt-BR"/>
+        </w:rPr>
+        <w:t>"</w:t>
+      </w:r>
+      <w:r>
+        <w:rPr>
+          <w:rFonts w:ascii="Consolas" w:eastAsia="Times New Roman" w:hAnsi="Consolas" w:cs="Times New Roman"/>
+          <w:color w:val="F6F6F4"/>
+          <w:sz w:val="21"/>
+          <w:szCs w:val="21"/>
+          <w:lang w:eastAsia="pt-BR"/>
+        </w:rPr>
+        <w:t>{</w:t>
+      </w:r>
+      <w:proofErr w:type="spellStart"/>
+      <w:r>
+        <w:rPr>
+          <w:rFonts w:ascii="Consolas" w:eastAsia="Times New Roman" w:hAnsi="Consolas" w:cs="Times New Roman"/>
+          <w:color w:val="F6F6F4"/>
+          <w:sz w:val="21"/>
+          <w:szCs w:val="21"/>
+          <w:lang w:eastAsia="pt-BR"/>
+        </w:rPr>
+        <w:t>name</w:t>
+      </w:r>
+      <w:proofErr w:type="spellEnd"/>
+      <w:r>
+        <w:rPr>
+          <w:rFonts w:ascii="Consolas" w:eastAsia="Times New Roman" w:hAnsi="Consolas" w:cs="Times New Roman"/>
+          <w:color w:val="F6F6F4"/>
+          <w:sz w:val="21"/>
+          <w:szCs w:val="21"/>
+          <w:lang w:eastAsia="pt-BR"/>
+        </w:rPr>
+        <w:t xml:space="preserve">: </w:t>
+      </w:r>
+      <w:r>
+        <w:rPr>
+          <w:rFonts w:ascii="Consolas" w:eastAsia="Times New Roman" w:hAnsi="Consolas" w:cs="Times New Roman"/>
+          <w:color w:val="DEE492"/>
+          <w:sz w:val="21"/>
+          <w:szCs w:val="21"/>
+          <w:lang w:eastAsia="pt-BR"/>
+        </w:rPr>
+        <w:t>'</w:t>
+      </w:r>
+      <w:proofErr w:type="spellStart"/>
+      <w:r>
+        <w:rPr>
+          <w:rFonts w:ascii="Consolas" w:eastAsia="Times New Roman" w:hAnsi="Consolas" w:cs="Times New Roman"/>
+          <w:color w:val="E7EE98"/>
+          <w:sz w:val="21"/>
+          <w:szCs w:val="21"/>
+          <w:lang w:eastAsia="pt-BR"/>
+        </w:rPr>
+        <w:t>editarUsuario</w:t>
+      </w:r>
+      <w:proofErr w:type="spellEnd"/>
+      <w:r>
+        <w:rPr>
+          <w:rFonts w:ascii="Consolas" w:eastAsia="Times New Roman" w:hAnsi="Consolas" w:cs="Times New Roman"/>
+          <w:color w:val="DEE492"/>
+          <w:sz w:val="21"/>
+          <w:szCs w:val="21"/>
+          <w:lang w:eastAsia="pt-BR"/>
+        </w:rPr>
+        <w:t>'</w:t>
+      </w:r>
+      <w:r>
+        <w:rPr>
+          <w:rFonts w:ascii="Consolas" w:eastAsia="Times New Roman" w:hAnsi="Consolas" w:cs="Times New Roman"/>
+          <w:color w:val="F6F6F4"/>
+          <w:sz w:val="21"/>
+          <w:szCs w:val="21"/>
+          <w:lang w:eastAsia="pt-BR"/>
+        </w:rPr>
+        <w:t xml:space="preserve">, </w:t>
+      </w:r>
+      <w:proofErr w:type="spellStart"/>
+      <w:r>
+        <w:rPr>
+          <w:rFonts w:ascii="Consolas" w:eastAsia="Times New Roman" w:hAnsi="Consolas" w:cs="Times New Roman"/>
+          <w:color w:val="F6F6F4"/>
+          <w:sz w:val="21"/>
+          <w:szCs w:val="21"/>
+          <w:lang w:eastAsia="pt-BR"/>
+        </w:rPr>
+        <w:t>params</w:t>
+      </w:r>
+      <w:proofErr w:type="spellEnd"/>
+      <w:r>
+        <w:rPr>
+          <w:rFonts w:ascii="Consolas" w:eastAsia="Times New Roman" w:hAnsi="Consolas" w:cs="Times New Roman"/>
+          <w:color w:val="F6F6F4"/>
+          <w:sz w:val="21"/>
+          <w:szCs w:val="21"/>
+          <w:lang w:eastAsia="pt-BR"/>
+        </w:rPr>
+        <w:t xml:space="preserve">: </w:t>
+      </w:r>
+      <w:proofErr w:type="gramStart"/>
+      <w:r>
+        <w:rPr>
+          <w:rFonts w:ascii="Consolas" w:eastAsia="Times New Roman" w:hAnsi="Consolas" w:cs="Times New Roman"/>
+          <w:color w:val="F6F6F4"/>
+          <w:sz w:val="21"/>
+          <w:szCs w:val="21"/>
+          <w:lang w:eastAsia="pt-BR"/>
+        </w:rPr>
+        <w:t>{ id</w:t>
+      </w:r>
+      <w:proofErr w:type="gramEnd"/>
+      <w:r>
+        <w:rPr>
+          <w:rFonts w:ascii="Consolas" w:eastAsia="Times New Roman" w:hAnsi="Consolas" w:cs="Times New Roman"/>
+          <w:color w:val="F6F6F4"/>
+          <w:sz w:val="21"/>
+          <w:szCs w:val="21"/>
+          <w:lang w:eastAsia="pt-BR"/>
+        </w:rPr>
+        <w:t xml:space="preserve"> } }</w:t>
       </w:r>
       <w:r>
         <w:rPr>

</xml_diff>

<commit_message>
Usando parâmetros passados na URL via query
</commit_message>
<xml_diff>
--- a/Rotas em uma aplicação VueJS.docx
+++ b/Rotas em uma aplicação VueJS.docx
@@ -31330,6 +31330,2187 @@
           <w:lang w:eastAsia="pt-BR"/>
         </w:rPr>
         <w:t>&gt;</w:t>
+      </w:r>
+    </w:p>
+    <w:p>
+      <w:pPr>
+        <w:pStyle w:val="PargrafodaLista"/>
+        <w:ind w:left="1060" w:firstLine="0"/>
+        <w:rPr>
+          <w:rFonts w:ascii="Consolas" w:hAnsi="Consolas"/>
+          <w:sz w:val="24"/>
+          <w:szCs w:val="24"/>
+        </w:rPr>
+      </w:pPr>
+    </w:p>
+    <w:p>
+      <w:pPr>
+        <w:pStyle w:val="PargrafodaLista"/>
+        <w:ind w:left="1060" w:firstLine="0"/>
+        <w:rPr>
+          <w:rFonts w:ascii="Consolas" w:hAnsi="Consolas"/>
+          <w:b/>
+          <w:bCs/>
+          <w:sz w:val="28"/>
+          <w:szCs w:val="28"/>
+        </w:rPr>
+      </w:pPr>
+      <w:r>
+        <w:rPr>
+          <w:rFonts w:ascii="Consolas" w:hAnsi="Consolas"/>
+          <w:b/>
+          <w:bCs/>
+          <w:sz w:val="28"/>
+          <w:szCs w:val="28"/>
+        </w:rPr>
+        <w:t>Aula 265 – Usando parâmetros da Query</w:t>
+      </w:r>
+    </w:p>
+    <w:p>
+      <w:pPr>
+        <w:pStyle w:val="PargrafodaLista"/>
+        <w:numPr>
+          <w:ilvl w:val="0"/>
+          <w:numId w:val="2"/>
+        </w:numPr>
+        <w:rPr>
+          <w:rFonts w:ascii="Consolas" w:hAnsi="Consolas"/>
+          <w:sz w:val="24"/>
+          <w:szCs w:val="24"/>
+        </w:rPr>
+      </w:pPr>
+      <w:r>
+        <w:rPr>
+          <w:rFonts w:ascii="Consolas" w:hAnsi="Consolas"/>
+          <w:sz w:val="24"/>
+          <w:szCs w:val="24"/>
+        </w:rPr>
+        <w:t xml:space="preserve">Query </w:t>
+      </w:r>
+      <w:proofErr w:type="spellStart"/>
+      <w:r>
+        <w:rPr>
+          <w:rFonts w:ascii="Consolas" w:hAnsi="Consolas"/>
+          <w:sz w:val="24"/>
+          <w:szCs w:val="24"/>
+        </w:rPr>
+        <w:t>sâo</w:t>
+      </w:r>
+      <w:proofErr w:type="spellEnd"/>
+      <w:r>
+        <w:rPr>
+          <w:rFonts w:ascii="Consolas" w:hAnsi="Consolas"/>
+          <w:sz w:val="24"/>
+          <w:szCs w:val="24"/>
+        </w:rPr>
+        <w:t xml:space="preserve"> os parâmetros que são passados após um sinal de interrogação </w:t>
+      </w:r>
+      <w:proofErr w:type="spellStart"/>
+      <w:r>
+        <w:rPr>
+          <w:rFonts w:ascii="Consolas" w:hAnsi="Consolas"/>
+          <w:sz w:val="24"/>
+          <w:szCs w:val="24"/>
+        </w:rPr>
+        <w:t>apartir</w:t>
+      </w:r>
+      <w:proofErr w:type="spellEnd"/>
+      <w:r>
+        <w:rPr>
+          <w:rFonts w:ascii="Consolas" w:hAnsi="Consolas"/>
+          <w:sz w:val="24"/>
+          <w:szCs w:val="24"/>
+        </w:rPr>
+        <w:t xml:space="preserve"> de uma requisição.</w:t>
+      </w:r>
+    </w:p>
+    <w:p>
+      <w:pPr>
+        <w:pStyle w:val="PargrafodaLista"/>
+        <w:numPr>
+          <w:ilvl w:val="0"/>
+          <w:numId w:val="2"/>
+        </w:numPr>
+        <w:rPr>
+          <w:rFonts w:ascii="Consolas" w:hAnsi="Consolas"/>
+          <w:sz w:val="24"/>
+          <w:szCs w:val="24"/>
+        </w:rPr>
+      </w:pPr>
+      <w:r>
+        <w:rPr>
+          <w:rFonts w:ascii="Consolas" w:hAnsi="Consolas"/>
+          <w:sz w:val="24"/>
+          <w:szCs w:val="24"/>
+        </w:rPr>
+        <w:t xml:space="preserve">Para exemplificar vamos no componente </w:t>
+      </w:r>
+      <w:proofErr w:type="spellStart"/>
+      <w:r>
+        <w:rPr>
+          <w:rFonts w:ascii="Consolas" w:hAnsi="Consolas"/>
+          <w:sz w:val="24"/>
+          <w:szCs w:val="24"/>
+        </w:rPr>
+        <w:t>UsuarioDetalhe</w:t>
+      </w:r>
+      <w:proofErr w:type="spellEnd"/>
+      <w:r>
+        <w:rPr>
+          <w:rFonts w:ascii="Consolas" w:hAnsi="Consolas"/>
+          <w:sz w:val="24"/>
+          <w:szCs w:val="24"/>
+        </w:rPr>
+        <w:t xml:space="preserve"> e dentro do atributo :</w:t>
+      </w:r>
+      <w:proofErr w:type="spellStart"/>
+      <w:r>
+        <w:rPr>
+          <w:rFonts w:ascii="Consolas" w:hAnsi="Consolas"/>
+          <w:sz w:val="24"/>
+          <w:szCs w:val="24"/>
+        </w:rPr>
+        <w:t>to</w:t>
+      </w:r>
+      <w:proofErr w:type="spellEnd"/>
+      <w:r>
+        <w:rPr>
+          <w:rFonts w:ascii="Consolas" w:hAnsi="Consolas"/>
+          <w:sz w:val="24"/>
+          <w:szCs w:val="24"/>
+        </w:rPr>
+        <w:t xml:space="preserve"> do &lt;</w:t>
+      </w:r>
+      <w:proofErr w:type="spellStart"/>
+      <w:r>
+        <w:rPr>
+          <w:rFonts w:ascii="Consolas" w:hAnsi="Consolas"/>
+          <w:sz w:val="24"/>
+          <w:szCs w:val="24"/>
+        </w:rPr>
+        <w:t>router</w:t>
+      </w:r>
+      <w:proofErr w:type="spellEnd"/>
+      <w:r>
+        <w:rPr>
+          <w:rFonts w:ascii="Consolas" w:hAnsi="Consolas"/>
+          <w:sz w:val="24"/>
+          <w:szCs w:val="24"/>
+        </w:rPr>
+        <w:t xml:space="preserve">-link&gt; vamos incluir a propriedade query: dentro de query podemos passar um </w:t>
+      </w:r>
+      <w:proofErr w:type="spellStart"/>
+      <w:r>
+        <w:rPr>
+          <w:rFonts w:ascii="Consolas" w:hAnsi="Consolas"/>
+          <w:sz w:val="24"/>
+          <w:szCs w:val="24"/>
+        </w:rPr>
+        <w:t>json</w:t>
+      </w:r>
+      <w:proofErr w:type="spellEnd"/>
+      <w:r>
+        <w:rPr>
+          <w:rFonts w:ascii="Consolas" w:hAnsi="Consolas"/>
+          <w:sz w:val="24"/>
+          <w:szCs w:val="24"/>
+        </w:rPr>
+        <w:t xml:space="preserve"> com os parâmetros que queremos enviar via requisição </w:t>
+      </w:r>
+      <w:proofErr w:type="spellStart"/>
+      <w:r>
+        <w:rPr>
+          <w:rFonts w:ascii="Consolas" w:hAnsi="Consolas"/>
+          <w:sz w:val="24"/>
+          <w:szCs w:val="24"/>
+        </w:rPr>
+        <w:t>get</w:t>
+      </w:r>
+      <w:proofErr w:type="spellEnd"/>
+      <w:r>
+        <w:rPr>
+          <w:rFonts w:ascii="Consolas" w:hAnsi="Consolas"/>
+          <w:sz w:val="24"/>
+          <w:szCs w:val="24"/>
+        </w:rPr>
+        <w:t>.</w:t>
+      </w:r>
+    </w:p>
+    <w:p>
+      <w:pPr>
+        <w:pStyle w:val="PargrafodaLista"/>
+        <w:numPr>
+          <w:ilvl w:val="0"/>
+          <w:numId w:val="2"/>
+        </w:numPr>
+        <w:rPr>
+          <w:rFonts w:ascii="Consolas" w:hAnsi="Consolas"/>
+          <w:sz w:val="24"/>
+          <w:szCs w:val="24"/>
+        </w:rPr>
+      </w:pPr>
+      <w:r>
+        <w:rPr>
+          <w:rFonts w:ascii="Consolas" w:hAnsi="Consolas"/>
+          <w:sz w:val="24"/>
+          <w:szCs w:val="24"/>
+        </w:rPr>
+        <w:t xml:space="preserve">Neste caso iremos inserir query: </w:t>
+      </w:r>
+      <w:proofErr w:type="gramStart"/>
+      <w:r>
+        <w:rPr>
+          <w:rFonts w:ascii="Consolas" w:hAnsi="Consolas"/>
+          <w:sz w:val="24"/>
+          <w:szCs w:val="24"/>
+        </w:rPr>
+        <w:t>{ completo</w:t>
+      </w:r>
+      <w:proofErr w:type="gramEnd"/>
+      <w:r>
+        <w:rPr>
+          <w:rFonts w:ascii="Consolas" w:hAnsi="Consolas"/>
+          <w:sz w:val="24"/>
+          <w:szCs w:val="24"/>
+        </w:rPr>
+        <w:t xml:space="preserve">: </w:t>
+      </w:r>
+      <w:proofErr w:type="spellStart"/>
+      <w:r>
+        <w:rPr>
+          <w:rFonts w:ascii="Consolas" w:hAnsi="Consolas"/>
+          <w:sz w:val="24"/>
+          <w:szCs w:val="24"/>
+        </w:rPr>
+        <w:t>true</w:t>
+      </w:r>
+      <w:proofErr w:type="spellEnd"/>
+      <w:r>
+        <w:rPr>
+          <w:rFonts w:ascii="Consolas" w:hAnsi="Consolas"/>
+          <w:sz w:val="24"/>
+          <w:szCs w:val="24"/>
+        </w:rPr>
+        <w:t>, língua: ‘</w:t>
+      </w:r>
+      <w:proofErr w:type="spellStart"/>
+      <w:r>
+        <w:rPr>
+          <w:rFonts w:ascii="Consolas" w:hAnsi="Consolas"/>
+          <w:sz w:val="24"/>
+          <w:szCs w:val="24"/>
+        </w:rPr>
+        <w:t>pt-br</w:t>
+      </w:r>
+      <w:proofErr w:type="spellEnd"/>
+      <w:r>
+        <w:rPr>
+          <w:rFonts w:ascii="Consolas" w:hAnsi="Consolas"/>
+          <w:sz w:val="24"/>
+          <w:szCs w:val="24"/>
+        </w:rPr>
+        <w:t>’}.</w:t>
+      </w:r>
+    </w:p>
+    <w:p>
+      <w:pPr>
+        <w:pStyle w:val="PargrafodaLista"/>
+        <w:numPr>
+          <w:ilvl w:val="0"/>
+          <w:numId w:val="2"/>
+        </w:numPr>
+        <w:shd w:val="clear" w:color="auto" w:fill="282A36"/>
+        <w:spacing w:after="0" w:line="285" w:lineRule="atLeast"/>
+        <w:jc w:val="left"/>
+        <w:rPr>
+          <w:rFonts w:ascii="Consolas" w:eastAsia="Times New Roman" w:hAnsi="Consolas" w:cs="Times New Roman"/>
+          <w:color w:val="F6F6F4"/>
+          <w:sz w:val="21"/>
+          <w:szCs w:val="21"/>
+          <w:lang w:eastAsia="pt-BR"/>
+        </w:rPr>
+      </w:pPr>
+      <w:r>
+        <w:rPr>
+          <w:rFonts w:ascii="Consolas" w:eastAsia="Times New Roman" w:hAnsi="Consolas" w:cs="Times New Roman"/>
+          <w:color w:val="F6F6F4"/>
+          <w:sz w:val="21"/>
+          <w:szCs w:val="21"/>
+          <w:lang w:eastAsia="pt-BR"/>
+        </w:rPr>
+        <w:t>&lt;</w:t>
+      </w:r>
+      <w:proofErr w:type="spellStart"/>
+      <w:r>
+        <w:rPr>
+          <w:rFonts w:ascii="Consolas" w:eastAsia="Times New Roman" w:hAnsi="Consolas" w:cs="Times New Roman"/>
+          <w:color w:val="F286C4"/>
+          <w:sz w:val="21"/>
+          <w:szCs w:val="21"/>
+          <w:lang w:eastAsia="pt-BR"/>
+        </w:rPr>
+        <w:t>router</w:t>
+      </w:r>
+      <w:proofErr w:type="spellEnd"/>
+      <w:r>
+        <w:rPr>
+          <w:rFonts w:ascii="Consolas" w:eastAsia="Times New Roman" w:hAnsi="Consolas" w:cs="Times New Roman"/>
+          <w:color w:val="F286C4"/>
+          <w:sz w:val="21"/>
+          <w:szCs w:val="21"/>
+          <w:lang w:eastAsia="pt-BR"/>
+        </w:rPr>
+        <w:t>-link</w:t>
+      </w:r>
+      <w:r>
+        <w:rPr>
+          <w:rFonts w:ascii="Consolas" w:eastAsia="Times New Roman" w:hAnsi="Consolas" w:cs="Times New Roman"/>
+          <w:color w:val="F6F6F4"/>
+          <w:sz w:val="21"/>
+          <w:szCs w:val="21"/>
+          <w:lang w:eastAsia="pt-BR"/>
+        </w:rPr>
+        <w:t xml:space="preserve"> </w:t>
+      </w:r>
+    </w:p>
+    <w:p>
+      <w:pPr>
+        <w:pStyle w:val="PargrafodaLista"/>
+        <w:numPr>
+          <w:ilvl w:val="0"/>
+          <w:numId w:val="2"/>
+        </w:numPr>
+        <w:shd w:val="clear" w:color="auto" w:fill="282A36"/>
+        <w:spacing w:after="0" w:line="285" w:lineRule="atLeast"/>
+        <w:jc w:val="left"/>
+        <w:rPr>
+          <w:rFonts w:ascii="Consolas" w:eastAsia="Times New Roman" w:hAnsi="Consolas" w:cs="Times New Roman"/>
+          <w:color w:val="F6F6F4"/>
+          <w:sz w:val="21"/>
+          <w:szCs w:val="21"/>
+          <w:lang w:eastAsia="pt-BR"/>
+        </w:rPr>
+      </w:pPr>
+      <w:r>
+        <w:rPr>
+          <w:rFonts w:ascii="Consolas" w:eastAsia="Times New Roman" w:hAnsi="Consolas" w:cs="Times New Roman"/>
+          <w:color w:val="F6F6F4"/>
+          <w:sz w:val="21"/>
+          <w:szCs w:val="21"/>
+          <w:lang w:eastAsia="pt-BR"/>
+        </w:rPr>
+        <w:t xml:space="preserve">            </w:t>
+      </w:r>
+      <w:proofErr w:type="spellStart"/>
+      <w:r>
+        <w:rPr>
+          <w:rFonts w:ascii="Consolas" w:eastAsia="Times New Roman" w:hAnsi="Consolas" w:cs="Times New Roman"/>
+          <w:i/>
+          <w:iCs/>
+          <w:color w:val="62E884"/>
+          <w:sz w:val="21"/>
+          <w:szCs w:val="21"/>
+          <w:lang w:eastAsia="pt-BR"/>
+        </w:rPr>
+        <w:t>tag</w:t>
+      </w:r>
+      <w:proofErr w:type="spellEnd"/>
+      <w:r>
+        <w:rPr>
+          <w:rFonts w:ascii="Consolas" w:eastAsia="Times New Roman" w:hAnsi="Consolas" w:cs="Times New Roman"/>
+          <w:color w:val="F286C4"/>
+          <w:sz w:val="21"/>
+          <w:szCs w:val="21"/>
+          <w:lang w:eastAsia="pt-BR"/>
+        </w:rPr>
+        <w:t>=</w:t>
+      </w:r>
+      <w:r>
+        <w:rPr>
+          <w:rFonts w:ascii="Consolas" w:eastAsia="Times New Roman" w:hAnsi="Consolas" w:cs="Times New Roman"/>
+          <w:color w:val="DEE492"/>
+          <w:sz w:val="21"/>
+          <w:szCs w:val="21"/>
+          <w:lang w:eastAsia="pt-BR"/>
+        </w:rPr>
+        <w:t>"</w:t>
+      </w:r>
+      <w:proofErr w:type="spellStart"/>
+      <w:r>
+        <w:rPr>
+          <w:rFonts w:ascii="Consolas" w:eastAsia="Times New Roman" w:hAnsi="Consolas" w:cs="Times New Roman"/>
+          <w:color w:val="E7EE98"/>
+          <w:sz w:val="21"/>
+          <w:szCs w:val="21"/>
+          <w:lang w:eastAsia="pt-BR"/>
+        </w:rPr>
+        <w:t>button</w:t>
+      </w:r>
+      <w:proofErr w:type="spellEnd"/>
+      <w:r>
+        <w:rPr>
+          <w:rFonts w:ascii="Consolas" w:eastAsia="Times New Roman" w:hAnsi="Consolas" w:cs="Times New Roman"/>
+          <w:color w:val="DEE492"/>
+          <w:sz w:val="21"/>
+          <w:szCs w:val="21"/>
+          <w:lang w:eastAsia="pt-BR"/>
+        </w:rPr>
+        <w:t>"</w:t>
+      </w:r>
+      <w:r>
+        <w:rPr>
+          <w:rFonts w:ascii="Consolas" w:eastAsia="Times New Roman" w:hAnsi="Consolas" w:cs="Times New Roman"/>
+          <w:color w:val="F6F6F4"/>
+          <w:sz w:val="21"/>
+          <w:szCs w:val="21"/>
+          <w:lang w:eastAsia="pt-BR"/>
+        </w:rPr>
+        <w:t xml:space="preserve"> </w:t>
+      </w:r>
+    </w:p>
+    <w:p>
+      <w:pPr>
+        <w:pStyle w:val="PargrafodaLista"/>
+        <w:numPr>
+          <w:ilvl w:val="0"/>
+          <w:numId w:val="2"/>
+        </w:numPr>
+        <w:shd w:val="clear" w:color="auto" w:fill="282A36"/>
+        <w:spacing w:after="0" w:line="285" w:lineRule="atLeast"/>
+        <w:jc w:val="left"/>
+        <w:rPr>
+          <w:rFonts w:ascii="Consolas" w:eastAsia="Times New Roman" w:hAnsi="Consolas" w:cs="Times New Roman"/>
+          <w:color w:val="F6F6F4"/>
+          <w:sz w:val="21"/>
+          <w:szCs w:val="21"/>
+          <w:lang w:eastAsia="pt-BR"/>
+        </w:rPr>
+      </w:pPr>
+      <w:r>
+        <w:rPr>
+          <w:rFonts w:ascii="Consolas" w:eastAsia="Times New Roman" w:hAnsi="Consolas" w:cs="Times New Roman"/>
+          <w:color w:val="F6F6F4"/>
+          <w:sz w:val="21"/>
+          <w:szCs w:val="21"/>
+          <w:lang w:eastAsia="pt-BR"/>
+        </w:rPr>
+        <w:t xml:space="preserve">            </w:t>
+      </w:r>
+      <w:proofErr w:type="spellStart"/>
+      <w:r>
+        <w:rPr>
+          <w:rFonts w:ascii="Consolas" w:eastAsia="Times New Roman" w:hAnsi="Consolas" w:cs="Times New Roman"/>
+          <w:i/>
+          <w:iCs/>
+          <w:color w:val="62E884"/>
+          <w:sz w:val="21"/>
+          <w:szCs w:val="21"/>
+          <w:lang w:eastAsia="pt-BR"/>
+        </w:rPr>
+        <w:t>primario</w:t>
+      </w:r>
+      <w:proofErr w:type="spellEnd"/>
+    </w:p>
+    <w:p>
+      <w:pPr>
+        <w:pStyle w:val="PargrafodaLista"/>
+        <w:numPr>
+          <w:ilvl w:val="0"/>
+          <w:numId w:val="2"/>
+        </w:numPr>
+        <w:shd w:val="clear" w:color="auto" w:fill="282A36"/>
+        <w:spacing w:after="0" w:line="285" w:lineRule="atLeast"/>
+        <w:jc w:val="left"/>
+        <w:rPr>
+          <w:rFonts w:ascii="Consolas" w:eastAsia="Times New Roman" w:hAnsi="Consolas" w:cs="Times New Roman"/>
+          <w:color w:val="F6F6F4"/>
+          <w:sz w:val="21"/>
+          <w:szCs w:val="21"/>
+          <w:lang w:eastAsia="pt-BR"/>
+        </w:rPr>
+      </w:pPr>
+      <w:r>
+        <w:rPr>
+          <w:rFonts w:ascii="Consolas" w:eastAsia="Times New Roman" w:hAnsi="Consolas" w:cs="Times New Roman"/>
+          <w:color w:val="F6F6F4"/>
+          <w:sz w:val="21"/>
+          <w:szCs w:val="21"/>
+          <w:lang w:eastAsia="pt-BR"/>
+        </w:rPr>
+        <w:t xml:space="preserve">            </w:t>
+      </w:r>
+      <w:r>
+        <w:rPr>
+          <w:rFonts w:ascii="Consolas" w:eastAsia="Times New Roman" w:hAnsi="Consolas" w:cs="Times New Roman"/>
+          <w:color w:val="F286C4"/>
+          <w:sz w:val="21"/>
+          <w:szCs w:val="21"/>
+          <w:lang w:eastAsia="pt-BR"/>
+        </w:rPr>
+        <w:t>:</w:t>
+      </w:r>
+      <w:proofErr w:type="spellStart"/>
+      <w:r>
+        <w:rPr>
+          <w:rFonts w:ascii="Consolas" w:eastAsia="Times New Roman" w:hAnsi="Consolas" w:cs="Times New Roman"/>
+          <w:i/>
+          <w:iCs/>
+          <w:color w:val="62E884"/>
+          <w:sz w:val="21"/>
+          <w:szCs w:val="21"/>
+          <w:lang w:eastAsia="pt-BR"/>
+        </w:rPr>
+        <w:t>to</w:t>
+      </w:r>
+      <w:proofErr w:type="spellEnd"/>
+      <w:r>
+        <w:rPr>
+          <w:rFonts w:ascii="Consolas" w:eastAsia="Times New Roman" w:hAnsi="Consolas" w:cs="Times New Roman"/>
+          <w:color w:val="F286C4"/>
+          <w:sz w:val="21"/>
+          <w:szCs w:val="21"/>
+          <w:lang w:eastAsia="pt-BR"/>
+        </w:rPr>
+        <w:t>=</w:t>
+      </w:r>
+      <w:r>
+        <w:rPr>
+          <w:rFonts w:ascii="Consolas" w:eastAsia="Times New Roman" w:hAnsi="Consolas" w:cs="Times New Roman"/>
+          <w:color w:val="DEE492"/>
+          <w:sz w:val="21"/>
+          <w:szCs w:val="21"/>
+          <w:lang w:eastAsia="pt-BR"/>
+        </w:rPr>
+        <w:t>"</w:t>
+      </w:r>
+      <w:r>
+        <w:rPr>
+          <w:rFonts w:ascii="Consolas" w:eastAsia="Times New Roman" w:hAnsi="Consolas" w:cs="Times New Roman"/>
+          <w:color w:val="F6F6F4"/>
+          <w:sz w:val="21"/>
+          <w:szCs w:val="21"/>
+          <w:lang w:eastAsia="pt-BR"/>
+        </w:rPr>
+        <w:t>{</w:t>
+      </w:r>
+      <w:proofErr w:type="spellStart"/>
+      <w:r>
+        <w:rPr>
+          <w:rFonts w:ascii="Consolas" w:eastAsia="Times New Roman" w:hAnsi="Consolas" w:cs="Times New Roman"/>
+          <w:color w:val="F6F6F4"/>
+          <w:sz w:val="21"/>
+          <w:szCs w:val="21"/>
+          <w:lang w:eastAsia="pt-BR"/>
+        </w:rPr>
+        <w:t>name</w:t>
+      </w:r>
+      <w:proofErr w:type="spellEnd"/>
+      <w:r>
+        <w:rPr>
+          <w:rFonts w:ascii="Consolas" w:eastAsia="Times New Roman" w:hAnsi="Consolas" w:cs="Times New Roman"/>
+          <w:color w:val="F6F6F4"/>
+          <w:sz w:val="21"/>
+          <w:szCs w:val="21"/>
+          <w:lang w:eastAsia="pt-BR"/>
+        </w:rPr>
+        <w:t xml:space="preserve">: </w:t>
+      </w:r>
+      <w:r>
+        <w:rPr>
+          <w:rFonts w:ascii="Consolas" w:eastAsia="Times New Roman" w:hAnsi="Consolas" w:cs="Times New Roman"/>
+          <w:color w:val="DEE492"/>
+          <w:sz w:val="21"/>
+          <w:szCs w:val="21"/>
+          <w:lang w:eastAsia="pt-BR"/>
+        </w:rPr>
+        <w:t>'</w:t>
+      </w:r>
+      <w:proofErr w:type="spellStart"/>
+      <w:r>
+        <w:rPr>
+          <w:rFonts w:ascii="Consolas" w:eastAsia="Times New Roman" w:hAnsi="Consolas" w:cs="Times New Roman"/>
+          <w:color w:val="E7EE98"/>
+          <w:sz w:val="21"/>
+          <w:szCs w:val="21"/>
+          <w:lang w:eastAsia="pt-BR"/>
+        </w:rPr>
+        <w:t>editarUsuario</w:t>
+      </w:r>
+      <w:proofErr w:type="spellEnd"/>
+      <w:r>
+        <w:rPr>
+          <w:rFonts w:ascii="Consolas" w:eastAsia="Times New Roman" w:hAnsi="Consolas" w:cs="Times New Roman"/>
+          <w:color w:val="DEE492"/>
+          <w:sz w:val="21"/>
+          <w:szCs w:val="21"/>
+          <w:lang w:eastAsia="pt-BR"/>
+        </w:rPr>
+        <w:t>'</w:t>
+      </w:r>
+      <w:r>
+        <w:rPr>
+          <w:rFonts w:ascii="Consolas" w:eastAsia="Times New Roman" w:hAnsi="Consolas" w:cs="Times New Roman"/>
+          <w:color w:val="F6F6F4"/>
+          <w:sz w:val="21"/>
+          <w:szCs w:val="21"/>
+          <w:lang w:eastAsia="pt-BR"/>
+        </w:rPr>
+        <w:t xml:space="preserve">, </w:t>
+      </w:r>
+      <w:proofErr w:type="spellStart"/>
+      <w:r>
+        <w:rPr>
+          <w:rFonts w:ascii="Consolas" w:eastAsia="Times New Roman" w:hAnsi="Consolas" w:cs="Times New Roman"/>
+          <w:color w:val="F6F6F4"/>
+          <w:sz w:val="21"/>
+          <w:szCs w:val="21"/>
+          <w:lang w:eastAsia="pt-BR"/>
+        </w:rPr>
+        <w:t>params</w:t>
+      </w:r>
+      <w:proofErr w:type="spellEnd"/>
+      <w:r>
+        <w:rPr>
+          <w:rFonts w:ascii="Consolas" w:eastAsia="Times New Roman" w:hAnsi="Consolas" w:cs="Times New Roman"/>
+          <w:color w:val="F6F6F4"/>
+          <w:sz w:val="21"/>
+          <w:szCs w:val="21"/>
+          <w:lang w:eastAsia="pt-BR"/>
+        </w:rPr>
+        <w:t xml:space="preserve">: </w:t>
+      </w:r>
+      <w:proofErr w:type="gramStart"/>
+      <w:r>
+        <w:rPr>
+          <w:rFonts w:ascii="Consolas" w:eastAsia="Times New Roman" w:hAnsi="Consolas" w:cs="Times New Roman"/>
+          <w:color w:val="F6F6F4"/>
+          <w:sz w:val="21"/>
+          <w:szCs w:val="21"/>
+          <w:lang w:eastAsia="pt-BR"/>
+        </w:rPr>
+        <w:t>{ id</w:t>
+      </w:r>
+      <w:proofErr w:type="gramEnd"/>
+      <w:r>
+        <w:rPr>
+          <w:rFonts w:ascii="Consolas" w:eastAsia="Times New Roman" w:hAnsi="Consolas" w:cs="Times New Roman"/>
+          <w:color w:val="F6F6F4"/>
+          <w:sz w:val="21"/>
+          <w:szCs w:val="21"/>
+          <w:lang w:eastAsia="pt-BR"/>
+        </w:rPr>
+        <w:t xml:space="preserve"> }, </w:t>
+      </w:r>
+    </w:p>
+    <w:p>
+      <w:pPr>
+        <w:pStyle w:val="PargrafodaLista"/>
+        <w:numPr>
+          <w:ilvl w:val="0"/>
+          <w:numId w:val="2"/>
+        </w:numPr>
+        <w:shd w:val="clear" w:color="auto" w:fill="282A36"/>
+        <w:spacing w:after="0" w:line="285" w:lineRule="atLeast"/>
+        <w:jc w:val="left"/>
+        <w:rPr>
+          <w:rFonts w:ascii="Consolas" w:eastAsia="Times New Roman" w:hAnsi="Consolas" w:cs="Times New Roman"/>
+          <w:color w:val="F6F6F4"/>
+          <w:sz w:val="21"/>
+          <w:szCs w:val="21"/>
+          <w:lang w:eastAsia="pt-BR"/>
+        </w:rPr>
+      </w:pPr>
+      <w:r>
+        <w:rPr>
+          <w:rFonts w:ascii="Consolas" w:eastAsia="Times New Roman" w:hAnsi="Consolas" w:cs="Times New Roman"/>
+          <w:color w:val="F6F6F4"/>
+          <w:sz w:val="21"/>
+          <w:szCs w:val="21"/>
+          <w:lang w:eastAsia="pt-BR"/>
+        </w:rPr>
+        <w:t xml:space="preserve">                    query: </w:t>
+      </w:r>
+      <w:proofErr w:type="gramStart"/>
+      <w:r>
+        <w:rPr>
+          <w:rFonts w:ascii="Consolas" w:eastAsia="Times New Roman" w:hAnsi="Consolas" w:cs="Times New Roman"/>
+          <w:color w:val="F6F6F4"/>
+          <w:sz w:val="21"/>
+          <w:szCs w:val="21"/>
+          <w:lang w:eastAsia="pt-BR"/>
+        </w:rPr>
+        <w:t>{ completo</w:t>
+      </w:r>
+      <w:proofErr w:type="gramEnd"/>
+      <w:r>
+        <w:rPr>
+          <w:rFonts w:ascii="Consolas" w:eastAsia="Times New Roman" w:hAnsi="Consolas" w:cs="Times New Roman"/>
+          <w:color w:val="F6F6F4"/>
+          <w:sz w:val="21"/>
+          <w:szCs w:val="21"/>
+          <w:lang w:eastAsia="pt-BR"/>
+        </w:rPr>
+        <w:t xml:space="preserve">: </w:t>
+      </w:r>
+      <w:proofErr w:type="spellStart"/>
+      <w:r>
+        <w:rPr>
+          <w:rFonts w:ascii="Consolas" w:eastAsia="Times New Roman" w:hAnsi="Consolas" w:cs="Times New Roman"/>
+          <w:color w:val="BF9EEE"/>
+          <w:sz w:val="21"/>
+          <w:szCs w:val="21"/>
+          <w:lang w:eastAsia="pt-BR"/>
+        </w:rPr>
+        <w:t>true</w:t>
+      </w:r>
+      <w:proofErr w:type="spellEnd"/>
+      <w:r>
+        <w:rPr>
+          <w:rFonts w:ascii="Consolas" w:eastAsia="Times New Roman" w:hAnsi="Consolas" w:cs="Times New Roman"/>
+          <w:color w:val="F6F6F4"/>
+          <w:sz w:val="21"/>
+          <w:szCs w:val="21"/>
+          <w:lang w:eastAsia="pt-BR"/>
+        </w:rPr>
+        <w:t xml:space="preserve">, </w:t>
+      </w:r>
+      <w:proofErr w:type="spellStart"/>
+      <w:r>
+        <w:rPr>
+          <w:rFonts w:ascii="Consolas" w:eastAsia="Times New Roman" w:hAnsi="Consolas" w:cs="Times New Roman"/>
+          <w:color w:val="F6F6F4"/>
+          <w:sz w:val="21"/>
+          <w:szCs w:val="21"/>
+          <w:lang w:eastAsia="pt-BR"/>
+        </w:rPr>
+        <w:t>lingua</w:t>
+      </w:r>
+      <w:proofErr w:type="spellEnd"/>
+      <w:r>
+        <w:rPr>
+          <w:rFonts w:ascii="Consolas" w:eastAsia="Times New Roman" w:hAnsi="Consolas" w:cs="Times New Roman"/>
+          <w:color w:val="F6F6F4"/>
+          <w:sz w:val="21"/>
+          <w:szCs w:val="21"/>
+          <w:lang w:eastAsia="pt-BR"/>
+        </w:rPr>
+        <w:t xml:space="preserve">: </w:t>
+      </w:r>
+      <w:r>
+        <w:rPr>
+          <w:rFonts w:ascii="Consolas" w:eastAsia="Times New Roman" w:hAnsi="Consolas" w:cs="Times New Roman"/>
+          <w:color w:val="DEE492"/>
+          <w:sz w:val="21"/>
+          <w:szCs w:val="21"/>
+          <w:lang w:eastAsia="pt-BR"/>
+        </w:rPr>
+        <w:t>'</w:t>
+      </w:r>
+      <w:proofErr w:type="spellStart"/>
+      <w:r>
+        <w:rPr>
+          <w:rFonts w:ascii="Consolas" w:eastAsia="Times New Roman" w:hAnsi="Consolas" w:cs="Times New Roman"/>
+          <w:color w:val="E7EE98"/>
+          <w:sz w:val="21"/>
+          <w:szCs w:val="21"/>
+          <w:lang w:eastAsia="pt-BR"/>
+        </w:rPr>
+        <w:t>pt-br</w:t>
+      </w:r>
+      <w:proofErr w:type="spellEnd"/>
+      <w:r>
+        <w:rPr>
+          <w:rFonts w:ascii="Consolas" w:eastAsia="Times New Roman" w:hAnsi="Consolas" w:cs="Times New Roman"/>
+          <w:color w:val="DEE492"/>
+          <w:sz w:val="21"/>
+          <w:szCs w:val="21"/>
+          <w:lang w:eastAsia="pt-BR"/>
+        </w:rPr>
+        <w:t>'</w:t>
+      </w:r>
+      <w:r>
+        <w:rPr>
+          <w:rFonts w:ascii="Consolas" w:eastAsia="Times New Roman" w:hAnsi="Consolas" w:cs="Times New Roman"/>
+          <w:color w:val="F6F6F4"/>
+          <w:sz w:val="21"/>
+          <w:szCs w:val="21"/>
+          <w:lang w:eastAsia="pt-BR"/>
+        </w:rPr>
+        <w:t>} }</w:t>
+      </w:r>
+      <w:r>
+        <w:rPr>
+          <w:rFonts w:ascii="Consolas" w:eastAsia="Times New Roman" w:hAnsi="Consolas" w:cs="Times New Roman"/>
+          <w:color w:val="DEE492"/>
+          <w:sz w:val="21"/>
+          <w:szCs w:val="21"/>
+          <w:lang w:eastAsia="pt-BR"/>
+        </w:rPr>
+        <w:t>"</w:t>
+      </w:r>
+      <w:r>
+        <w:rPr>
+          <w:rFonts w:ascii="Consolas" w:eastAsia="Times New Roman" w:hAnsi="Consolas" w:cs="Times New Roman"/>
+          <w:color w:val="F6F6F4"/>
+          <w:sz w:val="21"/>
+          <w:szCs w:val="21"/>
+          <w:lang w:eastAsia="pt-BR"/>
+        </w:rPr>
+        <w:t xml:space="preserve"> &gt;</w:t>
+      </w:r>
+    </w:p>
+    <w:p>
+      <w:pPr>
+        <w:pStyle w:val="PargrafodaLista"/>
+        <w:numPr>
+          <w:ilvl w:val="0"/>
+          <w:numId w:val="2"/>
+        </w:numPr>
+        <w:shd w:val="clear" w:color="auto" w:fill="282A36"/>
+        <w:spacing w:after="0" w:line="285" w:lineRule="atLeast"/>
+        <w:jc w:val="left"/>
+        <w:rPr>
+          <w:rFonts w:ascii="Consolas" w:eastAsia="Times New Roman" w:hAnsi="Consolas" w:cs="Times New Roman"/>
+          <w:color w:val="F6F6F4"/>
+          <w:sz w:val="21"/>
+          <w:szCs w:val="21"/>
+          <w:lang w:eastAsia="pt-BR"/>
+        </w:rPr>
+      </w:pPr>
+      <w:r>
+        <w:rPr>
+          <w:rFonts w:ascii="Consolas" w:eastAsia="Times New Roman" w:hAnsi="Consolas" w:cs="Times New Roman"/>
+          <w:color w:val="F6F6F4"/>
+          <w:sz w:val="21"/>
+          <w:szCs w:val="21"/>
+          <w:lang w:eastAsia="pt-BR"/>
+        </w:rPr>
+        <w:t>            Editar</w:t>
+      </w:r>
+    </w:p>
+    <w:p>
+      <w:pPr>
+        <w:pStyle w:val="PargrafodaLista"/>
+        <w:numPr>
+          <w:ilvl w:val="0"/>
+          <w:numId w:val="2"/>
+        </w:numPr>
+        <w:shd w:val="clear" w:color="auto" w:fill="282A36"/>
+        <w:spacing w:after="0" w:line="285" w:lineRule="atLeast"/>
+        <w:jc w:val="left"/>
+        <w:rPr>
+          <w:rFonts w:ascii="Consolas" w:eastAsia="Times New Roman" w:hAnsi="Consolas" w:cs="Times New Roman"/>
+          <w:color w:val="F6F6F4"/>
+          <w:sz w:val="21"/>
+          <w:szCs w:val="21"/>
+          <w:lang w:eastAsia="pt-BR"/>
+        </w:rPr>
+      </w:pPr>
+      <w:r>
+        <w:rPr>
+          <w:rFonts w:ascii="Consolas" w:eastAsia="Times New Roman" w:hAnsi="Consolas" w:cs="Times New Roman"/>
+          <w:color w:val="F6F6F4"/>
+          <w:sz w:val="21"/>
+          <w:szCs w:val="21"/>
+          <w:lang w:eastAsia="pt-BR"/>
+        </w:rPr>
+        <w:t>        &lt;/</w:t>
+      </w:r>
+      <w:proofErr w:type="spellStart"/>
+      <w:r>
+        <w:rPr>
+          <w:rFonts w:ascii="Consolas" w:eastAsia="Times New Roman" w:hAnsi="Consolas" w:cs="Times New Roman"/>
+          <w:color w:val="F286C4"/>
+          <w:sz w:val="21"/>
+          <w:szCs w:val="21"/>
+          <w:lang w:eastAsia="pt-BR"/>
+        </w:rPr>
+        <w:t>router</w:t>
+      </w:r>
+      <w:proofErr w:type="spellEnd"/>
+      <w:r>
+        <w:rPr>
+          <w:rFonts w:ascii="Consolas" w:eastAsia="Times New Roman" w:hAnsi="Consolas" w:cs="Times New Roman"/>
+          <w:color w:val="F286C4"/>
+          <w:sz w:val="21"/>
+          <w:szCs w:val="21"/>
+          <w:lang w:eastAsia="pt-BR"/>
+        </w:rPr>
+        <w:t>-link</w:t>
+      </w:r>
+      <w:r>
+        <w:rPr>
+          <w:rFonts w:ascii="Consolas" w:eastAsia="Times New Roman" w:hAnsi="Consolas" w:cs="Times New Roman"/>
+          <w:color w:val="F6F6F4"/>
+          <w:sz w:val="21"/>
+          <w:szCs w:val="21"/>
+          <w:lang w:eastAsia="pt-BR"/>
+        </w:rPr>
+        <w:t>&gt;</w:t>
+      </w:r>
+    </w:p>
+    <w:p>
+      <w:pPr>
+        <w:pStyle w:val="PargrafodaLista"/>
+        <w:numPr>
+          <w:ilvl w:val="0"/>
+          <w:numId w:val="2"/>
+        </w:numPr>
+        <w:rPr>
+          <w:rFonts w:ascii="Consolas" w:hAnsi="Consolas"/>
+          <w:sz w:val="24"/>
+          <w:szCs w:val="24"/>
+        </w:rPr>
+      </w:pPr>
+    </w:p>
+    <w:p>
+      <w:pPr>
+        <w:pStyle w:val="PargrafodaLista"/>
+        <w:numPr>
+          <w:ilvl w:val="0"/>
+          <w:numId w:val="2"/>
+        </w:numPr>
+        <w:rPr>
+          <w:rFonts w:ascii="Consolas" w:hAnsi="Consolas"/>
+          <w:sz w:val="24"/>
+          <w:szCs w:val="24"/>
+        </w:rPr>
+      </w:pPr>
+      <w:r>
+        <w:rPr>
+          <w:rFonts w:ascii="Consolas" w:hAnsi="Consolas"/>
+          <w:sz w:val="24"/>
+          <w:szCs w:val="24"/>
+        </w:rPr>
+        <w:t xml:space="preserve"> Esses parâmetros farão parte da </w:t>
+      </w:r>
+      <w:proofErr w:type="spellStart"/>
+      <w:r>
+        <w:rPr>
+          <w:rFonts w:ascii="Consolas" w:hAnsi="Consolas"/>
+          <w:sz w:val="24"/>
+          <w:szCs w:val="24"/>
+        </w:rPr>
+        <w:t>url</w:t>
+      </w:r>
+      <w:proofErr w:type="spellEnd"/>
+      <w:r>
+        <w:rPr>
+          <w:rFonts w:ascii="Consolas" w:hAnsi="Consolas"/>
+          <w:sz w:val="24"/>
+          <w:szCs w:val="24"/>
+        </w:rPr>
+        <w:t xml:space="preserve"> do componente </w:t>
+      </w:r>
+      <w:proofErr w:type="spellStart"/>
+      <w:r>
+        <w:rPr>
+          <w:rFonts w:ascii="Consolas" w:hAnsi="Consolas"/>
+          <w:sz w:val="24"/>
+          <w:szCs w:val="24"/>
+        </w:rPr>
+        <w:t>UsuarioEditar</w:t>
+      </w:r>
+      <w:proofErr w:type="spellEnd"/>
+      <w:r>
+        <w:rPr>
+          <w:rFonts w:ascii="Consolas" w:hAnsi="Consolas"/>
+          <w:sz w:val="24"/>
+          <w:szCs w:val="24"/>
+        </w:rPr>
+        <w:t xml:space="preserve"> quando clicarmos no &lt;</w:t>
+      </w:r>
+      <w:proofErr w:type="spellStart"/>
+      <w:r>
+        <w:rPr>
+          <w:rFonts w:ascii="Consolas" w:hAnsi="Consolas"/>
+          <w:sz w:val="24"/>
+          <w:szCs w:val="24"/>
+        </w:rPr>
+        <w:t>router</w:t>
+      </w:r>
+      <w:proofErr w:type="spellEnd"/>
+      <w:r>
+        <w:rPr>
+          <w:rFonts w:ascii="Consolas" w:hAnsi="Consolas"/>
+          <w:sz w:val="24"/>
+          <w:szCs w:val="24"/>
+        </w:rPr>
+        <w:t>-link&gt;</w:t>
+      </w:r>
+    </w:p>
+    <w:p>
+      <w:pPr>
+        <w:pStyle w:val="PargrafodaLista"/>
+        <w:numPr>
+          <w:ilvl w:val="0"/>
+          <w:numId w:val="2"/>
+        </w:numPr>
+        <w:rPr>
+          <w:rFonts w:ascii="Consolas" w:hAnsi="Consolas"/>
+          <w:sz w:val="24"/>
+          <w:szCs w:val="24"/>
+        </w:rPr>
+      </w:pPr>
+      <w:r>
+        <w:rPr>
+          <w:rFonts w:ascii="Consolas" w:hAnsi="Consolas"/>
+          <w:sz w:val="24"/>
+          <w:szCs w:val="24"/>
+        </w:rPr>
+        <w:t xml:space="preserve">No componente </w:t>
+      </w:r>
+      <w:proofErr w:type="spellStart"/>
+      <w:r>
+        <w:rPr>
+          <w:rFonts w:ascii="Consolas" w:hAnsi="Consolas"/>
+          <w:sz w:val="24"/>
+          <w:szCs w:val="24"/>
+        </w:rPr>
+        <w:t>UsuarioEditar</w:t>
+      </w:r>
+      <w:proofErr w:type="spellEnd"/>
+      <w:r>
+        <w:rPr>
+          <w:rFonts w:ascii="Consolas" w:hAnsi="Consolas"/>
+          <w:sz w:val="24"/>
+          <w:szCs w:val="24"/>
+        </w:rPr>
+        <w:t xml:space="preserve"> podemos pegar os parâmetros que foram passado na </w:t>
+      </w:r>
+      <w:proofErr w:type="spellStart"/>
+      <w:r>
+        <w:rPr>
+          <w:rFonts w:ascii="Consolas" w:hAnsi="Consolas"/>
+          <w:sz w:val="24"/>
+          <w:szCs w:val="24"/>
+        </w:rPr>
+        <w:t>url</w:t>
+      </w:r>
+      <w:proofErr w:type="spellEnd"/>
+      <w:r>
+        <w:rPr>
+          <w:rFonts w:ascii="Consolas" w:hAnsi="Consolas"/>
+          <w:sz w:val="24"/>
+          <w:szCs w:val="24"/>
+        </w:rPr>
+        <w:t xml:space="preserve"> através de $</w:t>
+      </w:r>
+      <w:proofErr w:type="spellStart"/>
+      <w:proofErr w:type="gramStart"/>
+      <w:r>
+        <w:rPr>
+          <w:rFonts w:ascii="Consolas" w:hAnsi="Consolas"/>
+          <w:sz w:val="24"/>
+          <w:szCs w:val="24"/>
+        </w:rPr>
+        <w:t>route.query</w:t>
+      </w:r>
+      <w:proofErr w:type="spellEnd"/>
+      <w:proofErr w:type="gramEnd"/>
+      <w:r>
+        <w:rPr>
+          <w:rFonts w:ascii="Consolas" w:hAnsi="Consolas"/>
+          <w:sz w:val="24"/>
+          <w:szCs w:val="24"/>
+        </w:rPr>
+        <w:t>. e o nome do parâmetro passado.</w:t>
+      </w:r>
+    </w:p>
+    <w:p>
+      <w:pPr>
+        <w:pStyle w:val="PargrafodaLista"/>
+        <w:numPr>
+          <w:ilvl w:val="0"/>
+          <w:numId w:val="2"/>
+        </w:numPr>
+        <w:rPr>
+          <w:rFonts w:ascii="Consolas" w:hAnsi="Consolas"/>
+          <w:sz w:val="24"/>
+          <w:szCs w:val="24"/>
+        </w:rPr>
+      </w:pPr>
+      <w:r>
+        <w:rPr>
+          <w:rFonts w:ascii="Consolas" w:hAnsi="Consolas"/>
+          <w:sz w:val="24"/>
+          <w:szCs w:val="24"/>
+        </w:rPr>
+        <w:t xml:space="preserve">Vamos inserir no componente </w:t>
+      </w:r>
+      <w:proofErr w:type="spellStart"/>
+      <w:r>
+        <w:rPr>
+          <w:rFonts w:ascii="Consolas" w:hAnsi="Consolas"/>
+          <w:sz w:val="24"/>
+          <w:szCs w:val="24"/>
+        </w:rPr>
+        <w:t>UsuarioDetalhe</w:t>
+      </w:r>
+      <w:proofErr w:type="spellEnd"/>
+      <w:r>
+        <w:rPr>
+          <w:rFonts w:ascii="Consolas" w:hAnsi="Consolas"/>
+          <w:sz w:val="24"/>
+          <w:szCs w:val="24"/>
+        </w:rPr>
+        <w:t xml:space="preserve"> mais dois </w:t>
+      </w:r>
+      <w:proofErr w:type="spellStart"/>
+      <w:r>
+        <w:rPr>
+          <w:rFonts w:ascii="Consolas" w:hAnsi="Consolas"/>
+          <w:sz w:val="24"/>
+          <w:szCs w:val="24"/>
+        </w:rPr>
+        <w:t>parágrofos</w:t>
+      </w:r>
+      <w:proofErr w:type="spellEnd"/>
+      <w:r>
+        <w:rPr>
+          <w:rFonts w:ascii="Consolas" w:hAnsi="Consolas"/>
+          <w:sz w:val="24"/>
+          <w:szCs w:val="24"/>
+        </w:rPr>
+        <w:t xml:space="preserve"> e vamos pegar os parâmetros através de query.</w:t>
+      </w:r>
+    </w:p>
+    <w:p>
+      <w:pPr>
+        <w:pStyle w:val="PargrafodaLista"/>
+        <w:numPr>
+          <w:ilvl w:val="0"/>
+          <w:numId w:val="2"/>
+        </w:numPr>
+        <w:shd w:val="clear" w:color="auto" w:fill="282A36"/>
+        <w:spacing w:after="0" w:line="285" w:lineRule="atLeast"/>
+        <w:jc w:val="left"/>
+        <w:rPr>
+          <w:rFonts w:ascii="Consolas" w:eastAsia="Times New Roman" w:hAnsi="Consolas" w:cs="Times New Roman"/>
+          <w:color w:val="F6F6F4"/>
+          <w:sz w:val="21"/>
+          <w:szCs w:val="21"/>
+          <w:lang w:eastAsia="pt-BR"/>
+        </w:rPr>
+      </w:pPr>
+      <w:r>
+        <w:rPr>
+          <w:rFonts w:ascii="Consolas" w:eastAsia="Times New Roman" w:hAnsi="Consolas" w:cs="Times New Roman"/>
+          <w:color w:val="F6F6F4"/>
+          <w:sz w:val="21"/>
+          <w:szCs w:val="21"/>
+          <w:lang w:eastAsia="pt-BR"/>
+        </w:rPr>
+        <w:t>&lt;</w:t>
+      </w:r>
+      <w:proofErr w:type="spellStart"/>
+      <w:r>
+        <w:rPr>
+          <w:rFonts w:ascii="Consolas" w:eastAsia="Times New Roman" w:hAnsi="Consolas" w:cs="Times New Roman"/>
+          <w:color w:val="F286C4"/>
+          <w:sz w:val="21"/>
+          <w:szCs w:val="21"/>
+          <w:lang w:eastAsia="pt-BR"/>
+        </w:rPr>
+        <w:t>template</w:t>
+      </w:r>
+      <w:proofErr w:type="spellEnd"/>
+      <w:r>
+        <w:rPr>
+          <w:rFonts w:ascii="Consolas" w:eastAsia="Times New Roman" w:hAnsi="Consolas" w:cs="Times New Roman"/>
+          <w:color w:val="F6F6F4"/>
+          <w:sz w:val="21"/>
+          <w:szCs w:val="21"/>
+          <w:lang w:eastAsia="pt-BR"/>
+        </w:rPr>
+        <w:t>&gt;</w:t>
+      </w:r>
+    </w:p>
+    <w:p>
+      <w:pPr>
+        <w:pStyle w:val="PargrafodaLista"/>
+        <w:numPr>
+          <w:ilvl w:val="0"/>
+          <w:numId w:val="2"/>
+        </w:numPr>
+        <w:shd w:val="clear" w:color="auto" w:fill="282A36"/>
+        <w:spacing w:after="0" w:line="285" w:lineRule="atLeast"/>
+        <w:jc w:val="left"/>
+        <w:rPr>
+          <w:rFonts w:ascii="Consolas" w:eastAsia="Times New Roman" w:hAnsi="Consolas" w:cs="Times New Roman"/>
+          <w:color w:val="F6F6F4"/>
+          <w:sz w:val="21"/>
+          <w:szCs w:val="21"/>
+          <w:lang w:eastAsia="pt-BR"/>
+        </w:rPr>
+      </w:pPr>
+      <w:r>
+        <w:rPr>
+          <w:rFonts w:ascii="Consolas" w:eastAsia="Times New Roman" w:hAnsi="Consolas" w:cs="Times New Roman"/>
+          <w:color w:val="F6F6F4"/>
+          <w:sz w:val="21"/>
+          <w:szCs w:val="21"/>
+          <w:lang w:eastAsia="pt-BR"/>
+        </w:rPr>
+        <w:t>    &lt;</w:t>
+      </w:r>
+      <w:proofErr w:type="spellStart"/>
+      <w:r>
+        <w:rPr>
+          <w:rFonts w:ascii="Consolas" w:eastAsia="Times New Roman" w:hAnsi="Consolas" w:cs="Times New Roman"/>
+          <w:color w:val="F286C4"/>
+          <w:sz w:val="21"/>
+          <w:szCs w:val="21"/>
+          <w:lang w:eastAsia="pt-BR"/>
+        </w:rPr>
+        <w:t>div</w:t>
+      </w:r>
+      <w:proofErr w:type="spellEnd"/>
+      <w:r>
+        <w:rPr>
+          <w:rFonts w:ascii="Consolas" w:eastAsia="Times New Roman" w:hAnsi="Consolas" w:cs="Times New Roman"/>
+          <w:color w:val="F6F6F4"/>
+          <w:sz w:val="21"/>
+          <w:szCs w:val="21"/>
+          <w:lang w:eastAsia="pt-BR"/>
+        </w:rPr>
+        <w:t xml:space="preserve"> </w:t>
+      </w:r>
+      <w:proofErr w:type="spellStart"/>
+      <w:r>
+        <w:rPr>
+          <w:rFonts w:ascii="Consolas" w:eastAsia="Times New Roman" w:hAnsi="Consolas" w:cs="Times New Roman"/>
+          <w:i/>
+          <w:iCs/>
+          <w:color w:val="62E884"/>
+          <w:sz w:val="21"/>
+          <w:szCs w:val="21"/>
+          <w:lang w:eastAsia="pt-BR"/>
+        </w:rPr>
+        <w:t>class</w:t>
+      </w:r>
+      <w:proofErr w:type="spellEnd"/>
+      <w:r>
+        <w:rPr>
+          <w:rFonts w:ascii="Consolas" w:eastAsia="Times New Roman" w:hAnsi="Consolas" w:cs="Times New Roman"/>
+          <w:color w:val="F286C4"/>
+          <w:sz w:val="21"/>
+          <w:szCs w:val="21"/>
+          <w:lang w:eastAsia="pt-BR"/>
+        </w:rPr>
+        <w:t>=</w:t>
+      </w:r>
+      <w:r>
+        <w:rPr>
+          <w:rFonts w:ascii="Consolas" w:eastAsia="Times New Roman" w:hAnsi="Consolas" w:cs="Times New Roman"/>
+          <w:color w:val="DEE492"/>
+          <w:sz w:val="21"/>
+          <w:szCs w:val="21"/>
+          <w:lang w:eastAsia="pt-BR"/>
+        </w:rPr>
+        <w:t>"</w:t>
+      </w:r>
+      <w:proofErr w:type="spellStart"/>
+      <w:r>
+        <w:rPr>
+          <w:rFonts w:ascii="Consolas" w:eastAsia="Times New Roman" w:hAnsi="Consolas" w:cs="Times New Roman"/>
+          <w:color w:val="E7EE98"/>
+          <w:sz w:val="21"/>
+          <w:szCs w:val="21"/>
+          <w:lang w:eastAsia="pt-BR"/>
+        </w:rPr>
+        <w:t>usuario</w:t>
+      </w:r>
+      <w:proofErr w:type="spellEnd"/>
+      <w:r>
+        <w:rPr>
+          <w:rFonts w:ascii="Consolas" w:eastAsia="Times New Roman" w:hAnsi="Consolas" w:cs="Times New Roman"/>
+          <w:color w:val="E7EE98"/>
+          <w:sz w:val="21"/>
+          <w:szCs w:val="21"/>
+          <w:lang w:eastAsia="pt-BR"/>
+        </w:rPr>
+        <w:t>-editar</w:t>
+      </w:r>
+      <w:r>
+        <w:rPr>
+          <w:rFonts w:ascii="Consolas" w:eastAsia="Times New Roman" w:hAnsi="Consolas" w:cs="Times New Roman"/>
+          <w:color w:val="DEE492"/>
+          <w:sz w:val="21"/>
+          <w:szCs w:val="21"/>
+          <w:lang w:eastAsia="pt-BR"/>
+        </w:rPr>
+        <w:t>"</w:t>
+      </w:r>
+      <w:r>
+        <w:rPr>
+          <w:rFonts w:ascii="Consolas" w:eastAsia="Times New Roman" w:hAnsi="Consolas" w:cs="Times New Roman"/>
+          <w:color w:val="F6F6F4"/>
+          <w:sz w:val="21"/>
+          <w:szCs w:val="21"/>
+          <w:lang w:eastAsia="pt-BR"/>
+        </w:rPr>
+        <w:t>&gt;</w:t>
+      </w:r>
+    </w:p>
+    <w:p>
+      <w:pPr>
+        <w:pStyle w:val="PargrafodaLista"/>
+        <w:numPr>
+          <w:ilvl w:val="0"/>
+          <w:numId w:val="2"/>
+        </w:numPr>
+        <w:shd w:val="clear" w:color="auto" w:fill="282A36"/>
+        <w:spacing w:after="0" w:line="285" w:lineRule="atLeast"/>
+        <w:jc w:val="left"/>
+        <w:rPr>
+          <w:rFonts w:ascii="Consolas" w:eastAsia="Times New Roman" w:hAnsi="Consolas" w:cs="Times New Roman"/>
+          <w:color w:val="F6F6F4"/>
+          <w:sz w:val="21"/>
+          <w:szCs w:val="21"/>
+          <w:lang w:eastAsia="pt-BR"/>
+        </w:rPr>
+      </w:pPr>
+      <w:r>
+        <w:rPr>
+          <w:rFonts w:ascii="Consolas" w:eastAsia="Times New Roman" w:hAnsi="Consolas" w:cs="Times New Roman"/>
+          <w:color w:val="F6F6F4"/>
+          <w:sz w:val="21"/>
+          <w:szCs w:val="21"/>
+          <w:lang w:eastAsia="pt-BR"/>
+        </w:rPr>
+        <w:t>        &lt;</w:t>
+      </w:r>
+      <w:r>
+        <w:rPr>
+          <w:rFonts w:ascii="Consolas" w:eastAsia="Times New Roman" w:hAnsi="Consolas" w:cs="Times New Roman"/>
+          <w:color w:val="F286C4"/>
+          <w:sz w:val="21"/>
+          <w:szCs w:val="21"/>
+          <w:lang w:eastAsia="pt-BR"/>
+        </w:rPr>
+        <w:t>h3</w:t>
+      </w:r>
+      <w:r>
+        <w:rPr>
+          <w:rFonts w:ascii="Consolas" w:eastAsia="Times New Roman" w:hAnsi="Consolas" w:cs="Times New Roman"/>
+          <w:color w:val="F6F6F4"/>
+          <w:sz w:val="21"/>
+          <w:szCs w:val="21"/>
+          <w:lang w:eastAsia="pt-BR"/>
+        </w:rPr>
+        <w:t>&gt;</w:t>
+      </w:r>
+      <w:proofErr w:type="spellStart"/>
+      <w:r>
+        <w:rPr>
+          <w:rFonts w:ascii="Consolas" w:eastAsia="Times New Roman" w:hAnsi="Consolas" w:cs="Times New Roman"/>
+          <w:color w:val="F6F6F4"/>
+          <w:sz w:val="21"/>
+          <w:szCs w:val="21"/>
+          <w:lang w:eastAsia="pt-BR"/>
+        </w:rPr>
+        <w:t>Usuario</w:t>
+      </w:r>
+      <w:proofErr w:type="spellEnd"/>
+      <w:r>
+        <w:rPr>
+          <w:rFonts w:ascii="Consolas" w:eastAsia="Times New Roman" w:hAnsi="Consolas" w:cs="Times New Roman"/>
+          <w:color w:val="F6F6F4"/>
+          <w:sz w:val="21"/>
+          <w:szCs w:val="21"/>
+          <w:lang w:eastAsia="pt-BR"/>
+        </w:rPr>
+        <w:t xml:space="preserve"> Editar&lt;/</w:t>
+      </w:r>
+      <w:r>
+        <w:rPr>
+          <w:rFonts w:ascii="Consolas" w:eastAsia="Times New Roman" w:hAnsi="Consolas" w:cs="Times New Roman"/>
+          <w:color w:val="F286C4"/>
+          <w:sz w:val="21"/>
+          <w:szCs w:val="21"/>
+          <w:lang w:eastAsia="pt-BR"/>
+        </w:rPr>
+        <w:t>h3</w:t>
+      </w:r>
+      <w:r>
+        <w:rPr>
+          <w:rFonts w:ascii="Consolas" w:eastAsia="Times New Roman" w:hAnsi="Consolas" w:cs="Times New Roman"/>
+          <w:color w:val="F6F6F4"/>
+          <w:sz w:val="21"/>
+          <w:szCs w:val="21"/>
+          <w:lang w:eastAsia="pt-BR"/>
+        </w:rPr>
+        <w:t>&gt;</w:t>
+      </w:r>
+    </w:p>
+    <w:p>
+      <w:pPr>
+        <w:pStyle w:val="PargrafodaLista"/>
+        <w:numPr>
+          <w:ilvl w:val="0"/>
+          <w:numId w:val="2"/>
+        </w:numPr>
+        <w:shd w:val="clear" w:color="auto" w:fill="282A36"/>
+        <w:spacing w:after="0" w:line="285" w:lineRule="atLeast"/>
+        <w:jc w:val="left"/>
+        <w:rPr>
+          <w:rFonts w:ascii="Consolas" w:eastAsia="Times New Roman" w:hAnsi="Consolas" w:cs="Times New Roman"/>
+          <w:color w:val="F6F6F4"/>
+          <w:sz w:val="21"/>
+          <w:szCs w:val="21"/>
+          <w:lang w:eastAsia="pt-BR"/>
+        </w:rPr>
+      </w:pPr>
+      <w:r>
+        <w:rPr>
+          <w:rFonts w:ascii="Consolas" w:eastAsia="Times New Roman" w:hAnsi="Consolas" w:cs="Times New Roman"/>
+          <w:color w:val="F6F6F4"/>
+          <w:sz w:val="21"/>
+          <w:szCs w:val="21"/>
+          <w:lang w:eastAsia="pt-BR"/>
+        </w:rPr>
+        <w:t>        &lt;</w:t>
+      </w:r>
+      <w:proofErr w:type="spellStart"/>
+      <w:r>
+        <w:rPr>
+          <w:rFonts w:ascii="Consolas" w:eastAsia="Times New Roman" w:hAnsi="Consolas" w:cs="Times New Roman"/>
+          <w:color w:val="F286C4"/>
+          <w:sz w:val="21"/>
+          <w:szCs w:val="21"/>
+          <w:lang w:eastAsia="pt-BR"/>
+        </w:rPr>
+        <w:t>hr</w:t>
+      </w:r>
+      <w:proofErr w:type="spellEnd"/>
+      <w:r>
+        <w:rPr>
+          <w:rFonts w:ascii="Consolas" w:eastAsia="Times New Roman" w:hAnsi="Consolas" w:cs="Times New Roman"/>
+          <w:color w:val="F6F6F4"/>
+          <w:sz w:val="21"/>
+          <w:szCs w:val="21"/>
+          <w:lang w:eastAsia="pt-BR"/>
+        </w:rPr>
+        <w:t>&gt;</w:t>
+      </w:r>
+    </w:p>
+    <w:p>
+      <w:pPr>
+        <w:pStyle w:val="PargrafodaLista"/>
+        <w:numPr>
+          <w:ilvl w:val="0"/>
+          <w:numId w:val="2"/>
+        </w:numPr>
+        <w:shd w:val="clear" w:color="auto" w:fill="282A36"/>
+        <w:spacing w:after="0" w:line="285" w:lineRule="atLeast"/>
+        <w:jc w:val="left"/>
+        <w:rPr>
+          <w:rFonts w:ascii="Consolas" w:eastAsia="Times New Roman" w:hAnsi="Consolas" w:cs="Times New Roman"/>
+          <w:color w:val="F6F6F4"/>
+          <w:sz w:val="21"/>
+          <w:szCs w:val="21"/>
+          <w:lang w:eastAsia="pt-BR"/>
+        </w:rPr>
+      </w:pPr>
+      <w:r>
+        <w:rPr>
+          <w:rFonts w:ascii="Consolas" w:eastAsia="Times New Roman" w:hAnsi="Consolas" w:cs="Times New Roman"/>
+          <w:color w:val="F6F6F4"/>
+          <w:sz w:val="21"/>
+          <w:szCs w:val="21"/>
+          <w:lang w:eastAsia="pt-BR"/>
+        </w:rPr>
+        <w:t>         &lt;</w:t>
+      </w:r>
+      <w:r>
+        <w:rPr>
+          <w:rFonts w:ascii="Consolas" w:eastAsia="Times New Roman" w:hAnsi="Consolas" w:cs="Times New Roman"/>
+          <w:color w:val="F286C4"/>
+          <w:sz w:val="21"/>
+          <w:szCs w:val="21"/>
+          <w:lang w:eastAsia="pt-BR"/>
+        </w:rPr>
+        <w:t>p</w:t>
+      </w:r>
+      <w:r>
+        <w:rPr>
+          <w:rFonts w:ascii="Consolas" w:eastAsia="Times New Roman" w:hAnsi="Consolas" w:cs="Times New Roman"/>
+          <w:color w:val="F6F6F4"/>
+          <w:sz w:val="21"/>
+          <w:szCs w:val="21"/>
+          <w:lang w:eastAsia="pt-BR"/>
+        </w:rPr>
+        <w:t>&gt;&lt;</w:t>
+      </w:r>
+      <w:proofErr w:type="spellStart"/>
+      <w:r>
+        <w:rPr>
+          <w:rFonts w:ascii="Consolas" w:eastAsia="Times New Roman" w:hAnsi="Consolas" w:cs="Times New Roman"/>
+          <w:color w:val="F286C4"/>
+          <w:sz w:val="21"/>
+          <w:szCs w:val="21"/>
+          <w:lang w:eastAsia="pt-BR"/>
+        </w:rPr>
+        <w:t>strong</w:t>
+      </w:r>
+      <w:proofErr w:type="spellEnd"/>
+      <w:r>
+        <w:rPr>
+          <w:rFonts w:ascii="Consolas" w:eastAsia="Times New Roman" w:hAnsi="Consolas" w:cs="Times New Roman"/>
+          <w:color w:val="F6F6F4"/>
+          <w:sz w:val="21"/>
+          <w:szCs w:val="21"/>
+          <w:lang w:eastAsia="pt-BR"/>
+        </w:rPr>
+        <w:t>&gt;Editando usuário:&lt;/</w:t>
+      </w:r>
+      <w:proofErr w:type="spellStart"/>
+      <w:r>
+        <w:rPr>
+          <w:rFonts w:ascii="Consolas" w:eastAsia="Times New Roman" w:hAnsi="Consolas" w:cs="Times New Roman"/>
+          <w:color w:val="F286C4"/>
+          <w:sz w:val="21"/>
+          <w:szCs w:val="21"/>
+          <w:lang w:eastAsia="pt-BR"/>
+        </w:rPr>
+        <w:t>strong</w:t>
+      </w:r>
+      <w:proofErr w:type="spellEnd"/>
+      <w:r>
+        <w:rPr>
+          <w:rFonts w:ascii="Consolas" w:eastAsia="Times New Roman" w:hAnsi="Consolas" w:cs="Times New Roman"/>
+          <w:color w:val="F6F6F4"/>
+          <w:sz w:val="21"/>
+          <w:szCs w:val="21"/>
+          <w:lang w:eastAsia="pt-BR"/>
+        </w:rPr>
+        <w:t>&gt; {{id}} &lt;/</w:t>
+      </w:r>
+      <w:r>
+        <w:rPr>
+          <w:rFonts w:ascii="Consolas" w:eastAsia="Times New Roman" w:hAnsi="Consolas" w:cs="Times New Roman"/>
+          <w:color w:val="F286C4"/>
+          <w:sz w:val="21"/>
+          <w:szCs w:val="21"/>
+          <w:lang w:eastAsia="pt-BR"/>
+        </w:rPr>
+        <w:t>p</w:t>
+      </w:r>
+      <w:r>
+        <w:rPr>
+          <w:rFonts w:ascii="Consolas" w:eastAsia="Times New Roman" w:hAnsi="Consolas" w:cs="Times New Roman"/>
+          <w:color w:val="F6F6F4"/>
+          <w:sz w:val="21"/>
+          <w:szCs w:val="21"/>
+          <w:lang w:eastAsia="pt-BR"/>
+        </w:rPr>
+        <w:t>&gt;</w:t>
+      </w:r>
+    </w:p>
+    <w:p>
+      <w:pPr>
+        <w:pStyle w:val="PargrafodaLista"/>
+        <w:numPr>
+          <w:ilvl w:val="0"/>
+          <w:numId w:val="2"/>
+        </w:numPr>
+        <w:shd w:val="clear" w:color="auto" w:fill="282A36"/>
+        <w:spacing w:after="0" w:line="285" w:lineRule="atLeast"/>
+        <w:jc w:val="left"/>
+        <w:rPr>
+          <w:rFonts w:ascii="Consolas" w:eastAsia="Times New Roman" w:hAnsi="Consolas" w:cs="Times New Roman"/>
+          <w:color w:val="F6F6F4"/>
+          <w:sz w:val="21"/>
+          <w:szCs w:val="21"/>
+          <w:lang w:eastAsia="pt-BR"/>
+        </w:rPr>
+      </w:pPr>
+      <w:r>
+        <w:rPr>
+          <w:rFonts w:ascii="Consolas" w:eastAsia="Times New Roman" w:hAnsi="Consolas" w:cs="Times New Roman"/>
+          <w:color w:val="F6F6F4"/>
+          <w:sz w:val="21"/>
+          <w:szCs w:val="21"/>
+          <w:lang w:eastAsia="pt-BR"/>
+        </w:rPr>
+        <w:t>         &lt;</w:t>
+      </w:r>
+      <w:r>
+        <w:rPr>
+          <w:rFonts w:ascii="Consolas" w:eastAsia="Times New Roman" w:hAnsi="Consolas" w:cs="Times New Roman"/>
+          <w:color w:val="F286C4"/>
+          <w:sz w:val="21"/>
+          <w:szCs w:val="21"/>
+          <w:lang w:eastAsia="pt-BR"/>
+        </w:rPr>
+        <w:t>p</w:t>
+      </w:r>
+      <w:r>
+        <w:rPr>
+          <w:rFonts w:ascii="Consolas" w:eastAsia="Times New Roman" w:hAnsi="Consolas" w:cs="Times New Roman"/>
+          <w:color w:val="F6F6F4"/>
+          <w:sz w:val="21"/>
+          <w:szCs w:val="21"/>
+          <w:lang w:eastAsia="pt-BR"/>
+        </w:rPr>
+        <w:t>&gt;&lt;</w:t>
+      </w:r>
+      <w:proofErr w:type="spellStart"/>
+      <w:r>
+        <w:rPr>
+          <w:rFonts w:ascii="Consolas" w:eastAsia="Times New Roman" w:hAnsi="Consolas" w:cs="Times New Roman"/>
+          <w:color w:val="F286C4"/>
+          <w:sz w:val="21"/>
+          <w:szCs w:val="21"/>
+          <w:lang w:eastAsia="pt-BR"/>
+        </w:rPr>
+        <w:t>strong</w:t>
+      </w:r>
+      <w:proofErr w:type="spellEnd"/>
+      <w:r>
+        <w:rPr>
+          <w:rFonts w:ascii="Consolas" w:eastAsia="Times New Roman" w:hAnsi="Consolas" w:cs="Times New Roman"/>
+          <w:color w:val="F6F6F4"/>
+          <w:sz w:val="21"/>
+          <w:szCs w:val="21"/>
+          <w:lang w:eastAsia="pt-BR"/>
+        </w:rPr>
+        <w:t>&gt;Completo:&lt;/</w:t>
+      </w:r>
+      <w:proofErr w:type="spellStart"/>
+      <w:r>
+        <w:rPr>
+          <w:rFonts w:ascii="Consolas" w:eastAsia="Times New Roman" w:hAnsi="Consolas" w:cs="Times New Roman"/>
+          <w:color w:val="F286C4"/>
+          <w:sz w:val="21"/>
+          <w:szCs w:val="21"/>
+          <w:lang w:eastAsia="pt-BR"/>
+        </w:rPr>
+        <w:t>strong</w:t>
+      </w:r>
+      <w:proofErr w:type="spellEnd"/>
+      <w:r>
+        <w:rPr>
+          <w:rFonts w:ascii="Consolas" w:eastAsia="Times New Roman" w:hAnsi="Consolas" w:cs="Times New Roman"/>
+          <w:color w:val="F6F6F4"/>
+          <w:sz w:val="21"/>
+          <w:szCs w:val="21"/>
+          <w:lang w:eastAsia="pt-BR"/>
+        </w:rPr>
+        <w:t xml:space="preserve">&gt; </w:t>
+      </w:r>
+      <w:proofErr w:type="gramStart"/>
+      <w:r>
+        <w:rPr>
+          <w:rFonts w:ascii="Consolas" w:eastAsia="Times New Roman" w:hAnsi="Consolas" w:cs="Times New Roman"/>
+          <w:color w:val="F6F6F4"/>
+          <w:sz w:val="21"/>
+          <w:szCs w:val="21"/>
+          <w:lang w:eastAsia="pt-BR"/>
+        </w:rPr>
+        <w:t>{{ $</w:t>
+      </w:r>
+      <w:proofErr w:type="spellStart"/>
+      <w:proofErr w:type="gramEnd"/>
+      <w:r>
+        <w:rPr>
+          <w:rFonts w:ascii="Consolas" w:eastAsia="Times New Roman" w:hAnsi="Consolas" w:cs="Times New Roman"/>
+          <w:color w:val="F6F6F4"/>
+          <w:sz w:val="21"/>
+          <w:szCs w:val="21"/>
+          <w:lang w:eastAsia="pt-BR"/>
+        </w:rPr>
+        <w:t>route.query.completo</w:t>
+      </w:r>
+      <w:proofErr w:type="spellEnd"/>
+      <w:r>
+        <w:rPr>
+          <w:rFonts w:ascii="Consolas" w:eastAsia="Times New Roman" w:hAnsi="Consolas" w:cs="Times New Roman"/>
+          <w:color w:val="F6F6F4"/>
+          <w:sz w:val="21"/>
+          <w:szCs w:val="21"/>
+          <w:lang w:eastAsia="pt-BR"/>
+        </w:rPr>
+        <w:t xml:space="preserve"> </w:t>
+      </w:r>
+      <w:r>
+        <w:rPr>
+          <w:rFonts w:ascii="Consolas" w:eastAsia="Times New Roman" w:hAnsi="Consolas" w:cs="Times New Roman"/>
+          <w:color w:val="F286C4"/>
+          <w:sz w:val="21"/>
+          <w:szCs w:val="21"/>
+          <w:lang w:eastAsia="pt-BR"/>
+        </w:rPr>
+        <w:t>?</w:t>
+      </w:r>
+      <w:r>
+        <w:rPr>
+          <w:rFonts w:ascii="Consolas" w:eastAsia="Times New Roman" w:hAnsi="Consolas" w:cs="Times New Roman"/>
+          <w:color w:val="F6F6F4"/>
+          <w:sz w:val="21"/>
+          <w:szCs w:val="21"/>
+          <w:lang w:eastAsia="pt-BR"/>
+        </w:rPr>
+        <w:t xml:space="preserve"> </w:t>
+      </w:r>
+      <w:r>
+        <w:rPr>
+          <w:rFonts w:ascii="Consolas" w:eastAsia="Times New Roman" w:hAnsi="Consolas" w:cs="Times New Roman"/>
+          <w:color w:val="DEE492"/>
+          <w:sz w:val="21"/>
+          <w:szCs w:val="21"/>
+          <w:lang w:eastAsia="pt-BR"/>
+        </w:rPr>
+        <w:t>'</w:t>
+      </w:r>
+      <w:r>
+        <w:rPr>
+          <w:rFonts w:ascii="Consolas" w:eastAsia="Times New Roman" w:hAnsi="Consolas" w:cs="Times New Roman"/>
+          <w:color w:val="E7EE98"/>
+          <w:sz w:val="21"/>
+          <w:szCs w:val="21"/>
+          <w:lang w:eastAsia="pt-BR"/>
+        </w:rPr>
+        <w:t>Sim</w:t>
+      </w:r>
+      <w:proofErr w:type="gramStart"/>
+      <w:r>
+        <w:rPr>
+          <w:rFonts w:ascii="Consolas" w:eastAsia="Times New Roman" w:hAnsi="Consolas" w:cs="Times New Roman"/>
+          <w:color w:val="DEE492"/>
+          <w:sz w:val="21"/>
+          <w:szCs w:val="21"/>
+          <w:lang w:eastAsia="pt-BR"/>
+        </w:rPr>
+        <w:t>'</w:t>
+      </w:r>
+      <w:r>
+        <w:rPr>
+          <w:rFonts w:ascii="Consolas" w:eastAsia="Times New Roman" w:hAnsi="Consolas" w:cs="Times New Roman"/>
+          <w:color w:val="F6F6F4"/>
+          <w:sz w:val="21"/>
+          <w:szCs w:val="21"/>
+          <w:lang w:eastAsia="pt-BR"/>
+        </w:rPr>
+        <w:t xml:space="preserve"> </w:t>
+      </w:r>
+      <w:r>
+        <w:rPr>
+          <w:rFonts w:ascii="Consolas" w:eastAsia="Times New Roman" w:hAnsi="Consolas" w:cs="Times New Roman"/>
+          <w:color w:val="F286C4"/>
+          <w:sz w:val="21"/>
+          <w:szCs w:val="21"/>
+          <w:lang w:eastAsia="pt-BR"/>
+        </w:rPr>
+        <w:t>:</w:t>
+      </w:r>
+      <w:proofErr w:type="gramEnd"/>
+      <w:r>
+        <w:rPr>
+          <w:rFonts w:ascii="Consolas" w:eastAsia="Times New Roman" w:hAnsi="Consolas" w:cs="Times New Roman"/>
+          <w:color w:val="F6F6F4"/>
+          <w:sz w:val="21"/>
+          <w:szCs w:val="21"/>
+          <w:lang w:eastAsia="pt-BR"/>
+        </w:rPr>
+        <w:t xml:space="preserve"> </w:t>
+      </w:r>
+      <w:r>
+        <w:rPr>
+          <w:rFonts w:ascii="Consolas" w:eastAsia="Times New Roman" w:hAnsi="Consolas" w:cs="Times New Roman"/>
+          <w:color w:val="DEE492"/>
+          <w:sz w:val="21"/>
+          <w:szCs w:val="21"/>
+          <w:lang w:eastAsia="pt-BR"/>
+        </w:rPr>
+        <w:t>'</w:t>
+      </w:r>
+      <w:r>
+        <w:rPr>
+          <w:rFonts w:ascii="Consolas" w:eastAsia="Times New Roman" w:hAnsi="Consolas" w:cs="Times New Roman"/>
+          <w:color w:val="E7EE98"/>
+          <w:sz w:val="21"/>
+          <w:szCs w:val="21"/>
+          <w:lang w:eastAsia="pt-BR"/>
+        </w:rPr>
+        <w:t>Não</w:t>
+      </w:r>
+      <w:r>
+        <w:rPr>
+          <w:rFonts w:ascii="Consolas" w:eastAsia="Times New Roman" w:hAnsi="Consolas" w:cs="Times New Roman"/>
+          <w:color w:val="DEE492"/>
+          <w:sz w:val="21"/>
+          <w:szCs w:val="21"/>
+          <w:lang w:eastAsia="pt-BR"/>
+        </w:rPr>
+        <w:t>'</w:t>
+      </w:r>
+      <w:r>
+        <w:rPr>
+          <w:rFonts w:ascii="Consolas" w:eastAsia="Times New Roman" w:hAnsi="Consolas" w:cs="Times New Roman"/>
+          <w:color w:val="F6F6F4"/>
+          <w:sz w:val="21"/>
+          <w:szCs w:val="21"/>
+          <w:lang w:eastAsia="pt-BR"/>
+        </w:rPr>
+        <w:t>}} &lt;/</w:t>
+      </w:r>
+      <w:r>
+        <w:rPr>
+          <w:rFonts w:ascii="Consolas" w:eastAsia="Times New Roman" w:hAnsi="Consolas" w:cs="Times New Roman"/>
+          <w:color w:val="F286C4"/>
+          <w:sz w:val="21"/>
+          <w:szCs w:val="21"/>
+          <w:lang w:eastAsia="pt-BR"/>
+        </w:rPr>
+        <w:t>p</w:t>
+      </w:r>
+      <w:r>
+        <w:rPr>
+          <w:rFonts w:ascii="Consolas" w:eastAsia="Times New Roman" w:hAnsi="Consolas" w:cs="Times New Roman"/>
+          <w:color w:val="F6F6F4"/>
+          <w:sz w:val="21"/>
+          <w:szCs w:val="21"/>
+          <w:lang w:eastAsia="pt-BR"/>
+        </w:rPr>
+        <w:t>&gt;</w:t>
+      </w:r>
+    </w:p>
+    <w:p>
+      <w:pPr>
+        <w:pStyle w:val="PargrafodaLista"/>
+        <w:numPr>
+          <w:ilvl w:val="0"/>
+          <w:numId w:val="2"/>
+        </w:numPr>
+        <w:shd w:val="clear" w:color="auto" w:fill="282A36"/>
+        <w:spacing w:after="0" w:line="285" w:lineRule="atLeast"/>
+        <w:jc w:val="left"/>
+        <w:rPr>
+          <w:rFonts w:ascii="Consolas" w:eastAsia="Times New Roman" w:hAnsi="Consolas" w:cs="Times New Roman"/>
+          <w:color w:val="F6F6F4"/>
+          <w:sz w:val="21"/>
+          <w:szCs w:val="21"/>
+          <w:lang w:eastAsia="pt-BR"/>
+        </w:rPr>
+      </w:pPr>
+      <w:r>
+        <w:rPr>
+          <w:rFonts w:ascii="Consolas" w:eastAsia="Times New Roman" w:hAnsi="Consolas" w:cs="Times New Roman"/>
+          <w:color w:val="F6F6F4"/>
+          <w:sz w:val="21"/>
+          <w:szCs w:val="21"/>
+          <w:lang w:eastAsia="pt-BR"/>
+        </w:rPr>
+        <w:t>         &lt;</w:t>
+      </w:r>
+      <w:r>
+        <w:rPr>
+          <w:rFonts w:ascii="Consolas" w:eastAsia="Times New Roman" w:hAnsi="Consolas" w:cs="Times New Roman"/>
+          <w:color w:val="F286C4"/>
+          <w:sz w:val="21"/>
+          <w:szCs w:val="21"/>
+          <w:lang w:eastAsia="pt-BR"/>
+        </w:rPr>
+        <w:t>p</w:t>
+      </w:r>
+      <w:r>
+        <w:rPr>
+          <w:rFonts w:ascii="Consolas" w:eastAsia="Times New Roman" w:hAnsi="Consolas" w:cs="Times New Roman"/>
+          <w:color w:val="F6F6F4"/>
+          <w:sz w:val="21"/>
+          <w:szCs w:val="21"/>
+          <w:lang w:eastAsia="pt-BR"/>
+        </w:rPr>
+        <w:t>&gt;&lt;</w:t>
+      </w:r>
+      <w:proofErr w:type="spellStart"/>
+      <w:r>
+        <w:rPr>
+          <w:rFonts w:ascii="Consolas" w:eastAsia="Times New Roman" w:hAnsi="Consolas" w:cs="Times New Roman"/>
+          <w:color w:val="F286C4"/>
+          <w:sz w:val="21"/>
+          <w:szCs w:val="21"/>
+          <w:lang w:eastAsia="pt-BR"/>
+        </w:rPr>
+        <w:t>strong</w:t>
+      </w:r>
+      <w:proofErr w:type="spellEnd"/>
+      <w:r>
+        <w:rPr>
+          <w:rFonts w:ascii="Consolas" w:eastAsia="Times New Roman" w:hAnsi="Consolas" w:cs="Times New Roman"/>
+          <w:color w:val="F6F6F4"/>
+          <w:sz w:val="21"/>
+          <w:szCs w:val="21"/>
+          <w:lang w:eastAsia="pt-BR"/>
+        </w:rPr>
+        <w:t>&gt;</w:t>
+      </w:r>
+      <w:proofErr w:type="spellStart"/>
+      <w:r>
+        <w:rPr>
+          <w:rFonts w:ascii="Consolas" w:eastAsia="Times New Roman" w:hAnsi="Consolas" w:cs="Times New Roman"/>
+          <w:color w:val="F6F6F4"/>
+          <w:sz w:val="21"/>
+          <w:szCs w:val="21"/>
+          <w:lang w:eastAsia="pt-BR"/>
+        </w:rPr>
+        <w:t>Lingua</w:t>
+      </w:r>
+      <w:proofErr w:type="spellEnd"/>
+      <w:r>
+        <w:rPr>
+          <w:rFonts w:ascii="Consolas" w:eastAsia="Times New Roman" w:hAnsi="Consolas" w:cs="Times New Roman"/>
+          <w:color w:val="F6F6F4"/>
+          <w:sz w:val="21"/>
+          <w:szCs w:val="21"/>
+          <w:lang w:eastAsia="pt-BR"/>
+        </w:rPr>
+        <w:t>:&lt;/</w:t>
+      </w:r>
+      <w:proofErr w:type="spellStart"/>
+      <w:r>
+        <w:rPr>
+          <w:rFonts w:ascii="Consolas" w:eastAsia="Times New Roman" w:hAnsi="Consolas" w:cs="Times New Roman"/>
+          <w:color w:val="F286C4"/>
+          <w:sz w:val="21"/>
+          <w:szCs w:val="21"/>
+          <w:lang w:eastAsia="pt-BR"/>
+        </w:rPr>
+        <w:t>strong</w:t>
+      </w:r>
+      <w:proofErr w:type="spellEnd"/>
+      <w:r>
+        <w:rPr>
+          <w:rFonts w:ascii="Consolas" w:eastAsia="Times New Roman" w:hAnsi="Consolas" w:cs="Times New Roman"/>
+          <w:color w:val="F6F6F4"/>
+          <w:sz w:val="21"/>
+          <w:szCs w:val="21"/>
+          <w:lang w:eastAsia="pt-BR"/>
+        </w:rPr>
+        <w:t xml:space="preserve">&gt; </w:t>
+      </w:r>
+      <w:proofErr w:type="gramStart"/>
+      <w:r>
+        <w:rPr>
+          <w:rFonts w:ascii="Consolas" w:eastAsia="Times New Roman" w:hAnsi="Consolas" w:cs="Times New Roman"/>
+          <w:color w:val="F6F6F4"/>
+          <w:sz w:val="21"/>
+          <w:szCs w:val="21"/>
+          <w:lang w:eastAsia="pt-BR"/>
+        </w:rPr>
+        <w:t>{{ $</w:t>
+      </w:r>
+      <w:proofErr w:type="spellStart"/>
+      <w:proofErr w:type="gramEnd"/>
+      <w:r>
+        <w:rPr>
+          <w:rFonts w:ascii="Consolas" w:eastAsia="Times New Roman" w:hAnsi="Consolas" w:cs="Times New Roman"/>
+          <w:color w:val="F6F6F4"/>
+          <w:sz w:val="21"/>
+          <w:szCs w:val="21"/>
+          <w:lang w:eastAsia="pt-BR"/>
+        </w:rPr>
+        <w:t>route.query.lingua</w:t>
+      </w:r>
+      <w:proofErr w:type="spellEnd"/>
+      <w:r>
+        <w:rPr>
+          <w:rFonts w:ascii="Consolas" w:eastAsia="Times New Roman" w:hAnsi="Consolas" w:cs="Times New Roman"/>
+          <w:color w:val="F6F6F4"/>
+          <w:sz w:val="21"/>
+          <w:szCs w:val="21"/>
+          <w:lang w:eastAsia="pt-BR"/>
+        </w:rPr>
+        <w:t xml:space="preserve"> }} &lt;/</w:t>
+      </w:r>
+      <w:r>
+        <w:rPr>
+          <w:rFonts w:ascii="Consolas" w:eastAsia="Times New Roman" w:hAnsi="Consolas" w:cs="Times New Roman"/>
+          <w:color w:val="F286C4"/>
+          <w:sz w:val="21"/>
+          <w:szCs w:val="21"/>
+          <w:lang w:eastAsia="pt-BR"/>
+        </w:rPr>
+        <w:t>p</w:t>
+      </w:r>
+      <w:r>
+        <w:rPr>
+          <w:rFonts w:ascii="Consolas" w:eastAsia="Times New Roman" w:hAnsi="Consolas" w:cs="Times New Roman"/>
+          <w:color w:val="F6F6F4"/>
+          <w:sz w:val="21"/>
+          <w:szCs w:val="21"/>
+          <w:lang w:eastAsia="pt-BR"/>
+        </w:rPr>
+        <w:t>&gt;</w:t>
+      </w:r>
+    </w:p>
+    <w:p>
+      <w:pPr>
+        <w:pStyle w:val="PargrafodaLista"/>
+        <w:numPr>
+          <w:ilvl w:val="0"/>
+          <w:numId w:val="2"/>
+        </w:numPr>
+        <w:shd w:val="clear" w:color="auto" w:fill="282A36"/>
+        <w:spacing w:after="0" w:line="285" w:lineRule="atLeast"/>
+        <w:jc w:val="left"/>
+        <w:rPr>
+          <w:rFonts w:ascii="Consolas" w:eastAsia="Times New Roman" w:hAnsi="Consolas" w:cs="Times New Roman"/>
+          <w:color w:val="F6F6F4"/>
+          <w:sz w:val="21"/>
+          <w:szCs w:val="21"/>
+          <w:lang w:eastAsia="pt-BR"/>
+        </w:rPr>
+      </w:pPr>
+      <w:r>
+        <w:rPr>
+          <w:rFonts w:ascii="Consolas" w:eastAsia="Times New Roman" w:hAnsi="Consolas" w:cs="Times New Roman"/>
+          <w:color w:val="F6F6F4"/>
+          <w:sz w:val="21"/>
+          <w:szCs w:val="21"/>
+          <w:lang w:eastAsia="pt-BR"/>
+        </w:rPr>
+        <w:t>    &lt;/</w:t>
+      </w:r>
+      <w:proofErr w:type="spellStart"/>
+      <w:r>
+        <w:rPr>
+          <w:rFonts w:ascii="Consolas" w:eastAsia="Times New Roman" w:hAnsi="Consolas" w:cs="Times New Roman"/>
+          <w:color w:val="F286C4"/>
+          <w:sz w:val="21"/>
+          <w:szCs w:val="21"/>
+          <w:lang w:eastAsia="pt-BR"/>
+        </w:rPr>
+        <w:t>div</w:t>
+      </w:r>
+      <w:proofErr w:type="spellEnd"/>
+      <w:r>
+        <w:rPr>
+          <w:rFonts w:ascii="Consolas" w:eastAsia="Times New Roman" w:hAnsi="Consolas" w:cs="Times New Roman"/>
+          <w:color w:val="F6F6F4"/>
+          <w:sz w:val="21"/>
+          <w:szCs w:val="21"/>
+          <w:lang w:eastAsia="pt-BR"/>
+        </w:rPr>
+        <w:t>&gt;</w:t>
+      </w:r>
+    </w:p>
+    <w:p>
+      <w:pPr>
+        <w:pStyle w:val="PargrafodaLista"/>
+        <w:numPr>
+          <w:ilvl w:val="0"/>
+          <w:numId w:val="2"/>
+        </w:numPr>
+        <w:shd w:val="clear" w:color="auto" w:fill="282A36"/>
+        <w:spacing w:after="0" w:line="285" w:lineRule="atLeast"/>
+        <w:jc w:val="left"/>
+        <w:rPr>
+          <w:rFonts w:ascii="Consolas" w:eastAsia="Times New Roman" w:hAnsi="Consolas" w:cs="Times New Roman"/>
+          <w:color w:val="F6F6F4"/>
+          <w:sz w:val="21"/>
+          <w:szCs w:val="21"/>
+          <w:lang w:eastAsia="pt-BR"/>
+        </w:rPr>
+      </w:pPr>
+      <w:r>
+        <w:rPr>
+          <w:rFonts w:ascii="Consolas" w:eastAsia="Times New Roman" w:hAnsi="Consolas" w:cs="Times New Roman"/>
+          <w:color w:val="F6F6F4"/>
+          <w:sz w:val="21"/>
+          <w:szCs w:val="21"/>
+          <w:lang w:eastAsia="pt-BR"/>
+        </w:rPr>
+        <w:t>&lt;/</w:t>
+      </w:r>
+      <w:proofErr w:type="spellStart"/>
+      <w:r>
+        <w:rPr>
+          <w:rFonts w:ascii="Consolas" w:eastAsia="Times New Roman" w:hAnsi="Consolas" w:cs="Times New Roman"/>
+          <w:color w:val="F286C4"/>
+          <w:sz w:val="21"/>
+          <w:szCs w:val="21"/>
+          <w:lang w:eastAsia="pt-BR"/>
+        </w:rPr>
+        <w:t>template</w:t>
+      </w:r>
+      <w:proofErr w:type="spellEnd"/>
+      <w:r>
+        <w:rPr>
+          <w:rFonts w:ascii="Consolas" w:eastAsia="Times New Roman" w:hAnsi="Consolas" w:cs="Times New Roman"/>
+          <w:color w:val="F6F6F4"/>
+          <w:sz w:val="21"/>
+          <w:szCs w:val="21"/>
+          <w:lang w:eastAsia="pt-BR"/>
+        </w:rPr>
+        <w:t>&gt;</w:t>
+      </w:r>
+    </w:p>
+    <w:p>
+      <w:pPr>
+        <w:pStyle w:val="PargrafodaLista"/>
+        <w:numPr>
+          <w:ilvl w:val="0"/>
+          <w:numId w:val="2"/>
+        </w:numPr>
+        <w:rPr>
+          <w:rFonts w:ascii="Consolas" w:hAnsi="Consolas"/>
+          <w:sz w:val="24"/>
+          <w:szCs w:val="24"/>
+        </w:rPr>
+      </w:pPr>
+      <w:r>
+        <w:rPr>
+          <w:rFonts w:ascii="Consolas" w:hAnsi="Consolas"/>
+          <w:sz w:val="24"/>
+          <w:szCs w:val="24"/>
+        </w:rPr>
+        <w:lastRenderedPageBreak/>
+        <w:drawing>
+          <wp:inline distT="0" distB="0" distL="0" distR="0" wp14:anchorId="228F4296" wp14:editId="34B19988">
+            <wp:extent cx="3764279" cy="2680709"/>
+            <wp:effectExtent l="0" t="0" r="8255" b="5715"/>
+            <wp:docPr id="7" name="Imagem 7"/>
+            <wp:cNvGraphicFramePr>
+              <a:graphicFrameLocks xmlns:a="http://schemas.openxmlformats.org/drawingml/2006/main" noChangeAspect="1"/>
+            </wp:cNvGraphicFramePr>
+            <a:graphic xmlns:a="http://schemas.openxmlformats.org/drawingml/2006/main">
+              <a:graphicData uri="http://schemas.openxmlformats.org/drawingml/2006/picture">
+                <pic:pic xmlns:pic="http://schemas.openxmlformats.org/drawingml/2006/picture">
+                  <pic:nvPicPr>
+                    <pic:cNvPr id="1" name=""/>
+                    <pic:cNvPicPr/>
+                  </pic:nvPicPr>
+                  <pic:blipFill>
+                    <a:blip r:embed="rId11"/>
+                    <a:stretch>
+                      <a:fillRect/>
+                    </a:stretch>
+                  </pic:blipFill>
+                  <pic:spPr>
+                    <a:xfrm>
+                      <a:off x="0" y="0"/>
+                      <a:ext cx="3774653" cy="2688097"/>
+                    </a:xfrm>
+                    <a:prstGeom prst="rect">
+                      <a:avLst/>
+                    </a:prstGeom>
+                  </pic:spPr>
+                </pic:pic>
+              </a:graphicData>
+            </a:graphic>
+          </wp:inline>
+        </w:drawing>
+      </w:r>
+      <w:r>
+        <w:rPr>
+          <w:rFonts w:ascii="Consolas" w:hAnsi="Consolas"/>
+          <w:sz w:val="24"/>
+          <w:szCs w:val="24"/>
+        </w:rPr>
+        <w:t xml:space="preserve"> </w:t>
       </w:r>
     </w:p>
     <w:p>

</xml_diff>

<commit_message>
Multiplos router-views - router-views nomeados, possibilidade deadicionar varios router-views em uma página
</commit_message>
<xml_diff>
--- a/Rotas em uma aplicação VueJS.docx
+++ b/Rotas em uma aplicação VueJS.docx
@@ -33511,6 +33511,116 @@
           <w:szCs w:val="24"/>
         </w:rPr>
         <w:t xml:space="preserve"> </w:t>
+      </w:r>
+    </w:p>
+    <w:p>
+      <w:pPr>
+        <w:pStyle w:val="PargrafodaLista"/>
+        <w:ind w:left="1060" w:firstLine="0"/>
+        <w:rPr>
+          <w:rFonts w:ascii="Consolas" w:hAnsi="Consolas"/>
+          <w:sz w:val="24"/>
+          <w:szCs w:val="24"/>
+        </w:rPr>
+      </w:pPr>
+    </w:p>
+    <w:p>
+      <w:pPr>
+        <w:pStyle w:val="PargrafodaLista"/>
+        <w:ind w:left="1060" w:firstLine="0"/>
+        <w:rPr>
+          <w:rFonts w:ascii="Consolas" w:hAnsi="Consolas"/>
+          <w:b/>
+          <w:bCs/>
+          <w:sz w:val="28"/>
+          <w:szCs w:val="28"/>
+        </w:rPr>
+      </w:pPr>
+      <w:r>
+        <w:rPr>
+          <w:rFonts w:ascii="Consolas" w:hAnsi="Consolas"/>
+          <w:b/>
+          <w:bCs/>
+          <w:sz w:val="28"/>
+          <w:szCs w:val="28"/>
+        </w:rPr>
+        <w:t xml:space="preserve">Aula 266 – Múltiplos </w:t>
+      </w:r>
+      <w:proofErr w:type="spellStart"/>
+      <w:r>
+        <w:rPr>
+          <w:rFonts w:ascii="Consolas" w:hAnsi="Consolas"/>
+          <w:b/>
+          <w:bCs/>
+          <w:sz w:val="28"/>
+          <w:szCs w:val="28"/>
+        </w:rPr>
+        <w:t>router-views</w:t>
+      </w:r>
+      <w:proofErr w:type="spellEnd"/>
+      <w:r>
+        <w:rPr>
+          <w:rFonts w:ascii="Consolas" w:hAnsi="Consolas"/>
+          <w:b/>
+          <w:bCs/>
+          <w:sz w:val="28"/>
+          <w:szCs w:val="28"/>
+        </w:rPr>
+        <w:t xml:space="preserve"> – </w:t>
+      </w:r>
+      <w:proofErr w:type="spellStart"/>
+      <w:r>
+        <w:rPr>
+          <w:rFonts w:ascii="Consolas" w:hAnsi="Consolas"/>
+          <w:b/>
+          <w:bCs/>
+          <w:sz w:val="28"/>
+          <w:szCs w:val="28"/>
+        </w:rPr>
+        <w:t>Router</w:t>
+      </w:r>
+      <w:proofErr w:type="spellEnd"/>
+      <w:r>
+        <w:rPr>
+          <w:rFonts w:ascii="Consolas" w:hAnsi="Consolas"/>
+          <w:b/>
+          <w:bCs/>
+          <w:sz w:val="28"/>
+          <w:szCs w:val="28"/>
+        </w:rPr>
+        <w:t xml:space="preserve"> </w:t>
+      </w:r>
+      <w:proofErr w:type="spellStart"/>
+      <w:r>
+        <w:rPr>
+          <w:rFonts w:ascii="Consolas" w:hAnsi="Consolas"/>
+          <w:b/>
+          <w:bCs/>
+          <w:sz w:val="28"/>
+          <w:szCs w:val="28"/>
+        </w:rPr>
+        <w:t>views</w:t>
+      </w:r>
+      <w:proofErr w:type="spellEnd"/>
+      <w:r>
+        <w:rPr>
+          <w:rFonts w:ascii="Consolas" w:hAnsi="Consolas"/>
+          <w:b/>
+          <w:bCs/>
+          <w:sz w:val="28"/>
+          <w:szCs w:val="28"/>
+        </w:rPr>
+        <w:t xml:space="preserve"> </w:t>
+      </w:r>
+      <w:r>
+        <w:rPr>
+          <w:rFonts w:ascii="Consolas" w:hAnsi="Consolas"/>
+          <w:b/>
+          <w:bCs/>
+          <w:sz w:val="28"/>
+          <w:szCs w:val="28"/>
+        </w:rPr>
+        <w:t>nomeados</w:t>
       </w:r>
     </w:p>
     <w:p>

</xml_diff>

<commit_message>
Configurando rota Pega Tudo - Configurando rota que irá redirecionar para uma página específica se o usuário digitar qualquer rota não configurada na aplicacao
</commit_message>
<xml_diff>
--- a/Rotas em uma aplicação VueJS.docx
+++ b/Rotas em uma aplicação VueJS.docx
@@ -38742,6 +38742,340 @@
           <w:szCs w:val="24"/>
         </w:rPr>
         <w:t>, automaticamente a página será direcionada para /usuário.</w:t>
+      </w:r>
+    </w:p>
+    <w:p>
+      <w:pPr>
+        <w:pStyle w:val="PargrafodaLista"/>
+        <w:ind w:left="1060" w:firstLine="0"/>
+        <w:rPr>
+          <w:rFonts w:ascii="Consolas" w:hAnsi="Consolas"/>
+          <w:sz w:val="24"/>
+          <w:szCs w:val="24"/>
+        </w:rPr>
+      </w:pPr>
+    </w:p>
+    <w:p>
+      <w:pPr>
+        <w:pStyle w:val="PargrafodaLista"/>
+        <w:ind w:left="1060" w:firstLine="0"/>
+        <w:rPr>
+          <w:rFonts w:ascii="Consolas" w:hAnsi="Consolas"/>
+          <w:b/>
+          <w:bCs/>
+          <w:sz w:val="28"/>
+          <w:szCs w:val="28"/>
+        </w:rPr>
+      </w:pPr>
+      <w:r>
+        <w:rPr>
+          <w:rFonts w:ascii="Consolas" w:hAnsi="Consolas"/>
+          <w:b/>
+          <w:bCs/>
+          <w:sz w:val="28"/>
+          <w:szCs w:val="28"/>
+        </w:rPr>
+        <w:t>Aula 268 – Configurando rota Pega Tudo</w:t>
+      </w:r>
+    </w:p>
+    <w:p>
+      <w:pPr>
+        <w:pStyle w:val="PargrafodaLista"/>
+        <w:numPr>
+          <w:ilvl w:val="0"/>
+          <w:numId w:val="2"/>
+        </w:numPr>
+        <w:rPr>
+          <w:rFonts w:ascii="Consolas" w:hAnsi="Consolas"/>
+          <w:sz w:val="24"/>
+          <w:szCs w:val="24"/>
+        </w:rPr>
+      </w:pPr>
+      <w:r>
+        <w:rPr>
+          <w:rFonts w:ascii="Consolas" w:hAnsi="Consolas"/>
+          <w:sz w:val="24"/>
+          <w:szCs w:val="24"/>
+        </w:rPr>
+        <w:t>Podemos configurar nossas rotas para que ao digitarmos uma rota qualquer que não seja suportada, a página seja encaminhada para uma rota padrão.</w:t>
+      </w:r>
+    </w:p>
+    <w:p>
+      <w:pPr>
+        <w:pStyle w:val="PargrafodaLista"/>
+        <w:numPr>
+          <w:ilvl w:val="0"/>
+          <w:numId w:val="2"/>
+        </w:numPr>
+        <w:rPr>
+          <w:rFonts w:ascii="Consolas" w:hAnsi="Consolas"/>
+          <w:sz w:val="24"/>
+          <w:szCs w:val="24"/>
+        </w:rPr>
+      </w:pPr>
+      <w:r>
+        <w:rPr>
+          <w:rFonts w:ascii="Consolas" w:hAnsi="Consolas"/>
+          <w:sz w:val="24"/>
+          <w:szCs w:val="24"/>
+        </w:rPr>
+        <w:t xml:space="preserve">Basta configuramos outra rota conforme a aula anterior, porém no path: iremos passar ‘*’ e em </w:t>
+      </w:r>
+      <w:proofErr w:type="spellStart"/>
+      <w:r>
+        <w:rPr>
+          <w:rFonts w:ascii="Consolas" w:hAnsi="Consolas"/>
+          <w:sz w:val="24"/>
+          <w:szCs w:val="24"/>
+        </w:rPr>
+        <w:t>redirect</w:t>
+      </w:r>
+      <w:proofErr w:type="spellEnd"/>
+      <w:r>
+        <w:rPr>
+          <w:rFonts w:ascii="Consolas" w:hAnsi="Consolas"/>
+          <w:sz w:val="24"/>
+          <w:szCs w:val="24"/>
+        </w:rPr>
+        <w:t xml:space="preserve"> passamos por exemplo a rota raiz ‘/’.</w:t>
+      </w:r>
+    </w:p>
+    <w:p>
+      <w:pPr>
+        <w:pStyle w:val="PargrafodaLista"/>
+        <w:numPr>
+          <w:ilvl w:val="0"/>
+          <w:numId w:val="2"/>
+        </w:numPr>
+        <w:shd w:val="clear" w:color="auto" w:fill="282A36"/>
+        <w:spacing w:after="0" w:line="285" w:lineRule="atLeast"/>
+        <w:jc w:val="left"/>
+        <w:rPr>
+          <w:rFonts w:ascii="Consolas" w:eastAsia="Times New Roman" w:hAnsi="Consolas" w:cs="Times New Roman"/>
+          <w:color w:val="F6F6F4"/>
+          <w:sz w:val="21"/>
+          <w:szCs w:val="21"/>
+          <w:lang w:eastAsia="pt-BR"/>
+        </w:rPr>
+      </w:pPr>
+      <w:r>
+        <w:rPr>
+          <w:rFonts w:ascii="Consolas" w:eastAsia="Times New Roman" w:hAnsi="Consolas" w:cs="Times New Roman"/>
+          <w:color w:val="F6F6F4"/>
+          <w:sz w:val="21"/>
+          <w:szCs w:val="21"/>
+          <w:lang w:eastAsia="pt-BR"/>
+        </w:rPr>
+        <w:t>,{</w:t>
+      </w:r>
+    </w:p>
+    <w:p>
+      <w:pPr>
+        <w:pStyle w:val="PargrafodaLista"/>
+        <w:numPr>
+          <w:ilvl w:val="0"/>
+          <w:numId w:val="2"/>
+        </w:numPr>
+        <w:shd w:val="clear" w:color="auto" w:fill="282A36"/>
+        <w:spacing w:after="0" w:line="285" w:lineRule="atLeast"/>
+        <w:jc w:val="left"/>
+        <w:rPr>
+          <w:rFonts w:ascii="Consolas" w:eastAsia="Times New Roman" w:hAnsi="Consolas" w:cs="Times New Roman"/>
+          <w:color w:val="F6F6F4"/>
+          <w:sz w:val="21"/>
+          <w:szCs w:val="21"/>
+          <w:lang w:eastAsia="pt-BR"/>
+        </w:rPr>
+      </w:pPr>
+      <w:r>
+        <w:rPr>
+          <w:rFonts w:ascii="Consolas" w:eastAsia="Times New Roman" w:hAnsi="Consolas" w:cs="Times New Roman"/>
+          <w:color w:val="F6F6F4"/>
+          <w:sz w:val="21"/>
+          <w:szCs w:val="21"/>
+          <w:lang w:eastAsia="pt-BR"/>
+        </w:rPr>
+        <w:t>        path</w:t>
+      </w:r>
+      <w:r>
+        <w:rPr>
+          <w:rFonts w:ascii="Consolas" w:eastAsia="Times New Roman" w:hAnsi="Consolas" w:cs="Times New Roman"/>
+          <w:color w:val="F286C4"/>
+          <w:sz w:val="21"/>
+          <w:szCs w:val="21"/>
+          <w:lang w:eastAsia="pt-BR"/>
+        </w:rPr>
+        <w:t>:</w:t>
+      </w:r>
+      <w:r>
+        <w:rPr>
+          <w:rFonts w:ascii="Consolas" w:eastAsia="Times New Roman" w:hAnsi="Consolas" w:cs="Times New Roman"/>
+          <w:color w:val="F6F6F4"/>
+          <w:sz w:val="21"/>
+          <w:szCs w:val="21"/>
+          <w:lang w:eastAsia="pt-BR"/>
+        </w:rPr>
+        <w:t xml:space="preserve"> </w:t>
+      </w:r>
+      <w:r>
+        <w:rPr>
+          <w:rFonts w:ascii="Consolas" w:eastAsia="Times New Roman" w:hAnsi="Consolas" w:cs="Times New Roman"/>
+          <w:color w:val="DEE492"/>
+          <w:sz w:val="21"/>
+          <w:szCs w:val="21"/>
+          <w:lang w:eastAsia="pt-BR"/>
+        </w:rPr>
+        <w:t>'</w:t>
+      </w:r>
+      <w:r>
+        <w:rPr>
+          <w:rFonts w:ascii="Consolas" w:eastAsia="Times New Roman" w:hAnsi="Consolas" w:cs="Times New Roman"/>
+          <w:color w:val="E7EE98"/>
+          <w:sz w:val="21"/>
+          <w:szCs w:val="21"/>
+          <w:lang w:eastAsia="pt-BR"/>
+        </w:rPr>
+        <w:t>*</w:t>
+      </w:r>
+      <w:r>
+        <w:rPr>
+          <w:rFonts w:ascii="Consolas" w:eastAsia="Times New Roman" w:hAnsi="Consolas" w:cs="Times New Roman"/>
+          <w:color w:val="DEE492"/>
+          <w:sz w:val="21"/>
+          <w:szCs w:val="21"/>
+          <w:lang w:eastAsia="pt-BR"/>
+        </w:rPr>
+        <w:t>'</w:t>
+      </w:r>
+      <w:r>
+        <w:rPr>
+          <w:rFonts w:ascii="Consolas" w:eastAsia="Times New Roman" w:hAnsi="Consolas" w:cs="Times New Roman"/>
+          <w:color w:val="F6F6F4"/>
+          <w:sz w:val="21"/>
+          <w:szCs w:val="21"/>
+          <w:lang w:eastAsia="pt-BR"/>
+        </w:rPr>
+        <w:t>,</w:t>
+      </w:r>
+    </w:p>
+    <w:p>
+      <w:pPr>
+        <w:pStyle w:val="PargrafodaLista"/>
+        <w:numPr>
+          <w:ilvl w:val="0"/>
+          <w:numId w:val="2"/>
+        </w:numPr>
+        <w:shd w:val="clear" w:color="auto" w:fill="282A36"/>
+        <w:spacing w:after="0" w:line="285" w:lineRule="atLeast"/>
+        <w:jc w:val="left"/>
+        <w:rPr>
+          <w:rFonts w:ascii="Consolas" w:eastAsia="Times New Roman" w:hAnsi="Consolas" w:cs="Times New Roman"/>
+          <w:color w:val="F6F6F4"/>
+          <w:sz w:val="21"/>
+          <w:szCs w:val="21"/>
+          <w:lang w:eastAsia="pt-BR"/>
+        </w:rPr>
+      </w:pPr>
+      <w:r>
+        <w:rPr>
+          <w:rFonts w:ascii="Consolas" w:eastAsia="Times New Roman" w:hAnsi="Consolas" w:cs="Times New Roman"/>
+          <w:color w:val="F6F6F4"/>
+          <w:sz w:val="21"/>
+          <w:szCs w:val="21"/>
+          <w:lang w:eastAsia="pt-BR"/>
+        </w:rPr>
+        <w:t xml:space="preserve">        </w:t>
+      </w:r>
+      <w:proofErr w:type="spellStart"/>
+      <w:r>
+        <w:rPr>
+          <w:rFonts w:ascii="Consolas" w:eastAsia="Times New Roman" w:hAnsi="Consolas" w:cs="Times New Roman"/>
+          <w:color w:val="F6F6F4"/>
+          <w:sz w:val="21"/>
+          <w:szCs w:val="21"/>
+          <w:lang w:eastAsia="pt-BR"/>
+        </w:rPr>
+        <w:t>redirect</w:t>
+      </w:r>
+      <w:proofErr w:type="spellEnd"/>
+      <w:r>
+        <w:rPr>
+          <w:rFonts w:ascii="Consolas" w:eastAsia="Times New Roman" w:hAnsi="Consolas" w:cs="Times New Roman"/>
+          <w:color w:val="F286C4"/>
+          <w:sz w:val="21"/>
+          <w:szCs w:val="21"/>
+          <w:lang w:eastAsia="pt-BR"/>
+        </w:rPr>
+        <w:t>:</w:t>
+      </w:r>
+      <w:r>
+        <w:rPr>
+          <w:rFonts w:ascii="Consolas" w:eastAsia="Times New Roman" w:hAnsi="Consolas" w:cs="Times New Roman"/>
+          <w:color w:val="F6F6F4"/>
+          <w:sz w:val="21"/>
+          <w:szCs w:val="21"/>
+          <w:lang w:eastAsia="pt-BR"/>
+        </w:rPr>
+        <w:t xml:space="preserve"> </w:t>
+      </w:r>
+      <w:r>
+        <w:rPr>
+          <w:rFonts w:ascii="Consolas" w:eastAsia="Times New Roman" w:hAnsi="Consolas" w:cs="Times New Roman"/>
+          <w:color w:val="DEE492"/>
+          <w:sz w:val="21"/>
+          <w:szCs w:val="21"/>
+          <w:lang w:eastAsia="pt-BR"/>
+        </w:rPr>
+        <w:t>'</w:t>
+      </w:r>
+      <w:r>
+        <w:rPr>
+          <w:rFonts w:ascii="Consolas" w:eastAsia="Times New Roman" w:hAnsi="Consolas" w:cs="Times New Roman"/>
+          <w:color w:val="E7EE98"/>
+          <w:sz w:val="21"/>
+          <w:szCs w:val="21"/>
+          <w:lang w:eastAsia="pt-BR"/>
+        </w:rPr>
+        <w:t>/</w:t>
+      </w:r>
+      <w:r>
+        <w:rPr>
+          <w:rFonts w:ascii="Consolas" w:eastAsia="Times New Roman" w:hAnsi="Consolas" w:cs="Times New Roman"/>
+          <w:color w:val="DEE492"/>
+          <w:sz w:val="21"/>
+          <w:szCs w:val="21"/>
+          <w:lang w:eastAsia="pt-BR"/>
+        </w:rPr>
+        <w:t>'</w:t>
+      </w:r>
+    </w:p>
+    <w:p>
+      <w:pPr>
+        <w:pStyle w:val="PargrafodaLista"/>
+        <w:numPr>
+          <w:ilvl w:val="0"/>
+          <w:numId w:val="2"/>
+        </w:numPr>
+        <w:shd w:val="clear" w:color="auto" w:fill="282A36"/>
+        <w:spacing w:after="0" w:line="285" w:lineRule="atLeast"/>
+        <w:jc w:val="left"/>
+        <w:rPr>
+          <w:rFonts w:ascii="Consolas" w:eastAsia="Times New Roman" w:hAnsi="Consolas" w:cs="Times New Roman"/>
+          <w:color w:val="F6F6F4"/>
+          <w:sz w:val="21"/>
+          <w:szCs w:val="21"/>
+          <w:lang w:eastAsia="pt-BR"/>
+        </w:rPr>
+      </w:pPr>
+      <w:r>
+        <w:rPr>
+          <w:rFonts w:ascii="Consolas" w:eastAsia="Times New Roman" w:hAnsi="Consolas" w:cs="Times New Roman"/>
+          <w:color w:val="F6F6F4"/>
+          <w:sz w:val="21"/>
+          <w:szCs w:val="21"/>
+          <w:lang w:eastAsia="pt-BR"/>
+        </w:rPr>
+        <w:t>    }]</w:t>
       </w:r>
     </w:p>
     <w:p>

</xml_diff>

<commit_message>
Animando transícoes de rotas - Utilizando a classe animate.css conseguimos realizar transicoes facilmente
</commit_message>
<xml_diff>
--- a/Rotas em uma aplicação VueJS.docx
+++ b/Rotas em uma aplicação VueJS.docx
@@ -39076,6 +39076,1036 @@
           <w:lang w:eastAsia="pt-BR"/>
         </w:rPr>
         <w:t>    }]</w:t>
+      </w:r>
+    </w:p>
+    <w:p>
+      <w:pPr>
+        <w:pStyle w:val="PargrafodaLista"/>
+        <w:ind w:left="1060" w:firstLine="0"/>
+        <w:rPr>
+          <w:rFonts w:ascii="Consolas" w:hAnsi="Consolas"/>
+          <w:sz w:val="24"/>
+          <w:szCs w:val="24"/>
+        </w:rPr>
+      </w:pPr>
+    </w:p>
+    <w:p>
+      <w:pPr>
+        <w:pStyle w:val="PargrafodaLista"/>
+        <w:ind w:left="1060" w:firstLine="0"/>
+        <w:rPr>
+          <w:rFonts w:ascii="Consolas" w:hAnsi="Consolas"/>
+          <w:b/>
+          <w:bCs/>
+          <w:sz w:val="28"/>
+          <w:szCs w:val="28"/>
+        </w:rPr>
+      </w:pPr>
+      <w:r>
+        <w:rPr>
+          <w:rFonts w:ascii="Consolas" w:hAnsi="Consolas"/>
+          <w:b/>
+          <w:bCs/>
+          <w:sz w:val="28"/>
+          <w:szCs w:val="28"/>
+        </w:rPr>
+        <w:t>Aula 269 – Animando Transições de rotas</w:t>
+      </w:r>
+    </w:p>
+    <w:p>
+      <w:pPr>
+        <w:pStyle w:val="PargrafodaLista"/>
+        <w:numPr>
+          <w:ilvl w:val="0"/>
+          <w:numId w:val="2"/>
+        </w:numPr>
+        <w:rPr>
+          <w:rFonts w:ascii="Consolas" w:hAnsi="Consolas"/>
+          <w:sz w:val="24"/>
+          <w:szCs w:val="24"/>
+        </w:rPr>
+      </w:pPr>
+      <w:r>
+        <w:rPr>
+          <w:rFonts w:ascii="Consolas" w:hAnsi="Consolas"/>
+          <w:sz w:val="24"/>
+          <w:szCs w:val="24"/>
+        </w:rPr>
+        <w:t>Vamos mostrar como realizar animações entre rotas.</w:t>
+      </w:r>
+    </w:p>
+    <w:p>
+      <w:pPr>
+        <w:pStyle w:val="PargrafodaLista"/>
+        <w:numPr>
+          <w:ilvl w:val="0"/>
+          <w:numId w:val="2"/>
+        </w:numPr>
+        <w:rPr>
+          <w:rFonts w:ascii="Consolas" w:hAnsi="Consolas"/>
+          <w:sz w:val="24"/>
+          <w:szCs w:val="24"/>
+        </w:rPr>
+      </w:pPr>
+      <w:r>
+        <w:rPr>
+          <w:rFonts w:ascii="Consolas" w:hAnsi="Consolas"/>
+          <w:sz w:val="24"/>
+          <w:szCs w:val="24"/>
+        </w:rPr>
+        <w:t xml:space="preserve">No arquivo </w:t>
+      </w:r>
+      <w:proofErr w:type="spellStart"/>
+      <w:r>
+        <w:rPr>
+          <w:rFonts w:ascii="Consolas" w:hAnsi="Consolas"/>
+          <w:sz w:val="24"/>
+          <w:szCs w:val="24"/>
+        </w:rPr>
+        <w:t>App.vue</w:t>
+      </w:r>
+      <w:proofErr w:type="spellEnd"/>
+      <w:r>
+        <w:rPr>
+          <w:rFonts w:ascii="Consolas" w:hAnsi="Consolas"/>
+          <w:sz w:val="24"/>
+          <w:szCs w:val="24"/>
+        </w:rPr>
+        <w:t xml:space="preserve"> vamos inserir o &lt;</w:t>
+      </w:r>
+      <w:proofErr w:type="spellStart"/>
+      <w:r>
+        <w:rPr>
+          <w:rFonts w:ascii="Consolas" w:hAnsi="Consolas"/>
+          <w:sz w:val="24"/>
+          <w:szCs w:val="24"/>
+        </w:rPr>
+        <w:t>router-view</w:t>
+      </w:r>
+      <w:proofErr w:type="spellEnd"/>
+      <w:r>
+        <w:rPr>
+          <w:rFonts w:ascii="Consolas" w:hAnsi="Consolas"/>
+          <w:sz w:val="24"/>
+          <w:szCs w:val="24"/>
+        </w:rPr>
+        <w:t xml:space="preserve">&gt; não nomeado entre duas </w:t>
+      </w:r>
+      <w:proofErr w:type="spellStart"/>
+      <w:r>
+        <w:rPr>
+          <w:rFonts w:ascii="Consolas" w:hAnsi="Consolas"/>
+          <w:sz w:val="24"/>
+          <w:szCs w:val="24"/>
+        </w:rPr>
+        <w:t>tags</w:t>
+      </w:r>
+      <w:proofErr w:type="spellEnd"/>
+      <w:r>
+        <w:rPr>
+          <w:rFonts w:ascii="Consolas" w:hAnsi="Consolas"/>
+          <w:sz w:val="24"/>
+          <w:szCs w:val="24"/>
+        </w:rPr>
+        <w:t xml:space="preserve"> &lt;</w:t>
+      </w:r>
+      <w:proofErr w:type="spellStart"/>
+      <w:r>
+        <w:rPr>
+          <w:rFonts w:ascii="Consolas" w:hAnsi="Consolas"/>
+          <w:sz w:val="24"/>
+          <w:szCs w:val="24"/>
+        </w:rPr>
+        <w:t>transition</w:t>
+      </w:r>
+      <w:proofErr w:type="spellEnd"/>
+      <w:r>
+        <w:rPr>
+          <w:rFonts w:ascii="Consolas" w:hAnsi="Consolas"/>
+          <w:sz w:val="24"/>
+          <w:szCs w:val="24"/>
+        </w:rPr>
+        <w:t>&gt;</w:t>
+      </w:r>
+    </w:p>
+    <w:p>
+      <w:pPr>
+        <w:pStyle w:val="PargrafodaLista"/>
+        <w:numPr>
+          <w:ilvl w:val="0"/>
+          <w:numId w:val="2"/>
+        </w:numPr>
+        <w:shd w:val="clear" w:color="auto" w:fill="282A36"/>
+        <w:spacing w:after="0" w:line="285" w:lineRule="atLeast"/>
+        <w:jc w:val="left"/>
+        <w:rPr>
+          <w:rFonts w:ascii="Consolas" w:eastAsia="Times New Roman" w:hAnsi="Consolas" w:cs="Times New Roman"/>
+          <w:color w:val="F6F6F4"/>
+          <w:sz w:val="21"/>
+          <w:szCs w:val="21"/>
+          <w:lang w:eastAsia="pt-BR"/>
+        </w:rPr>
+      </w:pPr>
+      <w:r>
+        <w:rPr>
+          <w:rFonts w:ascii="Consolas" w:eastAsia="Times New Roman" w:hAnsi="Consolas" w:cs="Times New Roman"/>
+          <w:color w:val="F6F6F4"/>
+          <w:sz w:val="21"/>
+          <w:szCs w:val="21"/>
+          <w:lang w:eastAsia="pt-BR"/>
+        </w:rPr>
+        <w:t>&lt;</w:t>
+      </w:r>
+      <w:proofErr w:type="spellStart"/>
+      <w:r>
+        <w:rPr>
+          <w:rFonts w:ascii="Consolas" w:eastAsia="Times New Roman" w:hAnsi="Consolas" w:cs="Times New Roman"/>
+          <w:color w:val="F286C4"/>
+          <w:sz w:val="21"/>
+          <w:szCs w:val="21"/>
+          <w:lang w:eastAsia="pt-BR"/>
+        </w:rPr>
+        <w:t>transition</w:t>
+      </w:r>
+      <w:proofErr w:type="spellEnd"/>
+      <w:r>
+        <w:rPr>
+          <w:rFonts w:ascii="Consolas" w:eastAsia="Times New Roman" w:hAnsi="Consolas" w:cs="Times New Roman"/>
+          <w:color w:val="F6F6F4"/>
+          <w:sz w:val="21"/>
+          <w:szCs w:val="21"/>
+          <w:lang w:eastAsia="pt-BR"/>
+        </w:rPr>
+        <w:t>&gt;</w:t>
+      </w:r>
+    </w:p>
+    <w:p>
+      <w:pPr>
+        <w:pStyle w:val="PargrafodaLista"/>
+        <w:numPr>
+          <w:ilvl w:val="0"/>
+          <w:numId w:val="2"/>
+        </w:numPr>
+        <w:shd w:val="clear" w:color="auto" w:fill="282A36"/>
+        <w:spacing w:after="0" w:line="285" w:lineRule="atLeast"/>
+        <w:jc w:val="left"/>
+        <w:rPr>
+          <w:rFonts w:ascii="Consolas" w:eastAsia="Times New Roman" w:hAnsi="Consolas" w:cs="Times New Roman"/>
+          <w:color w:val="F6F6F4"/>
+          <w:sz w:val="21"/>
+          <w:szCs w:val="21"/>
+          <w:lang w:eastAsia="pt-BR"/>
+        </w:rPr>
+      </w:pPr>
+      <w:r>
+        <w:rPr>
+          <w:rFonts w:ascii="Consolas" w:eastAsia="Times New Roman" w:hAnsi="Consolas" w:cs="Times New Roman"/>
+          <w:color w:val="F6F6F4"/>
+          <w:sz w:val="21"/>
+          <w:szCs w:val="21"/>
+          <w:lang w:eastAsia="pt-BR"/>
+        </w:rPr>
+        <w:t>            &lt;</w:t>
+      </w:r>
+      <w:proofErr w:type="spellStart"/>
+      <w:r>
+        <w:rPr>
+          <w:rFonts w:ascii="Consolas" w:eastAsia="Times New Roman" w:hAnsi="Consolas" w:cs="Times New Roman"/>
+          <w:color w:val="F286C4"/>
+          <w:sz w:val="21"/>
+          <w:szCs w:val="21"/>
+          <w:lang w:eastAsia="pt-BR"/>
+        </w:rPr>
+        <w:t>router-view</w:t>
+      </w:r>
+      <w:proofErr w:type="spellEnd"/>
+      <w:r>
+        <w:rPr>
+          <w:rFonts w:ascii="Consolas" w:eastAsia="Times New Roman" w:hAnsi="Consolas" w:cs="Times New Roman"/>
+          <w:color w:val="F6F6F4"/>
+          <w:sz w:val="21"/>
+          <w:szCs w:val="21"/>
+          <w:lang w:eastAsia="pt-BR"/>
+        </w:rPr>
+        <w:t xml:space="preserve"> /&gt;</w:t>
+      </w:r>
+    </w:p>
+    <w:p>
+      <w:pPr>
+        <w:pStyle w:val="PargrafodaLista"/>
+        <w:numPr>
+          <w:ilvl w:val="0"/>
+          <w:numId w:val="2"/>
+        </w:numPr>
+        <w:shd w:val="clear" w:color="auto" w:fill="282A36"/>
+        <w:spacing w:after="0" w:line="285" w:lineRule="atLeast"/>
+        <w:jc w:val="left"/>
+        <w:rPr>
+          <w:rFonts w:ascii="Consolas" w:eastAsia="Times New Roman" w:hAnsi="Consolas" w:cs="Times New Roman"/>
+          <w:color w:val="F6F6F4"/>
+          <w:sz w:val="21"/>
+          <w:szCs w:val="21"/>
+          <w:lang w:eastAsia="pt-BR"/>
+        </w:rPr>
+      </w:pPr>
+      <w:r>
+        <w:rPr>
+          <w:rFonts w:ascii="Consolas" w:eastAsia="Times New Roman" w:hAnsi="Consolas" w:cs="Times New Roman"/>
+          <w:color w:val="F6F6F4"/>
+          <w:sz w:val="21"/>
+          <w:szCs w:val="21"/>
+          <w:lang w:eastAsia="pt-BR"/>
+        </w:rPr>
+        <w:t>        &lt;/</w:t>
+      </w:r>
+      <w:proofErr w:type="spellStart"/>
+      <w:r>
+        <w:rPr>
+          <w:rFonts w:ascii="Consolas" w:eastAsia="Times New Roman" w:hAnsi="Consolas" w:cs="Times New Roman"/>
+          <w:color w:val="F286C4"/>
+          <w:sz w:val="21"/>
+          <w:szCs w:val="21"/>
+          <w:lang w:eastAsia="pt-BR"/>
+        </w:rPr>
+        <w:t>transition</w:t>
+      </w:r>
+      <w:proofErr w:type="spellEnd"/>
+      <w:r>
+        <w:rPr>
+          <w:rFonts w:ascii="Consolas" w:eastAsia="Times New Roman" w:hAnsi="Consolas" w:cs="Times New Roman"/>
+          <w:color w:val="F6F6F4"/>
+          <w:sz w:val="21"/>
+          <w:szCs w:val="21"/>
+          <w:lang w:eastAsia="pt-BR"/>
+        </w:rPr>
+        <w:t>&gt;</w:t>
+      </w:r>
+    </w:p>
+    <w:p>
+      <w:pPr>
+        <w:pStyle w:val="PargrafodaLista"/>
+        <w:numPr>
+          <w:ilvl w:val="0"/>
+          <w:numId w:val="2"/>
+        </w:numPr>
+        <w:rPr>
+          <w:rFonts w:ascii="Consolas" w:hAnsi="Consolas"/>
+          <w:sz w:val="24"/>
+          <w:szCs w:val="24"/>
+        </w:rPr>
+      </w:pPr>
+      <w:r>
+        <w:rPr>
+          <w:rFonts w:ascii="Consolas" w:hAnsi="Consolas"/>
+          <w:sz w:val="24"/>
+          <w:szCs w:val="24"/>
+        </w:rPr>
+        <w:t>Como realizamos a configuração do plugin Animate.css na página index.html.</w:t>
+      </w:r>
+    </w:p>
+    <w:p>
+      <w:pPr>
+        <w:pStyle w:val="PargrafodaLista"/>
+        <w:numPr>
+          <w:ilvl w:val="0"/>
+          <w:numId w:val="2"/>
+        </w:numPr>
+        <w:rPr>
+          <w:rFonts w:ascii="Consolas" w:hAnsi="Consolas"/>
+          <w:sz w:val="24"/>
+          <w:szCs w:val="24"/>
+        </w:rPr>
+      </w:pPr>
+      <w:r>
+        <w:rPr>
+          <w:rFonts w:ascii="Consolas" w:hAnsi="Consolas"/>
+          <w:sz w:val="24"/>
+          <w:szCs w:val="24"/>
+        </w:rPr>
+        <w:t xml:space="preserve">Podemos descobrir quais as animações em </w:t>
+      </w:r>
+      <w:hyperlink r:id="rId12" w:history="1">
+        <w:r>
+          <w:rPr>
+            <w:rStyle w:val="Hyperlink"/>
+            <w:rFonts w:ascii="Consolas" w:hAnsi="Consolas"/>
+            <w:sz w:val="24"/>
+            <w:szCs w:val="24"/>
+          </w:rPr>
+          <w:t>https://github.com/animate-css/animate.css?files=1</w:t>
+        </w:r>
+      </w:hyperlink>
+      <w:r>
+        <w:rPr>
+          <w:rFonts w:ascii="Consolas" w:hAnsi="Consolas"/>
+          <w:sz w:val="24"/>
+          <w:szCs w:val="24"/>
+        </w:rPr>
+        <w:t>.</w:t>
+      </w:r>
+    </w:p>
+    <w:p>
+      <w:pPr>
+        <w:pStyle w:val="PargrafodaLista"/>
+        <w:numPr>
+          <w:ilvl w:val="0"/>
+          <w:numId w:val="2"/>
+        </w:numPr>
+        <w:rPr>
+          <w:rFonts w:ascii="Consolas" w:hAnsi="Consolas"/>
+          <w:sz w:val="24"/>
+          <w:szCs w:val="24"/>
+        </w:rPr>
+      </w:pPr>
+      <w:r>
+        <w:rPr>
+          <w:rFonts w:ascii="Consolas" w:hAnsi="Consolas"/>
+          <w:sz w:val="24"/>
+          <w:szCs w:val="24"/>
+        </w:rPr>
+        <w:lastRenderedPageBreak/>
+        <w:t xml:space="preserve">Na </w:t>
+      </w:r>
+      <w:proofErr w:type="spellStart"/>
+      <w:r>
+        <w:rPr>
+          <w:rFonts w:ascii="Consolas" w:hAnsi="Consolas"/>
+          <w:sz w:val="24"/>
+          <w:szCs w:val="24"/>
+        </w:rPr>
+        <w:t>tag</w:t>
+      </w:r>
+      <w:proofErr w:type="spellEnd"/>
+      <w:r>
+        <w:rPr>
+          <w:rFonts w:ascii="Consolas" w:hAnsi="Consolas"/>
+          <w:sz w:val="24"/>
+          <w:szCs w:val="24"/>
+        </w:rPr>
+        <w:t xml:space="preserve"> </w:t>
+      </w:r>
+      <w:proofErr w:type="spellStart"/>
+      <w:r>
+        <w:rPr>
+          <w:rFonts w:ascii="Consolas" w:hAnsi="Consolas"/>
+          <w:sz w:val="24"/>
+          <w:szCs w:val="24"/>
+        </w:rPr>
+        <w:t>transition</w:t>
+      </w:r>
+      <w:proofErr w:type="spellEnd"/>
+      <w:r>
+        <w:rPr>
+          <w:rFonts w:ascii="Consolas" w:hAnsi="Consolas"/>
+          <w:sz w:val="24"/>
+          <w:szCs w:val="24"/>
+        </w:rPr>
+        <w:t xml:space="preserve"> vamos inserir </w:t>
+      </w:r>
+      <w:proofErr w:type="spellStart"/>
+      <w:r>
+        <w:rPr>
+          <w:rFonts w:ascii="Consolas" w:hAnsi="Consolas"/>
+          <w:sz w:val="24"/>
+          <w:szCs w:val="24"/>
+        </w:rPr>
+        <w:t>enter-active-class</w:t>
+      </w:r>
+      <w:proofErr w:type="spellEnd"/>
+      <w:proofErr w:type="gramStart"/>
+      <w:r>
+        <w:rPr>
+          <w:rFonts w:ascii="Consolas" w:hAnsi="Consolas"/>
+          <w:sz w:val="24"/>
+          <w:szCs w:val="24"/>
+        </w:rPr>
+        <w:t>=”</w:t>
+      </w:r>
+      <w:proofErr w:type="spellStart"/>
+      <w:r>
+        <w:rPr>
+          <w:rFonts w:ascii="Consolas" w:hAnsi="Consolas"/>
+          <w:sz w:val="24"/>
+          <w:szCs w:val="24"/>
+        </w:rPr>
+        <w:t>animated</w:t>
+      </w:r>
+      <w:proofErr w:type="spellEnd"/>
+      <w:proofErr w:type="gramEnd"/>
+      <w:r>
+        <w:rPr>
+          <w:rFonts w:ascii="Consolas" w:hAnsi="Consolas"/>
+          <w:sz w:val="24"/>
+          <w:szCs w:val="24"/>
+        </w:rPr>
+        <w:t xml:space="preserve"> </w:t>
+      </w:r>
+      <w:proofErr w:type="spellStart"/>
+      <w:r>
+        <w:rPr>
+          <w:rFonts w:ascii="Consolas" w:hAnsi="Consolas"/>
+          <w:sz w:val="24"/>
+          <w:szCs w:val="24"/>
+        </w:rPr>
+        <w:t>rubberBand</w:t>
+      </w:r>
+      <w:proofErr w:type="spellEnd"/>
+      <w:r>
+        <w:rPr>
+          <w:rFonts w:ascii="Consolas" w:hAnsi="Consolas"/>
+          <w:sz w:val="24"/>
+          <w:szCs w:val="24"/>
+        </w:rPr>
+        <w:t>” que é a classe que será executada na entrada do componente.</w:t>
+      </w:r>
+    </w:p>
+    <w:p>
+      <w:pPr>
+        <w:pStyle w:val="PargrafodaLista"/>
+        <w:numPr>
+          <w:ilvl w:val="0"/>
+          <w:numId w:val="2"/>
+        </w:numPr>
+        <w:rPr>
+          <w:rFonts w:ascii="Consolas" w:hAnsi="Consolas"/>
+          <w:sz w:val="24"/>
+          <w:szCs w:val="24"/>
+        </w:rPr>
+      </w:pPr>
+      <w:r>
+        <w:rPr>
+          <w:rFonts w:ascii="Consolas" w:hAnsi="Consolas"/>
+          <w:sz w:val="24"/>
+          <w:szCs w:val="24"/>
+        </w:rPr>
+        <w:t>Vamos inserir também a classe ‘</w:t>
+      </w:r>
+      <w:proofErr w:type="spellStart"/>
+      <w:r>
+        <w:rPr>
+          <w:rFonts w:ascii="Consolas" w:hAnsi="Consolas"/>
+          <w:sz w:val="24"/>
+          <w:szCs w:val="24"/>
+        </w:rPr>
+        <w:t>leave-active-class</w:t>
+      </w:r>
+      <w:proofErr w:type="spellEnd"/>
+      <w:proofErr w:type="gramStart"/>
+      <w:r>
+        <w:rPr>
+          <w:rFonts w:ascii="Consolas" w:hAnsi="Consolas"/>
+          <w:sz w:val="24"/>
+          <w:szCs w:val="24"/>
+        </w:rPr>
+        <w:t>=”</w:t>
+      </w:r>
+      <w:proofErr w:type="spellStart"/>
+      <w:r>
+        <w:rPr>
+          <w:rFonts w:ascii="Consolas" w:hAnsi="Consolas"/>
+          <w:sz w:val="24"/>
+          <w:szCs w:val="24"/>
+        </w:rPr>
+        <w:t>animated</w:t>
+      </w:r>
+      <w:proofErr w:type="spellEnd"/>
+      <w:proofErr w:type="gramEnd"/>
+      <w:r>
+        <w:rPr>
+          <w:rFonts w:ascii="Consolas" w:hAnsi="Consolas"/>
+          <w:sz w:val="24"/>
+          <w:szCs w:val="24"/>
+        </w:rPr>
+        <w:t xml:space="preserve"> </w:t>
+      </w:r>
+      <w:proofErr w:type="spellStart"/>
+      <w:r>
+        <w:rPr>
+          <w:rFonts w:ascii="Consolas" w:hAnsi="Consolas"/>
+          <w:sz w:val="24"/>
+          <w:szCs w:val="24"/>
+        </w:rPr>
+        <w:t>rollOut</w:t>
+      </w:r>
+      <w:proofErr w:type="spellEnd"/>
+      <w:r>
+        <w:rPr>
+          <w:rFonts w:ascii="Consolas" w:hAnsi="Consolas"/>
+          <w:sz w:val="24"/>
+          <w:szCs w:val="24"/>
+        </w:rPr>
+        <w:t xml:space="preserve">” essa classe será executada na saída do componente. </w:t>
+      </w:r>
+    </w:p>
+    <w:p>
+      <w:pPr>
+        <w:pStyle w:val="PargrafodaLista"/>
+        <w:numPr>
+          <w:ilvl w:val="0"/>
+          <w:numId w:val="2"/>
+        </w:numPr>
+        <w:rPr>
+          <w:rFonts w:ascii="Consolas" w:hAnsi="Consolas"/>
+          <w:sz w:val="24"/>
+          <w:szCs w:val="24"/>
+        </w:rPr>
+      </w:pPr>
+      <w:r>
+        <w:rPr>
+          <w:rFonts w:ascii="Consolas" w:hAnsi="Consolas"/>
+          <w:sz w:val="24"/>
+          <w:szCs w:val="24"/>
+        </w:rPr>
+        <w:t>Vemos que após “</w:t>
+      </w:r>
+      <w:proofErr w:type="spellStart"/>
+      <w:r>
+        <w:rPr>
+          <w:rFonts w:ascii="Consolas" w:hAnsi="Consolas"/>
+          <w:sz w:val="24"/>
+          <w:szCs w:val="24"/>
+        </w:rPr>
+        <w:t>animated</w:t>
+      </w:r>
+      <w:proofErr w:type="spellEnd"/>
+      <w:r>
+        <w:rPr>
+          <w:rFonts w:ascii="Consolas" w:hAnsi="Consolas"/>
+          <w:sz w:val="24"/>
+          <w:szCs w:val="24"/>
+        </w:rPr>
+        <w:t>” temos a animação que será executada.</w:t>
+      </w:r>
+    </w:p>
+    <w:p>
+      <w:pPr>
+        <w:pStyle w:val="PargrafodaLista"/>
+        <w:numPr>
+          <w:ilvl w:val="0"/>
+          <w:numId w:val="2"/>
+        </w:numPr>
+        <w:shd w:val="clear" w:color="auto" w:fill="282A36"/>
+        <w:spacing w:after="0" w:line="285" w:lineRule="atLeast"/>
+        <w:jc w:val="left"/>
+        <w:rPr>
+          <w:rFonts w:ascii="Consolas" w:eastAsia="Times New Roman" w:hAnsi="Consolas" w:cs="Times New Roman"/>
+          <w:color w:val="F6F6F4"/>
+          <w:sz w:val="21"/>
+          <w:szCs w:val="21"/>
+          <w:lang w:eastAsia="pt-BR"/>
+        </w:rPr>
+      </w:pPr>
+      <w:r>
+        <w:rPr>
+          <w:rFonts w:ascii="Consolas" w:eastAsia="Times New Roman" w:hAnsi="Consolas" w:cs="Times New Roman"/>
+          <w:color w:val="F6F6F4"/>
+          <w:sz w:val="21"/>
+          <w:szCs w:val="21"/>
+          <w:lang w:eastAsia="pt-BR"/>
+        </w:rPr>
+        <w:t>&lt;</w:t>
+      </w:r>
+      <w:proofErr w:type="spellStart"/>
+      <w:r>
+        <w:rPr>
+          <w:rFonts w:ascii="Consolas" w:eastAsia="Times New Roman" w:hAnsi="Consolas" w:cs="Times New Roman"/>
+          <w:color w:val="F286C4"/>
+          <w:sz w:val="21"/>
+          <w:szCs w:val="21"/>
+          <w:lang w:eastAsia="pt-BR"/>
+        </w:rPr>
+        <w:t>transition</w:t>
+      </w:r>
+      <w:proofErr w:type="spellEnd"/>
+      <w:r>
+        <w:rPr>
+          <w:rFonts w:ascii="Consolas" w:eastAsia="Times New Roman" w:hAnsi="Consolas" w:cs="Times New Roman"/>
+          <w:color w:val="F6F6F4"/>
+          <w:sz w:val="21"/>
+          <w:szCs w:val="21"/>
+          <w:lang w:eastAsia="pt-BR"/>
+        </w:rPr>
+        <w:t xml:space="preserve"> </w:t>
+      </w:r>
+      <w:proofErr w:type="spellStart"/>
+      <w:r>
+        <w:rPr>
+          <w:rFonts w:ascii="Consolas" w:eastAsia="Times New Roman" w:hAnsi="Consolas" w:cs="Times New Roman"/>
+          <w:i/>
+          <w:iCs/>
+          <w:color w:val="62E884"/>
+          <w:sz w:val="21"/>
+          <w:szCs w:val="21"/>
+          <w:lang w:eastAsia="pt-BR"/>
+        </w:rPr>
+        <w:t>mode</w:t>
+      </w:r>
+      <w:proofErr w:type="spellEnd"/>
+      <w:r>
+        <w:rPr>
+          <w:rFonts w:ascii="Consolas" w:eastAsia="Times New Roman" w:hAnsi="Consolas" w:cs="Times New Roman"/>
+          <w:color w:val="F286C4"/>
+          <w:sz w:val="21"/>
+          <w:szCs w:val="21"/>
+          <w:lang w:eastAsia="pt-BR"/>
+        </w:rPr>
+        <w:t>=</w:t>
+      </w:r>
+      <w:r>
+        <w:rPr>
+          <w:rFonts w:ascii="Consolas" w:eastAsia="Times New Roman" w:hAnsi="Consolas" w:cs="Times New Roman"/>
+          <w:color w:val="DEE492"/>
+          <w:sz w:val="21"/>
+          <w:szCs w:val="21"/>
+          <w:lang w:eastAsia="pt-BR"/>
+        </w:rPr>
+        <w:t>"</w:t>
+      </w:r>
+      <w:r>
+        <w:rPr>
+          <w:rFonts w:ascii="Consolas" w:eastAsia="Times New Roman" w:hAnsi="Consolas" w:cs="Times New Roman"/>
+          <w:color w:val="E7EE98"/>
+          <w:sz w:val="21"/>
+          <w:szCs w:val="21"/>
+          <w:lang w:eastAsia="pt-BR"/>
+        </w:rPr>
+        <w:t>out-in</w:t>
+      </w:r>
+      <w:r>
+        <w:rPr>
+          <w:rFonts w:ascii="Consolas" w:eastAsia="Times New Roman" w:hAnsi="Consolas" w:cs="Times New Roman"/>
+          <w:color w:val="DEE492"/>
+          <w:sz w:val="21"/>
+          <w:szCs w:val="21"/>
+          <w:lang w:eastAsia="pt-BR"/>
+        </w:rPr>
+        <w:t>"</w:t>
+      </w:r>
+    </w:p>
+    <w:p>
+      <w:pPr>
+        <w:pStyle w:val="PargrafodaLista"/>
+        <w:numPr>
+          <w:ilvl w:val="0"/>
+          <w:numId w:val="2"/>
+        </w:numPr>
+        <w:shd w:val="clear" w:color="auto" w:fill="282A36"/>
+        <w:spacing w:after="0" w:line="285" w:lineRule="atLeast"/>
+        <w:jc w:val="left"/>
+        <w:rPr>
+          <w:rFonts w:ascii="Consolas" w:eastAsia="Times New Roman" w:hAnsi="Consolas" w:cs="Times New Roman"/>
+          <w:color w:val="F6F6F4"/>
+          <w:sz w:val="21"/>
+          <w:szCs w:val="21"/>
+          <w:lang w:eastAsia="pt-BR"/>
+        </w:rPr>
+      </w:pPr>
+      <w:r>
+        <w:rPr>
+          <w:rFonts w:ascii="Consolas" w:eastAsia="Times New Roman" w:hAnsi="Consolas" w:cs="Times New Roman"/>
+          <w:color w:val="F6F6F4"/>
+          <w:sz w:val="21"/>
+          <w:szCs w:val="21"/>
+          <w:lang w:eastAsia="pt-BR"/>
+        </w:rPr>
+        <w:t xml:space="preserve">            </w:t>
+      </w:r>
+      <w:proofErr w:type="spellStart"/>
+      <w:r>
+        <w:rPr>
+          <w:rFonts w:ascii="Consolas" w:eastAsia="Times New Roman" w:hAnsi="Consolas" w:cs="Times New Roman"/>
+          <w:i/>
+          <w:iCs/>
+          <w:color w:val="62E884"/>
+          <w:sz w:val="21"/>
+          <w:szCs w:val="21"/>
+          <w:lang w:eastAsia="pt-BR"/>
+        </w:rPr>
+        <w:t>enter-active-class</w:t>
+      </w:r>
+      <w:proofErr w:type="spellEnd"/>
+      <w:r>
+        <w:rPr>
+          <w:rFonts w:ascii="Consolas" w:eastAsia="Times New Roman" w:hAnsi="Consolas" w:cs="Times New Roman"/>
+          <w:color w:val="F286C4"/>
+          <w:sz w:val="21"/>
+          <w:szCs w:val="21"/>
+          <w:lang w:eastAsia="pt-BR"/>
+        </w:rPr>
+        <w:t>=</w:t>
+      </w:r>
+      <w:r>
+        <w:rPr>
+          <w:rFonts w:ascii="Consolas" w:eastAsia="Times New Roman" w:hAnsi="Consolas" w:cs="Times New Roman"/>
+          <w:color w:val="DEE492"/>
+          <w:sz w:val="21"/>
+          <w:szCs w:val="21"/>
+          <w:lang w:eastAsia="pt-BR"/>
+        </w:rPr>
+        <w:t>"</w:t>
+      </w:r>
+      <w:proofErr w:type="spellStart"/>
+      <w:r>
+        <w:rPr>
+          <w:rFonts w:ascii="Consolas" w:eastAsia="Times New Roman" w:hAnsi="Consolas" w:cs="Times New Roman"/>
+          <w:color w:val="E7EE98"/>
+          <w:sz w:val="21"/>
+          <w:szCs w:val="21"/>
+          <w:lang w:eastAsia="pt-BR"/>
+        </w:rPr>
+        <w:t>animated</w:t>
+      </w:r>
+      <w:proofErr w:type="spellEnd"/>
+      <w:r>
+        <w:rPr>
+          <w:rFonts w:ascii="Consolas" w:eastAsia="Times New Roman" w:hAnsi="Consolas" w:cs="Times New Roman"/>
+          <w:color w:val="E7EE98"/>
+          <w:sz w:val="21"/>
+          <w:szCs w:val="21"/>
+          <w:lang w:eastAsia="pt-BR"/>
+        </w:rPr>
+        <w:t xml:space="preserve"> </w:t>
+      </w:r>
+      <w:proofErr w:type="spellStart"/>
+      <w:r>
+        <w:rPr>
+          <w:rFonts w:ascii="Consolas" w:eastAsia="Times New Roman" w:hAnsi="Consolas" w:cs="Times New Roman"/>
+          <w:color w:val="E7EE98"/>
+          <w:sz w:val="21"/>
+          <w:szCs w:val="21"/>
+          <w:lang w:eastAsia="pt-BR"/>
+        </w:rPr>
+        <w:t>rubberBand</w:t>
+      </w:r>
+      <w:proofErr w:type="spellEnd"/>
+      <w:r>
+        <w:rPr>
+          <w:rFonts w:ascii="Consolas" w:eastAsia="Times New Roman" w:hAnsi="Consolas" w:cs="Times New Roman"/>
+          <w:color w:val="DEE492"/>
+          <w:sz w:val="21"/>
+          <w:szCs w:val="21"/>
+          <w:lang w:eastAsia="pt-BR"/>
+        </w:rPr>
+        <w:t>"</w:t>
+      </w:r>
+    </w:p>
+    <w:p>
+      <w:pPr>
+        <w:pStyle w:val="PargrafodaLista"/>
+        <w:numPr>
+          <w:ilvl w:val="0"/>
+          <w:numId w:val="2"/>
+        </w:numPr>
+        <w:shd w:val="clear" w:color="auto" w:fill="282A36"/>
+        <w:spacing w:after="0" w:line="285" w:lineRule="atLeast"/>
+        <w:jc w:val="left"/>
+        <w:rPr>
+          <w:rFonts w:ascii="Consolas" w:eastAsia="Times New Roman" w:hAnsi="Consolas" w:cs="Times New Roman"/>
+          <w:color w:val="F6F6F4"/>
+          <w:sz w:val="21"/>
+          <w:szCs w:val="21"/>
+          <w:lang w:eastAsia="pt-BR"/>
+        </w:rPr>
+      </w:pPr>
+      <w:r>
+        <w:rPr>
+          <w:rFonts w:ascii="Consolas" w:eastAsia="Times New Roman" w:hAnsi="Consolas" w:cs="Times New Roman"/>
+          <w:color w:val="F6F6F4"/>
+          <w:sz w:val="21"/>
+          <w:szCs w:val="21"/>
+          <w:lang w:eastAsia="pt-BR"/>
+        </w:rPr>
+        <w:t xml:space="preserve">            </w:t>
+      </w:r>
+      <w:proofErr w:type="spellStart"/>
+      <w:r>
+        <w:rPr>
+          <w:rFonts w:ascii="Consolas" w:eastAsia="Times New Roman" w:hAnsi="Consolas" w:cs="Times New Roman"/>
+          <w:i/>
+          <w:iCs/>
+          <w:color w:val="62E884"/>
+          <w:sz w:val="21"/>
+          <w:szCs w:val="21"/>
+          <w:lang w:eastAsia="pt-BR"/>
+        </w:rPr>
+        <w:t>leave-active-class</w:t>
+      </w:r>
+      <w:proofErr w:type="spellEnd"/>
+      <w:r>
+        <w:rPr>
+          <w:rFonts w:ascii="Consolas" w:eastAsia="Times New Roman" w:hAnsi="Consolas" w:cs="Times New Roman"/>
+          <w:color w:val="F286C4"/>
+          <w:sz w:val="21"/>
+          <w:szCs w:val="21"/>
+          <w:lang w:eastAsia="pt-BR"/>
+        </w:rPr>
+        <w:t>=</w:t>
+      </w:r>
+      <w:r>
+        <w:rPr>
+          <w:rFonts w:ascii="Consolas" w:eastAsia="Times New Roman" w:hAnsi="Consolas" w:cs="Times New Roman"/>
+          <w:color w:val="DEE492"/>
+          <w:sz w:val="21"/>
+          <w:szCs w:val="21"/>
+          <w:lang w:eastAsia="pt-BR"/>
+        </w:rPr>
+        <w:t>"</w:t>
+      </w:r>
+      <w:proofErr w:type="spellStart"/>
+      <w:r>
+        <w:rPr>
+          <w:rFonts w:ascii="Consolas" w:eastAsia="Times New Roman" w:hAnsi="Consolas" w:cs="Times New Roman"/>
+          <w:color w:val="E7EE98"/>
+          <w:sz w:val="21"/>
+          <w:szCs w:val="21"/>
+          <w:lang w:eastAsia="pt-BR"/>
+        </w:rPr>
+        <w:t>animated</w:t>
+      </w:r>
+      <w:proofErr w:type="spellEnd"/>
+      <w:r>
+        <w:rPr>
+          <w:rFonts w:ascii="Consolas" w:eastAsia="Times New Roman" w:hAnsi="Consolas" w:cs="Times New Roman"/>
+          <w:color w:val="E7EE98"/>
+          <w:sz w:val="21"/>
+          <w:szCs w:val="21"/>
+          <w:lang w:eastAsia="pt-BR"/>
+        </w:rPr>
+        <w:t xml:space="preserve"> </w:t>
+      </w:r>
+      <w:proofErr w:type="spellStart"/>
+      <w:r>
+        <w:rPr>
+          <w:rFonts w:ascii="Consolas" w:eastAsia="Times New Roman" w:hAnsi="Consolas" w:cs="Times New Roman"/>
+          <w:color w:val="E7EE98"/>
+          <w:sz w:val="21"/>
+          <w:szCs w:val="21"/>
+          <w:lang w:eastAsia="pt-BR"/>
+        </w:rPr>
+        <w:t>rollOut</w:t>
+      </w:r>
+      <w:proofErr w:type="spellEnd"/>
+      <w:r>
+        <w:rPr>
+          <w:rFonts w:ascii="Consolas" w:eastAsia="Times New Roman" w:hAnsi="Consolas" w:cs="Times New Roman"/>
+          <w:color w:val="DEE492"/>
+          <w:sz w:val="21"/>
+          <w:szCs w:val="21"/>
+          <w:lang w:eastAsia="pt-BR"/>
+        </w:rPr>
+        <w:t>"</w:t>
+      </w:r>
+      <w:r>
+        <w:rPr>
+          <w:rFonts w:ascii="Consolas" w:eastAsia="Times New Roman" w:hAnsi="Consolas" w:cs="Times New Roman"/>
+          <w:color w:val="F6F6F4"/>
+          <w:sz w:val="21"/>
+          <w:szCs w:val="21"/>
+          <w:lang w:eastAsia="pt-BR"/>
+        </w:rPr>
+        <w:t>&gt;</w:t>
+      </w:r>
+    </w:p>
+    <w:p>
+      <w:pPr>
+        <w:pStyle w:val="PargrafodaLista"/>
+        <w:numPr>
+          <w:ilvl w:val="0"/>
+          <w:numId w:val="2"/>
+        </w:numPr>
+        <w:shd w:val="clear" w:color="auto" w:fill="282A36"/>
+        <w:spacing w:after="0" w:line="285" w:lineRule="atLeast"/>
+        <w:jc w:val="left"/>
+        <w:rPr>
+          <w:rFonts w:ascii="Consolas" w:eastAsia="Times New Roman" w:hAnsi="Consolas" w:cs="Times New Roman"/>
+          <w:color w:val="F6F6F4"/>
+          <w:sz w:val="21"/>
+          <w:szCs w:val="21"/>
+          <w:lang w:eastAsia="pt-BR"/>
+        </w:rPr>
+      </w:pPr>
+      <w:r>
+        <w:rPr>
+          <w:rFonts w:ascii="Consolas" w:eastAsia="Times New Roman" w:hAnsi="Consolas" w:cs="Times New Roman"/>
+          <w:color w:val="F6F6F4"/>
+          <w:sz w:val="21"/>
+          <w:szCs w:val="21"/>
+          <w:lang w:eastAsia="pt-BR"/>
+        </w:rPr>
+        <w:t>            &lt;</w:t>
+      </w:r>
+      <w:proofErr w:type="spellStart"/>
+      <w:r>
+        <w:rPr>
+          <w:rFonts w:ascii="Consolas" w:eastAsia="Times New Roman" w:hAnsi="Consolas" w:cs="Times New Roman"/>
+          <w:color w:val="F286C4"/>
+          <w:sz w:val="21"/>
+          <w:szCs w:val="21"/>
+          <w:lang w:eastAsia="pt-BR"/>
+        </w:rPr>
+        <w:t>router-view</w:t>
+      </w:r>
+      <w:proofErr w:type="spellEnd"/>
+      <w:r>
+        <w:rPr>
+          <w:rFonts w:ascii="Consolas" w:eastAsia="Times New Roman" w:hAnsi="Consolas" w:cs="Times New Roman"/>
+          <w:color w:val="F6F6F4"/>
+          <w:sz w:val="21"/>
+          <w:szCs w:val="21"/>
+          <w:lang w:eastAsia="pt-BR"/>
+        </w:rPr>
+        <w:t xml:space="preserve"> /&gt;</w:t>
+      </w:r>
+    </w:p>
+    <w:p>
+      <w:pPr>
+        <w:pStyle w:val="PargrafodaLista"/>
+        <w:numPr>
+          <w:ilvl w:val="0"/>
+          <w:numId w:val="2"/>
+        </w:numPr>
+        <w:shd w:val="clear" w:color="auto" w:fill="282A36"/>
+        <w:spacing w:after="0" w:line="285" w:lineRule="atLeast"/>
+        <w:jc w:val="left"/>
+        <w:rPr>
+          <w:rFonts w:ascii="Consolas" w:eastAsia="Times New Roman" w:hAnsi="Consolas" w:cs="Times New Roman"/>
+          <w:color w:val="F6F6F4"/>
+          <w:sz w:val="21"/>
+          <w:szCs w:val="21"/>
+          <w:lang w:eastAsia="pt-BR"/>
+        </w:rPr>
+      </w:pPr>
+      <w:r>
+        <w:rPr>
+          <w:rFonts w:ascii="Consolas" w:eastAsia="Times New Roman" w:hAnsi="Consolas" w:cs="Times New Roman"/>
+          <w:color w:val="F6F6F4"/>
+          <w:sz w:val="21"/>
+          <w:szCs w:val="21"/>
+          <w:lang w:eastAsia="pt-BR"/>
+        </w:rPr>
+        <w:t>        &lt;/</w:t>
+      </w:r>
+      <w:proofErr w:type="spellStart"/>
+      <w:r>
+        <w:rPr>
+          <w:rFonts w:ascii="Consolas" w:eastAsia="Times New Roman" w:hAnsi="Consolas" w:cs="Times New Roman"/>
+          <w:color w:val="F286C4"/>
+          <w:sz w:val="21"/>
+          <w:szCs w:val="21"/>
+          <w:lang w:eastAsia="pt-BR"/>
+        </w:rPr>
+        <w:t>transition</w:t>
+      </w:r>
+      <w:proofErr w:type="spellEnd"/>
+      <w:r>
+        <w:rPr>
+          <w:rFonts w:ascii="Consolas" w:eastAsia="Times New Roman" w:hAnsi="Consolas" w:cs="Times New Roman"/>
+          <w:color w:val="F6F6F4"/>
+          <w:sz w:val="21"/>
+          <w:szCs w:val="21"/>
+          <w:lang w:eastAsia="pt-BR"/>
+        </w:rPr>
+        <w:t>&gt;</w:t>
       </w:r>
     </w:p>
     <w:p>
@@ -39724,6 +40754,29 @@
       <w:contextualSpacing/>
     </w:pPr>
   </w:style>
+  <w:style w:type="character" w:styleId="Hyperlink">
+    <w:name w:val="Hyperlink"/>
+    <w:basedOn w:val="Fontepargpadro"/>
+    <w:uiPriority w:val="99"/>
+    <w:unhideWhenUsed/>
+    <w:rsid w:val="00D121D3"/>
+    <w:rPr>
+      <w:color w:val="0563C1" w:themeColor="hyperlink"/>
+      <w:u w:val="single"/>
+    </w:rPr>
+  </w:style>
+  <w:style w:type="character" w:styleId="MenoPendente">
+    <w:name w:val="Unresolved Mention"/>
+    <w:basedOn w:val="Fontepargpadro"/>
+    <w:uiPriority w:val="99"/>
+    <w:semiHidden/>
+    <w:unhideWhenUsed/>
+    <w:rsid w:val="00D121D3"/>
+    <w:rPr>
+      <w:color w:val="605E5C"/>
+      <w:shd w:val="clear" w:color="auto" w:fill="E1DFDD"/>
+    </w:rPr>
+  </w:style>
 </w:styles>
 </file>
 

</xml_diff>

<commit_message>
Passando o fragamento hash para url, incluindo no router-link do componente o atributo hash com o id onde será direcionado a pagina
</commit_message>
<xml_diff>
--- a/Rotas em uma aplicação VueJS.docx
+++ b/Rotas em uma aplicação VueJS.docx
@@ -33464,6 +33464,7 @@
       <w:r>
         <w:rPr>
           <w:rFonts w:ascii="Consolas" w:hAnsi="Consolas"/>
+          <w:noProof/>
           <w:sz w:val="24"/>
           <w:szCs w:val="24"/>
         </w:rPr>
@@ -40106,6 +40107,2546 @@
           <w:lang w:eastAsia="pt-BR"/>
         </w:rPr>
         <w:t>&gt;</w:t>
+      </w:r>
+    </w:p>
+    <w:p>
+      <w:pPr>
+        <w:pStyle w:val="PargrafodaLista"/>
+        <w:ind w:left="1060" w:firstLine="0"/>
+        <w:rPr>
+          <w:rFonts w:ascii="Consolas" w:hAnsi="Consolas"/>
+          <w:sz w:val="24"/>
+          <w:szCs w:val="24"/>
+        </w:rPr>
+      </w:pPr>
+    </w:p>
+    <w:p>
+      <w:pPr>
+        <w:pStyle w:val="PargrafodaLista"/>
+        <w:ind w:left="1060" w:firstLine="0"/>
+        <w:rPr>
+          <w:rFonts w:ascii="Consolas" w:hAnsi="Consolas"/>
+          <w:b/>
+          <w:bCs/>
+          <w:sz w:val="28"/>
+          <w:szCs w:val="28"/>
+        </w:rPr>
+      </w:pPr>
+      <w:r>
+        <w:rPr>
+          <w:rFonts w:ascii="Consolas" w:hAnsi="Consolas"/>
+          <w:b/>
+          <w:bCs/>
+          <w:sz w:val="28"/>
+          <w:szCs w:val="28"/>
+        </w:rPr>
+        <w:t xml:space="preserve">Aula 270 – Passando Fragmento </w:t>
+      </w:r>
+      <w:proofErr w:type="spellStart"/>
+      <w:r>
+        <w:rPr>
+          <w:rFonts w:ascii="Consolas" w:hAnsi="Consolas"/>
+          <w:b/>
+          <w:bCs/>
+          <w:sz w:val="28"/>
+          <w:szCs w:val="28"/>
+        </w:rPr>
+        <w:t>hash</w:t>
+      </w:r>
+      <w:proofErr w:type="spellEnd"/>
+    </w:p>
+    <w:p>
+      <w:pPr>
+        <w:pStyle w:val="PargrafodaLista"/>
+        <w:numPr>
+          <w:ilvl w:val="0"/>
+          <w:numId w:val="2"/>
+        </w:numPr>
+        <w:rPr>
+          <w:rFonts w:ascii="Consolas" w:hAnsi="Consolas"/>
+          <w:sz w:val="24"/>
+          <w:szCs w:val="24"/>
+        </w:rPr>
+      </w:pPr>
+      <w:r>
+        <w:rPr>
+          <w:rFonts w:ascii="Consolas" w:hAnsi="Consolas"/>
+          <w:sz w:val="24"/>
+          <w:szCs w:val="24"/>
+        </w:rPr>
+        <w:t xml:space="preserve">No componente </w:t>
+      </w:r>
+      <w:proofErr w:type="spellStart"/>
+      <w:r>
+        <w:rPr>
+          <w:rFonts w:ascii="Consolas" w:hAnsi="Consolas"/>
+          <w:sz w:val="24"/>
+          <w:szCs w:val="24"/>
+        </w:rPr>
+        <w:t>UsuarioEditar</w:t>
+      </w:r>
+      <w:proofErr w:type="spellEnd"/>
+      <w:r>
+        <w:rPr>
+          <w:rFonts w:ascii="Consolas" w:hAnsi="Consolas"/>
+          <w:sz w:val="24"/>
+          <w:szCs w:val="24"/>
+        </w:rPr>
+        <w:t xml:space="preserve"> vamos inserir uma </w:t>
+      </w:r>
+      <w:proofErr w:type="spellStart"/>
+      <w:r>
+        <w:rPr>
+          <w:rFonts w:ascii="Consolas" w:hAnsi="Consolas"/>
+          <w:sz w:val="24"/>
+          <w:szCs w:val="24"/>
+        </w:rPr>
+        <w:t>div</w:t>
+      </w:r>
+      <w:proofErr w:type="spellEnd"/>
+      <w:r>
+        <w:rPr>
+          <w:rFonts w:ascii="Consolas" w:hAnsi="Consolas"/>
+          <w:sz w:val="24"/>
+          <w:szCs w:val="24"/>
+        </w:rPr>
+        <w:t xml:space="preserve"> com um h3=Curso </w:t>
+      </w:r>
+      <w:proofErr w:type="spellStart"/>
+      <w:r>
+        <w:rPr>
+          <w:rFonts w:ascii="Consolas" w:hAnsi="Consolas"/>
+          <w:sz w:val="24"/>
+          <w:szCs w:val="24"/>
+        </w:rPr>
+        <w:t>Vue</w:t>
+      </w:r>
+      <w:proofErr w:type="spellEnd"/>
+      <w:r>
+        <w:rPr>
+          <w:rFonts w:ascii="Consolas" w:hAnsi="Consolas"/>
+          <w:sz w:val="24"/>
+          <w:szCs w:val="24"/>
+        </w:rPr>
+        <w:t>.</w:t>
+      </w:r>
+    </w:p>
+    <w:p>
+      <w:pPr>
+        <w:pStyle w:val="PargrafodaLista"/>
+        <w:numPr>
+          <w:ilvl w:val="0"/>
+          <w:numId w:val="2"/>
+        </w:numPr>
+        <w:shd w:val="clear" w:color="auto" w:fill="282A36"/>
+        <w:spacing w:after="0" w:line="285" w:lineRule="atLeast"/>
+        <w:jc w:val="left"/>
+        <w:rPr>
+          <w:rFonts w:ascii="Consolas" w:eastAsia="Times New Roman" w:hAnsi="Consolas" w:cs="Times New Roman"/>
+          <w:color w:val="F6F6F4"/>
+          <w:sz w:val="21"/>
+          <w:szCs w:val="21"/>
+          <w:lang w:eastAsia="pt-BR"/>
+        </w:rPr>
+      </w:pPr>
+      <w:r>
+        <w:rPr>
+          <w:rFonts w:ascii="Consolas" w:eastAsia="Times New Roman" w:hAnsi="Consolas" w:cs="Times New Roman"/>
+          <w:color w:val="F6F6F4"/>
+          <w:sz w:val="21"/>
+          <w:szCs w:val="21"/>
+          <w:lang w:eastAsia="pt-BR"/>
+        </w:rPr>
+        <w:t>&lt;</w:t>
+      </w:r>
+      <w:proofErr w:type="spellStart"/>
+      <w:r>
+        <w:rPr>
+          <w:rFonts w:ascii="Consolas" w:eastAsia="Times New Roman" w:hAnsi="Consolas" w:cs="Times New Roman"/>
+          <w:color w:val="F286C4"/>
+          <w:sz w:val="21"/>
+          <w:szCs w:val="21"/>
+          <w:lang w:eastAsia="pt-BR"/>
+        </w:rPr>
+        <w:t>div</w:t>
+      </w:r>
+      <w:proofErr w:type="spellEnd"/>
+      <w:r>
+        <w:rPr>
+          <w:rFonts w:ascii="Consolas" w:eastAsia="Times New Roman" w:hAnsi="Consolas" w:cs="Times New Roman"/>
+          <w:color w:val="F6F6F4"/>
+          <w:sz w:val="21"/>
+          <w:szCs w:val="21"/>
+          <w:lang w:eastAsia="pt-BR"/>
+        </w:rPr>
+        <w:t xml:space="preserve"> </w:t>
+      </w:r>
+      <w:proofErr w:type="spellStart"/>
+      <w:r>
+        <w:rPr>
+          <w:rFonts w:ascii="Consolas" w:eastAsia="Times New Roman" w:hAnsi="Consolas" w:cs="Times New Roman"/>
+          <w:i/>
+          <w:iCs/>
+          <w:color w:val="62E884"/>
+          <w:sz w:val="21"/>
+          <w:szCs w:val="21"/>
+          <w:lang w:eastAsia="pt-BR"/>
+        </w:rPr>
+        <w:t>class</w:t>
+      </w:r>
+      <w:proofErr w:type="spellEnd"/>
+      <w:r>
+        <w:rPr>
+          <w:rFonts w:ascii="Consolas" w:eastAsia="Times New Roman" w:hAnsi="Consolas" w:cs="Times New Roman"/>
+          <w:color w:val="F286C4"/>
+          <w:sz w:val="21"/>
+          <w:szCs w:val="21"/>
+          <w:lang w:eastAsia="pt-BR"/>
+        </w:rPr>
+        <w:t>=</w:t>
+      </w:r>
+      <w:r>
+        <w:rPr>
+          <w:rFonts w:ascii="Consolas" w:eastAsia="Times New Roman" w:hAnsi="Consolas" w:cs="Times New Roman"/>
+          <w:color w:val="DEE492"/>
+          <w:sz w:val="21"/>
+          <w:szCs w:val="21"/>
+          <w:lang w:eastAsia="pt-BR"/>
+        </w:rPr>
+        <w:t>"</w:t>
+      </w:r>
+      <w:proofErr w:type="spellStart"/>
+      <w:r>
+        <w:rPr>
+          <w:rFonts w:ascii="Consolas" w:eastAsia="Times New Roman" w:hAnsi="Consolas" w:cs="Times New Roman"/>
+          <w:color w:val="E7EE98"/>
+          <w:sz w:val="21"/>
+          <w:szCs w:val="21"/>
+          <w:lang w:eastAsia="pt-BR"/>
+        </w:rPr>
+        <w:t>usuario</w:t>
+      </w:r>
+      <w:proofErr w:type="spellEnd"/>
+      <w:r>
+        <w:rPr>
+          <w:rFonts w:ascii="Consolas" w:eastAsia="Times New Roman" w:hAnsi="Consolas" w:cs="Times New Roman"/>
+          <w:color w:val="E7EE98"/>
+          <w:sz w:val="21"/>
+          <w:szCs w:val="21"/>
+          <w:lang w:eastAsia="pt-BR"/>
+        </w:rPr>
+        <w:t>-editar</w:t>
+      </w:r>
+      <w:r>
+        <w:rPr>
+          <w:rFonts w:ascii="Consolas" w:eastAsia="Times New Roman" w:hAnsi="Consolas" w:cs="Times New Roman"/>
+          <w:color w:val="DEE492"/>
+          <w:sz w:val="21"/>
+          <w:szCs w:val="21"/>
+          <w:lang w:eastAsia="pt-BR"/>
+        </w:rPr>
+        <w:t>"</w:t>
+      </w:r>
+      <w:r>
+        <w:rPr>
+          <w:rFonts w:ascii="Consolas" w:eastAsia="Times New Roman" w:hAnsi="Consolas" w:cs="Times New Roman"/>
+          <w:color w:val="F6F6F4"/>
+          <w:sz w:val="21"/>
+          <w:szCs w:val="21"/>
+          <w:lang w:eastAsia="pt-BR"/>
+        </w:rPr>
+        <w:t>&gt;</w:t>
+      </w:r>
+    </w:p>
+    <w:p>
+      <w:pPr>
+        <w:pStyle w:val="PargrafodaLista"/>
+        <w:numPr>
+          <w:ilvl w:val="0"/>
+          <w:numId w:val="2"/>
+        </w:numPr>
+        <w:shd w:val="clear" w:color="auto" w:fill="282A36"/>
+        <w:spacing w:after="0" w:line="285" w:lineRule="atLeast"/>
+        <w:jc w:val="left"/>
+        <w:rPr>
+          <w:rFonts w:ascii="Consolas" w:eastAsia="Times New Roman" w:hAnsi="Consolas" w:cs="Times New Roman"/>
+          <w:color w:val="F6F6F4"/>
+          <w:sz w:val="21"/>
+          <w:szCs w:val="21"/>
+          <w:lang w:eastAsia="pt-BR"/>
+        </w:rPr>
+      </w:pPr>
+      <w:r>
+        <w:rPr>
+          <w:rFonts w:ascii="Consolas" w:eastAsia="Times New Roman" w:hAnsi="Consolas" w:cs="Times New Roman"/>
+          <w:color w:val="F6F6F4"/>
+          <w:sz w:val="21"/>
+          <w:szCs w:val="21"/>
+          <w:lang w:eastAsia="pt-BR"/>
+        </w:rPr>
+        <w:t>        &lt;</w:t>
+      </w:r>
+      <w:r>
+        <w:rPr>
+          <w:rFonts w:ascii="Consolas" w:eastAsia="Times New Roman" w:hAnsi="Consolas" w:cs="Times New Roman"/>
+          <w:color w:val="F286C4"/>
+          <w:sz w:val="21"/>
+          <w:szCs w:val="21"/>
+          <w:lang w:eastAsia="pt-BR"/>
+        </w:rPr>
+        <w:t>h3</w:t>
+      </w:r>
+      <w:r>
+        <w:rPr>
+          <w:rFonts w:ascii="Consolas" w:eastAsia="Times New Roman" w:hAnsi="Consolas" w:cs="Times New Roman"/>
+          <w:color w:val="F6F6F4"/>
+          <w:sz w:val="21"/>
+          <w:szCs w:val="21"/>
+          <w:lang w:eastAsia="pt-BR"/>
+        </w:rPr>
+        <w:t>&gt;</w:t>
+      </w:r>
+      <w:proofErr w:type="spellStart"/>
+      <w:r>
+        <w:rPr>
+          <w:rFonts w:ascii="Consolas" w:eastAsia="Times New Roman" w:hAnsi="Consolas" w:cs="Times New Roman"/>
+          <w:color w:val="F6F6F4"/>
+          <w:sz w:val="21"/>
+          <w:szCs w:val="21"/>
+          <w:lang w:eastAsia="pt-BR"/>
+        </w:rPr>
+        <w:t>Usuario</w:t>
+      </w:r>
+      <w:proofErr w:type="spellEnd"/>
+      <w:r>
+        <w:rPr>
+          <w:rFonts w:ascii="Consolas" w:eastAsia="Times New Roman" w:hAnsi="Consolas" w:cs="Times New Roman"/>
+          <w:color w:val="F6F6F4"/>
+          <w:sz w:val="21"/>
+          <w:szCs w:val="21"/>
+          <w:lang w:eastAsia="pt-BR"/>
+        </w:rPr>
+        <w:t xml:space="preserve"> Editar&lt;/</w:t>
+      </w:r>
+      <w:r>
+        <w:rPr>
+          <w:rFonts w:ascii="Consolas" w:eastAsia="Times New Roman" w:hAnsi="Consolas" w:cs="Times New Roman"/>
+          <w:color w:val="F286C4"/>
+          <w:sz w:val="21"/>
+          <w:szCs w:val="21"/>
+          <w:lang w:eastAsia="pt-BR"/>
+        </w:rPr>
+        <w:t>h3</w:t>
+      </w:r>
+      <w:r>
+        <w:rPr>
+          <w:rFonts w:ascii="Consolas" w:eastAsia="Times New Roman" w:hAnsi="Consolas" w:cs="Times New Roman"/>
+          <w:color w:val="F6F6F4"/>
+          <w:sz w:val="21"/>
+          <w:szCs w:val="21"/>
+          <w:lang w:eastAsia="pt-BR"/>
+        </w:rPr>
+        <w:t>&gt;</w:t>
+      </w:r>
+    </w:p>
+    <w:p>
+      <w:pPr>
+        <w:pStyle w:val="PargrafodaLista"/>
+        <w:numPr>
+          <w:ilvl w:val="0"/>
+          <w:numId w:val="2"/>
+        </w:numPr>
+        <w:shd w:val="clear" w:color="auto" w:fill="282A36"/>
+        <w:spacing w:after="0" w:line="285" w:lineRule="atLeast"/>
+        <w:jc w:val="left"/>
+        <w:rPr>
+          <w:rFonts w:ascii="Consolas" w:eastAsia="Times New Roman" w:hAnsi="Consolas" w:cs="Times New Roman"/>
+          <w:color w:val="F6F6F4"/>
+          <w:sz w:val="21"/>
+          <w:szCs w:val="21"/>
+          <w:lang w:eastAsia="pt-BR"/>
+        </w:rPr>
+      </w:pPr>
+      <w:r>
+        <w:rPr>
+          <w:rFonts w:ascii="Consolas" w:eastAsia="Times New Roman" w:hAnsi="Consolas" w:cs="Times New Roman"/>
+          <w:color w:val="F6F6F4"/>
+          <w:sz w:val="21"/>
+          <w:szCs w:val="21"/>
+          <w:lang w:eastAsia="pt-BR"/>
+        </w:rPr>
+        <w:t>        &lt;</w:t>
+      </w:r>
+      <w:proofErr w:type="spellStart"/>
+      <w:r>
+        <w:rPr>
+          <w:rFonts w:ascii="Consolas" w:eastAsia="Times New Roman" w:hAnsi="Consolas" w:cs="Times New Roman"/>
+          <w:color w:val="F286C4"/>
+          <w:sz w:val="21"/>
+          <w:szCs w:val="21"/>
+          <w:lang w:eastAsia="pt-BR"/>
+        </w:rPr>
+        <w:t>hr</w:t>
+      </w:r>
+      <w:proofErr w:type="spellEnd"/>
+      <w:r>
+        <w:rPr>
+          <w:rFonts w:ascii="Consolas" w:eastAsia="Times New Roman" w:hAnsi="Consolas" w:cs="Times New Roman"/>
+          <w:color w:val="F6F6F4"/>
+          <w:sz w:val="21"/>
+          <w:szCs w:val="21"/>
+          <w:lang w:eastAsia="pt-BR"/>
+        </w:rPr>
+        <w:t>&gt;</w:t>
+      </w:r>
+    </w:p>
+    <w:p>
+      <w:pPr>
+        <w:pStyle w:val="PargrafodaLista"/>
+        <w:numPr>
+          <w:ilvl w:val="0"/>
+          <w:numId w:val="2"/>
+        </w:numPr>
+        <w:shd w:val="clear" w:color="auto" w:fill="282A36"/>
+        <w:spacing w:after="0" w:line="285" w:lineRule="atLeast"/>
+        <w:jc w:val="left"/>
+        <w:rPr>
+          <w:rFonts w:ascii="Consolas" w:eastAsia="Times New Roman" w:hAnsi="Consolas" w:cs="Times New Roman"/>
+          <w:color w:val="F6F6F4"/>
+          <w:sz w:val="21"/>
+          <w:szCs w:val="21"/>
+          <w:lang w:eastAsia="pt-BR"/>
+        </w:rPr>
+      </w:pPr>
+      <w:r>
+        <w:rPr>
+          <w:rFonts w:ascii="Consolas" w:eastAsia="Times New Roman" w:hAnsi="Consolas" w:cs="Times New Roman"/>
+          <w:color w:val="F6F6F4"/>
+          <w:sz w:val="21"/>
+          <w:szCs w:val="21"/>
+          <w:lang w:eastAsia="pt-BR"/>
+        </w:rPr>
+        <w:t>         &lt;</w:t>
+      </w:r>
+      <w:r>
+        <w:rPr>
+          <w:rFonts w:ascii="Consolas" w:eastAsia="Times New Roman" w:hAnsi="Consolas" w:cs="Times New Roman"/>
+          <w:color w:val="F286C4"/>
+          <w:sz w:val="21"/>
+          <w:szCs w:val="21"/>
+          <w:lang w:eastAsia="pt-BR"/>
+        </w:rPr>
+        <w:t>p</w:t>
+      </w:r>
+      <w:r>
+        <w:rPr>
+          <w:rFonts w:ascii="Consolas" w:eastAsia="Times New Roman" w:hAnsi="Consolas" w:cs="Times New Roman"/>
+          <w:color w:val="F6F6F4"/>
+          <w:sz w:val="21"/>
+          <w:szCs w:val="21"/>
+          <w:lang w:eastAsia="pt-BR"/>
+        </w:rPr>
+        <w:t>&gt;&lt;</w:t>
+      </w:r>
+      <w:proofErr w:type="spellStart"/>
+      <w:r>
+        <w:rPr>
+          <w:rFonts w:ascii="Consolas" w:eastAsia="Times New Roman" w:hAnsi="Consolas" w:cs="Times New Roman"/>
+          <w:color w:val="F286C4"/>
+          <w:sz w:val="21"/>
+          <w:szCs w:val="21"/>
+          <w:lang w:eastAsia="pt-BR"/>
+        </w:rPr>
+        <w:t>strong</w:t>
+      </w:r>
+      <w:proofErr w:type="spellEnd"/>
+      <w:r>
+        <w:rPr>
+          <w:rFonts w:ascii="Consolas" w:eastAsia="Times New Roman" w:hAnsi="Consolas" w:cs="Times New Roman"/>
+          <w:color w:val="F6F6F4"/>
+          <w:sz w:val="21"/>
+          <w:szCs w:val="21"/>
+          <w:lang w:eastAsia="pt-BR"/>
+        </w:rPr>
+        <w:t>&gt;Editando usuário:&lt;/</w:t>
+      </w:r>
+      <w:proofErr w:type="spellStart"/>
+      <w:r>
+        <w:rPr>
+          <w:rFonts w:ascii="Consolas" w:eastAsia="Times New Roman" w:hAnsi="Consolas" w:cs="Times New Roman"/>
+          <w:color w:val="F286C4"/>
+          <w:sz w:val="21"/>
+          <w:szCs w:val="21"/>
+          <w:lang w:eastAsia="pt-BR"/>
+        </w:rPr>
+        <w:t>strong</w:t>
+      </w:r>
+      <w:proofErr w:type="spellEnd"/>
+      <w:r>
+        <w:rPr>
+          <w:rFonts w:ascii="Consolas" w:eastAsia="Times New Roman" w:hAnsi="Consolas" w:cs="Times New Roman"/>
+          <w:color w:val="F6F6F4"/>
+          <w:sz w:val="21"/>
+          <w:szCs w:val="21"/>
+          <w:lang w:eastAsia="pt-BR"/>
+        </w:rPr>
+        <w:t>&gt; {{id}} &lt;/</w:t>
+      </w:r>
+      <w:r>
+        <w:rPr>
+          <w:rFonts w:ascii="Consolas" w:eastAsia="Times New Roman" w:hAnsi="Consolas" w:cs="Times New Roman"/>
+          <w:color w:val="F286C4"/>
+          <w:sz w:val="21"/>
+          <w:szCs w:val="21"/>
+          <w:lang w:eastAsia="pt-BR"/>
+        </w:rPr>
+        <w:t>p</w:t>
+      </w:r>
+      <w:r>
+        <w:rPr>
+          <w:rFonts w:ascii="Consolas" w:eastAsia="Times New Roman" w:hAnsi="Consolas" w:cs="Times New Roman"/>
+          <w:color w:val="F6F6F4"/>
+          <w:sz w:val="21"/>
+          <w:szCs w:val="21"/>
+          <w:lang w:eastAsia="pt-BR"/>
+        </w:rPr>
+        <w:t>&gt;</w:t>
+      </w:r>
+    </w:p>
+    <w:p>
+      <w:pPr>
+        <w:pStyle w:val="PargrafodaLista"/>
+        <w:numPr>
+          <w:ilvl w:val="0"/>
+          <w:numId w:val="2"/>
+        </w:numPr>
+        <w:shd w:val="clear" w:color="auto" w:fill="282A36"/>
+        <w:spacing w:after="0" w:line="285" w:lineRule="atLeast"/>
+        <w:jc w:val="left"/>
+        <w:rPr>
+          <w:rFonts w:ascii="Consolas" w:eastAsia="Times New Roman" w:hAnsi="Consolas" w:cs="Times New Roman"/>
+          <w:color w:val="F6F6F4"/>
+          <w:sz w:val="21"/>
+          <w:szCs w:val="21"/>
+          <w:lang w:eastAsia="pt-BR"/>
+        </w:rPr>
+      </w:pPr>
+      <w:r>
+        <w:rPr>
+          <w:rFonts w:ascii="Consolas" w:eastAsia="Times New Roman" w:hAnsi="Consolas" w:cs="Times New Roman"/>
+          <w:color w:val="F6F6F4"/>
+          <w:sz w:val="21"/>
+          <w:szCs w:val="21"/>
+          <w:lang w:eastAsia="pt-BR"/>
+        </w:rPr>
+        <w:t>         &lt;</w:t>
+      </w:r>
+      <w:r>
+        <w:rPr>
+          <w:rFonts w:ascii="Consolas" w:eastAsia="Times New Roman" w:hAnsi="Consolas" w:cs="Times New Roman"/>
+          <w:color w:val="F286C4"/>
+          <w:sz w:val="21"/>
+          <w:szCs w:val="21"/>
+          <w:lang w:eastAsia="pt-BR"/>
+        </w:rPr>
+        <w:t>p</w:t>
+      </w:r>
+      <w:r>
+        <w:rPr>
+          <w:rFonts w:ascii="Consolas" w:eastAsia="Times New Roman" w:hAnsi="Consolas" w:cs="Times New Roman"/>
+          <w:color w:val="F6F6F4"/>
+          <w:sz w:val="21"/>
+          <w:szCs w:val="21"/>
+          <w:lang w:eastAsia="pt-BR"/>
+        </w:rPr>
+        <w:t>&gt;&lt;</w:t>
+      </w:r>
+      <w:proofErr w:type="spellStart"/>
+      <w:r>
+        <w:rPr>
+          <w:rFonts w:ascii="Consolas" w:eastAsia="Times New Roman" w:hAnsi="Consolas" w:cs="Times New Roman"/>
+          <w:color w:val="F286C4"/>
+          <w:sz w:val="21"/>
+          <w:szCs w:val="21"/>
+          <w:lang w:eastAsia="pt-BR"/>
+        </w:rPr>
+        <w:t>strong</w:t>
+      </w:r>
+      <w:proofErr w:type="spellEnd"/>
+      <w:r>
+        <w:rPr>
+          <w:rFonts w:ascii="Consolas" w:eastAsia="Times New Roman" w:hAnsi="Consolas" w:cs="Times New Roman"/>
+          <w:color w:val="F6F6F4"/>
+          <w:sz w:val="21"/>
+          <w:szCs w:val="21"/>
+          <w:lang w:eastAsia="pt-BR"/>
+        </w:rPr>
+        <w:t>&gt;Completo:&lt;/</w:t>
+      </w:r>
+      <w:proofErr w:type="spellStart"/>
+      <w:r>
+        <w:rPr>
+          <w:rFonts w:ascii="Consolas" w:eastAsia="Times New Roman" w:hAnsi="Consolas" w:cs="Times New Roman"/>
+          <w:color w:val="F286C4"/>
+          <w:sz w:val="21"/>
+          <w:szCs w:val="21"/>
+          <w:lang w:eastAsia="pt-BR"/>
+        </w:rPr>
+        <w:t>strong</w:t>
+      </w:r>
+      <w:proofErr w:type="spellEnd"/>
+      <w:r>
+        <w:rPr>
+          <w:rFonts w:ascii="Consolas" w:eastAsia="Times New Roman" w:hAnsi="Consolas" w:cs="Times New Roman"/>
+          <w:color w:val="F6F6F4"/>
+          <w:sz w:val="21"/>
+          <w:szCs w:val="21"/>
+          <w:lang w:eastAsia="pt-BR"/>
+        </w:rPr>
+        <w:t xml:space="preserve">&gt; </w:t>
+      </w:r>
+      <w:proofErr w:type="gramStart"/>
+      <w:r>
+        <w:rPr>
+          <w:rFonts w:ascii="Consolas" w:eastAsia="Times New Roman" w:hAnsi="Consolas" w:cs="Times New Roman"/>
+          <w:color w:val="F6F6F4"/>
+          <w:sz w:val="21"/>
+          <w:szCs w:val="21"/>
+          <w:lang w:eastAsia="pt-BR"/>
+        </w:rPr>
+        <w:t>{{ $</w:t>
+      </w:r>
+      <w:proofErr w:type="spellStart"/>
+      <w:proofErr w:type="gramEnd"/>
+      <w:r>
+        <w:rPr>
+          <w:rFonts w:ascii="Consolas" w:eastAsia="Times New Roman" w:hAnsi="Consolas" w:cs="Times New Roman"/>
+          <w:color w:val="F6F6F4"/>
+          <w:sz w:val="21"/>
+          <w:szCs w:val="21"/>
+          <w:lang w:eastAsia="pt-BR"/>
+        </w:rPr>
+        <w:t>route.query.completo</w:t>
+      </w:r>
+      <w:proofErr w:type="spellEnd"/>
+      <w:r>
+        <w:rPr>
+          <w:rFonts w:ascii="Consolas" w:eastAsia="Times New Roman" w:hAnsi="Consolas" w:cs="Times New Roman"/>
+          <w:color w:val="F6F6F4"/>
+          <w:sz w:val="21"/>
+          <w:szCs w:val="21"/>
+          <w:lang w:eastAsia="pt-BR"/>
+        </w:rPr>
+        <w:t xml:space="preserve"> </w:t>
+      </w:r>
+      <w:r>
+        <w:rPr>
+          <w:rFonts w:ascii="Consolas" w:eastAsia="Times New Roman" w:hAnsi="Consolas" w:cs="Times New Roman"/>
+          <w:color w:val="F286C4"/>
+          <w:sz w:val="21"/>
+          <w:szCs w:val="21"/>
+          <w:lang w:eastAsia="pt-BR"/>
+        </w:rPr>
+        <w:t>?</w:t>
+      </w:r>
+      <w:r>
+        <w:rPr>
+          <w:rFonts w:ascii="Consolas" w:eastAsia="Times New Roman" w:hAnsi="Consolas" w:cs="Times New Roman"/>
+          <w:color w:val="F6F6F4"/>
+          <w:sz w:val="21"/>
+          <w:szCs w:val="21"/>
+          <w:lang w:eastAsia="pt-BR"/>
+        </w:rPr>
+        <w:t xml:space="preserve"> </w:t>
+      </w:r>
+      <w:r>
+        <w:rPr>
+          <w:rFonts w:ascii="Consolas" w:eastAsia="Times New Roman" w:hAnsi="Consolas" w:cs="Times New Roman"/>
+          <w:color w:val="DEE492"/>
+          <w:sz w:val="21"/>
+          <w:szCs w:val="21"/>
+          <w:lang w:eastAsia="pt-BR"/>
+        </w:rPr>
+        <w:t>'</w:t>
+      </w:r>
+      <w:r>
+        <w:rPr>
+          <w:rFonts w:ascii="Consolas" w:eastAsia="Times New Roman" w:hAnsi="Consolas" w:cs="Times New Roman"/>
+          <w:color w:val="E7EE98"/>
+          <w:sz w:val="21"/>
+          <w:szCs w:val="21"/>
+          <w:lang w:eastAsia="pt-BR"/>
+        </w:rPr>
+        <w:t>Sim</w:t>
+      </w:r>
+      <w:proofErr w:type="gramStart"/>
+      <w:r>
+        <w:rPr>
+          <w:rFonts w:ascii="Consolas" w:eastAsia="Times New Roman" w:hAnsi="Consolas" w:cs="Times New Roman"/>
+          <w:color w:val="DEE492"/>
+          <w:sz w:val="21"/>
+          <w:szCs w:val="21"/>
+          <w:lang w:eastAsia="pt-BR"/>
+        </w:rPr>
+        <w:t>'</w:t>
+      </w:r>
+      <w:r>
+        <w:rPr>
+          <w:rFonts w:ascii="Consolas" w:eastAsia="Times New Roman" w:hAnsi="Consolas" w:cs="Times New Roman"/>
+          <w:color w:val="F6F6F4"/>
+          <w:sz w:val="21"/>
+          <w:szCs w:val="21"/>
+          <w:lang w:eastAsia="pt-BR"/>
+        </w:rPr>
+        <w:t xml:space="preserve"> </w:t>
+      </w:r>
+      <w:r>
+        <w:rPr>
+          <w:rFonts w:ascii="Consolas" w:eastAsia="Times New Roman" w:hAnsi="Consolas" w:cs="Times New Roman"/>
+          <w:color w:val="F286C4"/>
+          <w:sz w:val="21"/>
+          <w:szCs w:val="21"/>
+          <w:lang w:eastAsia="pt-BR"/>
+        </w:rPr>
+        <w:t>:</w:t>
+      </w:r>
+      <w:proofErr w:type="gramEnd"/>
+      <w:r>
+        <w:rPr>
+          <w:rFonts w:ascii="Consolas" w:eastAsia="Times New Roman" w:hAnsi="Consolas" w:cs="Times New Roman"/>
+          <w:color w:val="F6F6F4"/>
+          <w:sz w:val="21"/>
+          <w:szCs w:val="21"/>
+          <w:lang w:eastAsia="pt-BR"/>
+        </w:rPr>
+        <w:t xml:space="preserve"> </w:t>
+      </w:r>
+      <w:r>
+        <w:rPr>
+          <w:rFonts w:ascii="Consolas" w:eastAsia="Times New Roman" w:hAnsi="Consolas" w:cs="Times New Roman"/>
+          <w:color w:val="DEE492"/>
+          <w:sz w:val="21"/>
+          <w:szCs w:val="21"/>
+          <w:lang w:eastAsia="pt-BR"/>
+        </w:rPr>
+        <w:t>'</w:t>
+      </w:r>
+      <w:r>
+        <w:rPr>
+          <w:rFonts w:ascii="Consolas" w:eastAsia="Times New Roman" w:hAnsi="Consolas" w:cs="Times New Roman"/>
+          <w:color w:val="E7EE98"/>
+          <w:sz w:val="21"/>
+          <w:szCs w:val="21"/>
+          <w:lang w:eastAsia="pt-BR"/>
+        </w:rPr>
+        <w:t>Não</w:t>
+      </w:r>
+      <w:r>
+        <w:rPr>
+          <w:rFonts w:ascii="Consolas" w:eastAsia="Times New Roman" w:hAnsi="Consolas" w:cs="Times New Roman"/>
+          <w:color w:val="DEE492"/>
+          <w:sz w:val="21"/>
+          <w:szCs w:val="21"/>
+          <w:lang w:eastAsia="pt-BR"/>
+        </w:rPr>
+        <w:t>'</w:t>
+      </w:r>
+      <w:r>
+        <w:rPr>
+          <w:rFonts w:ascii="Consolas" w:eastAsia="Times New Roman" w:hAnsi="Consolas" w:cs="Times New Roman"/>
+          <w:color w:val="F6F6F4"/>
+          <w:sz w:val="21"/>
+          <w:szCs w:val="21"/>
+          <w:lang w:eastAsia="pt-BR"/>
+        </w:rPr>
+        <w:t>}} &lt;/</w:t>
+      </w:r>
+      <w:r>
+        <w:rPr>
+          <w:rFonts w:ascii="Consolas" w:eastAsia="Times New Roman" w:hAnsi="Consolas" w:cs="Times New Roman"/>
+          <w:color w:val="F286C4"/>
+          <w:sz w:val="21"/>
+          <w:szCs w:val="21"/>
+          <w:lang w:eastAsia="pt-BR"/>
+        </w:rPr>
+        <w:t>p</w:t>
+      </w:r>
+      <w:r>
+        <w:rPr>
+          <w:rFonts w:ascii="Consolas" w:eastAsia="Times New Roman" w:hAnsi="Consolas" w:cs="Times New Roman"/>
+          <w:color w:val="F6F6F4"/>
+          <w:sz w:val="21"/>
+          <w:szCs w:val="21"/>
+          <w:lang w:eastAsia="pt-BR"/>
+        </w:rPr>
+        <w:t>&gt;</w:t>
+      </w:r>
+    </w:p>
+    <w:p>
+      <w:pPr>
+        <w:pStyle w:val="PargrafodaLista"/>
+        <w:numPr>
+          <w:ilvl w:val="0"/>
+          <w:numId w:val="2"/>
+        </w:numPr>
+        <w:shd w:val="clear" w:color="auto" w:fill="282A36"/>
+        <w:spacing w:after="0" w:line="285" w:lineRule="atLeast"/>
+        <w:jc w:val="left"/>
+        <w:rPr>
+          <w:rFonts w:ascii="Consolas" w:eastAsia="Times New Roman" w:hAnsi="Consolas" w:cs="Times New Roman"/>
+          <w:color w:val="F6F6F4"/>
+          <w:sz w:val="21"/>
+          <w:szCs w:val="21"/>
+          <w:lang w:eastAsia="pt-BR"/>
+        </w:rPr>
+      </w:pPr>
+      <w:r>
+        <w:rPr>
+          <w:rFonts w:ascii="Consolas" w:eastAsia="Times New Roman" w:hAnsi="Consolas" w:cs="Times New Roman"/>
+          <w:color w:val="F6F6F4"/>
+          <w:sz w:val="21"/>
+          <w:szCs w:val="21"/>
+          <w:lang w:eastAsia="pt-BR"/>
+        </w:rPr>
+        <w:t>         &lt;</w:t>
+      </w:r>
+      <w:r>
+        <w:rPr>
+          <w:rFonts w:ascii="Consolas" w:eastAsia="Times New Roman" w:hAnsi="Consolas" w:cs="Times New Roman"/>
+          <w:color w:val="F286C4"/>
+          <w:sz w:val="21"/>
+          <w:szCs w:val="21"/>
+          <w:lang w:eastAsia="pt-BR"/>
+        </w:rPr>
+        <w:t>p</w:t>
+      </w:r>
+      <w:r>
+        <w:rPr>
+          <w:rFonts w:ascii="Consolas" w:eastAsia="Times New Roman" w:hAnsi="Consolas" w:cs="Times New Roman"/>
+          <w:color w:val="F6F6F4"/>
+          <w:sz w:val="21"/>
+          <w:szCs w:val="21"/>
+          <w:lang w:eastAsia="pt-BR"/>
+        </w:rPr>
+        <w:t>&gt;&lt;</w:t>
+      </w:r>
+      <w:proofErr w:type="spellStart"/>
+      <w:r>
+        <w:rPr>
+          <w:rFonts w:ascii="Consolas" w:eastAsia="Times New Roman" w:hAnsi="Consolas" w:cs="Times New Roman"/>
+          <w:color w:val="F286C4"/>
+          <w:sz w:val="21"/>
+          <w:szCs w:val="21"/>
+          <w:lang w:eastAsia="pt-BR"/>
+        </w:rPr>
+        <w:t>strong</w:t>
+      </w:r>
+      <w:proofErr w:type="spellEnd"/>
+      <w:r>
+        <w:rPr>
+          <w:rFonts w:ascii="Consolas" w:eastAsia="Times New Roman" w:hAnsi="Consolas" w:cs="Times New Roman"/>
+          <w:color w:val="F6F6F4"/>
+          <w:sz w:val="21"/>
+          <w:szCs w:val="21"/>
+          <w:lang w:eastAsia="pt-BR"/>
+        </w:rPr>
+        <w:t>&gt;</w:t>
+      </w:r>
+      <w:proofErr w:type="spellStart"/>
+      <w:r>
+        <w:rPr>
+          <w:rFonts w:ascii="Consolas" w:eastAsia="Times New Roman" w:hAnsi="Consolas" w:cs="Times New Roman"/>
+          <w:color w:val="F6F6F4"/>
+          <w:sz w:val="21"/>
+          <w:szCs w:val="21"/>
+          <w:lang w:eastAsia="pt-BR"/>
+        </w:rPr>
+        <w:t>Lingua</w:t>
+      </w:r>
+      <w:proofErr w:type="spellEnd"/>
+      <w:r>
+        <w:rPr>
+          <w:rFonts w:ascii="Consolas" w:eastAsia="Times New Roman" w:hAnsi="Consolas" w:cs="Times New Roman"/>
+          <w:color w:val="F6F6F4"/>
+          <w:sz w:val="21"/>
+          <w:szCs w:val="21"/>
+          <w:lang w:eastAsia="pt-BR"/>
+        </w:rPr>
+        <w:t>:&lt;/</w:t>
+      </w:r>
+      <w:proofErr w:type="spellStart"/>
+      <w:r>
+        <w:rPr>
+          <w:rFonts w:ascii="Consolas" w:eastAsia="Times New Roman" w:hAnsi="Consolas" w:cs="Times New Roman"/>
+          <w:color w:val="F286C4"/>
+          <w:sz w:val="21"/>
+          <w:szCs w:val="21"/>
+          <w:lang w:eastAsia="pt-BR"/>
+        </w:rPr>
+        <w:t>strong</w:t>
+      </w:r>
+      <w:proofErr w:type="spellEnd"/>
+      <w:r>
+        <w:rPr>
+          <w:rFonts w:ascii="Consolas" w:eastAsia="Times New Roman" w:hAnsi="Consolas" w:cs="Times New Roman"/>
+          <w:color w:val="F6F6F4"/>
+          <w:sz w:val="21"/>
+          <w:szCs w:val="21"/>
+          <w:lang w:eastAsia="pt-BR"/>
+        </w:rPr>
+        <w:t xml:space="preserve">&gt; </w:t>
+      </w:r>
+      <w:proofErr w:type="gramStart"/>
+      <w:r>
+        <w:rPr>
+          <w:rFonts w:ascii="Consolas" w:eastAsia="Times New Roman" w:hAnsi="Consolas" w:cs="Times New Roman"/>
+          <w:color w:val="F6F6F4"/>
+          <w:sz w:val="21"/>
+          <w:szCs w:val="21"/>
+          <w:lang w:eastAsia="pt-BR"/>
+        </w:rPr>
+        <w:t>{{ $</w:t>
+      </w:r>
+      <w:proofErr w:type="spellStart"/>
+      <w:proofErr w:type="gramEnd"/>
+      <w:r>
+        <w:rPr>
+          <w:rFonts w:ascii="Consolas" w:eastAsia="Times New Roman" w:hAnsi="Consolas" w:cs="Times New Roman"/>
+          <w:color w:val="F6F6F4"/>
+          <w:sz w:val="21"/>
+          <w:szCs w:val="21"/>
+          <w:lang w:eastAsia="pt-BR"/>
+        </w:rPr>
+        <w:t>route.query.lingua</w:t>
+      </w:r>
+      <w:proofErr w:type="spellEnd"/>
+      <w:r>
+        <w:rPr>
+          <w:rFonts w:ascii="Consolas" w:eastAsia="Times New Roman" w:hAnsi="Consolas" w:cs="Times New Roman"/>
+          <w:color w:val="F6F6F4"/>
+          <w:sz w:val="21"/>
+          <w:szCs w:val="21"/>
+          <w:lang w:eastAsia="pt-BR"/>
+        </w:rPr>
+        <w:t xml:space="preserve"> }} &lt;/</w:t>
+      </w:r>
+      <w:r>
+        <w:rPr>
+          <w:rFonts w:ascii="Consolas" w:eastAsia="Times New Roman" w:hAnsi="Consolas" w:cs="Times New Roman"/>
+          <w:color w:val="F286C4"/>
+          <w:sz w:val="21"/>
+          <w:szCs w:val="21"/>
+          <w:lang w:eastAsia="pt-BR"/>
+        </w:rPr>
+        <w:t>p</w:t>
+      </w:r>
+      <w:r>
+        <w:rPr>
+          <w:rFonts w:ascii="Consolas" w:eastAsia="Times New Roman" w:hAnsi="Consolas" w:cs="Times New Roman"/>
+          <w:color w:val="F6F6F4"/>
+          <w:sz w:val="21"/>
+          <w:szCs w:val="21"/>
+          <w:lang w:eastAsia="pt-BR"/>
+        </w:rPr>
+        <w:t>&gt;</w:t>
+      </w:r>
+    </w:p>
+    <w:p>
+      <w:pPr>
+        <w:pStyle w:val="PargrafodaLista"/>
+        <w:numPr>
+          <w:ilvl w:val="0"/>
+          <w:numId w:val="2"/>
+        </w:numPr>
+        <w:shd w:val="clear" w:color="auto" w:fill="282A36"/>
+        <w:spacing w:after="0" w:line="285" w:lineRule="atLeast"/>
+        <w:jc w:val="left"/>
+        <w:rPr>
+          <w:rFonts w:ascii="Consolas" w:eastAsia="Times New Roman" w:hAnsi="Consolas" w:cs="Times New Roman"/>
+          <w:color w:val="F6F6F4"/>
+          <w:sz w:val="21"/>
+          <w:szCs w:val="21"/>
+          <w:lang w:eastAsia="pt-BR"/>
+        </w:rPr>
+      </w:pPr>
+    </w:p>
+    <w:p>
+      <w:pPr>
+        <w:pStyle w:val="PargrafodaLista"/>
+        <w:numPr>
+          <w:ilvl w:val="0"/>
+          <w:numId w:val="2"/>
+        </w:numPr>
+        <w:shd w:val="clear" w:color="auto" w:fill="282A36"/>
+        <w:spacing w:after="0" w:line="285" w:lineRule="atLeast"/>
+        <w:jc w:val="left"/>
+        <w:rPr>
+          <w:rFonts w:ascii="Consolas" w:eastAsia="Times New Roman" w:hAnsi="Consolas" w:cs="Times New Roman"/>
+          <w:color w:val="F6F6F4"/>
+          <w:sz w:val="21"/>
+          <w:szCs w:val="21"/>
+          <w:lang w:eastAsia="pt-BR"/>
+        </w:rPr>
+      </w:pPr>
+      <w:r>
+        <w:rPr>
+          <w:rFonts w:ascii="Consolas" w:eastAsia="Times New Roman" w:hAnsi="Consolas" w:cs="Times New Roman"/>
+          <w:color w:val="F6F6F4"/>
+          <w:sz w:val="21"/>
+          <w:szCs w:val="21"/>
+          <w:lang w:eastAsia="pt-BR"/>
+        </w:rPr>
+        <w:t>         &lt;</w:t>
+      </w:r>
+      <w:proofErr w:type="spellStart"/>
+      <w:r>
+        <w:rPr>
+          <w:rFonts w:ascii="Consolas" w:eastAsia="Times New Roman" w:hAnsi="Consolas" w:cs="Times New Roman"/>
+          <w:color w:val="F286C4"/>
+          <w:sz w:val="21"/>
+          <w:szCs w:val="21"/>
+          <w:lang w:eastAsia="pt-BR"/>
+        </w:rPr>
+        <w:t>div</w:t>
+      </w:r>
+      <w:proofErr w:type="spellEnd"/>
+      <w:r>
+        <w:rPr>
+          <w:rFonts w:ascii="Consolas" w:eastAsia="Times New Roman" w:hAnsi="Consolas" w:cs="Times New Roman"/>
+          <w:color w:val="F6F6F4"/>
+          <w:sz w:val="21"/>
+          <w:szCs w:val="21"/>
+          <w:lang w:eastAsia="pt-BR"/>
+        </w:rPr>
+        <w:t xml:space="preserve"> </w:t>
+      </w:r>
+      <w:r>
+        <w:rPr>
+          <w:rFonts w:ascii="Consolas" w:eastAsia="Times New Roman" w:hAnsi="Consolas" w:cs="Times New Roman"/>
+          <w:i/>
+          <w:iCs/>
+          <w:color w:val="62E884"/>
+          <w:sz w:val="21"/>
+          <w:szCs w:val="21"/>
+          <w:lang w:eastAsia="pt-BR"/>
+        </w:rPr>
+        <w:t>id</w:t>
+      </w:r>
+      <w:r>
+        <w:rPr>
+          <w:rFonts w:ascii="Consolas" w:eastAsia="Times New Roman" w:hAnsi="Consolas" w:cs="Times New Roman"/>
+          <w:color w:val="F286C4"/>
+          <w:sz w:val="21"/>
+          <w:szCs w:val="21"/>
+          <w:lang w:eastAsia="pt-BR"/>
+        </w:rPr>
+        <w:t>=</w:t>
+      </w:r>
+      <w:r>
+        <w:rPr>
+          <w:rFonts w:ascii="Consolas" w:eastAsia="Times New Roman" w:hAnsi="Consolas" w:cs="Times New Roman"/>
+          <w:color w:val="DEE492"/>
+          <w:sz w:val="21"/>
+          <w:szCs w:val="21"/>
+          <w:lang w:eastAsia="pt-BR"/>
+        </w:rPr>
+        <w:t>"</w:t>
+      </w:r>
+      <w:proofErr w:type="spellStart"/>
+      <w:r>
+        <w:rPr>
+          <w:rFonts w:ascii="Consolas" w:eastAsia="Times New Roman" w:hAnsi="Consolas" w:cs="Times New Roman"/>
+          <w:color w:val="E7EE98"/>
+          <w:sz w:val="21"/>
+          <w:szCs w:val="21"/>
+          <w:lang w:eastAsia="pt-BR"/>
+        </w:rPr>
+        <w:t>rodape</w:t>
+      </w:r>
+      <w:proofErr w:type="spellEnd"/>
+      <w:r>
+        <w:rPr>
+          <w:rFonts w:ascii="Consolas" w:eastAsia="Times New Roman" w:hAnsi="Consolas" w:cs="Times New Roman"/>
+          <w:color w:val="DEE492"/>
+          <w:sz w:val="21"/>
+          <w:szCs w:val="21"/>
+          <w:lang w:eastAsia="pt-BR"/>
+        </w:rPr>
+        <w:t>"</w:t>
+      </w:r>
+      <w:r>
+        <w:rPr>
+          <w:rFonts w:ascii="Consolas" w:eastAsia="Times New Roman" w:hAnsi="Consolas" w:cs="Times New Roman"/>
+          <w:color w:val="F6F6F4"/>
+          <w:sz w:val="21"/>
+          <w:szCs w:val="21"/>
+          <w:lang w:eastAsia="pt-BR"/>
+        </w:rPr>
+        <w:t>&gt;</w:t>
+      </w:r>
+    </w:p>
+    <w:p>
+      <w:pPr>
+        <w:pStyle w:val="PargrafodaLista"/>
+        <w:numPr>
+          <w:ilvl w:val="0"/>
+          <w:numId w:val="2"/>
+        </w:numPr>
+        <w:shd w:val="clear" w:color="auto" w:fill="282A36"/>
+        <w:spacing w:after="0" w:line="285" w:lineRule="atLeast"/>
+        <w:jc w:val="left"/>
+        <w:rPr>
+          <w:rFonts w:ascii="Consolas" w:eastAsia="Times New Roman" w:hAnsi="Consolas" w:cs="Times New Roman"/>
+          <w:color w:val="F6F6F4"/>
+          <w:sz w:val="21"/>
+          <w:szCs w:val="21"/>
+          <w:lang w:eastAsia="pt-BR"/>
+        </w:rPr>
+      </w:pPr>
+    </w:p>
+    <w:p>
+      <w:pPr>
+        <w:pStyle w:val="PargrafodaLista"/>
+        <w:numPr>
+          <w:ilvl w:val="0"/>
+          <w:numId w:val="2"/>
+        </w:numPr>
+        <w:shd w:val="clear" w:color="auto" w:fill="282A36"/>
+        <w:spacing w:after="0" w:line="285" w:lineRule="atLeast"/>
+        <w:jc w:val="left"/>
+        <w:rPr>
+          <w:rFonts w:ascii="Consolas" w:eastAsia="Times New Roman" w:hAnsi="Consolas" w:cs="Times New Roman"/>
+          <w:color w:val="F6F6F4"/>
+          <w:sz w:val="21"/>
+          <w:szCs w:val="21"/>
+          <w:lang w:eastAsia="pt-BR"/>
+        </w:rPr>
+      </w:pPr>
+      <w:r>
+        <w:rPr>
+          <w:rFonts w:ascii="Consolas" w:eastAsia="Times New Roman" w:hAnsi="Consolas" w:cs="Times New Roman"/>
+          <w:color w:val="F6F6F4"/>
+          <w:sz w:val="21"/>
+          <w:szCs w:val="21"/>
+          <w:lang w:eastAsia="pt-BR"/>
+        </w:rPr>
+        <w:t>         &lt;/</w:t>
+      </w:r>
+      <w:proofErr w:type="spellStart"/>
+      <w:r>
+        <w:rPr>
+          <w:rFonts w:ascii="Consolas" w:eastAsia="Times New Roman" w:hAnsi="Consolas" w:cs="Times New Roman"/>
+          <w:color w:val="F286C4"/>
+          <w:sz w:val="21"/>
+          <w:szCs w:val="21"/>
+          <w:lang w:eastAsia="pt-BR"/>
+        </w:rPr>
+        <w:t>div</w:t>
+      </w:r>
+      <w:proofErr w:type="spellEnd"/>
+      <w:r>
+        <w:rPr>
+          <w:rFonts w:ascii="Consolas" w:eastAsia="Times New Roman" w:hAnsi="Consolas" w:cs="Times New Roman"/>
+          <w:color w:val="F6F6F4"/>
+          <w:sz w:val="21"/>
+          <w:szCs w:val="21"/>
+          <w:lang w:eastAsia="pt-BR"/>
+        </w:rPr>
+        <w:t>&gt;</w:t>
+      </w:r>
+    </w:p>
+    <w:p>
+      <w:pPr>
+        <w:pStyle w:val="PargrafodaLista"/>
+        <w:numPr>
+          <w:ilvl w:val="0"/>
+          <w:numId w:val="2"/>
+        </w:numPr>
+        <w:shd w:val="clear" w:color="auto" w:fill="282A36"/>
+        <w:spacing w:after="0" w:line="285" w:lineRule="atLeast"/>
+        <w:jc w:val="left"/>
+        <w:rPr>
+          <w:rFonts w:ascii="Consolas" w:eastAsia="Times New Roman" w:hAnsi="Consolas" w:cs="Times New Roman"/>
+          <w:color w:val="F6F6F4"/>
+          <w:sz w:val="21"/>
+          <w:szCs w:val="21"/>
+          <w:lang w:eastAsia="pt-BR"/>
+        </w:rPr>
+      </w:pPr>
+      <w:r>
+        <w:rPr>
+          <w:rFonts w:ascii="Consolas" w:eastAsia="Times New Roman" w:hAnsi="Consolas" w:cs="Times New Roman"/>
+          <w:color w:val="F6F6F4"/>
+          <w:sz w:val="21"/>
+          <w:szCs w:val="21"/>
+          <w:lang w:eastAsia="pt-BR"/>
+        </w:rPr>
+        <w:t>    &lt;/</w:t>
+      </w:r>
+      <w:proofErr w:type="spellStart"/>
+      <w:r>
+        <w:rPr>
+          <w:rFonts w:ascii="Consolas" w:eastAsia="Times New Roman" w:hAnsi="Consolas" w:cs="Times New Roman"/>
+          <w:color w:val="F286C4"/>
+          <w:sz w:val="21"/>
+          <w:szCs w:val="21"/>
+          <w:lang w:eastAsia="pt-BR"/>
+        </w:rPr>
+        <w:t>div</w:t>
+      </w:r>
+      <w:proofErr w:type="spellEnd"/>
+      <w:r>
+        <w:rPr>
+          <w:rFonts w:ascii="Consolas" w:eastAsia="Times New Roman" w:hAnsi="Consolas" w:cs="Times New Roman"/>
+          <w:color w:val="F6F6F4"/>
+          <w:sz w:val="21"/>
+          <w:szCs w:val="21"/>
+          <w:lang w:eastAsia="pt-BR"/>
+        </w:rPr>
+        <w:t>&gt;</w:t>
+      </w:r>
+    </w:p>
+    <w:p>
+      <w:pPr>
+        <w:pStyle w:val="PargrafodaLista"/>
+        <w:numPr>
+          <w:ilvl w:val="0"/>
+          <w:numId w:val="2"/>
+        </w:numPr>
+        <w:rPr>
+          <w:rFonts w:ascii="Consolas" w:hAnsi="Consolas"/>
+          <w:sz w:val="24"/>
+          <w:szCs w:val="24"/>
+        </w:rPr>
+      </w:pPr>
+    </w:p>
+    <w:p>
+      <w:pPr>
+        <w:pStyle w:val="PargrafodaLista"/>
+        <w:numPr>
+          <w:ilvl w:val="0"/>
+          <w:numId w:val="2"/>
+        </w:numPr>
+        <w:rPr>
+          <w:rFonts w:ascii="Consolas" w:hAnsi="Consolas"/>
+          <w:sz w:val="24"/>
+          <w:szCs w:val="24"/>
+        </w:rPr>
+      </w:pPr>
+      <w:r>
+        <w:rPr>
+          <w:rFonts w:ascii="Consolas" w:hAnsi="Consolas"/>
+          <w:sz w:val="24"/>
+          <w:szCs w:val="24"/>
+        </w:rPr>
+        <w:t>Vamos inserir um estilo no componente para forçar que o rodapé fique na base da tela.</w:t>
+      </w:r>
+    </w:p>
+    <w:p>
+      <w:pPr>
+        <w:pStyle w:val="PargrafodaLista"/>
+        <w:numPr>
+          <w:ilvl w:val="0"/>
+          <w:numId w:val="2"/>
+        </w:numPr>
+        <w:shd w:val="clear" w:color="auto" w:fill="282A36"/>
+        <w:spacing w:after="0" w:line="285" w:lineRule="atLeast"/>
+        <w:jc w:val="left"/>
+        <w:rPr>
+          <w:rFonts w:ascii="Consolas" w:eastAsia="Times New Roman" w:hAnsi="Consolas" w:cs="Times New Roman"/>
+          <w:color w:val="F6F6F4"/>
+          <w:sz w:val="21"/>
+          <w:szCs w:val="21"/>
+          <w:lang w:eastAsia="pt-BR"/>
+        </w:rPr>
+      </w:pPr>
+      <w:r>
+        <w:rPr>
+          <w:rFonts w:ascii="Consolas" w:eastAsia="Times New Roman" w:hAnsi="Consolas" w:cs="Times New Roman"/>
+          <w:color w:val="F6F6F4"/>
+          <w:sz w:val="21"/>
+          <w:szCs w:val="21"/>
+          <w:lang w:eastAsia="pt-BR"/>
+        </w:rPr>
+        <w:t>&lt;</w:t>
+      </w:r>
+      <w:proofErr w:type="spellStart"/>
+      <w:r>
+        <w:rPr>
+          <w:rFonts w:ascii="Consolas" w:eastAsia="Times New Roman" w:hAnsi="Consolas" w:cs="Times New Roman"/>
+          <w:color w:val="F286C4"/>
+          <w:sz w:val="21"/>
+          <w:szCs w:val="21"/>
+          <w:lang w:eastAsia="pt-BR"/>
+        </w:rPr>
+        <w:t>style</w:t>
+      </w:r>
+      <w:proofErr w:type="spellEnd"/>
+      <w:r>
+        <w:rPr>
+          <w:rFonts w:ascii="Consolas" w:eastAsia="Times New Roman" w:hAnsi="Consolas" w:cs="Times New Roman"/>
+          <w:color w:val="F6F6F4"/>
+          <w:sz w:val="21"/>
+          <w:szCs w:val="21"/>
+          <w:lang w:eastAsia="pt-BR"/>
+        </w:rPr>
+        <w:t>&gt;</w:t>
+      </w:r>
+    </w:p>
+    <w:p>
+      <w:pPr>
+        <w:pStyle w:val="PargrafodaLista"/>
+        <w:numPr>
+          <w:ilvl w:val="0"/>
+          <w:numId w:val="2"/>
+        </w:numPr>
+        <w:shd w:val="clear" w:color="auto" w:fill="282A36"/>
+        <w:spacing w:after="0" w:line="285" w:lineRule="atLeast"/>
+        <w:jc w:val="left"/>
+        <w:rPr>
+          <w:rFonts w:ascii="Consolas" w:eastAsia="Times New Roman" w:hAnsi="Consolas" w:cs="Times New Roman"/>
+          <w:color w:val="F6F6F4"/>
+          <w:sz w:val="21"/>
+          <w:szCs w:val="21"/>
+          <w:lang w:eastAsia="pt-BR"/>
+        </w:rPr>
+      </w:pPr>
+      <w:r>
+        <w:rPr>
+          <w:rFonts w:ascii="Consolas" w:eastAsia="Times New Roman" w:hAnsi="Consolas" w:cs="Times New Roman"/>
+          <w:color w:val="F6F6F4"/>
+          <w:sz w:val="21"/>
+          <w:szCs w:val="21"/>
+          <w:lang w:eastAsia="pt-BR"/>
+        </w:rPr>
+        <w:t xml:space="preserve">    </w:t>
+      </w:r>
+      <w:r>
+        <w:rPr>
+          <w:rFonts w:ascii="Consolas" w:eastAsia="Times New Roman" w:hAnsi="Consolas" w:cs="Times New Roman"/>
+          <w:i/>
+          <w:iCs/>
+          <w:color w:val="62E884"/>
+          <w:sz w:val="21"/>
+          <w:szCs w:val="21"/>
+          <w:lang w:eastAsia="pt-BR"/>
+        </w:rPr>
+        <w:t>#</w:t>
+      </w:r>
+      <w:proofErr w:type="gramStart"/>
+      <w:r>
+        <w:rPr>
+          <w:rFonts w:ascii="Consolas" w:eastAsia="Times New Roman" w:hAnsi="Consolas" w:cs="Times New Roman"/>
+          <w:i/>
+          <w:iCs/>
+          <w:color w:val="62E884"/>
+          <w:sz w:val="21"/>
+          <w:szCs w:val="21"/>
+          <w:lang w:eastAsia="pt-BR"/>
+        </w:rPr>
+        <w:t>rodape</w:t>
+      </w:r>
+      <w:r>
+        <w:rPr>
+          <w:rFonts w:ascii="Consolas" w:eastAsia="Times New Roman" w:hAnsi="Consolas" w:cs="Times New Roman"/>
+          <w:color w:val="F6F6F4"/>
+          <w:sz w:val="21"/>
+          <w:szCs w:val="21"/>
+          <w:lang w:eastAsia="pt-BR"/>
+        </w:rPr>
+        <w:t>{</w:t>
+      </w:r>
+      <w:proofErr w:type="gramEnd"/>
+    </w:p>
+    <w:p>
+      <w:pPr>
+        <w:pStyle w:val="PargrafodaLista"/>
+        <w:numPr>
+          <w:ilvl w:val="0"/>
+          <w:numId w:val="2"/>
+        </w:numPr>
+        <w:shd w:val="clear" w:color="auto" w:fill="282A36"/>
+        <w:spacing w:after="0" w:line="285" w:lineRule="atLeast"/>
+        <w:jc w:val="left"/>
+        <w:rPr>
+          <w:rFonts w:ascii="Consolas" w:eastAsia="Times New Roman" w:hAnsi="Consolas" w:cs="Times New Roman"/>
+          <w:color w:val="F6F6F4"/>
+          <w:sz w:val="21"/>
+          <w:szCs w:val="21"/>
+          <w:lang w:eastAsia="pt-BR"/>
+        </w:rPr>
+      </w:pPr>
+      <w:r>
+        <w:rPr>
+          <w:rFonts w:ascii="Consolas" w:eastAsia="Times New Roman" w:hAnsi="Consolas" w:cs="Times New Roman"/>
+          <w:color w:val="F6F6F4"/>
+          <w:sz w:val="21"/>
+          <w:szCs w:val="21"/>
+          <w:lang w:eastAsia="pt-BR"/>
+        </w:rPr>
+        <w:t xml:space="preserve">        </w:t>
+      </w:r>
+      <w:proofErr w:type="spellStart"/>
+      <w:r>
+        <w:rPr>
+          <w:rFonts w:ascii="Consolas" w:eastAsia="Times New Roman" w:hAnsi="Consolas" w:cs="Times New Roman"/>
+          <w:color w:val="97E1F1"/>
+          <w:sz w:val="21"/>
+          <w:szCs w:val="21"/>
+          <w:lang w:eastAsia="pt-BR"/>
+        </w:rPr>
+        <w:t>margin</w:t>
+      </w:r>
+      <w:proofErr w:type="spellEnd"/>
+      <w:r>
+        <w:rPr>
+          <w:rFonts w:ascii="Consolas" w:eastAsia="Times New Roman" w:hAnsi="Consolas" w:cs="Times New Roman"/>
+          <w:color w:val="97E1F1"/>
+          <w:sz w:val="21"/>
+          <w:szCs w:val="21"/>
+          <w:lang w:eastAsia="pt-BR"/>
+        </w:rPr>
+        <w:t>-top</w:t>
+      </w:r>
+      <w:r>
+        <w:rPr>
+          <w:rFonts w:ascii="Consolas" w:eastAsia="Times New Roman" w:hAnsi="Consolas" w:cs="Times New Roman"/>
+          <w:color w:val="F286C4"/>
+          <w:sz w:val="21"/>
+          <w:szCs w:val="21"/>
+          <w:lang w:eastAsia="pt-BR"/>
+        </w:rPr>
+        <w:t>:</w:t>
+      </w:r>
+      <w:r>
+        <w:rPr>
+          <w:rFonts w:ascii="Consolas" w:eastAsia="Times New Roman" w:hAnsi="Consolas" w:cs="Times New Roman"/>
+          <w:color w:val="F6F6F4"/>
+          <w:sz w:val="21"/>
+          <w:szCs w:val="21"/>
+          <w:lang w:eastAsia="pt-BR"/>
+        </w:rPr>
+        <w:t xml:space="preserve"> </w:t>
+      </w:r>
+      <w:r>
+        <w:rPr>
+          <w:rFonts w:ascii="Consolas" w:eastAsia="Times New Roman" w:hAnsi="Consolas" w:cs="Times New Roman"/>
+          <w:color w:val="BF9EEE"/>
+          <w:sz w:val="21"/>
+          <w:szCs w:val="21"/>
+          <w:lang w:eastAsia="pt-BR"/>
+        </w:rPr>
+        <w:t>1000</w:t>
+      </w:r>
+      <w:r>
+        <w:rPr>
+          <w:rFonts w:ascii="Consolas" w:eastAsia="Times New Roman" w:hAnsi="Consolas" w:cs="Times New Roman"/>
+          <w:color w:val="F286C4"/>
+          <w:sz w:val="21"/>
+          <w:szCs w:val="21"/>
+          <w:lang w:eastAsia="pt-BR"/>
+        </w:rPr>
+        <w:t>px</w:t>
+      </w:r>
+      <w:r>
+        <w:rPr>
+          <w:rFonts w:ascii="Consolas" w:eastAsia="Times New Roman" w:hAnsi="Consolas" w:cs="Times New Roman"/>
+          <w:color w:val="F6F6F4"/>
+          <w:sz w:val="21"/>
+          <w:szCs w:val="21"/>
+          <w:lang w:eastAsia="pt-BR"/>
+        </w:rPr>
+        <w:t>;</w:t>
+      </w:r>
+    </w:p>
+    <w:p>
+      <w:pPr>
+        <w:pStyle w:val="PargrafodaLista"/>
+        <w:numPr>
+          <w:ilvl w:val="0"/>
+          <w:numId w:val="2"/>
+        </w:numPr>
+        <w:shd w:val="clear" w:color="auto" w:fill="282A36"/>
+        <w:spacing w:after="0" w:line="285" w:lineRule="atLeast"/>
+        <w:jc w:val="left"/>
+        <w:rPr>
+          <w:rFonts w:ascii="Consolas" w:eastAsia="Times New Roman" w:hAnsi="Consolas" w:cs="Times New Roman"/>
+          <w:color w:val="F6F6F4"/>
+          <w:sz w:val="21"/>
+          <w:szCs w:val="21"/>
+          <w:lang w:eastAsia="pt-BR"/>
+        </w:rPr>
+      </w:pPr>
+      <w:r>
+        <w:rPr>
+          <w:rFonts w:ascii="Consolas" w:eastAsia="Times New Roman" w:hAnsi="Consolas" w:cs="Times New Roman"/>
+          <w:color w:val="F6F6F4"/>
+          <w:sz w:val="21"/>
+          <w:szCs w:val="21"/>
+          <w:lang w:eastAsia="pt-BR"/>
+        </w:rPr>
+        <w:t>    }</w:t>
+      </w:r>
+    </w:p>
+    <w:p>
+      <w:pPr>
+        <w:pStyle w:val="PargrafodaLista"/>
+        <w:numPr>
+          <w:ilvl w:val="0"/>
+          <w:numId w:val="2"/>
+        </w:numPr>
+        <w:shd w:val="clear" w:color="auto" w:fill="282A36"/>
+        <w:spacing w:after="0" w:line="285" w:lineRule="atLeast"/>
+        <w:jc w:val="left"/>
+        <w:rPr>
+          <w:rFonts w:ascii="Consolas" w:eastAsia="Times New Roman" w:hAnsi="Consolas" w:cs="Times New Roman"/>
+          <w:color w:val="F6F6F4"/>
+          <w:sz w:val="21"/>
+          <w:szCs w:val="21"/>
+          <w:lang w:eastAsia="pt-BR"/>
+        </w:rPr>
+      </w:pPr>
+      <w:r>
+        <w:rPr>
+          <w:rFonts w:ascii="Consolas" w:eastAsia="Times New Roman" w:hAnsi="Consolas" w:cs="Times New Roman"/>
+          <w:color w:val="F6F6F4"/>
+          <w:sz w:val="21"/>
+          <w:szCs w:val="21"/>
+          <w:lang w:eastAsia="pt-BR"/>
+        </w:rPr>
+        <w:t>&lt;/</w:t>
+      </w:r>
+      <w:proofErr w:type="spellStart"/>
+      <w:r>
+        <w:rPr>
+          <w:rFonts w:ascii="Consolas" w:eastAsia="Times New Roman" w:hAnsi="Consolas" w:cs="Times New Roman"/>
+          <w:color w:val="F286C4"/>
+          <w:sz w:val="21"/>
+          <w:szCs w:val="21"/>
+          <w:lang w:eastAsia="pt-BR"/>
+        </w:rPr>
+        <w:t>style</w:t>
+      </w:r>
+      <w:proofErr w:type="spellEnd"/>
+      <w:r>
+        <w:rPr>
+          <w:rFonts w:ascii="Consolas" w:eastAsia="Times New Roman" w:hAnsi="Consolas" w:cs="Times New Roman"/>
+          <w:color w:val="F6F6F4"/>
+          <w:sz w:val="21"/>
+          <w:szCs w:val="21"/>
+          <w:lang w:eastAsia="pt-BR"/>
+        </w:rPr>
+        <w:t>&gt;</w:t>
+      </w:r>
+    </w:p>
+    <w:p>
+      <w:pPr>
+        <w:pStyle w:val="PargrafodaLista"/>
+        <w:numPr>
+          <w:ilvl w:val="0"/>
+          <w:numId w:val="2"/>
+        </w:numPr>
+        <w:rPr>
+          <w:rFonts w:ascii="Consolas" w:hAnsi="Consolas"/>
+          <w:sz w:val="24"/>
+          <w:szCs w:val="24"/>
+        </w:rPr>
+      </w:pPr>
+      <w:r>
+        <w:rPr>
+          <w:rFonts w:ascii="Consolas" w:hAnsi="Consolas"/>
+          <w:sz w:val="24"/>
+          <w:szCs w:val="24"/>
+        </w:rPr>
+        <w:t xml:space="preserve">Se digitarmos no final da </w:t>
+      </w:r>
+      <w:proofErr w:type="spellStart"/>
+      <w:r>
+        <w:rPr>
+          <w:rFonts w:ascii="Consolas" w:hAnsi="Consolas"/>
+          <w:sz w:val="24"/>
+          <w:szCs w:val="24"/>
+        </w:rPr>
+        <w:t>url</w:t>
+      </w:r>
+      <w:proofErr w:type="spellEnd"/>
+      <w:r>
+        <w:rPr>
+          <w:rFonts w:ascii="Consolas" w:hAnsi="Consolas"/>
+          <w:sz w:val="24"/>
+          <w:szCs w:val="24"/>
+        </w:rPr>
+        <w:t xml:space="preserve"> /#/rodape, veremos que a que o rodapé será selecionado automaticamente.</w:t>
+      </w:r>
+    </w:p>
+    <w:p>
+      <w:pPr>
+        <w:pStyle w:val="PargrafodaLista"/>
+        <w:numPr>
+          <w:ilvl w:val="0"/>
+          <w:numId w:val="2"/>
+        </w:numPr>
+        <w:rPr>
+          <w:rFonts w:ascii="Consolas" w:hAnsi="Consolas"/>
+          <w:sz w:val="24"/>
+          <w:szCs w:val="24"/>
+        </w:rPr>
+      </w:pPr>
+      <w:r>
+        <w:rPr>
+          <w:rFonts w:ascii="Consolas" w:hAnsi="Consolas"/>
+          <w:sz w:val="24"/>
+          <w:szCs w:val="24"/>
+        </w:rPr>
+        <w:t xml:space="preserve">Para inserirmos o </w:t>
+      </w:r>
+      <w:proofErr w:type="spellStart"/>
+      <w:r>
+        <w:rPr>
+          <w:rFonts w:ascii="Consolas" w:hAnsi="Consolas"/>
+          <w:sz w:val="24"/>
+          <w:szCs w:val="24"/>
+        </w:rPr>
+        <w:t>hash</w:t>
+      </w:r>
+      <w:proofErr w:type="spellEnd"/>
+      <w:r>
+        <w:rPr>
+          <w:rFonts w:ascii="Consolas" w:hAnsi="Consolas"/>
+          <w:sz w:val="24"/>
+          <w:szCs w:val="24"/>
+        </w:rPr>
+        <w:t xml:space="preserve"> (‘#’) devemos abrir o componente usuário detalhe </w:t>
+      </w:r>
+      <w:r>
+        <w:rPr>
+          <w:rFonts w:ascii="Consolas" w:hAnsi="Consolas"/>
+          <w:sz w:val="24"/>
+          <w:szCs w:val="24"/>
+        </w:rPr>
+        <w:t xml:space="preserve">e no </w:t>
+      </w:r>
+      <w:proofErr w:type="spellStart"/>
+      <w:r>
+        <w:rPr>
+          <w:rFonts w:ascii="Consolas" w:hAnsi="Consolas"/>
+          <w:sz w:val="24"/>
+          <w:szCs w:val="24"/>
+        </w:rPr>
+        <w:t>router</w:t>
+      </w:r>
+      <w:proofErr w:type="spellEnd"/>
+      <w:r>
+        <w:rPr>
+          <w:rFonts w:ascii="Consolas" w:hAnsi="Consolas"/>
+          <w:sz w:val="24"/>
+          <w:szCs w:val="24"/>
+        </w:rPr>
+        <w:t xml:space="preserve">-link devemos incluir o atributo </w:t>
+      </w:r>
+      <w:proofErr w:type="spellStart"/>
+      <w:r>
+        <w:rPr>
+          <w:rFonts w:ascii="Consolas" w:hAnsi="Consolas"/>
+          <w:sz w:val="24"/>
+          <w:szCs w:val="24"/>
+        </w:rPr>
+        <w:t>hash</w:t>
+      </w:r>
+      <w:proofErr w:type="spellEnd"/>
+      <w:r>
+        <w:rPr>
+          <w:rFonts w:ascii="Consolas" w:hAnsi="Consolas"/>
+          <w:sz w:val="24"/>
+          <w:szCs w:val="24"/>
+        </w:rPr>
+        <w:t xml:space="preserve"> no parâmetro :</w:t>
+      </w:r>
+      <w:proofErr w:type="spellStart"/>
+      <w:r>
+        <w:rPr>
+          <w:rFonts w:ascii="Consolas" w:hAnsi="Consolas"/>
+          <w:sz w:val="24"/>
+          <w:szCs w:val="24"/>
+        </w:rPr>
+        <w:t>to</w:t>
+      </w:r>
+      <w:proofErr w:type="spellEnd"/>
+      <w:r>
+        <w:rPr>
+          <w:rFonts w:ascii="Consolas" w:hAnsi="Consolas"/>
+          <w:sz w:val="24"/>
+          <w:szCs w:val="24"/>
+        </w:rPr>
+        <w:t>=.</w:t>
+      </w:r>
+    </w:p>
+    <w:p>
+      <w:pPr>
+        <w:pStyle w:val="PargrafodaLista"/>
+        <w:numPr>
+          <w:ilvl w:val="0"/>
+          <w:numId w:val="2"/>
+        </w:numPr>
+        <w:shd w:val="clear" w:color="auto" w:fill="282A36"/>
+        <w:spacing w:after="0" w:line="285" w:lineRule="atLeast"/>
+        <w:jc w:val="left"/>
+        <w:rPr>
+          <w:rFonts w:ascii="Consolas" w:eastAsia="Times New Roman" w:hAnsi="Consolas" w:cs="Times New Roman"/>
+          <w:color w:val="F6F6F4"/>
+          <w:sz w:val="21"/>
+          <w:szCs w:val="21"/>
+          <w:lang w:eastAsia="pt-BR"/>
+        </w:rPr>
+      </w:pPr>
+      <w:r>
+        <w:rPr>
+          <w:rFonts w:ascii="Consolas" w:eastAsia="Times New Roman" w:hAnsi="Consolas" w:cs="Times New Roman"/>
+          <w:color w:val="F6F6F4"/>
+          <w:sz w:val="21"/>
+          <w:szCs w:val="21"/>
+          <w:lang w:eastAsia="pt-BR"/>
+        </w:rPr>
+        <w:t>&lt;</w:t>
+      </w:r>
+      <w:proofErr w:type="spellStart"/>
+      <w:r>
+        <w:rPr>
+          <w:rFonts w:ascii="Consolas" w:eastAsia="Times New Roman" w:hAnsi="Consolas" w:cs="Times New Roman"/>
+          <w:color w:val="F286C4"/>
+          <w:sz w:val="21"/>
+          <w:szCs w:val="21"/>
+          <w:lang w:eastAsia="pt-BR"/>
+        </w:rPr>
+        <w:t>router</w:t>
+      </w:r>
+      <w:proofErr w:type="spellEnd"/>
+      <w:r>
+        <w:rPr>
+          <w:rFonts w:ascii="Consolas" w:eastAsia="Times New Roman" w:hAnsi="Consolas" w:cs="Times New Roman"/>
+          <w:color w:val="F286C4"/>
+          <w:sz w:val="21"/>
+          <w:szCs w:val="21"/>
+          <w:lang w:eastAsia="pt-BR"/>
+        </w:rPr>
+        <w:t>-link</w:t>
+      </w:r>
+      <w:r>
+        <w:rPr>
+          <w:rFonts w:ascii="Consolas" w:eastAsia="Times New Roman" w:hAnsi="Consolas" w:cs="Times New Roman"/>
+          <w:color w:val="F6F6F4"/>
+          <w:sz w:val="21"/>
+          <w:szCs w:val="21"/>
+          <w:lang w:eastAsia="pt-BR"/>
+        </w:rPr>
+        <w:t xml:space="preserve"> </w:t>
+      </w:r>
+    </w:p>
+    <w:p>
+      <w:pPr>
+        <w:pStyle w:val="PargrafodaLista"/>
+        <w:numPr>
+          <w:ilvl w:val="0"/>
+          <w:numId w:val="2"/>
+        </w:numPr>
+        <w:shd w:val="clear" w:color="auto" w:fill="282A36"/>
+        <w:spacing w:after="0" w:line="285" w:lineRule="atLeast"/>
+        <w:jc w:val="left"/>
+        <w:rPr>
+          <w:rFonts w:ascii="Consolas" w:eastAsia="Times New Roman" w:hAnsi="Consolas" w:cs="Times New Roman"/>
+          <w:color w:val="F6F6F4"/>
+          <w:sz w:val="21"/>
+          <w:szCs w:val="21"/>
+          <w:lang w:eastAsia="pt-BR"/>
+        </w:rPr>
+      </w:pPr>
+      <w:r>
+        <w:rPr>
+          <w:rFonts w:ascii="Consolas" w:eastAsia="Times New Roman" w:hAnsi="Consolas" w:cs="Times New Roman"/>
+          <w:color w:val="F6F6F4"/>
+          <w:sz w:val="21"/>
+          <w:szCs w:val="21"/>
+          <w:lang w:eastAsia="pt-BR"/>
+        </w:rPr>
+        <w:t xml:space="preserve">            </w:t>
+      </w:r>
+      <w:proofErr w:type="spellStart"/>
+      <w:r>
+        <w:rPr>
+          <w:rFonts w:ascii="Consolas" w:eastAsia="Times New Roman" w:hAnsi="Consolas" w:cs="Times New Roman"/>
+          <w:i/>
+          <w:iCs/>
+          <w:color w:val="62E884"/>
+          <w:sz w:val="21"/>
+          <w:szCs w:val="21"/>
+          <w:lang w:eastAsia="pt-BR"/>
+        </w:rPr>
+        <w:t>tag</w:t>
+      </w:r>
+      <w:proofErr w:type="spellEnd"/>
+      <w:r>
+        <w:rPr>
+          <w:rFonts w:ascii="Consolas" w:eastAsia="Times New Roman" w:hAnsi="Consolas" w:cs="Times New Roman"/>
+          <w:color w:val="F286C4"/>
+          <w:sz w:val="21"/>
+          <w:szCs w:val="21"/>
+          <w:lang w:eastAsia="pt-BR"/>
+        </w:rPr>
+        <w:t>=</w:t>
+      </w:r>
+      <w:r>
+        <w:rPr>
+          <w:rFonts w:ascii="Consolas" w:eastAsia="Times New Roman" w:hAnsi="Consolas" w:cs="Times New Roman"/>
+          <w:color w:val="DEE492"/>
+          <w:sz w:val="21"/>
+          <w:szCs w:val="21"/>
+          <w:lang w:eastAsia="pt-BR"/>
+        </w:rPr>
+        <w:t>"</w:t>
+      </w:r>
+      <w:proofErr w:type="spellStart"/>
+      <w:r>
+        <w:rPr>
+          <w:rFonts w:ascii="Consolas" w:eastAsia="Times New Roman" w:hAnsi="Consolas" w:cs="Times New Roman"/>
+          <w:color w:val="E7EE98"/>
+          <w:sz w:val="21"/>
+          <w:szCs w:val="21"/>
+          <w:lang w:eastAsia="pt-BR"/>
+        </w:rPr>
+        <w:t>button</w:t>
+      </w:r>
+      <w:proofErr w:type="spellEnd"/>
+      <w:r>
+        <w:rPr>
+          <w:rFonts w:ascii="Consolas" w:eastAsia="Times New Roman" w:hAnsi="Consolas" w:cs="Times New Roman"/>
+          <w:color w:val="DEE492"/>
+          <w:sz w:val="21"/>
+          <w:szCs w:val="21"/>
+          <w:lang w:eastAsia="pt-BR"/>
+        </w:rPr>
+        <w:t>"</w:t>
+      </w:r>
+      <w:r>
+        <w:rPr>
+          <w:rFonts w:ascii="Consolas" w:eastAsia="Times New Roman" w:hAnsi="Consolas" w:cs="Times New Roman"/>
+          <w:color w:val="F6F6F4"/>
+          <w:sz w:val="21"/>
+          <w:szCs w:val="21"/>
+          <w:lang w:eastAsia="pt-BR"/>
+        </w:rPr>
+        <w:t xml:space="preserve"> </w:t>
+      </w:r>
+    </w:p>
+    <w:p>
+      <w:pPr>
+        <w:pStyle w:val="PargrafodaLista"/>
+        <w:numPr>
+          <w:ilvl w:val="0"/>
+          <w:numId w:val="2"/>
+        </w:numPr>
+        <w:shd w:val="clear" w:color="auto" w:fill="282A36"/>
+        <w:spacing w:after="0" w:line="285" w:lineRule="atLeast"/>
+        <w:jc w:val="left"/>
+        <w:rPr>
+          <w:rFonts w:ascii="Consolas" w:eastAsia="Times New Roman" w:hAnsi="Consolas" w:cs="Times New Roman"/>
+          <w:color w:val="F6F6F4"/>
+          <w:sz w:val="21"/>
+          <w:szCs w:val="21"/>
+          <w:lang w:eastAsia="pt-BR"/>
+        </w:rPr>
+      </w:pPr>
+      <w:r>
+        <w:rPr>
+          <w:rFonts w:ascii="Consolas" w:eastAsia="Times New Roman" w:hAnsi="Consolas" w:cs="Times New Roman"/>
+          <w:color w:val="F6F6F4"/>
+          <w:sz w:val="21"/>
+          <w:szCs w:val="21"/>
+          <w:lang w:eastAsia="pt-BR"/>
+        </w:rPr>
+        <w:t xml:space="preserve">            </w:t>
+      </w:r>
+      <w:proofErr w:type="spellStart"/>
+      <w:r>
+        <w:rPr>
+          <w:rFonts w:ascii="Consolas" w:eastAsia="Times New Roman" w:hAnsi="Consolas" w:cs="Times New Roman"/>
+          <w:i/>
+          <w:iCs/>
+          <w:color w:val="62E884"/>
+          <w:sz w:val="21"/>
+          <w:szCs w:val="21"/>
+          <w:lang w:eastAsia="pt-BR"/>
+        </w:rPr>
+        <w:t>primario</w:t>
+      </w:r>
+      <w:proofErr w:type="spellEnd"/>
+    </w:p>
+    <w:p>
+      <w:pPr>
+        <w:pStyle w:val="PargrafodaLista"/>
+        <w:numPr>
+          <w:ilvl w:val="0"/>
+          <w:numId w:val="2"/>
+        </w:numPr>
+        <w:shd w:val="clear" w:color="auto" w:fill="282A36"/>
+        <w:spacing w:after="0" w:line="285" w:lineRule="atLeast"/>
+        <w:jc w:val="left"/>
+        <w:rPr>
+          <w:rFonts w:ascii="Consolas" w:eastAsia="Times New Roman" w:hAnsi="Consolas" w:cs="Times New Roman"/>
+          <w:color w:val="F6F6F4"/>
+          <w:sz w:val="21"/>
+          <w:szCs w:val="21"/>
+          <w:lang w:eastAsia="pt-BR"/>
+        </w:rPr>
+      </w:pPr>
+      <w:r>
+        <w:rPr>
+          <w:rFonts w:ascii="Consolas" w:eastAsia="Times New Roman" w:hAnsi="Consolas" w:cs="Times New Roman"/>
+          <w:color w:val="F6F6F4"/>
+          <w:sz w:val="21"/>
+          <w:szCs w:val="21"/>
+          <w:lang w:eastAsia="pt-BR"/>
+        </w:rPr>
+        <w:t xml:space="preserve">            </w:t>
+      </w:r>
+      <w:r>
+        <w:rPr>
+          <w:rFonts w:ascii="Consolas" w:eastAsia="Times New Roman" w:hAnsi="Consolas" w:cs="Times New Roman"/>
+          <w:color w:val="F286C4"/>
+          <w:sz w:val="21"/>
+          <w:szCs w:val="21"/>
+          <w:lang w:eastAsia="pt-BR"/>
+        </w:rPr>
+        <w:t>:</w:t>
+      </w:r>
+      <w:proofErr w:type="spellStart"/>
+      <w:r>
+        <w:rPr>
+          <w:rFonts w:ascii="Consolas" w:eastAsia="Times New Roman" w:hAnsi="Consolas" w:cs="Times New Roman"/>
+          <w:i/>
+          <w:iCs/>
+          <w:color w:val="62E884"/>
+          <w:sz w:val="21"/>
+          <w:szCs w:val="21"/>
+          <w:lang w:eastAsia="pt-BR"/>
+        </w:rPr>
+        <w:t>to</w:t>
+      </w:r>
+      <w:proofErr w:type="spellEnd"/>
+      <w:r>
+        <w:rPr>
+          <w:rFonts w:ascii="Consolas" w:eastAsia="Times New Roman" w:hAnsi="Consolas" w:cs="Times New Roman"/>
+          <w:color w:val="F286C4"/>
+          <w:sz w:val="21"/>
+          <w:szCs w:val="21"/>
+          <w:lang w:eastAsia="pt-BR"/>
+        </w:rPr>
+        <w:t>=</w:t>
+      </w:r>
+      <w:proofErr w:type="gramStart"/>
+      <w:r>
+        <w:rPr>
+          <w:rFonts w:ascii="Consolas" w:eastAsia="Times New Roman" w:hAnsi="Consolas" w:cs="Times New Roman"/>
+          <w:color w:val="DEE492"/>
+          <w:sz w:val="21"/>
+          <w:szCs w:val="21"/>
+          <w:lang w:eastAsia="pt-BR"/>
+        </w:rPr>
+        <w:t>"</w:t>
+      </w:r>
+      <w:r>
+        <w:rPr>
+          <w:rFonts w:ascii="Consolas" w:eastAsia="Times New Roman" w:hAnsi="Consolas" w:cs="Times New Roman"/>
+          <w:color w:val="F6F6F4"/>
+          <w:sz w:val="21"/>
+          <w:szCs w:val="21"/>
+          <w:lang w:eastAsia="pt-BR"/>
+        </w:rPr>
+        <w:t>{  </w:t>
+      </w:r>
+      <w:proofErr w:type="spellStart"/>
+      <w:proofErr w:type="gramEnd"/>
+      <w:r>
+        <w:rPr>
+          <w:rFonts w:ascii="Consolas" w:eastAsia="Times New Roman" w:hAnsi="Consolas" w:cs="Times New Roman"/>
+          <w:color w:val="F6F6F4"/>
+          <w:sz w:val="21"/>
+          <w:szCs w:val="21"/>
+          <w:lang w:eastAsia="pt-BR"/>
+        </w:rPr>
+        <w:t>name</w:t>
+      </w:r>
+      <w:proofErr w:type="spellEnd"/>
+      <w:r>
+        <w:rPr>
+          <w:rFonts w:ascii="Consolas" w:eastAsia="Times New Roman" w:hAnsi="Consolas" w:cs="Times New Roman"/>
+          <w:color w:val="F6F6F4"/>
+          <w:sz w:val="21"/>
+          <w:szCs w:val="21"/>
+          <w:lang w:eastAsia="pt-BR"/>
+        </w:rPr>
+        <w:t xml:space="preserve">: </w:t>
+      </w:r>
+      <w:r>
+        <w:rPr>
+          <w:rFonts w:ascii="Consolas" w:eastAsia="Times New Roman" w:hAnsi="Consolas" w:cs="Times New Roman"/>
+          <w:color w:val="DEE492"/>
+          <w:sz w:val="21"/>
+          <w:szCs w:val="21"/>
+          <w:lang w:eastAsia="pt-BR"/>
+        </w:rPr>
+        <w:t>'</w:t>
+      </w:r>
+      <w:proofErr w:type="spellStart"/>
+      <w:r>
+        <w:rPr>
+          <w:rFonts w:ascii="Consolas" w:eastAsia="Times New Roman" w:hAnsi="Consolas" w:cs="Times New Roman"/>
+          <w:color w:val="E7EE98"/>
+          <w:sz w:val="21"/>
+          <w:szCs w:val="21"/>
+          <w:lang w:eastAsia="pt-BR"/>
+        </w:rPr>
+        <w:t>editarUsuario</w:t>
+      </w:r>
+      <w:proofErr w:type="spellEnd"/>
+      <w:r>
+        <w:rPr>
+          <w:rFonts w:ascii="Consolas" w:eastAsia="Times New Roman" w:hAnsi="Consolas" w:cs="Times New Roman"/>
+          <w:color w:val="DEE492"/>
+          <w:sz w:val="21"/>
+          <w:szCs w:val="21"/>
+          <w:lang w:eastAsia="pt-BR"/>
+        </w:rPr>
+        <w:t>'</w:t>
+      </w:r>
+      <w:r>
+        <w:rPr>
+          <w:rFonts w:ascii="Consolas" w:eastAsia="Times New Roman" w:hAnsi="Consolas" w:cs="Times New Roman"/>
+          <w:color w:val="F6F6F4"/>
+          <w:sz w:val="21"/>
+          <w:szCs w:val="21"/>
+          <w:lang w:eastAsia="pt-BR"/>
+        </w:rPr>
+        <w:t xml:space="preserve">, </w:t>
+      </w:r>
+    </w:p>
+    <w:p>
+      <w:pPr>
+        <w:pStyle w:val="PargrafodaLista"/>
+        <w:numPr>
+          <w:ilvl w:val="0"/>
+          <w:numId w:val="2"/>
+        </w:numPr>
+        <w:shd w:val="clear" w:color="auto" w:fill="282A36"/>
+        <w:spacing w:after="0" w:line="285" w:lineRule="atLeast"/>
+        <w:jc w:val="left"/>
+        <w:rPr>
+          <w:rFonts w:ascii="Consolas" w:eastAsia="Times New Roman" w:hAnsi="Consolas" w:cs="Times New Roman"/>
+          <w:color w:val="F6F6F4"/>
+          <w:sz w:val="21"/>
+          <w:szCs w:val="21"/>
+          <w:lang w:eastAsia="pt-BR"/>
+        </w:rPr>
+      </w:pPr>
+      <w:r>
+        <w:rPr>
+          <w:rFonts w:ascii="Consolas" w:eastAsia="Times New Roman" w:hAnsi="Consolas" w:cs="Times New Roman"/>
+          <w:color w:val="F6F6F4"/>
+          <w:sz w:val="21"/>
+          <w:szCs w:val="21"/>
+          <w:lang w:eastAsia="pt-BR"/>
+        </w:rPr>
+        <w:lastRenderedPageBreak/>
+        <w:t xml:space="preserve">                    </w:t>
+      </w:r>
+      <w:proofErr w:type="spellStart"/>
+      <w:r>
+        <w:rPr>
+          <w:rFonts w:ascii="Consolas" w:eastAsia="Times New Roman" w:hAnsi="Consolas" w:cs="Times New Roman"/>
+          <w:color w:val="F6F6F4"/>
+          <w:sz w:val="21"/>
+          <w:szCs w:val="21"/>
+          <w:lang w:eastAsia="pt-BR"/>
+        </w:rPr>
+        <w:t>params</w:t>
+      </w:r>
+      <w:proofErr w:type="spellEnd"/>
+      <w:r>
+        <w:rPr>
+          <w:rFonts w:ascii="Consolas" w:eastAsia="Times New Roman" w:hAnsi="Consolas" w:cs="Times New Roman"/>
+          <w:color w:val="F6F6F4"/>
+          <w:sz w:val="21"/>
+          <w:szCs w:val="21"/>
+          <w:lang w:eastAsia="pt-BR"/>
+        </w:rPr>
+        <w:t xml:space="preserve">: </w:t>
+      </w:r>
+      <w:proofErr w:type="gramStart"/>
+      <w:r>
+        <w:rPr>
+          <w:rFonts w:ascii="Consolas" w:eastAsia="Times New Roman" w:hAnsi="Consolas" w:cs="Times New Roman"/>
+          <w:color w:val="F6F6F4"/>
+          <w:sz w:val="21"/>
+          <w:szCs w:val="21"/>
+          <w:lang w:eastAsia="pt-BR"/>
+        </w:rPr>
+        <w:t>{ id</w:t>
+      </w:r>
+      <w:proofErr w:type="gramEnd"/>
+      <w:r>
+        <w:rPr>
+          <w:rFonts w:ascii="Consolas" w:eastAsia="Times New Roman" w:hAnsi="Consolas" w:cs="Times New Roman"/>
+          <w:color w:val="F6F6F4"/>
+          <w:sz w:val="21"/>
+          <w:szCs w:val="21"/>
+          <w:lang w:eastAsia="pt-BR"/>
+        </w:rPr>
+        <w:t xml:space="preserve"> }, </w:t>
+      </w:r>
+    </w:p>
+    <w:p>
+      <w:pPr>
+        <w:pStyle w:val="PargrafodaLista"/>
+        <w:numPr>
+          <w:ilvl w:val="0"/>
+          <w:numId w:val="2"/>
+        </w:numPr>
+        <w:shd w:val="clear" w:color="auto" w:fill="282A36"/>
+        <w:spacing w:after="0" w:line="285" w:lineRule="atLeast"/>
+        <w:jc w:val="left"/>
+        <w:rPr>
+          <w:rFonts w:ascii="Consolas" w:eastAsia="Times New Roman" w:hAnsi="Consolas" w:cs="Times New Roman"/>
+          <w:color w:val="F6F6F4"/>
+          <w:sz w:val="21"/>
+          <w:szCs w:val="21"/>
+          <w:lang w:eastAsia="pt-BR"/>
+        </w:rPr>
+      </w:pPr>
+      <w:r>
+        <w:rPr>
+          <w:rFonts w:ascii="Consolas" w:eastAsia="Times New Roman" w:hAnsi="Consolas" w:cs="Times New Roman"/>
+          <w:color w:val="F6F6F4"/>
+          <w:sz w:val="21"/>
+          <w:szCs w:val="21"/>
+          <w:lang w:eastAsia="pt-BR"/>
+        </w:rPr>
+        <w:t xml:space="preserve">                    query: </w:t>
+      </w:r>
+      <w:proofErr w:type="gramStart"/>
+      <w:r>
+        <w:rPr>
+          <w:rFonts w:ascii="Consolas" w:eastAsia="Times New Roman" w:hAnsi="Consolas" w:cs="Times New Roman"/>
+          <w:color w:val="F6F6F4"/>
+          <w:sz w:val="21"/>
+          <w:szCs w:val="21"/>
+          <w:lang w:eastAsia="pt-BR"/>
+        </w:rPr>
+        <w:t>{ completo</w:t>
+      </w:r>
+      <w:proofErr w:type="gramEnd"/>
+      <w:r>
+        <w:rPr>
+          <w:rFonts w:ascii="Consolas" w:eastAsia="Times New Roman" w:hAnsi="Consolas" w:cs="Times New Roman"/>
+          <w:color w:val="F6F6F4"/>
+          <w:sz w:val="21"/>
+          <w:szCs w:val="21"/>
+          <w:lang w:eastAsia="pt-BR"/>
+        </w:rPr>
+        <w:t xml:space="preserve">: </w:t>
+      </w:r>
+      <w:proofErr w:type="spellStart"/>
+      <w:r>
+        <w:rPr>
+          <w:rFonts w:ascii="Consolas" w:eastAsia="Times New Roman" w:hAnsi="Consolas" w:cs="Times New Roman"/>
+          <w:color w:val="BF9EEE"/>
+          <w:sz w:val="21"/>
+          <w:szCs w:val="21"/>
+          <w:lang w:eastAsia="pt-BR"/>
+        </w:rPr>
+        <w:t>true</w:t>
+      </w:r>
+      <w:proofErr w:type="spellEnd"/>
+      <w:r>
+        <w:rPr>
+          <w:rFonts w:ascii="Consolas" w:eastAsia="Times New Roman" w:hAnsi="Consolas" w:cs="Times New Roman"/>
+          <w:color w:val="F6F6F4"/>
+          <w:sz w:val="21"/>
+          <w:szCs w:val="21"/>
+          <w:lang w:eastAsia="pt-BR"/>
+        </w:rPr>
+        <w:t xml:space="preserve">, </w:t>
+      </w:r>
+      <w:proofErr w:type="spellStart"/>
+      <w:r>
+        <w:rPr>
+          <w:rFonts w:ascii="Consolas" w:eastAsia="Times New Roman" w:hAnsi="Consolas" w:cs="Times New Roman"/>
+          <w:color w:val="F6F6F4"/>
+          <w:sz w:val="21"/>
+          <w:szCs w:val="21"/>
+          <w:lang w:eastAsia="pt-BR"/>
+        </w:rPr>
+        <w:t>lingua</w:t>
+      </w:r>
+      <w:proofErr w:type="spellEnd"/>
+      <w:r>
+        <w:rPr>
+          <w:rFonts w:ascii="Consolas" w:eastAsia="Times New Roman" w:hAnsi="Consolas" w:cs="Times New Roman"/>
+          <w:color w:val="F6F6F4"/>
+          <w:sz w:val="21"/>
+          <w:szCs w:val="21"/>
+          <w:lang w:eastAsia="pt-BR"/>
+        </w:rPr>
+        <w:t xml:space="preserve">: </w:t>
+      </w:r>
+      <w:r>
+        <w:rPr>
+          <w:rFonts w:ascii="Consolas" w:eastAsia="Times New Roman" w:hAnsi="Consolas" w:cs="Times New Roman"/>
+          <w:color w:val="DEE492"/>
+          <w:sz w:val="21"/>
+          <w:szCs w:val="21"/>
+          <w:lang w:eastAsia="pt-BR"/>
+        </w:rPr>
+        <w:t>'</w:t>
+      </w:r>
+      <w:proofErr w:type="spellStart"/>
+      <w:r>
+        <w:rPr>
+          <w:rFonts w:ascii="Consolas" w:eastAsia="Times New Roman" w:hAnsi="Consolas" w:cs="Times New Roman"/>
+          <w:color w:val="E7EE98"/>
+          <w:sz w:val="21"/>
+          <w:szCs w:val="21"/>
+          <w:lang w:eastAsia="pt-BR"/>
+        </w:rPr>
+        <w:t>pt-br</w:t>
+      </w:r>
+      <w:proofErr w:type="spellEnd"/>
+      <w:r>
+        <w:rPr>
+          <w:rFonts w:ascii="Consolas" w:eastAsia="Times New Roman" w:hAnsi="Consolas" w:cs="Times New Roman"/>
+          <w:color w:val="DEE492"/>
+          <w:sz w:val="21"/>
+          <w:szCs w:val="21"/>
+          <w:lang w:eastAsia="pt-BR"/>
+        </w:rPr>
+        <w:t>'</w:t>
+      </w:r>
+      <w:r>
+        <w:rPr>
+          <w:rFonts w:ascii="Consolas" w:eastAsia="Times New Roman" w:hAnsi="Consolas" w:cs="Times New Roman"/>
+          <w:color w:val="F6F6F4"/>
+          <w:sz w:val="21"/>
+          <w:szCs w:val="21"/>
+          <w:lang w:eastAsia="pt-BR"/>
+        </w:rPr>
+        <w:t>},</w:t>
+      </w:r>
+    </w:p>
+    <w:p>
+      <w:pPr>
+        <w:pStyle w:val="PargrafodaLista"/>
+        <w:numPr>
+          <w:ilvl w:val="0"/>
+          <w:numId w:val="2"/>
+        </w:numPr>
+        <w:shd w:val="clear" w:color="auto" w:fill="282A36"/>
+        <w:spacing w:after="0" w:line="285" w:lineRule="atLeast"/>
+        <w:jc w:val="left"/>
+        <w:rPr>
+          <w:rFonts w:ascii="Consolas" w:eastAsia="Times New Roman" w:hAnsi="Consolas" w:cs="Times New Roman"/>
+          <w:color w:val="F6F6F4"/>
+          <w:sz w:val="21"/>
+          <w:szCs w:val="21"/>
+          <w:lang w:eastAsia="pt-BR"/>
+        </w:rPr>
+      </w:pPr>
+      <w:r>
+        <w:rPr>
+          <w:rFonts w:ascii="Consolas" w:eastAsia="Times New Roman" w:hAnsi="Consolas" w:cs="Times New Roman"/>
+          <w:color w:val="F6F6F4"/>
+          <w:sz w:val="21"/>
+          <w:szCs w:val="21"/>
+          <w:lang w:eastAsia="pt-BR"/>
+        </w:rPr>
+        <w:t xml:space="preserve">                    </w:t>
+      </w:r>
+      <w:proofErr w:type="spellStart"/>
+      <w:r>
+        <w:rPr>
+          <w:rFonts w:ascii="Consolas" w:eastAsia="Times New Roman" w:hAnsi="Consolas" w:cs="Times New Roman"/>
+          <w:color w:val="F6F6F4"/>
+          <w:sz w:val="21"/>
+          <w:szCs w:val="21"/>
+          <w:lang w:eastAsia="pt-BR"/>
+        </w:rPr>
+        <w:t>hash</w:t>
+      </w:r>
+      <w:proofErr w:type="spellEnd"/>
+      <w:r>
+        <w:rPr>
+          <w:rFonts w:ascii="Consolas" w:eastAsia="Times New Roman" w:hAnsi="Consolas" w:cs="Times New Roman"/>
+          <w:color w:val="F6F6F4"/>
+          <w:sz w:val="21"/>
+          <w:szCs w:val="21"/>
+          <w:lang w:eastAsia="pt-BR"/>
+        </w:rPr>
+        <w:t xml:space="preserve">: </w:t>
+      </w:r>
+      <w:r>
+        <w:rPr>
+          <w:rFonts w:ascii="Consolas" w:eastAsia="Times New Roman" w:hAnsi="Consolas" w:cs="Times New Roman"/>
+          <w:color w:val="DEE492"/>
+          <w:sz w:val="21"/>
+          <w:szCs w:val="21"/>
+          <w:lang w:eastAsia="pt-BR"/>
+        </w:rPr>
+        <w:t>'</w:t>
+      </w:r>
+      <w:r>
+        <w:rPr>
+          <w:rFonts w:ascii="Consolas" w:eastAsia="Times New Roman" w:hAnsi="Consolas" w:cs="Times New Roman"/>
+          <w:color w:val="E7EE98"/>
+          <w:sz w:val="21"/>
+          <w:szCs w:val="21"/>
+          <w:lang w:eastAsia="pt-BR"/>
+        </w:rPr>
+        <w:t>#</w:t>
+      </w:r>
+      <w:proofErr w:type="spellStart"/>
+      <w:r>
+        <w:rPr>
+          <w:rFonts w:ascii="Consolas" w:eastAsia="Times New Roman" w:hAnsi="Consolas" w:cs="Times New Roman"/>
+          <w:color w:val="E7EE98"/>
+          <w:sz w:val="21"/>
+          <w:szCs w:val="21"/>
+          <w:lang w:eastAsia="pt-BR"/>
+        </w:rPr>
+        <w:t>rodape</w:t>
+      </w:r>
+      <w:proofErr w:type="spellEnd"/>
+      <w:proofErr w:type="gramStart"/>
+      <w:r>
+        <w:rPr>
+          <w:rFonts w:ascii="Consolas" w:eastAsia="Times New Roman" w:hAnsi="Consolas" w:cs="Times New Roman"/>
+          <w:color w:val="DEE492"/>
+          <w:sz w:val="21"/>
+          <w:szCs w:val="21"/>
+          <w:lang w:eastAsia="pt-BR"/>
+        </w:rPr>
+        <w:t>'</w:t>
+      </w:r>
+      <w:r>
+        <w:rPr>
+          <w:rFonts w:ascii="Consolas" w:eastAsia="Times New Roman" w:hAnsi="Consolas" w:cs="Times New Roman"/>
+          <w:color w:val="F6F6F4"/>
+          <w:sz w:val="21"/>
+          <w:szCs w:val="21"/>
+          <w:lang w:eastAsia="pt-BR"/>
+        </w:rPr>
+        <w:t xml:space="preserve"> }</w:t>
+      </w:r>
+      <w:proofErr w:type="gramEnd"/>
+      <w:r>
+        <w:rPr>
+          <w:rFonts w:ascii="Consolas" w:eastAsia="Times New Roman" w:hAnsi="Consolas" w:cs="Times New Roman"/>
+          <w:color w:val="DEE492"/>
+          <w:sz w:val="21"/>
+          <w:szCs w:val="21"/>
+          <w:lang w:eastAsia="pt-BR"/>
+        </w:rPr>
+        <w:t>"</w:t>
+      </w:r>
+      <w:r>
+        <w:rPr>
+          <w:rFonts w:ascii="Consolas" w:eastAsia="Times New Roman" w:hAnsi="Consolas" w:cs="Times New Roman"/>
+          <w:color w:val="F6F6F4"/>
+          <w:sz w:val="21"/>
+          <w:szCs w:val="21"/>
+          <w:lang w:eastAsia="pt-BR"/>
+        </w:rPr>
+        <w:t xml:space="preserve"> &gt;</w:t>
+      </w:r>
+    </w:p>
+    <w:p>
+      <w:pPr>
+        <w:pStyle w:val="PargrafodaLista"/>
+        <w:numPr>
+          <w:ilvl w:val="0"/>
+          <w:numId w:val="2"/>
+        </w:numPr>
+        <w:shd w:val="clear" w:color="auto" w:fill="282A36"/>
+        <w:spacing w:after="0" w:line="285" w:lineRule="atLeast"/>
+        <w:jc w:val="left"/>
+        <w:rPr>
+          <w:rFonts w:ascii="Consolas" w:eastAsia="Times New Roman" w:hAnsi="Consolas" w:cs="Times New Roman"/>
+          <w:color w:val="F6F6F4"/>
+          <w:sz w:val="21"/>
+          <w:szCs w:val="21"/>
+          <w:lang w:eastAsia="pt-BR"/>
+        </w:rPr>
+      </w:pPr>
+      <w:r>
+        <w:rPr>
+          <w:rFonts w:ascii="Consolas" w:eastAsia="Times New Roman" w:hAnsi="Consolas" w:cs="Times New Roman"/>
+          <w:color w:val="F6F6F4"/>
+          <w:sz w:val="21"/>
+          <w:szCs w:val="21"/>
+          <w:lang w:eastAsia="pt-BR"/>
+        </w:rPr>
+        <w:t>            Editar</w:t>
+      </w:r>
+    </w:p>
+    <w:p>
+      <w:pPr>
+        <w:pStyle w:val="PargrafodaLista"/>
+        <w:numPr>
+          <w:ilvl w:val="0"/>
+          <w:numId w:val="2"/>
+        </w:numPr>
+        <w:shd w:val="clear" w:color="auto" w:fill="282A36"/>
+        <w:spacing w:after="0" w:line="285" w:lineRule="atLeast"/>
+        <w:jc w:val="left"/>
+        <w:rPr>
+          <w:rFonts w:ascii="Consolas" w:eastAsia="Times New Roman" w:hAnsi="Consolas" w:cs="Times New Roman"/>
+          <w:color w:val="F6F6F4"/>
+          <w:sz w:val="21"/>
+          <w:szCs w:val="21"/>
+          <w:lang w:eastAsia="pt-BR"/>
+        </w:rPr>
+      </w:pPr>
+      <w:r>
+        <w:rPr>
+          <w:rFonts w:ascii="Consolas" w:eastAsia="Times New Roman" w:hAnsi="Consolas" w:cs="Times New Roman"/>
+          <w:color w:val="F6F6F4"/>
+          <w:sz w:val="21"/>
+          <w:szCs w:val="21"/>
+          <w:lang w:eastAsia="pt-BR"/>
+        </w:rPr>
+        <w:t>        &lt;/</w:t>
+      </w:r>
+      <w:proofErr w:type="spellStart"/>
+      <w:r>
+        <w:rPr>
+          <w:rFonts w:ascii="Consolas" w:eastAsia="Times New Roman" w:hAnsi="Consolas" w:cs="Times New Roman"/>
+          <w:color w:val="F286C4"/>
+          <w:sz w:val="21"/>
+          <w:szCs w:val="21"/>
+          <w:lang w:eastAsia="pt-BR"/>
+        </w:rPr>
+        <w:t>router</w:t>
+      </w:r>
+      <w:proofErr w:type="spellEnd"/>
+      <w:r>
+        <w:rPr>
+          <w:rFonts w:ascii="Consolas" w:eastAsia="Times New Roman" w:hAnsi="Consolas" w:cs="Times New Roman"/>
+          <w:color w:val="F286C4"/>
+          <w:sz w:val="21"/>
+          <w:szCs w:val="21"/>
+          <w:lang w:eastAsia="pt-BR"/>
+        </w:rPr>
+        <w:t>-link</w:t>
+      </w:r>
+      <w:r>
+        <w:rPr>
+          <w:rFonts w:ascii="Consolas" w:eastAsia="Times New Roman" w:hAnsi="Consolas" w:cs="Times New Roman"/>
+          <w:color w:val="F6F6F4"/>
+          <w:sz w:val="21"/>
+          <w:szCs w:val="21"/>
+          <w:lang w:eastAsia="pt-BR"/>
+        </w:rPr>
+        <w:t>&gt;</w:t>
+      </w:r>
+    </w:p>
+    <w:p>
+      <w:pPr>
+        <w:pStyle w:val="PargrafodaLista"/>
+        <w:numPr>
+          <w:ilvl w:val="0"/>
+          <w:numId w:val="2"/>
+        </w:numPr>
+        <w:rPr>
+          <w:rFonts w:ascii="Consolas" w:hAnsi="Consolas"/>
+          <w:sz w:val="24"/>
+          <w:szCs w:val="24"/>
+        </w:rPr>
+      </w:pPr>
+      <w:r>
+        <w:rPr>
+          <w:rFonts w:ascii="Consolas" w:hAnsi="Consolas"/>
+          <w:sz w:val="24"/>
+          <w:szCs w:val="24"/>
+        </w:rPr>
+        <w:t xml:space="preserve">Mas para o </w:t>
+      </w:r>
+      <w:proofErr w:type="spellStart"/>
+      <w:r>
+        <w:rPr>
+          <w:rFonts w:ascii="Consolas" w:hAnsi="Consolas"/>
+          <w:sz w:val="24"/>
+          <w:szCs w:val="24"/>
+        </w:rPr>
+        <w:t>hash</w:t>
+      </w:r>
+      <w:proofErr w:type="spellEnd"/>
+      <w:r>
+        <w:rPr>
+          <w:rFonts w:ascii="Consolas" w:hAnsi="Consolas"/>
+          <w:sz w:val="24"/>
+          <w:szCs w:val="24"/>
+        </w:rPr>
+        <w:t xml:space="preserve"> funcionar, devemos </w:t>
+      </w:r>
+      <w:proofErr w:type="spellStart"/>
+      <w:r>
+        <w:rPr>
+          <w:rFonts w:ascii="Consolas" w:hAnsi="Consolas"/>
+          <w:sz w:val="24"/>
+          <w:szCs w:val="24"/>
+        </w:rPr>
+        <w:t>implentar</w:t>
+      </w:r>
+      <w:proofErr w:type="spellEnd"/>
+      <w:r>
+        <w:rPr>
+          <w:rFonts w:ascii="Consolas" w:hAnsi="Consolas"/>
+          <w:sz w:val="24"/>
+          <w:szCs w:val="24"/>
+        </w:rPr>
+        <w:t xml:space="preserve"> uma função.</w:t>
+      </w:r>
+    </w:p>
+    <w:p>
+      <w:pPr>
+        <w:pStyle w:val="PargrafodaLista"/>
+        <w:ind w:left="1060" w:firstLine="0"/>
+        <w:rPr>
+          <w:rFonts w:ascii="Consolas" w:hAnsi="Consolas"/>
+          <w:b/>
+          <w:bCs/>
+          <w:sz w:val="28"/>
+          <w:szCs w:val="28"/>
+        </w:rPr>
+      </w:pPr>
+    </w:p>
+    <w:p>
+      <w:pPr>
+        <w:pStyle w:val="PargrafodaLista"/>
+        <w:ind w:left="1060" w:firstLine="0"/>
+        <w:rPr>
+          <w:rFonts w:ascii="Consolas" w:hAnsi="Consolas"/>
+          <w:b/>
+          <w:bCs/>
+          <w:sz w:val="28"/>
+          <w:szCs w:val="28"/>
+        </w:rPr>
+      </w:pPr>
+      <w:r>
+        <w:rPr>
+          <w:rFonts w:ascii="Consolas" w:hAnsi="Consolas"/>
+          <w:b/>
+          <w:bCs/>
+          <w:sz w:val="28"/>
+          <w:szCs w:val="28"/>
+        </w:rPr>
+        <w:t>Aula 271 – Controlando comportamento de rolagem (scroll)</w:t>
       </w:r>
     </w:p>
     <w:p>

</xml_diff>

<commit_message>
Controlando comportamento de rolagem do scroll, para isso utilizamos a função scrollBehavior no arquivo de rotas, utilizando parametro to ou savedPosition na funcao
</commit_message>
<xml_diff>
--- a/Rotas em uma aplicação VueJS.docx
+++ b/Rotas em uma aplicação VueJS.docx
@@ -42647,6 +42647,1730 @@
           <w:szCs w:val="28"/>
         </w:rPr>
         <w:t>Aula 271 – Controlando comportamento de rolagem (scroll)</w:t>
+      </w:r>
+    </w:p>
+    <w:p>
+      <w:pPr>
+        <w:pStyle w:val="PargrafodaLista"/>
+        <w:numPr>
+          <w:ilvl w:val="0"/>
+          <w:numId w:val="2"/>
+        </w:numPr>
+        <w:rPr>
+          <w:rFonts w:ascii="Consolas" w:hAnsi="Consolas"/>
+          <w:sz w:val="24"/>
+          <w:szCs w:val="24"/>
+        </w:rPr>
+      </w:pPr>
+      <w:r>
+        <w:rPr>
+          <w:rFonts w:ascii="Consolas" w:hAnsi="Consolas"/>
+          <w:sz w:val="24"/>
+          <w:szCs w:val="24"/>
+        </w:rPr>
+        <w:t xml:space="preserve">No arquivo router.js iremos inserir logo após o </w:t>
+      </w:r>
+      <w:proofErr w:type="spellStart"/>
+      <w:r>
+        <w:rPr>
+          <w:rFonts w:ascii="Consolas" w:hAnsi="Consolas"/>
+          <w:sz w:val="24"/>
+          <w:szCs w:val="24"/>
+        </w:rPr>
+        <w:t>mode</w:t>
+      </w:r>
+      <w:proofErr w:type="spellEnd"/>
+      <w:r>
+        <w:rPr>
+          <w:rFonts w:ascii="Consolas" w:hAnsi="Consolas"/>
+          <w:sz w:val="24"/>
+          <w:szCs w:val="24"/>
+        </w:rPr>
+        <w:t xml:space="preserve">, a função </w:t>
+      </w:r>
+      <w:proofErr w:type="spellStart"/>
+      <w:proofErr w:type="gramStart"/>
+      <w:r>
+        <w:rPr>
+          <w:rFonts w:ascii="Consolas" w:hAnsi="Consolas"/>
+          <w:sz w:val="24"/>
+          <w:szCs w:val="24"/>
+        </w:rPr>
+        <w:t>scrollBehavior</w:t>
+      </w:r>
+      <w:proofErr w:type="spellEnd"/>
+      <w:r>
+        <w:rPr>
+          <w:rFonts w:ascii="Consolas" w:hAnsi="Consolas"/>
+          <w:sz w:val="24"/>
+          <w:szCs w:val="24"/>
+        </w:rPr>
+        <w:t>(</w:t>
+      </w:r>
+      <w:proofErr w:type="gramEnd"/>
+      <w:r>
+        <w:rPr>
+          <w:rFonts w:ascii="Consolas" w:hAnsi="Consolas"/>
+          <w:sz w:val="24"/>
+          <w:szCs w:val="24"/>
+        </w:rPr>
+        <w:t>){}</w:t>
+      </w:r>
+    </w:p>
+    <w:p>
+      <w:pPr>
+        <w:pStyle w:val="PargrafodaLista"/>
+        <w:numPr>
+          <w:ilvl w:val="0"/>
+          <w:numId w:val="2"/>
+        </w:numPr>
+        <w:shd w:val="clear" w:color="auto" w:fill="282A36"/>
+        <w:spacing w:after="0" w:line="285" w:lineRule="atLeast"/>
+        <w:jc w:val="left"/>
+        <w:rPr>
+          <w:rFonts w:ascii="Consolas" w:eastAsia="Times New Roman" w:hAnsi="Consolas" w:cs="Times New Roman"/>
+          <w:color w:val="F6F6F4"/>
+          <w:sz w:val="21"/>
+          <w:szCs w:val="21"/>
+          <w:lang w:eastAsia="pt-BR"/>
+        </w:rPr>
+      </w:pPr>
+      <w:proofErr w:type="spellStart"/>
+      <w:proofErr w:type="gramStart"/>
+      <w:r>
+        <w:rPr>
+          <w:rFonts w:ascii="Consolas" w:eastAsia="Times New Roman" w:hAnsi="Consolas" w:cs="Times New Roman"/>
+          <w:color w:val="62E884"/>
+          <w:sz w:val="21"/>
+          <w:szCs w:val="21"/>
+          <w:lang w:eastAsia="pt-BR"/>
+        </w:rPr>
+        <w:t>scrollBehavior</w:t>
+      </w:r>
+      <w:proofErr w:type="spellEnd"/>
+      <w:r>
+        <w:rPr>
+          <w:rFonts w:ascii="Consolas" w:eastAsia="Times New Roman" w:hAnsi="Consolas" w:cs="Times New Roman"/>
+          <w:color w:val="F6F6F4"/>
+          <w:sz w:val="21"/>
+          <w:szCs w:val="21"/>
+          <w:lang w:eastAsia="pt-BR"/>
+        </w:rPr>
+        <w:t>(</w:t>
+      </w:r>
+      <w:proofErr w:type="gramEnd"/>
+      <w:r>
+        <w:rPr>
+          <w:rFonts w:ascii="Consolas" w:eastAsia="Times New Roman" w:hAnsi="Consolas" w:cs="Times New Roman"/>
+          <w:color w:val="F6F6F4"/>
+          <w:sz w:val="21"/>
+          <w:szCs w:val="21"/>
+          <w:lang w:eastAsia="pt-BR"/>
+        </w:rPr>
+        <w:t>){</w:t>
+      </w:r>
+    </w:p>
+    <w:p>
+      <w:pPr>
+        <w:pStyle w:val="PargrafodaLista"/>
+        <w:numPr>
+          <w:ilvl w:val="0"/>
+          <w:numId w:val="2"/>
+        </w:numPr>
+        <w:shd w:val="clear" w:color="auto" w:fill="282A36"/>
+        <w:spacing w:after="0" w:line="285" w:lineRule="atLeast"/>
+        <w:jc w:val="left"/>
+        <w:rPr>
+          <w:rFonts w:ascii="Consolas" w:eastAsia="Times New Roman" w:hAnsi="Consolas" w:cs="Times New Roman"/>
+          <w:color w:val="F6F6F4"/>
+          <w:sz w:val="21"/>
+          <w:szCs w:val="21"/>
+          <w:lang w:eastAsia="pt-BR"/>
+        </w:rPr>
+      </w:pPr>
+      <w:r>
+        <w:rPr>
+          <w:rFonts w:ascii="Consolas" w:eastAsia="Times New Roman" w:hAnsi="Consolas" w:cs="Times New Roman"/>
+          <w:color w:val="F6F6F4"/>
+          <w:sz w:val="21"/>
+          <w:szCs w:val="21"/>
+          <w:lang w:eastAsia="pt-BR"/>
+        </w:rPr>
+        <w:t xml:space="preserve">        </w:t>
+      </w:r>
+      <w:proofErr w:type="spellStart"/>
+      <w:r>
+        <w:rPr>
+          <w:rFonts w:ascii="Consolas" w:eastAsia="Times New Roman" w:hAnsi="Consolas" w:cs="Times New Roman"/>
+          <w:color w:val="F286C4"/>
+          <w:sz w:val="21"/>
+          <w:szCs w:val="21"/>
+          <w:lang w:eastAsia="pt-BR"/>
+        </w:rPr>
+        <w:t>return</w:t>
+      </w:r>
+      <w:proofErr w:type="spellEnd"/>
+      <w:r>
+        <w:rPr>
+          <w:rFonts w:ascii="Consolas" w:eastAsia="Times New Roman" w:hAnsi="Consolas" w:cs="Times New Roman"/>
+          <w:color w:val="F6F6F4"/>
+          <w:sz w:val="21"/>
+          <w:szCs w:val="21"/>
+          <w:lang w:eastAsia="pt-BR"/>
+        </w:rPr>
+        <w:t xml:space="preserve"> </w:t>
+      </w:r>
+      <w:proofErr w:type="gramStart"/>
+      <w:r>
+        <w:rPr>
+          <w:rFonts w:ascii="Consolas" w:eastAsia="Times New Roman" w:hAnsi="Consolas" w:cs="Times New Roman"/>
+          <w:color w:val="F6F6F4"/>
+          <w:sz w:val="21"/>
+          <w:szCs w:val="21"/>
+          <w:lang w:eastAsia="pt-BR"/>
+        </w:rPr>
+        <w:t>{ x</w:t>
+      </w:r>
+      <w:proofErr w:type="gramEnd"/>
+      <w:r>
+        <w:rPr>
+          <w:rFonts w:ascii="Consolas" w:eastAsia="Times New Roman" w:hAnsi="Consolas" w:cs="Times New Roman"/>
+          <w:color w:val="F286C4"/>
+          <w:sz w:val="21"/>
+          <w:szCs w:val="21"/>
+          <w:lang w:eastAsia="pt-BR"/>
+        </w:rPr>
+        <w:t>:</w:t>
+      </w:r>
+      <w:r>
+        <w:rPr>
+          <w:rFonts w:ascii="Consolas" w:eastAsia="Times New Roman" w:hAnsi="Consolas" w:cs="Times New Roman"/>
+          <w:color w:val="F6F6F4"/>
+          <w:sz w:val="21"/>
+          <w:szCs w:val="21"/>
+          <w:lang w:eastAsia="pt-BR"/>
+        </w:rPr>
+        <w:t xml:space="preserve"> </w:t>
+      </w:r>
+      <w:r>
+        <w:rPr>
+          <w:rFonts w:ascii="Consolas" w:eastAsia="Times New Roman" w:hAnsi="Consolas" w:cs="Times New Roman"/>
+          <w:color w:val="BF9EEE"/>
+          <w:sz w:val="21"/>
+          <w:szCs w:val="21"/>
+          <w:lang w:eastAsia="pt-BR"/>
+        </w:rPr>
+        <w:t>0</w:t>
+      </w:r>
+      <w:r>
+        <w:rPr>
+          <w:rFonts w:ascii="Consolas" w:eastAsia="Times New Roman" w:hAnsi="Consolas" w:cs="Times New Roman"/>
+          <w:color w:val="F6F6F4"/>
+          <w:sz w:val="21"/>
+          <w:szCs w:val="21"/>
+          <w:lang w:eastAsia="pt-BR"/>
+        </w:rPr>
+        <w:t>, y</w:t>
+      </w:r>
+      <w:r>
+        <w:rPr>
+          <w:rFonts w:ascii="Consolas" w:eastAsia="Times New Roman" w:hAnsi="Consolas" w:cs="Times New Roman"/>
+          <w:color w:val="F286C4"/>
+          <w:sz w:val="21"/>
+          <w:szCs w:val="21"/>
+          <w:lang w:eastAsia="pt-BR"/>
+        </w:rPr>
+        <w:t>:</w:t>
+      </w:r>
+      <w:r>
+        <w:rPr>
+          <w:rFonts w:ascii="Consolas" w:eastAsia="Times New Roman" w:hAnsi="Consolas" w:cs="Times New Roman"/>
+          <w:color w:val="F6F6F4"/>
+          <w:sz w:val="21"/>
+          <w:szCs w:val="21"/>
+          <w:lang w:eastAsia="pt-BR"/>
+        </w:rPr>
+        <w:t xml:space="preserve"> </w:t>
+      </w:r>
+      <w:r>
+        <w:rPr>
+          <w:rFonts w:ascii="Consolas" w:eastAsia="Times New Roman" w:hAnsi="Consolas" w:cs="Times New Roman"/>
+          <w:color w:val="BF9EEE"/>
+          <w:sz w:val="21"/>
+          <w:szCs w:val="21"/>
+          <w:lang w:eastAsia="pt-BR"/>
+        </w:rPr>
+        <w:t>1000</w:t>
+      </w:r>
+      <w:r>
+        <w:rPr>
+          <w:rFonts w:ascii="Consolas" w:eastAsia="Times New Roman" w:hAnsi="Consolas" w:cs="Times New Roman"/>
+          <w:color w:val="F6F6F4"/>
+          <w:sz w:val="21"/>
+          <w:szCs w:val="21"/>
+          <w:lang w:eastAsia="pt-BR"/>
+        </w:rPr>
+        <w:t>}</w:t>
+      </w:r>
+    </w:p>
+    <w:p>
+      <w:pPr>
+        <w:pStyle w:val="PargrafodaLista"/>
+        <w:numPr>
+          <w:ilvl w:val="0"/>
+          <w:numId w:val="2"/>
+        </w:numPr>
+        <w:shd w:val="clear" w:color="auto" w:fill="282A36"/>
+        <w:spacing w:after="0" w:line="285" w:lineRule="atLeast"/>
+        <w:jc w:val="left"/>
+        <w:rPr>
+          <w:rFonts w:ascii="Consolas" w:eastAsia="Times New Roman" w:hAnsi="Consolas" w:cs="Times New Roman"/>
+          <w:color w:val="F6F6F4"/>
+          <w:sz w:val="21"/>
+          <w:szCs w:val="21"/>
+          <w:lang w:eastAsia="pt-BR"/>
+        </w:rPr>
+      </w:pPr>
+      <w:r>
+        <w:rPr>
+          <w:rFonts w:ascii="Consolas" w:eastAsia="Times New Roman" w:hAnsi="Consolas" w:cs="Times New Roman"/>
+          <w:color w:val="F6F6F4"/>
+          <w:sz w:val="21"/>
+          <w:szCs w:val="21"/>
+          <w:lang w:eastAsia="pt-BR"/>
+        </w:rPr>
+        <w:t>    },</w:t>
+      </w:r>
+    </w:p>
+    <w:p>
+      <w:pPr>
+        <w:pStyle w:val="PargrafodaLista"/>
+        <w:numPr>
+          <w:ilvl w:val="0"/>
+          <w:numId w:val="2"/>
+        </w:numPr>
+        <w:rPr>
+          <w:rFonts w:ascii="Consolas" w:hAnsi="Consolas"/>
+          <w:sz w:val="24"/>
+          <w:szCs w:val="24"/>
+        </w:rPr>
+      </w:pPr>
+      <w:r>
+        <w:rPr>
+          <w:rFonts w:ascii="Consolas" w:hAnsi="Consolas"/>
+          <w:sz w:val="24"/>
+          <w:szCs w:val="24"/>
+        </w:rPr>
+        <w:t>Porém esta não é a forma correta.</w:t>
+      </w:r>
+    </w:p>
+    <w:p>
+      <w:pPr>
+        <w:pStyle w:val="PargrafodaLista"/>
+        <w:numPr>
+          <w:ilvl w:val="0"/>
+          <w:numId w:val="2"/>
+        </w:numPr>
+        <w:rPr>
+          <w:rFonts w:ascii="Consolas" w:hAnsi="Consolas"/>
+          <w:sz w:val="24"/>
+          <w:szCs w:val="24"/>
+        </w:rPr>
+      </w:pPr>
+      <w:r>
+        <w:rPr>
+          <w:rFonts w:ascii="Consolas" w:hAnsi="Consolas"/>
+          <w:sz w:val="24"/>
+          <w:szCs w:val="24"/>
+        </w:rPr>
+        <w:t xml:space="preserve">A forma correta é verificar se </w:t>
+      </w:r>
+      <w:r>
+        <w:rPr>
+          <w:rFonts w:ascii="Consolas" w:hAnsi="Consolas"/>
+          <w:sz w:val="24"/>
+          <w:szCs w:val="24"/>
+        </w:rPr>
+        <w:t xml:space="preserve">há algum </w:t>
+      </w:r>
+      <w:proofErr w:type="spellStart"/>
+      <w:r>
+        <w:rPr>
+          <w:rFonts w:ascii="Consolas" w:hAnsi="Consolas"/>
+          <w:sz w:val="24"/>
+          <w:szCs w:val="24"/>
+        </w:rPr>
+        <w:t>hash</w:t>
+      </w:r>
+      <w:proofErr w:type="spellEnd"/>
+      <w:r>
+        <w:rPr>
+          <w:rFonts w:ascii="Consolas" w:hAnsi="Consolas"/>
+          <w:sz w:val="24"/>
+          <w:szCs w:val="24"/>
+        </w:rPr>
+        <w:t xml:space="preserve"> e se existir selecionar o </w:t>
+      </w:r>
+      <w:proofErr w:type="spellStart"/>
+      <w:r>
+        <w:rPr>
+          <w:rFonts w:ascii="Consolas" w:hAnsi="Consolas"/>
+          <w:sz w:val="24"/>
+          <w:szCs w:val="24"/>
+        </w:rPr>
+        <w:t>hash</w:t>
+      </w:r>
+      <w:proofErr w:type="spellEnd"/>
+      <w:r>
+        <w:rPr>
+          <w:rFonts w:ascii="Consolas" w:hAnsi="Consolas"/>
+          <w:sz w:val="24"/>
+          <w:szCs w:val="24"/>
+        </w:rPr>
+        <w:t>.</w:t>
+      </w:r>
+    </w:p>
+    <w:p>
+      <w:pPr>
+        <w:pStyle w:val="PargrafodaLista"/>
+        <w:numPr>
+          <w:ilvl w:val="0"/>
+          <w:numId w:val="2"/>
+        </w:numPr>
+        <w:shd w:val="clear" w:color="auto" w:fill="282A36"/>
+        <w:spacing w:after="0" w:line="285" w:lineRule="atLeast"/>
+        <w:jc w:val="left"/>
+        <w:rPr>
+          <w:rFonts w:ascii="Consolas" w:eastAsia="Times New Roman" w:hAnsi="Consolas" w:cs="Times New Roman"/>
+          <w:color w:val="F6F6F4"/>
+          <w:sz w:val="21"/>
+          <w:szCs w:val="21"/>
+          <w:lang w:eastAsia="pt-BR"/>
+        </w:rPr>
+      </w:pPr>
+      <w:proofErr w:type="spellStart"/>
+      <w:proofErr w:type="gramStart"/>
+      <w:r>
+        <w:rPr>
+          <w:rFonts w:ascii="Consolas" w:eastAsia="Times New Roman" w:hAnsi="Consolas" w:cs="Times New Roman"/>
+          <w:color w:val="62E884"/>
+          <w:sz w:val="21"/>
+          <w:szCs w:val="21"/>
+          <w:lang w:eastAsia="pt-BR"/>
+        </w:rPr>
+        <w:t>scrollBehavior</w:t>
+      </w:r>
+      <w:proofErr w:type="spellEnd"/>
+      <w:r>
+        <w:rPr>
+          <w:rFonts w:ascii="Consolas" w:eastAsia="Times New Roman" w:hAnsi="Consolas" w:cs="Times New Roman"/>
+          <w:color w:val="F6F6F4"/>
+          <w:sz w:val="21"/>
+          <w:szCs w:val="21"/>
+          <w:lang w:eastAsia="pt-BR"/>
+        </w:rPr>
+        <w:t xml:space="preserve">( </w:t>
+      </w:r>
+      <w:proofErr w:type="spellStart"/>
+      <w:r>
+        <w:rPr>
+          <w:rFonts w:ascii="Consolas" w:eastAsia="Times New Roman" w:hAnsi="Consolas" w:cs="Times New Roman"/>
+          <w:i/>
+          <w:iCs/>
+          <w:color w:val="FFB86C"/>
+          <w:sz w:val="21"/>
+          <w:szCs w:val="21"/>
+          <w:lang w:eastAsia="pt-BR"/>
+        </w:rPr>
+        <w:t>to</w:t>
+      </w:r>
+      <w:proofErr w:type="spellEnd"/>
+      <w:proofErr w:type="gramEnd"/>
+      <w:r>
+        <w:rPr>
+          <w:rFonts w:ascii="Consolas" w:eastAsia="Times New Roman" w:hAnsi="Consolas" w:cs="Times New Roman"/>
+          <w:color w:val="F6F6F4"/>
+          <w:sz w:val="21"/>
+          <w:szCs w:val="21"/>
+          <w:lang w:eastAsia="pt-BR"/>
+        </w:rPr>
+        <w:t xml:space="preserve"> ){</w:t>
+      </w:r>
+    </w:p>
+    <w:p>
+      <w:pPr>
+        <w:pStyle w:val="PargrafodaLista"/>
+        <w:numPr>
+          <w:ilvl w:val="0"/>
+          <w:numId w:val="2"/>
+        </w:numPr>
+        <w:shd w:val="clear" w:color="auto" w:fill="282A36"/>
+        <w:spacing w:after="0" w:line="285" w:lineRule="atLeast"/>
+        <w:jc w:val="left"/>
+        <w:rPr>
+          <w:rFonts w:ascii="Consolas" w:eastAsia="Times New Roman" w:hAnsi="Consolas" w:cs="Times New Roman"/>
+          <w:color w:val="F6F6F4"/>
+          <w:sz w:val="21"/>
+          <w:szCs w:val="21"/>
+          <w:lang w:eastAsia="pt-BR"/>
+        </w:rPr>
+      </w:pPr>
+      <w:r>
+        <w:rPr>
+          <w:rFonts w:ascii="Consolas" w:eastAsia="Times New Roman" w:hAnsi="Consolas" w:cs="Times New Roman"/>
+          <w:color w:val="F6F6F4"/>
+          <w:sz w:val="21"/>
+          <w:szCs w:val="21"/>
+          <w:lang w:eastAsia="pt-BR"/>
+        </w:rPr>
+        <w:t xml:space="preserve">        </w:t>
+      </w:r>
+      <w:r>
+        <w:rPr>
+          <w:rFonts w:ascii="Consolas" w:eastAsia="Times New Roman" w:hAnsi="Consolas" w:cs="Times New Roman"/>
+          <w:color w:val="7B7F8B"/>
+          <w:sz w:val="21"/>
+          <w:szCs w:val="21"/>
+          <w:lang w:eastAsia="pt-BR"/>
+        </w:rPr>
+        <w:t>//</w:t>
+      </w:r>
+      <w:proofErr w:type="spellStart"/>
+      <w:r>
+        <w:rPr>
+          <w:rFonts w:ascii="Consolas" w:eastAsia="Times New Roman" w:hAnsi="Consolas" w:cs="Times New Roman"/>
+          <w:color w:val="7B7F8B"/>
+          <w:sz w:val="21"/>
+          <w:szCs w:val="21"/>
+          <w:lang w:eastAsia="pt-BR"/>
+        </w:rPr>
+        <w:t>return</w:t>
+      </w:r>
+      <w:proofErr w:type="spellEnd"/>
+      <w:r>
+        <w:rPr>
+          <w:rFonts w:ascii="Consolas" w:eastAsia="Times New Roman" w:hAnsi="Consolas" w:cs="Times New Roman"/>
+          <w:color w:val="7B7F8B"/>
+          <w:sz w:val="21"/>
+          <w:szCs w:val="21"/>
+          <w:lang w:eastAsia="pt-BR"/>
+        </w:rPr>
+        <w:t xml:space="preserve"> </w:t>
+      </w:r>
+      <w:proofErr w:type="gramStart"/>
+      <w:r>
+        <w:rPr>
+          <w:rFonts w:ascii="Consolas" w:eastAsia="Times New Roman" w:hAnsi="Consolas" w:cs="Times New Roman"/>
+          <w:color w:val="7B7F8B"/>
+          <w:sz w:val="21"/>
+          <w:szCs w:val="21"/>
+          <w:lang w:eastAsia="pt-BR"/>
+        </w:rPr>
+        <w:t>{ x</w:t>
+      </w:r>
+      <w:proofErr w:type="gramEnd"/>
+      <w:r>
+        <w:rPr>
+          <w:rFonts w:ascii="Consolas" w:eastAsia="Times New Roman" w:hAnsi="Consolas" w:cs="Times New Roman"/>
+          <w:color w:val="7B7F8B"/>
+          <w:sz w:val="21"/>
+          <w:szCs w:val="21"/>
+          <w:lang w:eastAsia="pt-BR"/>
+        </w:rPr>
+        <w:t>: 0, y: 1000}</w:t>
+      </w:r>
+    </w:p>
+    <w:p>
+      <w:pPr>
+        <w:pStyle w:val="PargrafodaLista"/>
+        <w:numPr>
+          <w:ilvl w:val="0"/>
+          <w:numId w:val="2"/>
+        </w:numPr>
+        <w:shd w:val="clear" w:color="auto" w:fill="282A36"/>
+        <w:spacing w:after="0" w:line="285" w:lineRule="atLeast"/>
+        <w:jc w:val="left"/>
+        <w:rPr>
+          <w:rFonts w:ascii="Consolas" w:eastAsia="Times New Roman" w:hAnsi="Consolas" w:cs="Times New Roman"/>
+          <w:color w:val="F6F6F4"/>
+          <w:sz w:val="21"/>
+          <w:szCs w:val="21"/>
+          <w:lang w:eastAsia="pt-BR"/>
+        </w:rPr>
+      </w:pPr>
+      <w:r>
+        <w:rPr>
+          <w:rFonts w:ascii="Consolas" w:eastAsia="Times New Roman" w:hAnsi="Consolas" w:cs="Times New Roman"/>
+          <w:color w:val="F6F6F4"/>
+          <w:sz w:val="21"/>
+          <w:szCs w:val="21"/>
+          <w:lang w:eastAsia="pt-BR"/>
+        </w:rPr>
+        <w:t xml:space="preserve">        </w:t>
+      </w:r>
+      <w:proofErr w:type="spellStart"/>
+      <w:r>
+        <w:rPr>
+          <w:rFonts w:ascii="Consolas" w:eastAsia="Times New Roman" w:hAnsi="Consolas" w:cs="Times New Roman"/>
+          <w:color w:val="F286C4"/>
+          <w:sz w:val="21"/>
+          <w:szCs w:val="21"/>
+          <w:lang w:eastAsia="pt-BR"/>
+        </w:rPr>
+        <w:t>if</w:t>
+      </w:r>
+      <w:proofErr w:type="spellEnd"/>
+      <w:r>
+        <w:rPr>
+          <w:rFonts w:ascii="Consolas" w:eastAsia="Times New Roman" w:hAnsi="Consolas" w:cs="Times New Roman"/>
+          <w:color w:val="F6F6F4"/>
+          <w:sz w:val="21"/>
+          <w:szCs w:val="21"/>
+          <w:lang w:eastAsia="pt-BR"/>
+        </w:rPr>
+        <w:t>(</w:t>
+      </w:r>
+      <w:proofErr w:type="spellStart"/>
+      <w:proofErr w:type="gramStart"/>
+      <w:r>
+        <w:rPr>
+          <w:rFonts w:ascii="Consolas" w:eastAsia="Times New Roman" w:hAnsi="Consolas" w:cs="Times New Roman"/>
+          <w:i/>
+          <w:iCs/>
+          <w:color w:val="FFB86C"/>
+          <w:sz w:val="21"/>
+          <w:szCs w:val="21"/>
+          <w:lang w:eastAsia="pt-BR"/>
+        </w:rPr>
+        <w:t>to</w:t>
+      </w:r>
+      <w:r>
+        <w:rPr>
+          <w:rFonts w:ascii="Consolas" w:eastAsia="Times New Roman" w:hAnsi="Consolas" w:cs="Times New Roman"/>
+          <w:color w:val="F6F6F4"/>
+          <w:sz w:val="21"/>
+          <w:szCs w:val="21"/>
+          <w:lang w:eastAsia="pt-BR"/>
+        </w:rPr>
+        <w:t>.hash</w:t>
+      </w:r>
+      <w:proofErr w:type="spellEnd"/>
+      <w:proofErr w:type="gramEnd"/>
+      <w:r>
+        <w:rPr>
+          <w:rFonts w:ascii="Consolas" w:eastAsia="Times New Roman" w:hAnsi="Consolas" w:cs="Times New Roman"/>
+          <w:color w:val="F6F6F4"/>
+          <w:sz w:val="21"/>
+          <w:szCs w:val="21"/>
+          <w:lang w:eastAsia="pt-BR"/>
+        </w:rPr>
+        <w:t>){</w:t>
+      </w:r>
+    </w:p>
+    <w:p>
+      <w:pPr>
+        <w:pStyle w:val="PargrafodaLista"/>
+        <w:numPr>
+          <w:ilvl w:val="0"/>
+          <w:numId w:val="2"/>
+        </w:numPr>
+        <w:shd w:val="clear" w:color="auto" w:fill="282A36"/>
+        <w:spacing w:after="0" w:line="285" w:lineRule="atLeast"/>
+        <w:jc w:val="left"/>
+        <w:rPr>
+          <w:rFonts w:ascii="Consolas" w:eastAsia="Times New Roman" w:hAnsi="Consolas" w:cs="Times New Roman"/>
+          <w:color w:val="F6F6F4"/>
+          <w:sz w:val="21"/>
+          <w:szCs w:val="21"/>
+          <w:lang w:eastAsia="pt-BR"/>
+        </w:rPr>
+      </w:pPr>
+      <w:r>
+        <w:rPr>
+          <w:rFonts w:ascii="Consolas" w:eastAsia="Times New Roman" w:hAnsi="Consolas" w:cs="Times New Roman"/>
+          <w:color w:val="F6F6F4"/>
+          <w:sz w:val="21"/>
+          <w:szCs w:val="21"/>
+          <w:lang w:eastAsia="pt-BR"/>
+        </w:rPr>
+        <w:t xml:space="preserve">            </w:t>
+      </w:r>
+      <w:proofErr w:type="spellStart"/>
+      <w:r>
+        <w:rPr>
+          <w:rFonts w:ascii="Consolas" w:eastAsia="Times New Roman" w:hAnsi="Consolas" w:cs="Times New Roman"/>
+          <w:color w:val="F286C4"/>
+          <w:sz w:val="21"/>
+          <w:szCs w:val="21"/>
+          <w:lang w:eastAsia="pt-BR"/>
+        </w:rPr>
+        <w:t>return</w:t>
+      </w:r>
+      <w:proofErr w:type="spellEnd"/>
+      <w:r>
+        <w:rPr>
+          <w:rFonts w:ascii="Consolas" w:eastAsia="Times New Roman" w:hAnsi="Consolas" w:cs="Times New Roman"/>
+          <w:color w:val="F6F6F4"/>
+          <w:sz w:val="21"/>
+          <w:szCs w:val="21"/>
+          <w:lang w:eastAsia="pt-BR"/>
+        </w:rPr>
+        <w:t xml:space="preserve"> { </w:t>
+      </w:r>
+    </w:p>
+    <w:p>
+      <w:pPr>
+        <w:pStyle w:val="PargrafodaLista"/>
+        <w:numPr>
+          <w:ilvl w:val="0"/>
+          <w:numId w:val="2"/>
+        </w:numPr>
+        <w:shd w:val="clear" w:color="auto" w:fill="282A36"/>
+        <w:spacing w:after="0" w:line="285" w:lineRule="atLeast"/>
+        <w:jc w:val="left"/>
+        <w:rPr>
+          <w:rFonts w:ascii="Consolas" w:eastAsia="Times New Roman" w:hAnsi="Consolas" w:cs="Times New Roman"/>
+          <w:color w:val="F6F6F4"/>
+          <w:sz w:val="21"/>
+          <w:szCs w:val="21"/>
+          <w:lang w:eastAsia="pt-BR"/>
+        </w:rPr>
+      </w:pPr>
+      <w:r>
+        <w:rPr>
+          <w:rFonts w:ascii="Consolas" w:eastAsia="Times New Roman" w:hAnsi="Consolas" w:cs="Times New Roman"/>
+          <w:color w:val="F6F6F4"/>
+          <w:sz w:val="21"/>
+          <w:szCs w:val="21"/>
+          <w:lang w:eastAsia="pt-BR"/>
+        </w:rPr>
+        <w:t xml:space="preserve">                </w:t>
+      </w:r>
+      <w:proofErr w:type="spellStart"/>
+      <w:r>
+        <w:rPr>
+          <w:rFonts w:ascii="Consolas" w:eastAsia="Times New Roman" w:hAnsi="Consolas" w:cs="Times New Roman"/>
+          <w:color w:val="F6F6F4"/>
+          <w:sz w:val="21"/>
+          <w:szCs w:val="21"/>
+          <w:lang w:eastAsia="pt-BR"/>
+        </w:rPr>
+        <w:t>selector</w:t>
+      </w:r>
+      <w:proofErr w:type="spellEnd"/>
+      <w:r>
+        <w:rPr>
+          <w:rFonts w:ascii="Consolas" w:eastAsia="Times New Roman" w:hAnsi="Consolas" w:cs="Times New Roman"/>
+          <w:color w:val="F286C4"/>
+          <w:sz w:val="21"/>
+          <w:szCs w:val="21"/>
+          <w:lang w:eastAsia="pt-BR"/>
+        </w:rPr>
+        <w:t>:</w:t>
+      </w:r>
+      <w:r>
+        <w:rPr>
+          <w:rFonts w:ascii="Consolas" w:eastAsia="Times New Roman" w:hAnsi="Consolas" w:cs="Times New Roman"/>
+          <w:color w:val="F6F6F4"/>
+          <w:sz w:val="21"/>
+          <w:szCs w:val="21"/>
+          <w:lang w:eastAsia="pt-BR"/>
+        </w:rPr>
+        <w:t xml:space="preserve"> </w:t>
+      </w:r>
+      <w:proofErr w:type="spellStart"/>
+      <w:proofErr w:type="gramStart"/>
+      <w:r>
+        <w:rPr>
+          <w:rFonts w:ascii="Consolas" w:eastAsia="Times New Roman" w:hAnsi="Consolas" w:cs="Times New Roman"/>
+          <w:i/>
+          <w:iCs/>
+          <w:color w:val="FFB86C"/>
+          <w:sz w:val="21"/>
+          <w:szCs w:val="21"/>
+          <w:lang w:eastAsia="pt-BR"/>
+        </w:rPr>
+        <w:t>to</w:t>
+      </w:r>
+      <w:r>
+        <w:rPr>
+          <w:rFonts w:ascii="Consolas" w:eastAsia="Times New Roman" w:hAnsi="Consolas" w:cs="Times New Roman"/>
+          <w:color w:val="F6F6F4"/>
+          <w:sz w:val="21"/>
+          <w:szCs w:val="21"/>
+          <w:lang w:eastAsia="pt-BR"/>
+        </w:rPr>
+        <w:t>.hash</w:t>
+      </w:r>
+      <w:proofErr w:type="spellEnd"/>
+      <w:proofErr w:type="gramEnd"/>
+    </w:p>
+    <w:p>
+      <w:pPr>
+        <w:pStyle w:val="PargrafodaLista"/>
+        <w:numPr>
+          <w:ilvl w:val="0"/>
+          <w:numId w:val="2"/>
+        </w:numPr>
+        <w:shd w:val="clear" w:color="auto" w:fill="282A36"/>
+        <w:spacing w:after="0" w:line="285" w:lineRule="atLeast"/>
+        <w:jc w:val="left"/>
+        <w:rPr>
+          <w:rFonts w:ascii="Consolas" w:eastAsia="Times New Roman" w:hAnsi="Consolas" w:cs="Times New Roman"/>
+          <w:color w:val="F6F6F4"/>
+          <w:sz w:val="21"/>
+          <w:szCs w:val="21"/>
+          <w:lang w:eastAsia="pt-BR"/>
+        </w:rPr>
+      </w:pPr>
+      <w:r>
+        <w:rPr>
+          <w:rFonts w:ascii="Consolas" w:eastAsia="Times New Roman" w:hAnsi="Consolas" w:cs="Times New Roman"/>
+          <w:color w:val="F6F6F4"/>
+          <w:sz w:val="21"/>
+          <w:szCs w:val="21"/>
+          <w:lang w:eastAsia="pt-BR"/>
+        </w:rPr>
+        <w:t>            }</w:t>
+      </w:r>
+    </w:p>
+    <w:p>
+      <w:pPr>
+        <w:pStyle w:val="PargrafodaLista"/>
+        <w:numPr>
+          <w:ilvl w:val="0"/>
+          <w:numId w:val="2"/>
+        </w:numPr>
+        <w:shd w:val="clear" w:color="auto" w:fill="282A36"/>
+        <w:spacing w:after="0" w:line="285" w:lineRule="atLeast"/>
+        <w:jc w:val="left"/>
+        <w:rPr>
+          <w:rFonts w:ascii="Consolas" w:eastAsia="Times New Roman" w:hAnsi="Consolas" w:cs="Times New Roman"/>
+          <w:color w:val="F6F6F4"/>
+          <w:sz w:val="21"/>
+          <w:szCs w:val="21"/>
+          <w:lang w:eastAsia="pt-BR"/>
+        </w:rPr>
+      </w:pPr>
+      <w:r>
+        <w:rPr>
+          <w:rFonts w:ascii="Consolas" w:eastAsia="Times New Roman" w:hAnsi="Consolas" w:cs="Times New Roman"/>
+          <w:color w:val="F6F6F4"/>
+          <w:sz w:val="21"/>
+          <w:szCs w:val="21"/>
+          <w:lang w:eastAsia="pt-BR"/>
+        </w:rPr>
+        <w:t>        }</w:t>
+      </w:r>
+    </w:p>
+    <w:p>
+      <w:pPr>
+        <w:pStyle w:val="PargrafodaLista"/>
+        <w:numPr>
+          <w:ilvl w:val="0"/>
+          <w:numId w:val="2"/>
+        </w:numPr>
+        <w:rPr>
+          <w:rFonts w:ascii="Consolas" w:hAnsi="Consolas"/>
+          <w:sz w:val="24"/>
+          <w:szCs w:val="24"/>
+        </w:rPr>
+      </w:pPr>
+      <w:r>
+        <w:rPr>
+          <w:rFonts w:ascii="Consolas" w:hAnsi="Consolas"/>
+          <w:sz w:val="24"/>
+          <w:szCs w:val="24"/>
+        </w:rPr>
+        <w:t xml:space="preserve">Podemos ainda utilizar um parâmetro chamado </w:t>
+      </w:r>
+      <w:proofErr w:type="spellStart"/>
+      <w:r>
+        <w:rPr>
+          <w:rFonts w:ascii="Consolas" w:hAnsi="Consolas"/>
+          <w:sz w:val="24"/>
+          <w:szCs w:val="24"/>
+        </w:rPr>
+        <w:t>savedPosition</w:t>
+      </w:r>
+      <w:proofErr w:type="spellEnd"/>
+      <w:r>
+        <w:rPr>
+          <w:rFonts w:ascii="Consolas" w:hAnsi="Consolas"/>
+          <w:sz w:val="24"/>
+          <w:szCs w:val="24"/>
+        </w:rPr>
+        <w:t xml:space="preserve"> para retornar a página para uma posição específica, ou voltar para 0 caso não tenha nenhuma posição salva.</w:t>
+      </w:r>
+    </w:p>
+    <w:p>
+      <w:pPr>
+        <w:pStyle w:val="PargrafodaLista"/>
+        <w:numPr>
+          <w:ilvl w:val="0"/>
+          <w:numId w:val="2"/>
+        </w:numPr>
+        <w:shd w:val="clear" w:color="auto" w:fill="282A36"/>
+        <w:spacing w:after="0" w:line="285" w:lineRule="atLeast"/>
+        <w:jc w:val="left"/>
+        <w:rPr>
+          <w:rFonts w:ascii="Consolas" w:eastAsia="Times New Roman" w:hAnsi="Consolas" w:cs="Times New Roman"/>
+          <w:color w:val="F6F6F4"/>
+          <w:sz w:val="21"/>
+          <w:szCs w:val="21"/>
+          <w:lang w:eastAsia="pt-BR"/>
+        </w:rPr>
+      </w:pPr>
+      <w:proofErr w:type="spellStart"/>
+      <w:proofErr w:type="gramStart"/>
+      <w:r>
+        <w:rPr>
+          <w:rFonts w:ascii="Consolas" w:eastAsia="Times New Roman" w:hAnsi="Consolas" w:cs="Times New Roman"/>
+          <w:color w:val="62E884"/>
+          <w:sz w:val="21"/>
+          <w:szCs w:val="21"/>
+          <w:lang w:eastAsia="pt-BR"/>
+        </w:rPr>
+        <w:t>scrollBehavior</w:t>
+      </w:r>
+      <w:proofErr w:type="spellEnd"/>
+      <w:r>
+        <w:rPr>
+          <w:rFonts w:ascii="Consolas" w:eastAsia="Times New Roman" w:hAnsi="Consolas" w:cs="Times New Roman"/>
+          <w:color w:val="F6F6F4"/>
+          <w:sz w:val="21"/>
+          <w:szCs w:val="21"/>
+          <w:lang w:eastAsia="pt-BR"/>
+        </w:rPr>
+        <w:t xml:space="preserve">( </w:t>
+      </w:r>
+      <w:proofErr w:type="spellStart"/>
+      <w:r>
+        <w:rPr>
+          <w:rFonts w:ascii="Consolas" w:eastAsia="Times New Roman" w:hAnsi="Consolas" w:cs="Times New Roman"/>
+          <w:i/>
+          <w:iCs/>
+          <w:color w:val="FFB86C"/>
+          <w:sz w:val="21"/>
+          <w:szCs w:val="21"/>
+          <w:lang w:eastAsia="pt-BR"/>
+        </w:rPr>
+        <w:t>to</w:t>
+      </w:r>
+      <w:proofErr w:type="spellEnd"/>
+      <w:proofErr w:type="gramEnd"/>
+      <w:r>
+        <w:rPr>
+          <w:rFonts w:ascii="Consolas" w:eastAsia="Times New Roman" w:hAnsi="Consolas" w:cs="Times New Roman"/>
+          <w:color w:val="F6F6F4"/>
+          <w:sz w:val="21"/>
+          <w:szCs w:val="21"/>
+          <w:lang w:eastAsia="pt-BR"/>
+        </w:rPr>
+        <w:t xml:space="preserve">, </w:t>
+      </w:r>
+      <w:proofErr w:type="spellStart"/>
+      <w:r>
+        <w:rPr>
+          <w:rFonts w:ascii="Consolas" w:eastAsia="Times New Roman" w:hAnsi="Consolas" w:cs="Times New Roman"/>
+          <w:i/>
+          <w:iCs/>
+          <w:color w:val="FFB86C"/>
+          <w:sz w:val="21"/>
+          <w:szCs w:val="21"/>
+          <w:lang w:eastAsia="pt-BR"/>
+        </w:rPr>
+        <w:t>from</w:t>
+      </w:r>
+      <w:proofErr w:type="spellEnd"/>
+      <w:r>
+        <w:rPr>
+          <w:rFonts w:ascii="Consolas" w:eastAsia="Times New Roman" w:hAnsi="Consolas" w:cs="Times New Roman"/>
+          <w:color w:val="F6F6F4"/>
+          <w:sz w:val="21"/>
+          <w:szCs w:val="21"/>
+          <w:lang w:eastAsia="pt-BR"/>
+        </w:rPr>
+        <w:t xml:space="preserve">, </w:t>
+      </w:r>
+      <w:proofErr w:type="spellStart"/>
+      <w:r>
+        <w:rPr>
+          <w:rFonts w:ascii="Consolas" w:eastAsia="Times New Roman" w:hAnsi="Consolas" w:cs="Times New Roman"/>
+          <w:i/>
+          <w:iCs/>
+          <w:color w:val="FFB86C"/>
+          <w:sz w:val="21"/>
+          <w:szCs w:val="21"/>
+          <w:lang w:eastAsia="pt-BR"/>
+        </w:rPr>
+        <w:t>savedPosition</w:t>
+      </w:r>
+      <w:proofErr w:type="spellEnd"/>
+      <w:r>
+        <w:rPr>
+          <w:rFonts w:ascii="Consolas" w:eastAsia="Times New Roman" w:hAnsi="Consolas" w:cs="Times New Roman"/>
+          <w:color w:val="F6F6F4"/>
+          <w:sz w:val="21"/>
+          <w:szCs w:val="21"/>
+          <w:lang w:eastAsia="pt-BR"/>
+        </w:rPr>
+        <w:t xml:space="preserve"> ){</w:t>
+      </w:r>
+    </w:p>
+    <w:p>
+      <w:pPr>
+        <w:pStyle w:val="PargrafodaLista"/>
+        <w:numPr>
+          <w:ilvl w:val="0"/>
+          <w:numId w:val="2"/>
+        </w:numPr>
+        <w:shd w:val="clear" w:color="auto" w:fill="282A36"/>
+        <w:spacing w:after="0" w:line="285" w:lineRule="atLeast"/>
+        <w:jc w:val="left"/>
+        <w:rPr>
+          <w:rFonts w:ascii="Consolas" w:eastAsia="Times New Roman" w:hAnsi="Consolas" w:cs="Times New Roman"/>
+          <w:color w:val="F6F6F4"/>
+          <w:sz w:val="21"/>
+          <w:szCs w:val="21"/>
+          <w:lang w:eastAsia="pt-BR"/>
+        </w:rPr>
+      </w:pPr>
+      <w:r>
+        <w:rPr>
+          <w:rFonts w:ascii="Consolas" w:eastAsia="Times New Roman" w:hAnsi="Consolas" w:cs="Times New Roman"/>
+          <w:color w:val="F6F6F4"/>
+          <w:sz w:val="21"/>
+          <w:szCs w:val="21"/>
+          <w:lang w:eastAsia="pt-BR"/>
+        </w:rPr>
+        <w:t xml:space="preserve">        </w:t>
+      </w:r>
+      <w:r>
+        <w:rPr>
+          <w:rFonts w:ascii="Consolas" w:eastAsia="Times New Roman" w:hAnsi="Consolas" w:cs="Times New Roman"/>
+          <w:color w:val="7B7F8B"/>
+          <w:sz w:val="21"/>
+          <w:szCs w:val="21"/>
+          <w:lang w:eastAsia="pt-BR"/>
+        </w:rPr>
+        <w:t>//</w:t>
+      </w:r>
+      <w:proofErr w:type="spellStart"/>
+      <w:r>
+        <w:rPr>
+          <w:rFonts w:ascii="Consolas" w:eastAsia="Times New Roman" w:hAnsi="Consolas" w:cs="Times New Roman"/>
+          <w:color w:val="7B7F8B"/>
+          <w:sz w:val="21"/>
+          <w:szCs w:val="21"/>
+          <w:lang w:eastAsia="pt-BR"/>
+        </w:rPr>
+        <w:t>return</w:t>
+      </w:r>
+      <w:proofErr w:type="spellEnd"/>
+      <w:r>
+        <w:rPr>
+          <w:rFonts w:ascii="Consolas" w:eastAsia="Times New Roman" w:hAnsi="Consolas" w:cs="Times New Roman"/>
+          <w:color w:val="7B7F8B"/>
+          <w:sz w:val="21"/>
+          <w:szCs w:val="21"/>
+          <w:lang w:eastAsia="pt-BR"/>
+        </w:rPr>
+        <w:t xml:space="preserve"> </w:t>
+      </w:r>
+      <w:proofErr w:type="gramStart"/>
+      <w:r>
+        <w:rPr>
+          <w:rFonts w:ascii="Consolas" w:eastAsia="Times New Roman" w:hAnsi="Consolas" w:cs="Times New Roman"/>
+          <w:color w:val="7B7F8B"/>
+          <w:sz w:val="21"/>
+          <w:szCs w:val="21"/>
+          <w:lang w:eastAsia="pt-BR"/>
+        </w:rPr>
+        <w:t>{ x</w:t>
+      </w:r>
+      <w:proofErr w:type="gramEnd"/>
+      <w:r>
+        <w:rPr>
+          <w:rFonts w:ascii="Consolas" w:eastAsia="Times New Roman" w:hAnsi="Consolas" w:cs="Times New Roman"/>
+          <w:color w:val="7B7F8B"/>
+          <w:sz w:val="21"/>
+          <w:szCs w:val="21"/>
+          <w:lang w:eastAsia="pt-BR"/>
+        </w:rPr>
+        <w:t>: 0, y: 1000}</w:t>
+      </w:r>
+    </w:p>
+    <w:p>
+      <w:pPr>
+        <w:pStyle w:val="PargrafodaLista"/>
+        <w:numPr>
+          <w:ilvl w:val="0"/>
+          <w:numId w:val="2"/>
+        </w:numPr>
+        <w:shd w:val="clear" w:color="auto" w:fill="282A36"/>
+        <w:spacing w:after="0" w:line="285" w:lineRule="atLeast"/>
+        <w:jc w:val="left"/>
+        <w:rPr>
+          <w:rFonts w:ascii="Consolas" w:eastAsia="Times New Roman" w:hAnsi="Consolas" w:cs="Times New Roman"/>
+          <w:color w:val="F6F6F4"/>
+          <w:sz w:val="21"/>
+          <w:szCs w:val="21"/>
+          <w:lang w:eastAsia="pt-BR"/>
+        </w:rPr>
+      </w:pPr>
+      <w:r>
+        <w:rPr>
+          <w:rFonts w:ascii="Consolas" w:eastAsia="Times New Roman" w:hAnsi="Consolas" w:cs="Times New Roman"/>
+          <w:color w:val="F6F6F4"/>
+          <w:sz w:val="21"/>
+          <w:szCs w:val="21"/>
+          <w:lang w:eastAsia="pt-BR"/>
+        </w:rPr>
+        <w:t xml:space="preserve">        </w:t>
+      </w:r>
+      <w:proofErr w:type="spellStart"/>
+      <w:r>
+        <w:rPr>
+          <w:rFonts w:ascii="Consolas" w:eastAsia="Times New Roman" w:hAnsi="Consolas" w:cs="Times New Roman"/>
+          <w:color w:val="F286C4"/>
+          <w:sz w:val="21"/>
+          <w:szCs w:val="21"/>
+          <w:lang w:eastAsia="pt-BR"/>
+        </w:rPr>
+        <w:t>if</w:t>
+      </w:r>
+      <w:proofErr w:type="spellEnd"/>
+      <w:r>
+        <w:rPr>
+          <w:rFonts w:ascii="Consolas" w:eastAsia="Times New Roman" w:hAnsi="Consolas" w:cs="Times New Roman"/>
+          <w:color w:val="F6F6F4"/>
+          <w:sz w:val="21"/>
+          <w:szCs w:val="21"/>
+          <w:lang w:eastAsia="pt-BR"/>
+        </w:rPr>
+        <w:t>(</w:t>
+      </w:r>
+      <w:proofErr w:type="spellStart"/>
+      <w:r>
+        <w:rPr>
+          <w:rFonts w:ascii="Consolas" w:eastAsia="Times New Roman" w:hAnsi="Consolas" w:cs="Times New Roman"/>
+          <w:i/>
+          <w:iCs/>
+          <w:color w:val="FFB86C"/>
+          <w:sz w:val="21"/>
+          <w:szCs w:val="21"/>
+          <w:lang w:eastAsia="pt-BR"/>
+        </w:rPr>
+        <w:t>savedPosition</w:t>
+      </w:r>
+      <w:proofErr w:type="spellEnd"/>
+      <w:proofErr w:type="gramStart"/>
+      <w:r>
+        <w:rPr>
+          <w:rFonts w:ascii="Consolas" w:eastAsia="Times New Roman" w:hAnsi="Consolas" w:cs="Times New Roman"/>
+          <w:color w:val="F6F6F4"/>
+          <w:sz w:val="21"/>
+          <w:szCs w:val="21"/>
+          <w:lang w:eastAsia="pt-BR"/>
+        </w:rPr>
+        <w:t>){</w:t>
+      </w:r>
+      <w:proofErr w:type="gramEnd"/>
+    </w:p>
+    <w:p>
+      <w:pPr>
+        <w:pStyle w:val="PargrafodaLista"/>
+        <w:numPr>
+          <w:ilvl w:val="0"/>
+          <w:numId w:val="2"/>
+        </w:numPr>
+        <w:shd w:val="clear" w:color="auto" w:fill="282A36"/>
+        <w:spacing w:after="0" w:line="285" w:lineRule="atLeast"/>
+        <w:jc w:val="left"/>
+        <w:rPr>
+          <w:rFonts w:ascii="Consolas" w:eastAsia="Times New Roman" w:hAnsi="Consolas" w:cs="Times New Roman"/>
+          <w:color w:val="F6F6F4"/>
+          <w:sz w:val="21"/>
+          <w:szCs w:val="21"/>
+          <w:lang w:eastAsia="pt-BR"/>
+        </w:rPr>
+      </w:pPr>
+      <w:r>
+        <w:rPr>
+          <w:rFonts w:ascii="Consolas" w:eastAsia="Times New Roman" w:hAnsi="Consolas" w:cs="Times New Roman"/>
+          <w:color w:val="F6F6F4"/>
+          <w:sz w:val="21"/>
+          <w:szCs w:val="21"/>
+          <w:lang w:eastAsia="pt-BR"/>
+        </w:rPr>
+        <w:t xml:space="preserve">            </w:t>
+      </w:r>
+      <w:proofErr w:type="spellStart"/>
+      <w:r>
+        <w:rPr>
+          <w:rFonts w:ascii="Consolas" w:eastAsia="Times New Roman" w:hAnsi="Consolas" w:cs="Times New Roman"/>
+          <w:color w:val="F286C4"/>
+          <w:sz w:val="21"/>
+          <w:szCs w:val="21"/>
+          <w:lang w:eastAsia="pt-BR"/>
+        </w:rPr>
+        <w:t>return</w:t>
+      </w:r>
+      <w:proofErr w:type="spellEnd"/>
+      <w:r>
+        <w:rPr>
+          <w:rFonts w:ascii="Consolas" w:eastAsia="Times New Roman" w:hAnsi="Consolas" w:cs="Times New Roman"/>
+          <w:color w:val="F6F6F4"/>
+          <w:sz w:val="21"/>
+          <w:szCs w:val="21"/>
+          <w:lang w:eastAsia="pt-BR"/>
+        </w:rPr>
+        <w:t xml:space="preserve"> </w:t>
+      </w:r>
+      <w:proofErr w:type="spellStart"/>
+      <w:r>
+        <w:rPr>
+          <w:rFonts w:ascii="Consolas" w:eastAsia="Times New Roman" w:hAnsi="Consolas" w:cs="Times New Roman"/>
+          <w:i/>
+          <w:iCs/>
+          <w:color w:val="FFB86C"/>
+          <w:sz w:val="21"/>
+          <w:szCs w:val="21"/>
+          <w:lang w:eastAsia="pt-BR"/>
+        </w:rPr>
+        <w:t>savedPosition</w:t>
+      </w:r>
+      <w:proofErr w:type="spellEnd"/>
+    </w:p>
+    <w:p>
+      <w:pPr>
+        <w:pStyle w:val="PargrafodaLista"/>
+        <w:numPr>
+          <w:ilvl w:val="0"/>
+          <w:numId w:val="2"/>
+        </w:numPr>
+        <w:shd w:val="clear" w:color="auto" w:fill="282A36"/>
+        <w:spacing w:after="0" w:line="285" w:lineRule="atLeast"/>
+        <w:jc w:val="left"/>
+        <w:rPr>
+          <w:rFonts w:ascii="Consolas" w:eastAsia="Times New Roman" w:hAnsi="Consolas" w:cs="Times New Roman"/>
+          <w:color w:val="F6F6F4"/>
+          <w:sz w:val="21"/>
+          <w:szCs w:val="21"/>
+          <w:lang w:eastAsia="pt-BR"/>
+        </w:rPr>
+      </w:pPr>
+      <w:r>
+        <w:rPr>
+          <w:rFonts w:ascii="Consolas" w:eastAsia="Times New Roman" w:hAnsi="Consolas" w:cs="Times New Roman"/>
+          <w:color w:val="F6F6F4"/>
+          <w:sz w:val="21"/>
+          <w:szCs w:val="21"/>
+          <w:lang w:eastAsia="pt-BR"/>
+        </w:rPr>
+        <w:t xml:space="preserve">        </w:t>
+      </w:r>
+      <w:proofErr w:type="gramStart"/>
+      <w:r>
+        <w:rPr>
+          <w:rFonts w:ascii="Consolas" w:eastAsia="Times New Roman" w:hAnsi="Consolas" w:cs="Times New Roman"/>
+          <w:color w:val="F6F6F4"/>
+          <w:sz w:val="21"/>
+          <w:szCs w:val="21"/>
+          <w:lang w:eastAsia="pt-BR"/>
+        </w:rPr>
+        <w:t>}</w:t>
+      </w:r>
+      <w:proofErr w:type="spellStart"/>
+      <w:r>
+        <w:rPr>
+          <w:rFonts w:ascii="Consolas" w:eastAsia="Times New Roman" w:hAnsi="Consolas" w:cs="Times New Roman"/>
+          <w:color w:val="F286C4"/>
+          <w:sz w:val="21"/>
+          <w:szCs w:val="21"/>
+          <w:lang w:eastAsia="pt-BR"/>
+        </w:rPr>
+        <w:t>else</w:t>
+      </w:r>
+      <w:proofErr w:type="spellEnd"/>
+      <w:proofErr w:type="gramEnd"/>
+      <w:r>
+        <w:rPr>
+          <w:rFonts w:ascii="Consolas" w:eastAsia="Times New Roman" w:hAnsi="Consolas" w:cs="Times New Roman"/>
+          <w:color w:val="F6F6F4"/>
+          <w:sz w:val="21"/>
+          <w:szCs w:val="21"/>
+          <w:lang w:eastAsia="pt-BR"/>
+        </w:rPr>
+        <w:t xml:space="preserve"> </w:t>
+      </w:r>
+      <w:proofErr w:type="spellStart"/>
+      <w:r>
+        <w:rPr>
+          <w:rFonts w:ascii="Consolas" w:eastAsia="Times New Roman" w:hAnsi="Consolas" w:cs="Times New Roman"/>
+          <w:color w:val="F286C4"/>
+          <w:sz w:val="21"/>
+          <w:szCs w:val="21"/>
+          <w:lang w:eastAsia="pt-BR"/>
+        </w:rPr>
+        <w:t>if</w:t>
+      </w:r>
+      <w:proofErr w:type="spellEnd"/>
+      <w:r>
+        <w:rPr>
+          <w:rFonts w:ascii="Consolas" w:eastAsia="Times New Roman" w:hAnsi="Consolas" w:cs="Times New Roman"/>
+          <w:color w:val="F6F6F4"/>
+          <w:sz w:val="21"/>
+          <w:szCs w:val="21"/>
+          <w:lang w:eastAsia="pt-BR"/>
+        </w:rPr>
+        <w:t>(</w:t>
+      </w:r>
+      <w:proofErr w:type="spellStart"/>
+      <w:r>
+        <w:rPr>
+          <w:rFonts w:ascii="Consolas" w:eastAsia="Times New Roman" w:hAnsi="Consolas" w:cs="Times New Roman"/>
+          <w:i/>
+          <w:iCs/>
+          <w:color w:val="FFB86C"/>
+          <w:sz w:val="21"/>
+          <w:szCs w:val="21"/>
+          <w:lang w:eastAsia="pt-BR"/>
+        </w:rPr>
+        <w:t>to</w:t>
+      </w:r>
+      <w:r>
+        <w:rPr>
+          <w:rFonts w:ascii="Consolas" w:eastAsia="Times New Roman" w:hAnsi="Consolas" w:cs="Times New Roman"/>
+          <w:color w:val="F6F6F4"/>
+          <w:sz w:val="21"/>
+          <w:szCs w:val="21"/>
+          <w:lang w:eastAsia="pt-BR"/>
+        </w:rPr>
+        <w:t>.hash</w:t>
+      </w:r>
+      <w:proofErr w:type="spellEnd"/>
+      <w:r>
+        <w:rPr>
+          <w:rFonts w:ascii="Consolas" w:eastAsia="Times New Roman" w:hAnsi="Consolas" w:cs="Times New Roman"/>
+          <w:color w:val="F6F6F4"/>
+          <w:sz w:val="21"/>
+          <w:szCs w:val="21"/>
+          <w:lang w:eastAsia="pt-BR"/>
+        </w:rPr>
+        <w:t>){</w:t>
+      </w:r>
+    </w:p>
+    <w:p>
+      <w:pPr>
+        <w:pStyle w:val="PargrafodaLista"/>
+        <w:numPr>
+          <w:ilvl w:val="0"/>
+          <w:numId w:val="2"/>
+        </w:numPr>
+        <w:shd w:val="clear" w:color="auto" w:fill="282A36"/>
+        <w:spacing w:after="0" w:line="285" w:lineRule="atLeast"/>
+        <w:jc w:val="left"/>
+        <w:rPr>
+          <w:rFonts w:ascii="Consolas" w:eastAsia="Times New Roman" w:hAnsi="Consolas" w:cs="Times New Roman"/>
+          <w:color w:val="F6F6F4"/>
+          <w:sz w:val="21"/>
+          <w:szCs w:val="21"/>
+          <w:lang w:eastAsia="pt-BR"/>
+        </w:rPr>
+      </w:pPr>
+      <w:r>
+        <w:rPr>
+          <w:rFonts w:ascii="Consolas" w:eastAsia="Times New Roman" w:hAnsi="Consolas" w:cs="Times New Roman"/>
+          <w:color w:val="F6F6F4"/>
+          <w:sz w:val="21"/>
+          <w:szCs w:val="21"/>
+          <w:lang w:eastAsia="pt-BR"/>
+        </w:rPr>
+        <w:t xml:space="preserve">            </w:t>
+      </w:r>
+      <w:proofErr w:type="spellStart"/>
+      <w:r>
+        <w:rPr>
+          <w:rFonts w:ascii="Consolas" w:eastAsia="Times New Roman" w:hAnsi="Consolas" w:cs="Times New Roman"/>
+          <w:color w:val="F286C4"/>
+          <w:sz w:val="21"/>
+          <w:szCs w:val="21"/>
+          <w:lang w:eastAsia="pt-BR"/>
+        </w:rPr>
+        <w:t>return</w:t>
+      </w:r>
+      <w:proofErr w:type="spellEnd"/>
+      <w:r>
+        <w:rPr>
+          <w:rFonts w:ascii="Consolas" w:eastAsia="Times New Roman" w:hAnsi="Consolas" w:cs="Times New Roman"/>
+          <w:color w:val="F6F6F4"/>
+          <w:sz w:val="21"/>
+          <w:szCs w:val="21"/>
+          <w:lang w:eastAsia="pt-BR"/>
+        </w:rPr>
+        <w:t xml:space="preserve"> { </w:t>
+      </w:r>
+    </w:p>
+    <w:p>
+      <w:pPr>
+        <w:pStyle w:val="PargrafodaLista"/>
+        <w:numPr>
+          <w:ilvl w:val="0"/>
+          <w:numId w:val="2"/>
+        </w:numPr>
+        <w:shd w:val="clear" w:color="auto" w:fill="282A36"/>
+        <w:spacing w:after="0" w:line="285" w:lineRule="atLeast"/>
+        <w:jc w:val="left"/>
+        <w:rPr>
+          <w:rFonts w:ascii="Consolas" w:eastAsia="Times New Roman" w:hAnsi="Consolas" w:cs="Times New Roman"/>
+          <w:color w:val="F6F6F4"/>
+          <w:sz w:val="21"/>
+          <w:szCs w:val="21"/>
+          <w:lang w:eastAsia="pt-BR"/>
+        </w:rPr>
+      </w:pPr>
+      <w:r>
+        <w:rPr>
+          <w:rFonts w:ascii="Consolas" w:eastAsia="Times New Roman" w:hAnsi="Consolas" w:cs="Times New Roman"/>
+          <w:color w:val="F6F6F4"/>
+          <w:sz w:val="21"/>
+          <w:szCs w:val="21"/>
+          <w:lang w:eastAsia="pt-BR"/>
+        </w:rPr>
+        <w:t xml:space="preserve">                </w:t>
+      </w:r>
+      <w:proofErr w:type="spellStart"/>
+      <w:r>
+        <w:rPr>
+          <w:rFonts w:ascii="Consolas" w:eastAsia="Times New Roman" w:hAnsi="Consolas" w:cs="Times New Roman"/>
+          <w:color w:val="F6F6F4"/>
+          <w:sz w:val="21"/>
+          <w:szCs w:val="21"/>
+          <w:lang w:eastAsia="pt-BR"/>
+        </w:rPr>
+        <w:t>selector</w:t>
+      </w:r>
+      <w:proofErr w:type="spellEnd"/>
+      <w:r>
+        <w:rPr>
+          <w:rFonts w:ascii="Consolas" w:eastAsia="Times New Roman" w:hAnsi="Consolas" w:cs="Times New Roman"/>
+          <w:color w:val="F286C4"/>
+          <w:sz w:val="21"/>
+          <w:szCs w:val="21"/>
+          <w:lang w:eastAsia="pt-BR"/>
+        </w:rPr>
+        <w:t>:</w:t>
+      </w:r>
+      <w:r>
+        <w:rPr>
+          <w:rFonts w:ascii="Consolas" w:eastAsia="Times New Roman" w:hAnsi="Consolas" w:cs="Times New Roman"/>
+          <w:color w:val="F6F6F4"/>
+          <w:sz w:val="21"/>
+          <w:szCs w:val="21"/>
+          <w:lang w:eastAsia="pt-BR"/>
+        </w:rPr>
+        <w:t xml:space="preserve"> </w:t>
+      </w:r>
+      <w:proofErr w:type="spellStart"/>
+      <w:proofErr w:type="gramStart"/>
+      <w:r>
+        <w:rPr>
+          <w:rFonts w:ascii="Consolas" w:eastAsia="Times New Roman" w:hAnsi="Consolas" w:cs="Times New Roman"/>
+          <w:i/>
+          <w:iCs/>
+          <w:color w:val="FFB86C"/>
+          <w:sz w:val="21"/>
+          <w:szCs w:val="21"/>
+          <w:lang w:eastAsia="pt-BR"/>
+        </w:rPr>
+        <w:t>to</w:t>
+      </w:r>
+      <w:r>
+        <w:rPr>
+          <w:rFonts w:ascii="Consolas" w:eastAsia="Times New Roman" w:hAnsi="Consolas" w:cs="Times New Roman"/>
+          <w:color w:val="F6F6F4"/>
+          <w:sz w:val="21"/>
+          <w:szCs w:val="21"/>
+          <w:lang w:eastAsia="pt-BR"/>
+        </w:rPr>
+        <w:t>.hash</w:t>
+      </w:r>
+      <w:proofErr w:type="spellEnd"/>
+      <w:proofErr w:type="gramEnd"/>
+    </w:p>
+    <w:p>
+      <w:pPr>
+        <w:pStyle w:val="PargrafodaLista"/>
+        <w:numPr>
+          <w:ilvl w:val="0"/>
+          <w:numId w:val="2"/>
+        </w:numPr>
+        <w:shd w:val="clear" w:color="auto" w:fill="282A36"/>
+        <w:spacing w:after="0" w:line="285" w:lineRule="atLeast"/>
+        <w:jc w:val="left"/>
+        <w:rPr>
+          <w:rFonts w:ascii="Consolas" w:eastAsia="Times New Roman" w:hAnsi="Consolas" w:cs="Times New Roman"/>
+          <w:color w:val="F6F6F4"/>
+          <w:sz w:val="21"/>
+          <w:szCs w:val="21"/>
+          <w:lang w:eastAsia="pt-BR"/>
+        </w:rPr>
+      </w:pPr>
+      <w:r>
+        <w:rPr>
+          <w:rFonts w:ascii="Consolas" w:eastAsia="Times New Roman" w:hAnsi="Consolas" w:cs="Times New Roman"/>
+          <w:color w:val="F6F6F4"/>
+          <w:sz w:val="21"/>
+          <w:szCs w:val="21"/>
+          <w:lang w:eastAsia="pt-BR"/>
+        </w:rPr>
+        <w:t>            }</w:t>
+      </w:r>
+    </w:p>
+    <w:p>
+      <w:pPr>
+        <w:pStyle w:val="PargrafodaLista"/>
+        <w:numPr>
+          <w:ilvl w:val="0"/>
+          <w:numId w:val="2"/>
+        </w:numPr>
+        <w:shd w:val="clear" w:color="auto" w:fill="282A36"/>
+        <w:spacing w:after="0" w:line="285" w:lineRule="atLeast"/>
+        <w:jc w:val="left"/>
+        <w:rPr>
+          <w:rFonts w:ascii="Consolas" w:eastAsia="Times New Roman" w:hAnsi="Consolas" w:cs="Times New Roman"/>
+          <w:color w:val="F6F6F4"/>
+          <w:sz w:val="21"/>
+          <w:szCs w:val="21"/>
+          <w:lang w:eastAsia="pt-BR"/>
+        </w:rPr>
+      </w:pPr>
+      <w:r>
+        <w:rPr>
+          <w:rFonts w:ascii="Consolas" w:eastAsia="Times New Roman" w:hAnsi="Consolas" w:cs="Times New Roman"/>
+          <w:color w:val="F6F6F4"/>
+          <w:sz w:val="21"/>
+          <w:szCs w:val="21"/>
+          <w:lang w:eastAsia="pt-BR"/>
+        </w:rPr>
+        <w:t xml:space="preserve">        </w:t>
+      </w:r>
+      <w:proofErr w:type="gramStart"/>
+      <w:r>
+        <w:rPr>
+          <w:rFonts w:ascii="Consolas" w:eastAsia="Times New Roman" w:hAnsi="Consolas" w:cs="Times New Roman"/>
+          <w:color w:val="F6F6F4"/>
+          <w:sz w:val="21"/>
+          <w:szCs w:val="21"/>
+          <w:lang w:eastAsia="pt-BR"/>
+        </w:rPr>
+        <w:t>}</w:t>
+      </w:r>
+      <w:proofErr w:type="spellStart"/>
+      <w:r>
+        <w:rPr>
+          <w:rFonts w:ascii="Consolas" w:eastAsia="Times New Roman" w:hAnsi="Consolas" w:cs="Times New Roman"/>
+          <w:color w:val="F286C4"/>
+          <w:sz w:val="21"/>
+          <w:szCs w:val="21"/>
+          <w:lang w:eastAsia="pt-BR"/>
+        </w:rPr>
+        <w:t>else</w:t>
+      </w:r>
+      <w:proofErr w:type="spellEnd"/>
+      <w:proofErr w:type="gramEnd"/>
+      <w:r>
+        <w:rPr>
+          <w:rFonts w:ascii="Consolas" w:eastAsia="Times New Roman" w:hAnsi="Consolas" w:cs="Times New Roman"/>
+          <w:color w:val="F6F6F4"/>
+          <w:sz w:val="21"/>
+          <w:szCs w:val="21"/>
+          <w:lang w:eastAsia="pt-BR"/>
+        </w:rPr>
+        <w:t xml:space="preserve"> {</w:t>
+      </w:r>
+    </w:p>
+    <w:p>
+      <w:pPr>
+        <w:pStyle w:val="PargrafodaLista"/>
+        <w:numPr>
+          <w:ilvl w:val="0"/>
+          <w:numId w:val="2"/>
+        </w:numPr>
+        <w:shd w:val="clear" w:color="auto" w:fill="282A36"/>
+        <w:spacing w:after="0" w:line="285" w:lineRule="atLeast"/>
+        <w:jc w:val="left"/>
+        <w:rPr>
+          <w:rFonts w:ascii="Consolas" w:eastAsia="Times New Roman" w:hAnsi="Consolas" w:cs="Times New Roman"/>
+          <w:color w:val="F6F6F4"/>
+          <w:sz w:val="21"/>
+          <w:szCs w:val="21"/>
+          <w:lang w:eastAsia="pt-BR"/>
+        </w:rPr>
+      </w:pPr>
+      <w:r>
+        <w:rPr>
+          <w:rFonts w:ascii="Consolas" w:eastAsia="Times New Roman" w:hAnsi="Consolas" w:cs="Times New Roman"/>
+          <w:color w:val="F6F6F4"/>
+          <w:sz w:val="21"/>
+          <w:szCs w:val="21"/>
+          <w:lang w:eastAsia="pt-BR"/>
+        </w:rPr>
+        <w:t xml:space="preserve">            </w:t>
+      </w:r>
+      <w:proofErr w:type="spellStart"/>
+      <w:r>
+        <w:rPr>
+          <w:rFonts w:ascii="Consolas" w:eastAsia="Times New Roman" w:hAnsi="Consolas" w:cs="Times New Roman"/>
+          <w:color w:val="F286C4"/>
+          <w:sz w:val="21"/>
+          <w:szCs w:val="21"/>
+          <w:lang w:eastAsia="pt-BR"/>
+        </w:rPr>
+        <w:t>return</w:t>
+      </w:r>
+      <w:proofErr w:type="spellEnd"/>
+      <w:r>
+        <w:rPr>
+          <w:rFonts w:ascii="Consolas" w:eastAsia="Times New Roman" w:hAnsi="Consolas" w:cs="Times New Roman"/>
+          <w:color w:val="F6F6F4"/>
+          <w:sz w:val="21"/>
+          <w:szCs w:val="21"/>
+          <w:lang w:eastAsia="pt-BR"/>
+        </w:rPr>
+        <w:t xml:space="preserve"> </w:t>
+      </w:r>
+      <w:proofErr w:type="gramStart"/>
+      <w:r>
+        <w:rPr>
+          <w:rFonts w:ascii="Consolas" w:eastAsia="Times New Roman" w:hAnsi="Consolas" w:cs="Times New Roman"/>
+          <w:color w:val="F6F6F4"/>
+          <w:sz w:val="21"/>
+          <w:szCs w:val="21"/>
+          <w:lang w:eastAsia="pt-BR"/>
+        </w:rPr>
+        <w:t>{ x</w:t>
+      </w:r>
+      <w:proofErr w:type="gramEnd"/>
+      <w:r>
+        <w:rPr>
+          <w:rFonts w:ascii="Consolas" w:eastAsia="Times New Roman" w:hAnsi="Consolas" w:cs="Times New Roman"/>
+          <w:color w:val="F286C4"/>
+          <w:sz w:val="21"/>
+          <w:szCs w:val="21"/>
+          <w:lang w:eastAsia="pt-BR"/>
+        </w:rPr>
+        <w:t>:</w:t>
+      </w:r>
+      <w:r>
+        <w:rPr>
+          <w:rFonts w:ascii="Consolas" w:eastAsia="Times New Roman" w:hAnsi="Consolas" w:cs="Times New Roman"/>
+          <w:color w:val="BF9EEE"/>
+          <w:sz w:val="21"/>
+          <w:szCs w:val="21"/>
+          <w:lang w:eastAsia="pt-BR"/>
+        </w:rPr>
+        <w:t>0</w:t>
+      </w:r>
+      <w:r>
+        <w:rPr>
+          <w:rFonts w:ascii="Consolas" w:eastAsia="Times New Roman" w:hAnsi="Consolas" w:cs="Times New Roman"/>
+          <w:color w:val="F6F6F4"/>
+          <w:sz w:val="21"/>
+          <w:szCs w:val="21"/>
+          <w:lang w:eastAsia="pt-BR"/>
+        </w:rPr>
+        <w:t>, y</w:t>
+      </w:r>
+      <w:r>
+        <w:rPr>
+          <w:rFonts w:ascii="Consolas" w:eastAsia="Times New Roman" w:hAnsi="Consolas" w:cs="Times New Roman"/>
+          <w:color w:val="F286C4"/>
+          <w:sz w:val="21"/>
+          <w:szCs w:val="21"/>
+          <w:lang w:eastAsia="pt-BR"/>
+        </w:rPr>
+        <w:t>:</w:t>
+      </w:r>
+      <w:r>
+        <w:rPr>
+          <w:rFonts w:ascii="Consolas" w:eastAsia="Times New Roman" w:hAnsi="Consolas" w:cs="Times New Roman"/>
+          <w:color w:val="BF9EEE"/>
+          <w:sz w:val="21"/>
+          <w:szCs w:val="21"/>
+          <w:lang w:eastAsia="pt-BR"/>
+        </w:rPr>
+        <w:t>0</w:t>
+      </w:r>
+      <w:r>
+        <w:rPr>
+          <w:rFonts w:ascii="Consolas" w:eastAsia="Times New Roman" w:hAnsi="Consolas" w:cs="Times New Roman"/>
+          <w:color w:val="F6F6F4"/>
+          <w:sz w:val="21"/>
+          <w:szCs w:val="21"/>
+          <w:lang w:eastAsia="pt-BR"/>
+        </w:rPr>
+        <w:t>}</w:t>
+      </w:r>
+    </w:p>
+    <w:p>
+      <w:pPr>
+        <w:pStyle w:val="PargrafodaLista"/>
+        <w:numPr>
+          <w:ilvl w:val="0"/>
+          <w:numId w:val="2"/>
+        </w:numPr>
+        <w:shd w:val="clear" w:color="auto" w:fill="282A36"/>
+        <w:spacing w:after="0" w:line="285" w:lineRule="atLeast"/>
+        <w:jc w:val="left"/>
+        <w:rPr>
+          <w:rFonts w:ascii="Consolas" w:eastAsia="Times New Roman" w:hAnsi="Consolas" w:cs="Times New Roman"/>
+          <w:color w:val="F6F6F4"/>
+          <w:sz w:val="21"/>
+          <w:szCs w:val="21"/>
+          <w:lang w:eastAsia="pt-BR"/>
+        </w:rPr>
+      </w:pPr>
+      <w:r>
+        <w:rPr>
+          <w:rFonts w:ascii="Consolas" w:eastAsia="Times New Roman" w:hAnsi="Consolas" w:cs="Times New Roman"/>
+          <w:color w:val="F6F6F4"/>
+          <w:sz w:val="21"/>
+          <w:szCs w:val="21"/>
+          <w:lang w:eastAsia="pt-BR"/>
+        </w:rPr>
+        <w:t>        }</w:t>
+      </w:r>
+    </w:p>
+    <w:p>
+      <w:pPr>
+        <w:pStyle w:val="PargrafodaLista"/>
+        <w:numPr>
+          <w:ilvl w:val="0"/>
+          <w:numId w:val="2"/>
+        </w:numPr>
+        <w:shd w:val="clear" w:color="auto" w:fill="282A36"/>
+        <w:spacing w:after="0" w:line="285" w:lineRule="atLeast"/>
+        <w:jc w:val="left"/>
+        <w:rPr>
+          <w:rFonts w:ascii="Consolas" w:eastAsia="Times New Roman" w:hAnsi="Consolas" w:cs="Times New Roman"/>
+          <w:color w:val="F6F6F4"/>
+          <w:sz w:val="21"/>
+          <w:szCs w:val="21"/>
+          <w:lang w:eastAsia="pt-BR"/>
+        </w:rPr>
+      </w:pPr>
+      <w:r>
+        <w:rPr>
+          <w:rFonts w:ascii="Consolas" w:eastAsia="Times New Roman" w:hAnsi="Consolas" w:cs="Times New Roman"/>
+          <w:color w:val="F6F6F4"/>
+          <w:sz w:val="21"/>
+          <w:szCs w:val="21"/>
+          <w:lang w:eastAsia="pt-BR"/>
+        </w:rPr>
+        <w:t>    },</w:t>
       </w:r>
     </w:p>
     <w:p>

</xml_diff>